<commit_message>
UPDATED Sprint 3 report
</commit_message>
<xml_diff>
--- a/documentation/Sprints/Sprint 3 Report.docx
+++ b/documentation/Sprints/Sprint 3 Report.docx
@@ -1,6 +1,6 @@
 
 <file path=word/document.xml><?xml version="1.0" encoding="utf-8"?>
-<w:document xmlns:wpc="http://schemas.microsoft.com/office/word/2010/wordprocessingCanvas" xmlns:mo="http://schemas.microsoft.com/office/mac/office/2008/main" xmlns:mc="http://schemas.openxmlformats.org/markup-compatibility/2006" xmlns:mv="urn:schemas-microsoft-com:mac:vml" xmlns:o="urn:schemas-microsoft-com:office:office" xmlns:r="http://schemas.openxmlformats.org/officeDocument/2006/relationships" xmlns:m="http://schemas.openxmlformats.org/officeDocument/2006/math" xmlns:v="urn:schemas-microsoft-com:vml" xmlns:wp14="http://schemas.microsoft.com/office/word/2010/wordprocessingDrawing" xmlns:wp="http://schemas.openxmlformats.org/drawingml/2006/wordprocessingDrawing" xmlns:w10="urn:schemas-microsoft-com:office:word" xmlns:w="http://schemas.openxmlformats.org/wordprocessingml/2006/main" xmlns:w14="http://schemas.microsoft.com/office/word/2010/wordml" xmlns:w15="http://schemas.microsoft.com/office/word/2012/wordml" xmlns:wpg="http://schemas.microsoft.com/office/word/2010/wordprocessingGroup" xmlns:wpi="http://schemas.microsoft.com/office/word/2010/wordprocessingInk" xmlns:wne="http://schemas.microsoft.com/office/word/2006/wordml" xmlns:wps="http://schemas.microsoft.com/office/word/2010/wordprocessingShape" mc:Ignorable="w14 w15 wp14">
+<w:document xmlns:wpc="http://schemas.microsoft.com/office/word/2010/wordprocessingCanvas" xmlns:cx="http://schemas.microsoft.com/office/drawing/2014/chartex" xmlns:cx1="http://schemas.microsoft.com/office/drawing/2015/9/8/chartex" xmlns:mc="http://schemas.openxmlformats.org/markup-compatibility/2006" xmlns:o="urn:schemas-microsoft-com:office:office" xmlns:r="http://schemas.openxmlformats.org/officeDocument/2006/relationships" xmlns:m="http://schemas.openxmlformats.org/officeDocument/2006/math" xmlns:v="urn:schemas-microsoft-com:vml" xmlns:wp14="http://schemas.microsoft.com/office/word/2010/wordprocessingDrawing" xmlns:wp="http://schemas.openxmlformats.org/drawingml/2006/wordprocessingDrawing" xmlns:w10="urn:schemas-microsoft-com:office:word" xmlns:w="http://schemas.openxmlformats.org/wordprocessingml/2006/main" xmlns:w14="http://schemas.microsoft.com/office/word/2010/wordml" xmlns:w15="http://schemas.microsoft.com/office/word/2012/wordml" xmlns:w16se="http://schemas.microsoft.com/office/word/2015/wordml/symex" xmlns:wpg="http://schemas.microsoft.com/office/word/2010/wordprocessingGroup" xmlns:wpi="http://schemas.microsoft.com/office/word/2010/wordprocessingInk" xmlns:wne="http://schemas.microsoft.com/office/word/2006/wordml" xmlns:wps="http://schemas.microsoft.com/office/word/2010/wordprocessingShape" mc:Ignorable="w14 w15 w16se wp14">
   <w:body>
     <w:p>
       <w:pPr>
@@ -770,10 +770,10 @@
         <w:tblLook w:val="04A0" w:firstRow="1" w:lastRow="0" w:firstColumn="1" w:lastColumn="0" w:noHBand="0" w:noVBand="1"/>
       </w:tblPr>
       <w:tblGrid>
-        <w:gridCol w:w="1808"/>
-        <w:gridCol w:w="6304"/>
-        <w:gridCol w:w="1415"/>
-        <w:gridCol w:w="1402"/>
+        <w:gridCol w:w="1804"/>
+        <w:gridCol w:w="6251"/>
+        <w:gridCol w:w="1475"/>
+        <w:gridCol w:w="1399"/>
       </w:tblGrid>
       <w:tr>
         <w:trPr>
@@ -928,7 +928,7 @@
               <w:rPr>
                 <w:rFonts w:asciiTheme="majorHAnsi" w:hAnsiTheme="majorHAnsi"/>
               </w:rPr>
-              <w:t>As an Admin, I want an Admin tag so that other users see my accounts as Admin.</w:t>
+              <w:t>As a User, I want to edit my submissions so that I can fix spelling errors.</w:t>
             </w:r>
           </w:p>
         </w:tc>
@@ -949,7 +949,7 @@
               <w:rPr>
                 <w:rFonts w:asciiTheme="majorHAnsi" w:hAnsiTheme="majorHAnsi"/>
               </w:rPr>
-              <w:t>Admin</w:t>
+              <w:t>Posting Submission</w:t>
             </w:r>
           </w:p>
         </w:tc>
@@ -966,6 +966,12 @@
                 <w:rFonts w:asciiTheme="majorHAnsi" w:hAnsiTheme="majorHAnsi"/>
               </w:rPr>
             </w:pPr>
+            <w:r>
+              <w:rPr>
+                <w:rFonts w:asciiTheme="majorHAnsi" w:hAnsiTheme="majorHAnsi"/>
+              </w:rPr>
+              <w:t>2</w:t>
+            </w:r>
           </w:p>
         </w:tc>
       </w:tr>
@@ -1015,19 +1021,13 @@
               <w:rPr>
                 <w:rFonts w:asciiTheme="majorHAnsi" w:hAnsiTheme="majorHAnsi"/>
               </w:rPr>
-              <w:t xml:space="preserve">As a User, I want to </w:t>
-            </w:r>
-            <w:r>
-              <w:rPr>
-                <w:rFonts w:asciiTheme="majorHAnsi" w:hAnsiTheme="majorHAnsi"/>
-              </w:rPr>
-              <w:t>categorize</w:t>
-            </w:r>
-            <w:r>
-              <w:rPr>
-                <w:rFonts w:asciiTheme="majorHAnsi" w:hAnsiTheme="majorHAnsi"/>
-              </w:rPr>
-              <w:t xml:space="preserve"> my submission so that users can find it easily.</w:t>
+              <w:t>As a User, I want to</w:t>
+            </w:r>
+            <w:r>
+              <w:rPr>
+                <w:rFonts w:asciiTheme="majorHAnsi" w:hAnsiTheme="majorHAnsi"/>
+              </w:rPr>
+              <w:t xml:space="preserve"> comment on a submission so that I can voice my support of the idea.</w:t>
             </w:r>
           </w:p>
         </w:tc>
@@ -1048,7 +1048,7 @@
               <w:rPr>
                 <w:rFonts w:asciiTheme="majorHAnsi" w:hAnsiTheme="majorHAnsi"/>
               </w:rPr>
-              <w:t>Viewing Submissions</w:t>
+              <w:t>Commenting</w:t>
             </w:r>
           </w:p>
         </w:tc>
@@ -1065,6 +1065,12 @@
                 <w:rFonts w:asciiTheme="majorHAnsi" w:hAnsiTheme="majorHAnsi"/>
               </w:rPr>
             </w:pPr>
+            <w:r>
+              <w:rPr>
+                <w:rFonts w:asciiTheme="majorHAnsi" w:hAnsiTheme="majorHAnsi"/>
+              </w:rPr>
+              <w:t>2</w:t>
+            </w:r>
           </w:p>
         </w:tc>
       </w:tr>
@@ -1114,19 +1120,13 @@
               <w:rPr>
                 <w:rFonts w:asciiTheme="majorHAnsi" w:hAnsiTheme="majorHAnsi"/>
               </w:rPr>
-              <w:t xml:space="preserve">As a User, I want to view submissions based on category so that I can view </w:t>
-            </w:r>
-            <w:r>
-              <w:rPr>
-                <w:rFonts w:asciiTheme="majorHAnsi" w:hAnsiTheme="majorHAnsi"/>
-              </w:rPr>
-              <w:t>submissions</w:t>
-            </w:r>
-            <w:r>
-              <w:rPr>
-                <w:rFonts w:asciiTheme="majorHAnsi" w:hAnsiTheme="majorHAnsi"/>
-              </w:rPr>
-              <w:t xml:space="preserve"> relevant to my category.</w:t>
+              <w:t>As a User, I want to</w:t>
+            </w:r>
+            <w:r>
+              <w:rPr>
+                <w:rFonts w:asciiTheme="majorHAnsi" w:hAnsiTheme="majorHAnsi"/>
+              </w:rPr>
+              <w:t xml:space="preserve"> suggest improvements to a submission so that I can improve on an idea.</w:t>
             </w:r>
           </w:p>
         </w:tc>
@@ -1147,7 +1147,7 @@
               <w:rPr>
                 <w:rFonts w:asciiTheme="majorHAnsi" w:hAnsiTheme="majorHAnsi"/>
               </w:rPr>
-              <w:t>Viewing Submissions</w:t>
+              <w:t>Commenting</w:t>
             </w:r>
           </w:p>
         </w:tc>
@@ -1164,6 +1164,12 @@
                 <w:rFonts w:asciiTheme="majorHAnsi" w:hAnsiTheme="majorHAnsi"/>
               </w:rPr>
             </w:pPr>
+            <w:r>
+              <w:rPr>
+                <w:rFonts w:asciiTheme="majorHAnsi" w:hAnsiTheme="majorHAnsi"/>
+              </w:rPr>
+              <w:t>2</w:t>
+            </w:r>
           </w:p>
         </w:tc>
       </w:tr>
@@ -1213,31 +1219,13 @@
               <w:rPr>
                 <w:rFonts w:asciiTheme="majorHAnsi" w:hAnsiTheme="majorHAnsi"/>
               </w:rPr>
-              <w:t>As a User, I want to sort submissions based on</w:t>
-            </w:r>
-            <w:r>
-              <w:rPr>
-                <w:rFonts w:asciiTheme="majorHAnsi" w:hAnsiTheme="majorHAnsi"/>
-              </w:rPr>
-              <w:t xml:space="preserve"> view so that I can see the most</w:t>
-            </w:r>
-            <w:r>
-              <w:rPr>
-                <w:rFonts w:asciiTheme="majorHAnsi" w:hAnsiTheme="majorHAnsi"/>
-              </w:rPr>
-              <w:t>/least</w:t>
-            </w:r>
-            <w:r>
-              <w:rPr>
-                <w:rFonts w:asciiTheme="majorHAnsi" w:hAnsiTheme="majorHAnsi"/>
-              </w:rPr>
-              <w:t xml:space="preserve"> popular submissions.</w:t>
-            </w:r>
-            <w:r>
-              <w:rPr>
-                <w:rFonts w:asciiTheme="majorHAnsi" w:hAnsiTheme="majorHAnsi"/>
-              </w:rPr>
-              <w:t xml:space="preserve"> </w:t>
+              <w:t>As a User, I want to</w:t>
+            </w:r>
+            <w:r>
+              <w:rPr>
+                <w:rFonts w:asciiTheme="majorHAnsi" w:hAnsiTheme="majorHAnsi"/>
+              </w:rPr>
+              <w:t xml:space="preserve"> edit my comments so that I can fix spelling errors.</w:t>
             </w:r>
           </w:p>
         </w:tc>
@@ -1258,7 +1246,7 @@
               <w:rPr>
                 <w:rFonts w:asciiTheme="majorHAnsi" w:hAnsiTheme="majorHAnsi"/>
               </w:rPr>
-              <w:t>Viewing Submissions</w:t>
+              <w:t>Commenting</w:t>
             </w:r>
           </w:p>
         </w:tc>
@@ -1275,6 +1263,12 @@
                 <w:rFonts w:asciiTheme="majorHAnsi" w:hAnsiTheme="majorHAnsi"/>
               </w:rPr>
             </w:pPr>
+            <w:r>
+              <w:rPr>
+                <w:rFonts w:asciiTheme="majorHAnsi" w:hAnsiTheme="majorHAnsi"/>
+              </w:rPr>
+              <w:t>5</w:t>
+            </w:r>
           </w:p>
         </w:tc>
       </w:tr>
@@ -1324,25 +1318,19 @@
               <w:rPr>
                 <w:rFonts w:asciiTheme="majorHAnsi" w:hAnsiTheme="majorHAnsi"/>
               </w:rPr>
-              <w:t>As a User, I want to sort submissions based on</w:t>
-            </w:r>
-            <w:r>
-              <w:rPr>
-                <w:rFonts w:asciiTheme="majorHAnsi" w:hAnsiTheme="majorHAnsi"/>
-              </w:rPr>
-              <w:t xml:space="preserve"> popularity so that I can see the submissions with the highest</w:t>
-            </w:r>
-            <w:r>
-              <w:rPr>
-                <w:rFonts w:asciiTheme="majorHAnsi" w:hAnsiTheme="majorHAnsi"/>
-              </w:rPr>
-              <w:t>/lowest</w:t>
-            </w:r>
-            <w:r>
-              <w:rPr>
-                <w:rFonts w:asciiTheme="majorHAnsi" w:hAnsiTheme="majorHAnsi"/>
-              </w:rPr>
-              <w:t xml:space="preserve"> vote count.</w:t>
+              <w:t>As a User, I want to</w:t>
+            </w:r>
+            <w:r>
+              <w:rPr>
+                <w:rFonts w:asciiTheme="majorHAnsi" w:hAnsiTheme="majorHAnsi"/>
+              </w:rPr>
+              <w:t xml:space="preserve"> edit my improvement</w:t>
+            </w:r>
+            <w:r>
+              <w:rPr>
+                <w:rFonts w:asciiTheme="majorHAnsi" w:hAnsiTheme="majorHAnsi"/>
+              </w:rPr>
+              <w:t>s so that I can fix spelling errors.</w:t>
             </w:r>
           </w:p>
         </w:tc>
@@ -1363,7 +1351,7 @@
               <w:rPr>
                 <w:rFonts w:asciiTheme="majorHAnsi" w:hAnsiTheme="majorHAnsi"/>
               </w:rPr>
-              <w:t>Viewing Submissions</w:t>
+              <w:t>Commenting</w:t>
             </w:r>
           </w:p>
         </w:tc>
@@ -1380,6 +1368,12 @@
                 <w:rFonts w:asciiTheme="majorHAnsi" w:hAnsiTheme="majorHAnsi"/>
               </w:rPr>
             </w:pPr>
+            <w:r>
+              <w:rPr>
+                <w:rFonts w:asciiTheme="majorHAnsi" w:hAnsiTheme="majorHAnsi"/>
+              </w:rPr>
+              <w:t>5</w:t>
+            </w:r>
           </w:p>
         </w:tc>
       </w:tr>
@@ -1429,19 +1423,25 @@
               <w:rPr>
                 <w:rFonts w:asciiTheme="majorHAnsi" w:hAnsiTheme="majorHAnsi"/>
               </w:rPr>
-              <w:t>As a User, I want to sort submissions based on</w:t>
-            </w:r>
-            <w:r>
-              <w:rPr>
-                <w:rFonts w:asciiTheme="majorHAnsi" w:hAnsiTheme="majorHAnsi"/>
-              </w:rPr>
-              <w:t xml:space="preserve"> date</w:t>
-            </w:r>
-            <w:r>
-              <w:rPr>
-                <w:rFonts w:asciiTheme="majorHAnsi" w:hAnsiTheme="majorHAnsi"/>
-              </w:rPr>
-              <w:t xml:space="preserve"> so that I can see the newest/oldest submissions.</w:t>
+              <w:t xml:space="preserve">As a User, I want </w:t>
+            </w:r>
+            <w:r>
+              <w:rPr>
+                <w:rFonts w:asciiTheme="majorHAnsi" w:hAnsiTheme="majorHAnsi"/>
+              </w:rPr>
+              <w:t>to delete my comment</w:t>
+            </w:r>
+            <w:r>
+              <w:rPr>
+                <w:rFonts w:asciiTheme="majorHAnsi" w:hAnsiTheme="majorHAnsi"/>
+              </w:rPr>
+              <w:t xml:space="preserve"> so that I can remove my comment</w:t>
+            </w:r>
+            <w:r>
+              <w:rPr>
+                <w:rFonts w:asciiTheme="majorHAnsi" w:hAnsiTheme="majorHAnsi"/>
+              </w:rPr>
+              <w:t>.</w:t>
             </w:r>
           </w:p>
         </w:tc>
@@ -1462,7 +1462,7 @@
               <w:rPr>
                 <w:rFonts w:asciiTheme="majorHAnsi" w:hAnsiTheme="majorHAnsi"/>
               </w:rPr>
-              <w:t>Viewing Submissions</w:t>
+              <w:t>Commenting</w:t>
             </w:r>
           </w:p>
         </w:tc>
@@ -1479,6 +1479,12 @@
                 <w:rFonts w:asciiTheme="majorHAnsi" w:hAnsiTheme="majorHAnsi"/>
               </w:rPr>
             </w:pPr>
+            <w:r>
+              <w:rPr>
+                <w:rFonts w:asciiTheme="majorHAnsi" w:hAnsiTheme="majorHAnsi"/>
+              </w:rPr>
+              <w:t>3</w:t>
+            </w:r>
           </w:p>
         </w:tc>
       </w:tr>
@@ -1528,7 +1534,19 @@
               <w:rPr>
                 <w:rFonts w:asciiTheme="majorHAnsi" w:hAnsiTheme="majorHAnsi"/>
               </w:rPr>
-              <w:t>As a User, I want to search all submissions so that I can view submissions relevant to me.</w:t>
+              <w:t xml:space="preserve">As a User, I want </w:t>
+            </w:r>
+            <w:r>
+              <w:rPr>
+                <w:rFonts w:asciiTheme="majorHAnsi" w:hAnsiTheme="majorHAnsi"/>
+              </w:rPr>
+              <w:t>to delete my improvement so that I can remove my improvement</w:t>
+            </w:r>
+            <w:r>
+              <w:rPr>
+                <w:rFonts w:asciiTheme="majorHAnsi" w:hAnsiTheme="majorHAnsi"/>
+              </w:rPr>
+              <w:t>.</w:t>
             </w:r>
           </w:p>
         </w:tc>
@@ -1549,7 +1567,7 @@
               <w:rPr>
                 <w:rFonts w:asciiTheme="majorHAnsi" w:hAnsiTheme="majorHAnsi"/>
               </w:rPr>
-              <w:t>Viewing Submissions</w:t>
+              <w:t>Commenting</w:t>
             </w:r>
           </w:p>
         </w:tc>
@@ -1566,6 +1584,12 @@
                 <w:rFonts w:asciiTheme="majorHAnsi" w:hAnsiTheme="majorHAnsi"/>
               </w:rPr>
             </w:pPr>
+            <w:r>
+              <w:rPr>
+                <w:rFonts w:asciiTheme="majorHAnsi" w:hAnsiTheme="majorHAnsi"/>
+              </w:rPr>
+              <w:t>3</w:t>
+            </w:r>
           </w:p>
         </w:tc>
       </w:tr>
@@ -1615,7 +1639,7 @@
               <w:rPr>
                 <w:rFonts w:asciiTheme="majorHAnsi" w:hAnsiTheme="majorHAnsi"/>
               </w:rPr>
-              <w:t>A a User, I want to see the total votes for a submission so that I can see how popular it is.</w:t>
+              <w:t>As a User, I want to up-vote on submissions so that I can support submissions I like.</w:t>
             </w:r>
           </w:p>
         </w:tc>
@@ -1653,6 +1677,12 @@
                 <w:rFonts w:asciiTheme="majorHAnsi" w:hAnsiTheme="majorHAnsi"/>
               </w:rPr>
             </w:pPr>
+            <w:r>
+              <w:rPr>
+                <w:rFonts w:asciiTheme="majorHAnsi" w:hAnsiTheme="majorHAnsi"/>
+              </w:rPr>
+              <w:t>3</w:t>
+            </w:r>
           </w:p>
         </w:tc>
       </w:tr>
@@ -1702,31 +1732,13 @@
               <w:rPr>
                 <w:rFonts w:asciiTheme="majorHAnsi" w:hAnsiTheme="majorHAnsi"/>
               </w:rPr>
-              <w:t>As a User, I want to up-</w:t>
-            </w:r>
-            <w:r>
-              <w:rPr>
-                <w:rFonts w:asciiTheme="majorHAnsi" w:hAnsiTheme="majorHAnsi"/>
-              </w:rPr>
-              <w:t xml:space="preserve">vote on submissions, so </w:t>
-            </w:r>
-            <w:r>
-              <w:rPr>
-                <w:rFonts w:asciiTheme="majorHAnsi" w:hAnsiTheme="majorHAnsi"/>
-              </w:rPr>
-              <w:t>that I can support submissions I</w:t>
-            </w:r>
-            <w:r>
-              <w:rPr>
-                <w:rFonts w:asciiTheme="majorHAnsi" w:hAnsiTheme="majorHAnsi"/>
-              </w:rPr>
-              <w:t xml:space="preserve"> like</w:t>
-            </w:r>
-            <w:r>
-              <w:rPr>
-                <w:rFonts w:asciiTheme="majorHAnsi" w:hAnsiTheme="majorHAnsi"/>
-              </w:rPr>
-              <w:t>.</w:t>
+              <w:t>As a User, I want to</w:t>
+            </w:r>
+            <w:r>
+              <w:rPr>
+                <w:rFonts w:asciiTheme="majorHAnsi" w:hAnsiTheme="majorHAnsi"/>
+              </w:rPr>
+              <w:t xml:space="preserve"> down-vote on submissions so that I can acknowledge submissions I dislike.</w:t>
             </w:r>
           </w:p>
         </w:tc>
@@ -1764,6 +1776,12 @@
                 <w:rFonts w:asciiTheme="majorHAnsi" w:hAnsiTheme="majorHAnsi"/>
               </w:rPr>
             </w:pPr>
+            <w:r>
+              <w:rPr>
+                <w:rFonts w:asciiTheme="majorHAnsi" w:hAnsiTheme="majorHAnsi"/>
+              </w:rPr>
+              <w:t>3</w:t>
+            </w:r>
           </w:p>
         </w:tc>
       </w:tr>
@@ -1813,37 +1831,13 @@
               <w:rPr>
                 <w:rFonts w:asciiTheme="majorHAnsi" w:hAnsiTheme="majorHAnsi"/>
               </w:rPr>
-              <w:t>As a User, I want to down</w:t>
-            </w:r>
-            <w:r>
-              <w:rPr>
-                <w:rFonts w:asciiTheme="majorHAnsi" w:hAnsiTheme="majorHAnsi"/>
-              </w:rPr>
-              <w:t xml:space="preserve">-vote on submissions, so that I can </w:t>
-            </w:r>
-            <w:r>
-              <w:rPr>
-                <w:rFonts w:asciiTheme="majorHAnsi" w:hAnsiTheme="majorHAnsi"/>
-              </w:rPr>
-              <w:t xml:space="preserve">acknowledge </w:t>
-            </w:r>
-            <w:r>
-              <w:rPr>
-                <w:rFonts w:asciiTheme="majorHAnsi" w:hAnsiTheme="majorHAnsi"/>
-              </w:rPr>
-              <w:t xml:space="preserve">submissions I </w:t>
-            </w:r>
-            <w:r>
-              <w:rPr>
-                <w:rFonts w:asciiTheme="majorHAnsi" w:hAnsiTheme="majorHAnsi"/>
-              </w:rPr>
-              <w:t>dis</w:t>
-            </w:r>
-            <w:r>
-              <w:rPr>
-                <w:rFonts w:asciiTheme="majorHAnsi" w:hAnsiTheme="majorHAnsi"/>
-              </w:rPr>
-              <w:t>like.</w:t>
+              <w:t>As a User, I want to</w:t>
+            </w:r>
+            <w:r>
+              <w:rPr>
+                <w:rFonts w:asciiTheme="majorHAnsi" w:hAnsiTheme="majorHAnsi"/>
+              </w:rPr>
+              <w:t xml:space="preserve"> see the total votes for a submission so that I can see how popular it is.</w:t>
             </w:r>
           </w:p>
         </w:tc>
@@ -1881,6 +1875,12 @@
                 <w:rFonts w:asciiTheme="majorHAnsi" w:hAnsiTheme="majorHAnsi"/>
               </w:rPr>
             </w:pPr>
+            <w:r>
+              <w:rPr>
+                <w:rFonts w:asciiTheme="majorHAnsi" w:hAnsiTheme="majorHAnsi"/>
+              </w:rPr>
+              <w:t>1</w:t>
+            </w:r>
           </w:p>
         </w:tc>
       </w:tr>
@@ -1931,7 +1931,13 @@
               <w:rPr>
                 <w:rFonts w:asciiTheme="majorHAnsi" w:hAnsiTheme="majorHAnsi"/>
               </w:rPr>
-              <w:t>As a User, I want to un-vote on a submission so that I can change my mind on voting.</w:t>
+              <w:t>As a User, I want to</w:t>
+            </w:r>
+            <w:r>
+              <w:rPr>
+                <w:rFonts w:asciiTheme="majorHAnsi" w:hAnsiTheme="majorHAnsi"/>
+              </w:rPr>
+              <w:t xml:space="preserve"> sort submissions based on date so that I can see the newest submissions.</w:t>
             </w:r>
           </w:p>
         </w:tc>
@@ -1952,7 +1958,7 @@
               <w:rPr>
                 <w:rFonts w:asciiTheme="majorHAnsi" w:hAnsiTheme="majorHAnsi"/>
               </w:rPr>
-              <w:t>Voting</w:t>
+              <w:t>Viewing Submissions</w:t>
             </w:r>
           </w:p>
         </w:tc>
@@ -1969,6 +1975,12 @@
                 <w:rFonts w:asciiTheme="majorHAnsi" w:hAnsiTheme="majorHAnsi"/>
               </w:rPr>
             </w:pPr>
+            <w:r>
+              <w:rPr>
+                <w:rFonts w:asciiTheme="majorHAnsi" w:hAnsiTheme="majorHAnsi"/>
+              </w:rPr>
+              <w:t>5</w:t>
+            </w:r>
           </w:p>
         </w:tc>
       </w:tr>
@@ -2018,7 +2030,13 @@
               <w:rPr>
                 <w:rFonts w:asciiTheme="majorHAnsi" w:hAnsiTheme="majorHAnsi"/>
               </w:rPr>
-              <w:t>As a User, I want to vote only once for a submission so that voting is fair and equal for all users.</w:t>
+              <w:t>As a User, I want to sort submissions based on</w:t>
+            </w:r>
+            <w:r>
+              <w:rPr>
+                <w:rFonts w:asciiTheme="majorHAnsi" w:hAnsiTheme="majorHAnsi"/>
+              </w:rPr>
+              <w:t xml:space="preserve"> popularity so that I can see the most popular submissions.</w:t>
             </w:r>
           </w:p>
         </w:tc>
@@ -2039,7 +2057,7 @@
               <w:rPr>
                 <w:rFonts w:asciiTheme="majorHAnsi" w:hAnsiTheme="majorHAnsi"/>
               </w:rPr>
-              <w:t>Voting</w:t>
+              <w:t>Viewing Submissions</w:t>
             </w:r>
           </w:p>
         </w:tc>
@@ -2056,6 +2074,12 @@
                 <w:rFonts w:asciiTheme="majorHAnsi" w:hAnsiTheme="majorHAnsi"/>
               </w:rPr>
             </w:pPr>
+            <w:r>
+              <w:rPr>
+                <w:rFonts w:asciiTheme="majorHAnsi" w:hAnsiTheme="majorHAnsi"/>
+              </w:rPr>
+              <w:t>5</w:t>
+            </w:r>
           </w:p>
         </w:tc>
       </w:tr>
@@ -2101,8 +2125,18 @@
                 <w:rFonts w:asciiTheme="majorHAnsi" w:hAnsiTheme="majorHAnsi"/>
               </w:rPr>
             </w:pPr>
-            <w:bookmarkStart w:id="0" w:name="_GoBack"/>
-            <w:bookmarkEnd w:id="0"/>
+            <w:r>
+              <w:rPr>
+                <w:rFonts w:asciiTheme="majorHAnsi" w:hAnsiTheme="majorHAnsi"/>
+              </w:rPr>
+              <w:t>As a User, I want to sort submissions based on</w:t>
+            </w:r>
+            <w:r>
+              <w:rPr>
+                <w:rFonts w:asciiTheme="majorHAnsi" w:hAnsiTheme="majorHAnsi"/>
+              </w:rPr>
+              <w:t xml:space="preserve"> views so that I can see the most popular submissions.</w:t>
+            </w:r>
           </w:p>
         </w:tc>
         <w:tc>
@@ -2122,7 +2156,7 @@
               <w:rPr>
                 <w:rFonts w:asciiTheme="majorHAnsi" w:hAnsiTheme="majorHAnsi"/>
               </w:rPr>
-              <w:t>Voting</w:t>
+              <w:t>Viewing Submissions</w:t>
             </w:r>
           </w:p>
         </w:tc>
@@ -2139,6 +2173,291 @@
                 <w:rFonts w:asciiTheme="majorHAnsi" w:hAnsiTheme="majorHAnsi"/>
               </w:rPr>
             </w:pPr>
+            <w:r>
+              <w:rPr>
+                <w:rFonts w:asciiTheme="majorHAnsi" w:hAnsiTheme="majorHAnsi"/>
+              </w:rPr>
+              <w:t>3</w:t>
+            </w:r>
+          </w:p>
+        </w:tc>
+      </w:tr>
+      <w:tr>
+        <w:trPr>
+          <w:cnfStyle w:val="000000010000" w:firstRow="0" w:lastRow="0" w:firstColumn="0" w:lastColumn="0" w:oddVBand="0" w:evenVBand="0" w:oddHBand="0" w:evenHBand="1" w:firstRowFirstColumn="0" w:firstRowLastColumn="0" w:lastRowFirstColumn="0" w:lastRowLastColumn="0"/>
+          <w:trHeight w:val="919"/>
+          <w:jc w:val="center"/>
+        </w:trPr>
+        <w:tc>
+          <w:tcPr>
+            <w:cnfStyle w:val="001000000000" w:firstRow="0" w:lastRow="0" w:firstColumn="1" w:lastColumn="0" w:oddVBand="0" w:evenVBand="0" w:oddHBand="0" w:evenHBand="0" w:firstRowFirstColumn="0" w:firstRowLastColumn="0" w:lastRowFirstColumn="0" w:lastRowLastColumn="0"/>
+            <w:tcW w:w="1812" w:type="dxa"/>
+            <w:vAlign w:val="center"/>
+          </w:tcPr>
+          <w:p>
+            <w:pPr>
+              <w:jc w:val="center"/>
+              <w:rPr>
+                <w:rFonts w:asciiTheme="majorHAnsi" w:hAnsiTheme="majorHAnsi"/>
+                <w:b w:val="0"/>
+              </w:rPr>
+            </w:pPr>
+            <w:r>
+              <w:rPr>
+                <w:rFonts w:asciiTheme="majorHAnsi" w:hAnsiTheme="majorHAnsi"/>
+                <w:b w:val="0"/>
+              </w:rPr>
+              <w:t>14</w:t>
+            </w:r>
+          </w:p>
+        </w:tc>
+        <w:tc>
+          <w:tcPr>
+            <w:tcW w:w="6343" w:type="dxa"/>
+            <w:vAlign w:val="center"/>
+          </w:tcPr>
+          <w:p>
+            <w:pPr>
+              <w:jc w:val="center"/>
+              <w:cnfStyle w:val="000000010000" w:firstRow="0" w:lastRow="0" w:firstColumn="0" w:lastColumn="0" w:oddVBand="0" w:evenVBand="0" w:oddHBand="0" w:evenHBand="1" w:firstRowFirstColumn="0" w:firstRowLastColumn="0" w:lastRowFirstColumn="0" w:lastRowLastColumn="0"/>
+              <w:rPr>
+                <w:rFonts w:asciiTheme="majorHAnsi" w:hAnsiTheme="majorHAnsi"/>
+              </w:rPr>
+            </w:pPr>
+            <w:r>
+              <w:rPr>
+                <w:rFonts w:asciiTheme="majorHAnsi" w:hAnsiTheme="majorHAnsi"/>
+              </w:rPr>
+              <w:t>As a User, I want to categorize my submission so that other users can find it easily.</w:t>
+            </w:r>
+          </w:p>
+        </w:tc>
+        <w:tc>
+          <w:tcPr>
+            <w:tcW w:w="1370" w:type="dxa"/>
+            <w:vAlign w:val="center"/>
+          </w:tcPr>
+          <w:p>
+            <w:pPr>
+              <w:jc w:val="center"/>
+              <w:cnfStyle w:val="000000010000" w:firstRow="0" w:lastRow="0" w:firstColumn="0" w:lastColumn="0" w:oddVBand="0" w:evenVBand="0" w:oddHBand="0" w:evenHBand="1" w:firstRowFirstColumn="0" w:firstRowLastColumn="0" w:lastRowFirstColumn="0" w:lastRowLastColumn="0"/>
+              <w:rPr>
+                <w:rFonts w:asciiTheme="majorHAnsi" w:hAnsiTheme="majorHAnsi"/>
+              </w:rPr>
+            </w:pPr>
+            <w:r>
+              <w:rPr>
+                <w:rFonts w:asciiTheme="majorHAnsi" w:hAnsiTheme="majorHAnsi"/>
+              </w:rPr>
+              <w:t>Viewing Submissions</w:t>
+            </w:r>
+          </w:p>
+        </w:tc>
+        <w:tc>
+          <w:tcPr>
+            <w:tcW w:w="1404" w:type="dxa"/>
+            <w:vAlign w:val="center"/>
+          </w:tcPr>
+          <w:p>
+            <w:pPr>
+              <w:jc w:val="center"/>
+              <w:cnfStyle w:val="000000010000" w:firstRow="0" w:lastRow="0" w:firstColumn="0" w:lastColumn="0" w:oddVBand="0" w:evenVBand="0" w:oddHBand="0" w:evenHBand="1" w:firstRowFirstColumn="0" w:firstRowLastColumn="0" w:lastRowFirstColumn="0" w:lastRowLastColumn="0"/>
+              <w:rPr>
+                <w:rFonts w:asciiTheme="majorHAnsi" w:hAnsiTheme="majorHAnsi"/>
+              </w:rPr>
+            </w:pPr>
+            <w:r>
+              <w:rPr>
+                <w:rFonts w:asciiTheme="majorHAnsi" w:hAnsiTheme="majorHAnsi"/>
+              </w:rPr>
+              <w:t>3</w:t>
+            </w:r>
+          </w:p>
+        </w:tc>
+      </w:tr>
+      <w:tr>
+        <w:trPr>
+          <w:cnfStyle w:val="000000100000" w:firstRow="0" w:lastRow="0" w:firstColumn="0" w:lastColumn="0" w:oddVBand="0" w:evenVBand="0" w:oddHBand="1" w:evenHBand="0" w:firstRowFirstColumn="0" w:firstRowLastColumn="0" w:lastRowFirstColumn="0" w:lastRowLastColumn="0"/>
+          <w:trHeight w:val="919"/>
+          <w:jc w:val="center"/>
+        </w:trPr>
+        <w:tc>
+          <w:tcPr>
+            <w:cnfStyle w:val="001000000000" w:firstRow="0" w:lastRow="0" w:firstColumn="1" w:lastColumn="0" w:oddVBand="0" w:evenVBand="0" w:oddHBand="0" w:evenHBand="0" w:firstRowFirstColumn="0" w:firstRowLastColumn="0" w:lastRowFirstColumn="0" w:lastRowLastColumn="0"/>
+            <w:tcW w:w="1812" w:type="dxa"/>
+            <w:vAlign w:val="center"/>
+          </w:tcPr>
+          <w:p>
+            <w:pPr>
+              <w:jc w:val="center"/>
+              <w:rPr>
+                <w:rFonts w:asciiTheme="majorHAnsi" w:hAnsiTheme="majorHAnsi"/>
+                <w:b w:val="0"/>
+              </w:rPr>
+            </w:pPr>
+            <w:r>
+              <w:rPr>
+                <w:rFonts w:asciiTheme="majorHAnsi" w:hAnsiTheme="majorHAnsi"/>
+                <w:b w:val="0"/>
+              </w:rPr>
+              <w:t>15</w:t>
+            </w:r>
+          </w:p>
+        </w:tc>
+        <w:tc>
+          <w:tcPr>
+            <w:tcW w:w="6343" w:type="dxa"/>
+            <w:vAlign w:val="center"/>
+          </w:tcPr>
+          <w:p>
+            <w:pPr>
+              <w:jc w:val="center"/>
+              <w:cnfStyle w:val="000000100000" w:firstRow="0" w:lastRow="0" w:firstColumn="0" w:lastColumn="0" w:oddVBand="0" w:evenVBand="0" w:oddHBand="1" w:evenHBand="0" w:firstRowFirstColumn="0" w:firstRowLastColumn="0" w:lastRowFirstColumn="0" w:lastRowLastColumn="0"/>
+              <w:rPr>
+                <w:rFonts w:asciiTheme="majorHAnsi" w:hAnsiTheme="majorHAnsi"/>
+              </w:rPr>
+            </w:pPr>
+            <w:r>
+              <w:rPr>
+                <w:rFonts w:asciiTheme="majorHAnsi" w:hAnsiTheme="majorHAnsi"/>
+              </w:rPr>
+              <w:t>As a User, I want to view submissions based on category so that I can view relevant submissions.</w:t>
+            </w:r>
+          </w:p>
+        </w:tc>
+        <w:tc>
+          <w:tcPr>
+            <w:tcW w:w="1370" w:type="dxa"/>
+            <w:vAlign w:val="center"/>
+          </w:tcPr>
+          <w:p>
+            <w:pPr>
+              <w:jc w:val="center"/>
+              <w:cnfStyle w:val="000000100000" w:firstRow="0" w:lastRow="0" w:firstColumn="0" w:lastColumn="0" w:oddVBand="0" w:evenVBand="0" w:oddHBand="1" w:evenHBand="0" w:firstRowFirstColumn="0" w:firstRowLastColumn="0" w:lastRowFirstColumn="0" w:lastRowLastColumn="0"/>
+              <w:rPr>
+                <w:rFonts w:asciiTheme="majorHAnsi" w:hAnsiTheme="majorHAnsi"/>
+              </w:rPr>
+            </w:pPr>
+            <w:r>
+              <w:rPr>
+                <w:rFonts w:asciiTheme="majorHAnsi" w:hAnsiTheme="majorHAnsi"/>
+              </w:rPr>
+              <w:t>Viewing Submissions</w:t>
+            </w:r>
+          </w:p>
+        </w:tc>
+        <w:tc>
+          <w:tcPr>
+            <w:tcW w:w="1404" w:type="dxa"/>
+            <w:vAlign w:val="center"/>
+          </w:tcPr>
+          <w:p>
+            <w:pPr>
+              <w:jc w:val="center"/>
+              <w:cnfStyle w:val="000000100000" w:firstRow="0" w:lastRow="0" w:firstColumn="0" w:lastColumn="0" w:oddVBand="0" w:evenVBand="0" w:oddHBand="1" w:evenHBand="0" w:firstRowFirstColumn="0" w:firstRowLastColumn="0" w:lastRowFirstColumn="0" w:lastRowLastColumn="0"/>
+              <w:rPr>
+                <w:rFonts w:asciiTheme="majorHAnsi" w:hAnsiTheme="majorHAnsi"/>
+              </w:rPr>
+            </w:pPr>
+            <w:r>
+              <w:rPr>
+                <w:rFonts w:asciiTheme="majorHAnsi" w:hAnsiTheme="majorHAnsi"/>
+              </w:rPr>
+              <w:t>5</w:t>
+            </w:r>
+          </w:p>
+        </w:tc>
+      </w:tr>
+      <w:tr>
+        <w:trPr>
+          <w:cnfStyle w:val="000000010000" w:firstRow="0" w:lastRow="0" w:firstColumn="0" w:lastColumn="0" w:oddVBand="0" w:evenVBand="0" w:oddHBand="0" w:evenHBand="1" w:firstRowFirstColumn="0" w:firstRowLastColumn="0" w:lastRowFirstColumn="0" w:lastRowLastColumn="0"/>
+          <w:trHeight w:val="919"/>
+          <w:jc w:val="center"/>
+        </w:trPr>
+        <w:tc>
+          <w:tcPr>
+            <w:cnfStyle w:val="001000000000" w:firstRow="0" w:lastRow="0" w:firstColumn="1" w:lastColumn="0" w:oddVBand="0" w:evenVBand="0" w:oddHBand="0" w:evenHBand="0" w:firstRowFirstColumn="0" w:firstRowLastColumn="0" w:lastRowFirstColumn="0" w:lastRowLastColumn="0"/>
+            <w:tcW w:w="1812" w:type="dxa"/>
+            <w:vAlign w:val="center"/>
+          </w:tcPr>
+          <w:p>
+            <w:pPr>
+              <w:jc w:val="center"/>
+              <w:rPr>
+                <w:rFonts w:asciiTheme="majorHAnsi" w:hAnsiTheme="majorHAnsi"/>
+                <w:b w:val="0"/>
+              </w:rPr>
+            </w:pPr>
+            <w:r>
+              <w:rPr>
+                <w:rFonts w:asciiTheme="majorHAnsi" w:hAnsiTheme="majorHAnsi"/>
+                <w:b w:val="0"/>
+              </w:rPr>
+              <w:t>15</w:t>
+            </w:r>
+          </w:p>
+        </w:tc>
+        <w:tc>
+          <w:tcPr>
+            <w:tcW w:w="6343" w:type="dxa"/>
+            <w:vAlign w:val="center"/>
+          </w:tcPr>
+          <w:p>
+            <w:pPr>
+              <w:jc w:val="center"/>
+              <w:cnfStyle w:val="000000010000" w:firstRow="0" w:lastRow="0" w:firstColumn="0" w:lastColumn="0" w:oddVBand="0" w:evenVBand="0" w:oddHBand="0" w:evenHBand="1" w:firstRowFirstColumn="0" w:firstRowLastColumn="0" w:lastRowFirstColumn="0" w:lastRowLastColumn="0"/>
+              <w:rPr>
+                <w:rFonts w:asciiTheme="majorHAnsi" w:hAnsiTheme="majorHAnsi"/>
+              </w:rPr>
+            </w:pPr>
+            <w:r>
+              <w:rPr>
+                <w:rFonts w:asciiTheme="majorHAnsi" w:hAnsiTheme="majorHAnsi"/>
+              </w:rPr>
+              <w:t>As a User, I want to search all submissions so that I can find one relevant to my field of study.</w:t>
+            </w:r>
+          </w:p>
+        </w:tc>
+        <w:tc>
+          <w:tcPr>
+            <w:tcW w:w="1370" w:type="dxa"/>
+            <w:vAlign w:val="center"/>
+          </w:tcPr>
+          <w:p>
+            <w:pPr>
+              <w:jc w:val="center"/>
+              <w:cnfStyle w:val="000000010000" w:firstRow="0" w:lastRow="0" w:firstColumn="0" w:lastColumn="0" w:oddVBand="0" w:evenVBand="0" w:oddHBand="0" w:evenHBand="1" w:firstRowFirstColumn="0" w:firstRowLastColumn="0" w:lastRowFirstColumn="0" w:lastRowLastColumn="0"/>
+              <w:rPr>
+                <w:rFonts w:asciiTheme="majorHAnsi" w:hAnsiTheme="majorHAnsi"/>
+              </w:rPr>
+            </w:pPr>
+            <w:r>
+              <w:rPr>
+                <w:rFonts w:asciiTheme="majorHAnsi" w:hAnsiTheme="majorHAnsi"/>
+              </w:rPr>
+              <w:t>Viewing Submissions</w:t>
+            </w:r>
+          </w:p>
+        </w:tc>
+        <w:tc>
+          <w:tcPr>
+            <w:tcW w:w="1404" w:type="dxa"/>
+            <w:vAlign w:val="center"/>
+          </w:tcPr>
+          <w:p>
+            <w:pPr>
+              <w:jc w:val="center"/>
+              <w:cnfStyle w:val="000000010000" w:firstRow="0" w:lastRow="0" w:firstColumn="0" w:lastColumn="0" w:oddVBand="0" w:evenVBand="0" w:oddHBand="0" w:evenHBand="1" w:firstRowFirstColumn="0" w:firstRowLastColumn="0" w:lastRowFirstColumn="0" w:lastRowLastColumn="0"/>
+              <w:rPr>
+                <w:rFonts w:asciiTheme="majorHAnsi" w:hAnsiTheme="majorHAnsi"/>
+              </w:rPr>
+            </w:pPr>
+            <w:r>
+              <w:rPr>
+                <w:rFonts w:asciiTheme="majorHAnsi" w:hAnsiTheme="majorHAnsi"/>
+              </w:rPr>
+              <w:t>5</w:t>
+            </w:r>
           </w:p>
         </w:tc>
       </w:tr>
@@ -2313,6 +2632,78 @@
     <w:p>
       <w:pPr>
         <w:rPr>
+          <w:rFonts w:asciiTheme="majorHAnsi" w:hAnsiTheme="majorHAnsi"/>
+          <w:sz w:val="28"/>
+          <w:szCs w:val="28"/>
+        </w:rPr>
+      </w:pPr>
+    </w:p>
+    <w:p>
+      <w:pPr>
+        <w:rPr>
+          <w:rFonts w:asciiTheme="majorHAnsi" w:hAnsiTheme="majorHAnsi"/>
+          <w:sz w:val="28"/>
+          <w:szCs w:val="28"/>
+        </w:rPr>
+      </w:pPr>
+    </w:p>
+    <w:p>
+      <w:pPr>
+        <w:rPr>
+          <w:rFonts w:asciiTheme="majorHAnsi" w:hAnsiTheme="majorHAnsi"/>
+          <w:sz w:val="28"/>
+          <w:szCs w:val="28"/>
+        </w:rPr>
+      </w:pPr>
+    </w:p>
+    <w:p>
+      <w:pPr>
+        <w:rPr>
+          <w:rFonts w:asciiTheme="majorHAnsi" w:hAnsiTheme="majorHAnsi"/>
+          <w:sz w:val="28"/>
+          <w:szCs w:val="28"/>
+        </w:rPr>
+      </w:pPr>
+    </w:p>
+    <w:p>
+      <w:pPr>
+        <w:rPr>
+          <w:rFonts w:asciiTheme="majorHAnsi" w:hAnsiTheme="majorHAnsi"/>
+          <w:sz w:val="28"/>
+          <w:szCs w:val="28"/>
+        </w:rPr>
+      </w:pPr>
+    </w:p>
+    <w:p>
+      <w:pPr>
+        <w:rPr>
+          <w:rFonts w:asciiTheme="majorHAnsi" w:hAnsiTheme="majorHAnsi"/>
+          <w:sz w:val="28"/>
+          <w:szCs w:val="28"/>
+        </w:rPr>
+      </w:pPr>
+    </w:p>
+    <w:p>
+      <w:pPr>
+        <w:rPr>
+          <w:rFonts w:asciiTheme="majorHAnsi" w:hAnsiTheme="majorHAnsi"/>
+          <w:sz w:val="28"/>
+          <w:szCs w:val="28"/>
+        </w:rPr>
+      </w:pPr>
+    </w:p>
+    <w:p>
+      <w:pPr>
+        <w:rPr>
+          <w:rFonts w:asciiTheme="majorHAnsi" w:hAnsiTheme="majorHAnsi"/>
+          <w:sz w:val="28"/>
+          <w:szCs w:val="28"/>
+        </w:rPr>
+      </w:pPr>
+    </w:p>
+    <w:p>
+      <w:pPr>
+        <w:rPr>
           <w:rFonts w:asciiTheme="majorHAnsi" w:hAnsiTheme="majorHAnsi" w:cs="Calibri"/>
           <w:b/>
           <w:bCs/>
@@ -2330,6 +2721,7 @@
           <w:sz w:val="32"/>
           <w:szCs w:val="32"/>
         </w:rPr>
+        <w:lastRenderedPageBreak/>
         <w:t>Task Distribution</w:t>
       </w:r>
       <w:r>
@@ -2483,6 +2875,13 @@
                 <w:szCs w:val="32"/>
               </w:rPr>
             </w:pPr>
+            <w:r>
+              <w:rPr>
+                <w:rFonts w:asciiTheme="majorHAnsi" w:hAnsiTheme="majorHAnsi"/>
+                <w:szCs w:val="32"/>
+              </w:rPr>
+              <w:t>Viewing Submissions. Sorting and Searching.</w:t>
+            </w:r>
           </w:p>
         </w:tc>
       </w:tr>
@@ -2514,7 +2913,7 @@
                 <w:rFonts w:asciiTheme="majorHAnsi" w:hAnsiTheme="majorHAnsi"/>
                 <w:szCs w:val="32"/>
               </w:rPr>
-              <w:t xml:space="preserve">Adam </w:t>
+              <w:t>Jordan, Adam</w:t>
             </w:r>
           </w:p>
         </w:tc>
@@ -2536,63 +2935,19 @@
                 <w:szCs w:val="32"/>
               </w:rPr>
             </w:pPr>
+            <w:r>
+              <w:rPr>
+                <w:rFonts w:asciiTheme="majorHAnsi" w:hAnsiTheme="majorHAnsi"/>
+                <w:szCs w:val="32"/>
+              </w:rPr>
+              <w:t>Commenting. Posting, Editing and Deleting.</w:t>
+            </w:r>
           </w:p>
         </w:tc>
       </w:tr>
       <w:tr>
         <w:trPr>
           <w:cnfStyle w:val="000000100000" w:firstRow="0" w:lastRow="0" w:firstColumn="0" w:lastColumn="0" w:oddVBand="0" w:evenVBand="0" w:oddHBand="1" w:evenHBand="0" w:firstRowFirstColumn="0" w:firstRowLastColumn="0" w:lastRowFirstColumn="0" w:lastRowLastColumn="0"/>
-          <w:trHeight w:val="697"/>
-        </w:trPr>
-        <w:tc>
-          <w:tcPr>
-            <w:cnfStyle w:val="001000000000" w:firstRow="0" w:lastRow="0" w:firstColumn="1" w:lastColumn="0" w:oddVBand="0" w:evenVBand="0" w:oddHBand="0" w:evenHBand="0" w:firstRowFirstColumn="0" w:firstRowLastColumn="0" w:lastRowFirstColumn="0" w:lastRowLastColumn="0"/>
-            <w:tcW w:w="4806" w:type="dxa"/>
-            <w:tcBorders>
-              <w:right w:val="single" w:sz="8" w:space="0" w:color="7BA0CD" w:themeColor="accent1" w:themeTint="BF"/>
-            </w:tcBorders>
-            <w:vAlign w:val="center"/>
-          </w:tcPr>
-          <w:p>
-            <w:pPr>
-              <w:jc w:val="center"/>
-              <w:rPr>
-                <w:rFonts w:asciiTheme="majorHAnsi" w:hAnsiTheme="majorHAnsi"/>
-                <w:szCs w:val="32"/>
-              </w:rPr>
-            </w:pPr>
-            <w:r>
-              <w:rPr>
-                <w:rFonts w:asciiTheme="majorHAnsi" w:hAnsiTheme="majorHAnsi"/>
-                <w:szCs w:val="32"/>
-              </w:rPr>
-              <w:t>Jordan</w:t>
-            </w:r>
-          </w:p>
-        </w:tc>
-        <w:tc>
-          <w:tcPr>
-            <w:tcW w:w="5547" w:type="dxa"/>
-            <w:tcBorders>
-              <w:left w:val="single" w:sz="8" w:space="0" w:color="7BA0CD" w:themeColor="accent1" w:themeTint="BF"/>
-            </w:tcBorders>
-            <w:vAlign w:val="center"/>
-          </w:tcPr>
-          <w:p>
-            <w:pPr>
-              <w:jc w:val="center"/>
-              <w:cnfStyle w:val="000000100000" w:firstRow="0" w:lastRow="0" w:firstColumn="0" w:lastColumn="0" w:oddVBand="0" w:evenVBand="0" w:oddHBand="1" w:evenHBand="0" w:firstRowFirstColumn="0" w:firstRowLastColumn="0" w:lastRowFirstColumn="0" w:lastRowLastColumn="0"/>
-              <w:rPr>
-                <w:rFonts w:asciiTheme="majorHAnsi" w:hAnsiTheme="majorHAnsi"/>
-                <w:szCs w:val="32"/>
-              </w:rPr>
-            </w:pPr>
-          </w:p>
-        </w:tc>
-      </w:tr>
-      <w:tr>
-        <w:trPr>
-          <w:cnfStyle w:val="000000010000" w:firstRow="0" w:lastRow="0" w:firstColumn="0" w:lastColumn="0" w:oddVBand="0" w:evenVBand="0" w:oddHBand="0" w:evenHBand="1" w:firstRowFirstColumn="0" w:firstRowLastColumn="0" w:lastRowFirstColumn="0" w:lastRowLastColumn="0"/>
           <w:trHeight w:val="724"/>
         </w:trPr>
         <w:tc>
@@ -2632,12 +2987,26 @@
           <w:p>
             <w:pPr>
               <w:jc w:val="center"/>
-              <w:cnfStyle w:val="000000010000" w:firstRow="0" w:lastRow="0" w:firstColumn="0" w:lastColumn="0" w:oddVBand="0" w:evenVBand="0" w:oddHBand="0" w:evenHBand="1" w:firstRowFirstColumn="0" w:firstRowLastColumn="0" w:lastRowFirstColumn="0" w:lastRowLastColumn="0"/>
+              <w:cnfStyle w:val="000000100000" w:firstRow="0" w:lastRow="0" w:firstColumn="0" w:lastColumn="0" w:oddVBand="0" w:evenVBand="0" w:oddHBand="1" w:evenHBand="0" w:firstRowFirstColumn="0" w:firstRowLastColumn="0" w:lastRowFirstColumn="0" w:lastRowLastColumn="0"/>
               <w:rPr>
                 <w:rFonts w:asciiTheme="majorHAnsi" w:hAnsiTheme="majorHAnsi"/>
                 <w:szCs w:val="32"/>
               </w:rPr>
             </w:pPr>
+            <w:r>
+              <w:rPr>
+                <w:rFonts w:asciiTheme="majorHAnsi" w:hAnsiTheme="majorHAnsi"/>
+                <w:szCs w:val="32"/>
+              </w:rPr>
+              <w:t>Voting.</w:t>
+            </w:r>
+            <w:r>
+              <w:rPr>
+                <w:rFonts w:asciiTheme="majorHAnsi" w:hAnsiTheme="majorHAnsi"/>
+                <w:szCs w:val="32"/>
+              </w:rPr>
+              <w:t xml:space="preserve"> Up-vote, Down-vote and Total votes.</w:t>
+            </w:r>
           </w:p>
         </w:tc>
       </w:tr>
@@ -2753,6 +3122,108 @@
         <w:adjustRightInd w:val="0"/>
         <w:spacing w:after="240" w:line="520" w:lineRule="atLeast"/>
         <w:rPr>
+          <w:rFonts w:ascii="Calibri" w:hAnsi="Calibri" w:cs="Calibri"/>
+          <w:b/>
+          <w:bCs/>
+          <w:color w:val="284677"/>
+          <w:sz w:val="48"/>
+          <w:szCs w:val="48"/>
+        </w:rPr>
+      </w:pPr>
+    </w:p>
+    <w:p>
+      <w:pPr>
+        <w:widowControl w:val="0"/>
+        <w:autoSpaceDE w:val="0"/>
+        <w:autoSpaceDN w:val="0"/>
+        <w:adjustRightInd w:val="0"/>
+        <w:spacing w:after="240" w:line="520" w:lineRule="atLeast"/>
+        <w:rPr>
+          <w:rFonts w:ascii="Calibri" w:hAnsi="Calibri" w:cs="Calibri"/>
+          <w:b/>
+          <w:bCs/>
+          <w:color w:val="284677"/>
+          <w:sz w:val="48"/>
+          <w:szCs w:val="48"/>
+        </w:rPr>
+      </w:pPr>
+    </w:p>
+    <w:p>
+      <w:pPr>
+        <w:widowControl w:val="0"/>
+        <w:autoSpaceDE w:val="0"/>
+        <w:autoSpaceDN w:val="0"/>
+        <w:adjustRightInd w:val="0"/>
+        <w:spacing w:after="240" w:line="520" w:lineRule="atLeast"/>
+        <w:rPr>
+          <w:rFonts w:ascii="Calibri" w:hAnsi="Calibri" w:cs="Calibri"/>
+          <w:b/>
+          <w:bCs/>
+          <w:color w:val="284677"/>
+          <w:sz w:val="48"/>
+          <w:szCs w:val="48"/>
+        </w:rPr>
+      </w:pPr>
+    </w:p>
+    <w:p>
+      <w:pPr>
+        <w:widowControl w:val="0"/>
+        <w:autoSpaceDE w:val="0"/>
+        <w:autoSpaceDN w:val="0"/>
+        <w:adjustRightInd w:val="0"/>
+        <w:spacing w:after="240" w:line="520" w:lineRule="atLeast"/>
+        <w:rPr>
+          <w:rFonts w:ascii="Calibri" w:hAnsi="Calibri" w:cs="Calibri"/>
+          <w:b/>
+          <w:bCs/>
+          <w:color w:val="284677"/>
+          <w:sz w:val="48"/>
+          <w:szCs w:val="48"/>
+        </w:rPr>
+      </w:pPr>
+    </w:p>
+    <w:p>
+      <w:pPr>
+        <w:widowControl w:val="0"/>
+        <w:autoSpaceDE w:val="0"/>
+        <w:autoSpaceDN w:val="0"/>
+        <w:adjustRightInd w:val="0"/>
+        <w:spacing w:after="240" w:line="520" w:lineRule="atLeast"/>
+        <w:rPr>
+          <w:rFonts w:ascii="Calibri" w:hAnsi="Calibri" w:cs="Calibri"/>
+          <w:b/>
+          <w:bCs/>
+          <w:color w:val="284677"/>
+          <w:sz w:val="48"/>
+          <w:szCs w:val="48"/>
+        </w:rPr>
+      </w:pPr>
+    </w:p>
+    <w:p>
+      <w:pPr>
+        <w:widowControl w:val="0"/>
+        <w:autoSpaceDE w:val="0"/>
+        <w:autoSpaceDN w:val="0"/>
+        <w:adjustRightInd w:val="0"/>
+        <w:spacing w:after="240" w:line="520" w:lineRule="atLeast"/>
+        <w:rPr>
+          <w:rFonts w:ascii="Calibri" w:hAnsi="Calibri" w:cs="Calibri"/>
+          <w:b/>
+          <w:bCs/>
+          <w:color w:val="284677"/>
+          <w:sz w:val="48"/>
+          <w:szCs w:val="48"/>
+        </w:rPr>
+      </w:pPr>
+    </w:p>
+    <w:p>
+      <w:pPr>
+        <w:widowControl w:val="0"/>
+        <w:autoSpaceDE w:val="0"/>
+        <w:autoSpaceDN w:val="0"/>
+        <w:adjustRightInd w:val="0"/>
+        <w:spacing w:after="240" w:line="520" w:lineRule="atLeast"/>
+        <w:rPr>
           <w:rFonts w:ascii="Times" w:hAnsi="Times" w:cs="Times"/>
           <w:sz w:val="48"/>
           <w:szCs w:val="48"/>
@@ -2767,6 +3238,7 @@
           <w:sz w:val="48"/>
           <w:szCs w:val="48"/>
         </w:rPr>
+        <w:lastRenderedPageBreak/>
         <w:t>2. SCRUM Meeting</w:t>
       </w:r>
     </w:p>
@@ -2817,7 +3289,18 @@
           <w:sz w:val="32"/>
           <w:szCs w:val="32"/>
         </w:rPr>
-        <w:t>18/04</w:t>
+        <w:t>13</w:t>
+      </w:r>
+      <w:r>
+        <w:rPr>
+          <w:rFonts w:ascii="Calibri" w:hAnsi="Calibri" w:cs="Calibri"/>
+          <w:b/>
+          <w:bCs/>
+          <w:color w:val="17365D" w:themeColor="text2" w:themeShade="BF"/>
+          <w:sz w:val="32"/>
+          <w:szCs w:val="32"/>
+        </w:rPr>
+        <w:t>/04</w:t>
       </w:r>
       <w:r>
         <w:rPr>
@@ -3024,6 +3507,12 @@
                 <w:rFonts w:asciiTheme="majorHAnsi" w:hAnsiTheme="majorHAnsi"/>
               </w:rPr>
             </w:pPr>
+            <w:r>
+              <w:rPr>
+                <w:rFonts w:asciiTheme="majorHAnsi" w:hAnsiTheme="majorHAnsi"/>
+              </w:rPr>
+              <w:t>-</w:t>
+            </w:r>
           </w:p>
         </w:tc>
         <w:tc>
@@ -3043,6 +3532,12 @@
                 <w:rFonts w:asciiTheme="majorHAnsi" w:hAnsiTheme="majorHAnsi"/>
               </w:rPr>
             </w:pPr>
+            <w:r>
+              <w:rPr>
+                <w:rFonts w:asciiTheme="majorHAnsi" w:hAnsiTheme="majorHAnsi"/>
+              </w:rPr>
+              <w:t>(11) (12) (13) (14) (15)</w:t>
+            </w:r>
           </w:p>
         </w:tc>
         <w:tc>
@@ -3061,6 +3556,12 @@
                 <w:rFonts w:asciiTheme="majorHAnsi" w:hAnsiTheme="majorHAnsi"/>
               </w:rPr>
             </w:pPr>
+            <w:r>
+              <w:rPr>
+                <w:rFonts w:asciiTheme="majorHAnsi" w:hAnsiTheme="majorHAnsi"/>
+              </w:rPr>
+              <w:t>-</w:t>
+            </w:r>
           </w:p>
         </w:tc>
       </w:tr>
@@ -3089,7 +3590,7 @@
               <w:rPr>
                 <w:rFonts w:asciiTheme="majorHAnsi" w:hAnsiTheme="majorHAnsi"/>
               </w:rPr>
-              <w:t>Adam</w:t>
+              <w:t>Jordan, Adam</w:t>
             </w:r>
           </w:p>
         </w:tc>
@@ -3110,6 +3611,12 @@
                 <w:rFonts w:asciiTheme="majorHAnsi" w:hAnsiTheme="majorHAnsi"/>
               </w:rPr>
             </w:pPr>
+            <w:r>
+              <w:rPr>
+                <w:rFonts w:asciiTheme="majorHAnsi" w:hAnsiTheme="majorHAnsi"/>
+              </w:rPr>
+              <w:t>-</w:t>
+            </w:r>
           </w:p>
         </w:tc>
         <w:tc>
@@ -3123,12 +3630,18 @@
           </w:tcPr>
           <w:p>
             <w:pPr>
-              <w:pStyle w:val="ListParagraph"/>
+              <w:jc w:val="center"/>
               <w:cnfStyle w:val="000000010000" w:firstRow="0" w:lastRow="0" w:firstColumn="0" w:lastColumn="0" w:oddVBand="0" w:evenVBand="0" w:oddHBand="0" w:evenHBand="1" w:firstRowFirstColumn="0" w:firstRowLastColumn="0" w:lastRowFirstColumn="0" w:lastRowLastColumn="0"/>
               <w:rPr>
                 <w:rFonts w:asciiTheme="majorHAnsi" w:hAnsiTheme="majorHAnsi"/>
               </w:rPr>
             </w:pPr>
+            <w:r>
+              <w:rPr>
+                <w:rFonts w:asciiTheme="majorHAnsi" w:hAnsiTheme="majorHAnsi"/>
+              </w:rPr>
+              <w:t>(1) (2) (3) (4) (5) (6) (7)</w:t>
+            </w:r>
           </w:p>
         </w:tc>
         <w:tc>
@@ -3147,13 +3660,19 @@
                 <w:rFonts w:asciiTheme="majorHAnsi" w:hAnsiTheme="majorHAnsi"/>
               </w:rPr>
             </w:pPr>
+            <w:r>
+              <w:rPr>
+                <w:rFonts w:asciiTheme="majorHAnsi" w:hAnsiTheme="majorHAnsi"/>
+              </w:rPr>
+              <w:t>-</w:t>
+            </w:r>
           </w:p>
         </w:tc>
       </w:tr>
       <w:tr>
         <w:trPr>
           <w:cnfStyle w:val="000000100000" w:firstRow="0" w:lastRow="0" w:firstColumn="0" w:lastColumn="0" w:oddVBand="0" w:evenVBand="0" w:oddHBand="1" w:evenHBand="0" w:firstRowFirstColumn="0" w:firstRowLastColumn="0" w:lastRowFirstColumn="0" w:lastRowLastColumn="0"/>
-          <w:trHeight w:val="899"/>
+          <w:trHeight w:val="944"/>
         </w:trPr>
         <w:tc>
           <w:tcPr>
@@ -3175,7 +3694,7 @@
               <w:rPr>
                 <w:rFonts w:asciiTheme="majorHAnsi" w:hAnsiTheme="majorHAnsi"/>
               </w:rPr>
-              <w:t>Jordan</w:t>
+              <w:t>Brendan, Edward</w:t>
             </w:r>
           </w:p>
         </w:tc>
@@ -3196,6 +3715,12 @@
                 <w:rFonts w:asciiTheme="majorHAnsi" w:hAnsiTheme="majorHAnsi"/>
               </w:rPr>
             </w:pPr>
+            <w:r>
+              <w:rPr>
+                <w:rFonts w:asciiTheme="majorHAnsi" w:hAnsiTheme="majorHAnsi"/>
+              </w:rPr>
+              <w:t>-</w:t>
+            </w:r>
           </w:p>
         </w:tc>
         <w:tc>
@@ -3215,6 +3740,12 @@
                 <w:rFonts w:asciiTheme="majorHAnsi" w:hAnsiTheme="majorHAnsi"/>
               </w:rPr>
             </w:pPr>
+            <w:r>
+              <w:rPr>
+                <w:rFonts w:asciiTheme="majorHAnsi" w:hAnsiTheme="majorHAnsi"/>
+              </w:rPr>
+              <w:t>(8) (9) (10)</w:t>
+            </w:r>
           </w:p>
         </w:tc>
         <w:tc>
@@ -3233,92 +3764,12 @@
                 <w:rFonts w:asciiTheme="majorHAnsi" w:hAnsiTheme="majorHAnsi"/>
               </w:rPr>
             </w:pPr>
-          </w:p>
-        </w:tc>
-      </w:tr>
-      <w:tr>
-        <w:trPr>
-          <w:cnfStyle w:val="000000010000" w:firstRow="0" w:lastRow="0" w:firstColumn="0" w:lastColumn="0" w:oddVBand="0" w:evenVBand="0" w:oddHBand="0" w:evenHBand="1" w:firstRowFirstColumn="0" w:firstRowLastColumn="0" w:lastRowFirstColumn="0" w:lastRowLastColumn="0"/>
-          <w:trHeight w:val="944"/>
-        </w:trPr>
-        <w:tc>
-          <w:tcPr>
-            <w:cnfStyle w:val="001000000000" w:firstRow="0" w:lastRow="0" w:firstColumn="1" w:lastColumn="0" w:oddVBand="0" w:evenVBand="0" w:oddHBand="0" w:evenHBand="0" w:firstRowFirstColumn="0" w:firstRowLastColumn="0" w:lastRowFirstColumn="0" w:lastRowLastColumn="0"/>
-            <w:tcW w:w="2238" w:type="dxa"/>
-            <w:tcBorders>
-              <w:right w:val="none" w:sz="0" w:space="0" w:color="auto"/>
-            </w:tcBorders>
-            <w:vAlign w:val="center"/>
-          </w:tcPr>
-          <w:p>
-            <w:pPr>
-              <w:jc w:val="center"/>
-              <w:rPr>
-                <w:rFonts w:asciiTheme="majorHAnsi" w:hAnsiTheme="majorHAnsi"/>
-              </w:rPr>
-            </w:pPr>
-            <w:r>
-              <w:rPr>
-                <w:rFonts w:asciiTheme="majorHAnsi" w:hAnsiTheme="majorHAnsi"/>
-              </w:rPr>
-              <w:t>Brendan, Edward</w:t>
-            </w:r>
-          </w:p>
-        </w:tc>
-        <w:tc>
-          <w:tcPr>
-            <w:tcW w:w="2920" w:type="dxa"/>
-            <w:tcBorders>
-              <w:left w:val="none" w:sz="0" w:space="0" w:color="auto"/>
-              <w:right w:val="none" w:sz="0" w:space="0" w:color="auto"/>
-            </w:tcBorders>
-            <w:vAlign w:val="center"/>
-          </w:tcPr>
-          <w:p>
-            <w:pPr>
-              <w:jc w:val="center"/>
-              <w:cnfStyle w:val="000000010000" w:firstRow="0" w:lastRow="0" w:firstColumn="0" w:lastColumn="0" w:oddVBand="0" w:evenVBand="0" w:oddHBand="0" w:evenHBand="1" w:firstRowFirstColumn="0" w:firstRowLastColumn="0" w:lastRowFirstColumn="0" w:lastRowLastColumn="0"/>
-              <w:rPr>
-                <w:rFonts w:asciiTheme="majorHAnsi" w:hAnsiTheme="majorHAnsi"/>
-              </w:rPr>
-            </w:pPr>
-          </w:p>
-        </w:tc>
-        <w:tc>
-          <w:tcPr>
-            <w:tcW w:w="2793" w:type="dxa"/>
-            <w:tcBorders>
-              <w:left w:val="none" w:sz="0" w:space="0" w:color="auto"/>
-              <w:right w:val="none" w:sz="0" w:space="0" w:color="auto"/>
-            </w:tcBorders>
-            <w:vAlign w:val="center"/>
-          </w:tcPr>
-          <w:p>
-            <w:pPr>
-              <w:jc w:val="center"/>
-              <w:cnfStyle w:val="000000010000" w:firstRow="0" w:lastRow="0" w:firstColumn="0" w:lastColumn="0" w:oddVBand="0" w:evenVBand="0" w:oddHBand="0" w:evenHBand="1" w:firstRowFirstColumn="0" w:firstRowLastColumn="0" w:lastRowFirstColumn="0" w:lastRowLastColumn="0"/>
-              <w:rPr>
-                <w:rFonts w:asciiTheme="majorHAnsi" w:hAnsiTheme="majorHAnsi"/>
-              </w:rPr>
-            </w:pPr>
-          </w:p>
-        </w:tc>
-        <w:tc>
-          <w:tcPr>
-            <w:tcW w:w="3230" w:type="dxa"/>
-            <w:tcBorders>
-              <w:left w:val="none" w:sz="0" w:space="0" w:color="auto"/>
-            </w:tcBorders>
-            <w:vAlign w:val="center"/>
-          </w:tcPr>
-          <w:p>
-            <w:pPr>
-              <w:jc w:val="center"/>
-              <w:cnfStyle w:val="000000010000" w:firstRow="0" w:lastRow="0" w:firstColumn="0" w:lastColumn="0" w:oddVBand="0" w:evenVBand="0" w:oddHBand="0" w:evenHBand="1" w:firstRowFirstColumn="0" w:firstRowLastColumn="0" w:lastRowFirstColumn="0" w:lastRowLastColumn="0"/>
-              <w:rPr>
-                <w:rFonts w:asciiTheme="majorHAnsi" w:hAnsiTheme="majorHAnsi"/>
-              </w:rPr>
-            </w:pPr>
+            <w:r>
+              <w:rPr>
+                <w:rFonts w:asciiTheme="majorHAnsi" w:hAnsiTheme="majorHAnsi"/>
+              </w:rPr>
+              <w:t>-</w:t>
+            </w:r>
           </w:p>
         </w:tc>
       </w:tr>
@@ -3390,8 +3841,10 @@
           <w:sz w:val="32"/>
           <w:szCs w:val="32"/>
         </w:rPr>
-        <w:t>25</w:t>
-      </w:r>
+        <w:t>19</w:t>
+      </w:r>
+      <w:bookmarkStart w:id="0" w:name="_GoBack"/>
+      <w:bookmarkEnd w:id="0"/>
       <w:r>
         <w:rPr>
           <w:rFonts w:ascii="Calibri" w:hAnsi="Calibri" w:cs="Calibri"/>
@@ -3401,18 +3854,7 @@
           <w:sz w:val="32"/>
           <w:szCs w:val="32"/>
         </w:rPr>
-        <w:t>/04</w:t>
-      </w:r>
-      <w:r>
-        <w:rPr>
-          <w:rFonts w:ascii="Calibri" w:hAnsi="Calibri" w:cs="Calibri"/>
-          <w:b/>
-          <w:bCs/>
-          <w:color w:val="17365D" w:themeColor="text2" w:themeShade="BF"/>
-          <w:sz w:val="32"/>
-          <w:szCs w:val="32"/>
-        </w:rPr>
-        <w:t>/16</w:t>
+        <w:t>/04/16</w:t>
       </w:r>
     </w:p>
     <w:tbl>
@@ -3663,8 +4105,7 @@
               <w:rPr>
                 <w:rFonts w:asciiTheme="majorHAnsi" w:hAnsiTheme="majorHAnsi"/>
               </w:rPr>
-              <w:lastRenderedPageBreak/>
-              <w:t>Adam</w:t>
+              <w:t>Jordan, Adam</w:t>
             </w:r>
           </w:p>
         </w:tc>
@@ -3728,92 +4169,6 @@
       <w:tr>
         <w:trPr>
           <w:cnfStyle w:val="000000100000" w:firstRow="0" w:lastRow="0" w:firstColumn="0" w:lastColumn="0" w:oddVBand="0" w:evenVBand="0" w:oddHBand="1" w:evenHBand="0" w:firstRowFirstColumn="0" w:firstRowLastColumn="0" w:lastRowFirstColumn="0" w:lastRowLastColumn="0"/>
-          <w:trHeight w:val="899"/>
-        </w:trPr>
-        <w:tc>
-          <w:tcPr>
-            <w:cnfStyle w:val="001000000000" w:firstRow="0" w:lastRow="0" w:firstColumn="1" w:lastColumn="0" w:oddVBand="0" w:evenVBand="0" w:oddHBand="0" w:evenHBand="0" w:firstRowFirstColumn="0" w:firstRowLastColumn="0" w:lastRowFirstColumn="0" w:lastRowLastColumn="0"/>
-            <w:tcW w:w="2238" w:type="dxa"/>
-            <w:tcBorders>
-              <w:right w:val="single" w:sz="8" w:space="0" w:color="7BA0CD" w:themeColor="accent1" w:themeTint="BF"/>
-            </w:tcBorders>
-            <w:vAlign w:val="center"/>
-          </w:tcPr>
-          <w:p>
-            <w:pPr>
-              <w:jc w:val="center"/>
-              <w:rPr>
-                <w:rFonts w:asciiTheme="majorHAnsi" w:hAnsiTheme="majorHAnsi"/>
-              </w:rPr>
-            </w:pPr>
-            <w:r>
-              <w:rPr>
-                <w:rFonts w:asciiTheme="majorHAnsi" w:hAnsiTheme="majorHAnsi"/>
-              </w:rPr>
-              <w:t>Jordan</w:t>
-            </w:r>
-          </w:p>
-        </w:tc>
-        <w:tc>
-          <w:tcPr>
-            <w:tcW w:w="2920" w:type="dxa"/>
-            <w:tcBorders>
-              <w:left w:val="single" w:sz="8" w:space="0" w:color="7BA0CD" w:themeColor="accent1" w:themeTint="BF"/>
-              <w:right w:val="single" w:sz="8" w:space="0" w:color="7BA0CD" w:themeColor="accent1" w:themeTint="BF"/>
-            </w:tcBorders>
-            <w:vAlign w:val="center"/>
-          </w:tcPr>
-          <w:p>
-            <w:pPr>
-              <w:jc w:val="center"/>
-              <w:cnfStyle w:val="000000100000" w:firstRow="0" w:lastRow="0" w:firstColumn="0" w:lastColumn="0" w:oddVBand="0" w:evenVBand="0" w:oddHBand="1" w:evenHBand="0" w:firstRowFirstColumn="0" w:firstRowLastColumn="0" w:lastRowFirstColumn="0" w:lastRowLastColumn="0"/>
-              <w:rPr>
-                <w:rFonts w:asciiTheme="majorHAnsi" w:hAnsiTheme="majorHAnsi"/>
-              </w:rPr>
-            </w:pPr>
-          </w:p>
-        </w:tc>
-        <w:tc>
-          <w:tcPr>
-            <w:tcW w:w="2793" w:type="dxa"/>
-            <w:tcBorders>
-              <w:left w:val="single" w:sz="8" w:space="0" w:color="7BA0CD" w:themeColor="accent1" w:themeTint="BF"/>
-              <w:right w:val="single" w:sz="8" w:space="0" w:color="7BA0CD" w:themeColor="accent1" w:themeTint="BF"/>
-            </w:tcBorders>
-            <w:vAlign w:val="center"/>
-          </w:tcPr>
-          <w:p>
-            <w:pPr>
-              <w:jc w:val="center"/>
-              <w:cnfStyle w:val="000000100000" w:firstRow="0" w:lastRow="0" w:firstColumn="0" w:lastColumn="0" w:oddVBand="0" w:evenVBand="0" w:oddHBand="1" w:evenHBand="0" w:firstRowFirstColumn="0" w:firstRowLastColumn="0" w:lastRowFirstColumn="0" w:lastRowLastColumn="0"/>
-              <w:rPr>
-                <w:rFonts w:asciiTheme="majorHAnsi" w:hAnsiTheme="majorHAnsi"/>
-              </w:rPr>
-            </w:pPr>
-          </w:p>
-        </w:tc>
-        <w:tc>
-          <w:tcPr>
-            <w:tcW w:w="3230" w:type="dxa"/>
-            <w:tcBorders>
-              <w:left w:val="single" w:sz="8" w:space="0" w:color="7BA0CD" w:themeColor="accent1" w:themeTint="BF"/>
-            </w:tcBorders>
-            <w:vAlign w:val="center"/>
-          </w:tcPr>
-          <w:p>
-            <w:pPr>
-              <w:jc w:val="center"/>
-              <w:cnfStyle w:val="000000100000" w:firstRow="0" w:lastRow="0" w:firstColumn="0" w:lastColumn="0" w:oddVBand="0" w:evenVBand="0" w:oddHBand="1" w:evenHBand="0" w:firstRowFirstColumn="0" w:firstRowLastColumn="0" w:lastRowFirstColumn="0" w:lastRowLastColumn="0"/>
-              <w:rPr>
-                <w:rFonts w:asciiTheme="majorHAnsi" w:hAnsiTheme="majorHAnsi"/>
-              </w:rPr>
-            </w:pPr>
-          </w:p>
-        </w:tc>
-      </w:tr>
-      <w:tr>
-        <w:trPr>
-          <w:cnfStyle w:val="000000010000" w:firstRow="0" w:lastRow="0" w:firstColumn="0" w:lastColumn="0" w:oddVBand="0" w:evenVBand="0" w:oddHBand="0" w:evenHBand="1" w:firstRowFirstColumn="0" w:firstRowLastColumn="0" w:lastRowFirstColumn="0" w:lastRowLastColumn="0"/>
           <w:trHeight w:val="944"/>
         </w:trPr>
         <w:tc>
@@ -3854,7 +4209,7 @@
           <w:p>
             <w:pPr>
               <w:jc w:val="center"/>
-              <w:cnfStyle w:val="000000010000" w:firstRow="0" w:lastRow="0" w:firstColumn="0" w:lastColumn="0" w:oddVBand="0" w:evenVBand="0" w:oddHBand="0" w:evenHBand="1" w:firstRowFirstColumn="0" w:firstRowLastColumn="0" w:lastRowFirstColumn="0" w:lastRowLastColumn="0"/>
+              <w:cnfStyle w:val="000000100000" w:firstRow="0" w:lastRow="0" w:firstColumn="0" w:lastColumn="0" w:oddVBand="0" w:evenVBand="0" w:oddHBand="1" w:evenHBand="0" w:firstRowFirstColumn="0" w:firstRowLastColumn="0" w:lastRowFirstColumn="0" w:lastRowLastColumn="0"/>
               <w:rPr>
                 <w:rFonts w:asciiTheme="majorHAnsi" w:hAnsiTheme="majorHAnsi"/>
               </w:rPr>
@@ -3874,7 +4229,7 @@
           <w:p>
             <w:pPr>
               <w:jc w:val="center"/>
-              <w:cnfStyle w:val="000000010000" w:firstRow="0" w:lastRow="0" w:firstColumn="0" w:lastColumn="0" w:oddVBand="0" w:evenVBand="0" w:oddHBand="0" w:evenHBand="1" w:firstRowFirstColumn="0" w:firstRowLastColumn="0" w:lastRowFirstColumn="0" w:lastRowLastColumn="0"/>
+              <w:cnfStyle w:val="000000100000" w:firstRow="0" w:lastRow="0" w:firstColumn="0" w:lastColumn="0" w:oddVBand="0" w:evenVBand="0" w:oddHBand="1" w:evenHBand="0" w:firstRowFirstColumn="0" w:firstRowLastColumn="0" w:lastRowFirstColumn="0" w:lastRowLastColumn="0"/>
               <w:rPr>
                 <w:rFonts w:asciiTheme="majorHAnsi" w:hAnsiTheme="majorHAnsi"/>
               </w:rPr>
@@ -3893,7 +4248,7 @@
           <w:p>
             <w:pPr>
               <w:jc w:val="center"/>
-              <w:cnfStyle w:val="000000010000" w:firstRow="0" w:lastRow="0" w:firstColumn="0" w:lastColumn="0" w:oddVBand="0" w:evenVBand="0" w:oddHBand="0" w:evenHBand="1" w:firstRowFirstColumn="0" w:firstRowLastColumn="0" w:lastRowFirstColumn="0" w:lastRowLastColumn="0"/>
+              <w:cnfStyle w:val="000000100000" w:firstRow="0" w:lastRow="0" w:firstColumn="0" w:lastColumn="0" w:oddVBand="0" w:evenVBand="0" w:oddHBand="1" w:evenHBand="0" w:firstRowFirstColumn="0" w:firstRowLastColumn="0" w:lastRowFirstColumn="0" w:lastRowLastColumn="0"/>
               <w:rPr>
                 <w:rFonts w:asciiTheme="majorHAnsi" w:hAnsiTheme="majorHAnsi"/>
               </w:rPr>
@@ -3930,6 +4285,57 @@
           <w:rFonts w:ascii="Calibri" w:hAnsi="Calibri" w:cs="Calibri"/>
           <w:b/>
           <w:bCs/>
+          <w:color w:val="3F6CAF"/>
+          <w:sz w:val="32"/>
+          <w:szCs w:val="32"/>
+        </w:rPr>
+      </w:pPr>
+    </w:p>
+    <w:p>
+      <w:pPr>
+        <w:widowControl w:val="0"/>
+        <w:autoSpaceDE w:val="0"/>
+        <w:autoSpaceDN w:val="0"/>
+        <w:adjustRightInd w:val="0"/>
+        <w:spacing w:after="240" w:line="420" w:lineRule="atLeast"/>
+        <w:rPr>
+          <w:rFonts w:ascii="Calibri" w:hAnsi="Calibri" w:cs="Calibri"/>
+          <w:b/>
+          <w:bCs/>
+          <w:color w:val="3F6CAF"/>
+          <w:sz w:val="32"/>
+          <w:szCs w:val="32"/>
+        </w:rPr>
+      </w:pPr>
+    </w:p>
+    <w:p>
+      <w:pPr>
+        <w:widowControl w:val="0"/>
+        <w:autoSpaceDE w:val="0"/>
+        <w:autoSpaceDN w:val="0"/>
+        <w:adjustRightInd w:val="0"/>
+        <w:spacing w:after="240" w:line="420" w:lineRule="atLeast"/>
+        <w:rPr>
+          <w:rFonts w:ascii="Calibri" w:hAnsi="Calibri" w:cs="Calibri"/>
+          <w:b/>
+          <w:bCs/>
+          <w:color w:val="3F6CAF"/>
+          <w:sz w:val="32"/>
+          <w:szCs w:val="32"/>
+        </w:rPr>
+      </w:pPr>
+    </w:p>
+    <w:p>
+      <w:pPr>
+        <w:widowControl w:val="0"/>
+        <w:autoSpaceDE w:val="0"/>
+        <w:autoSpaceDN w:val="0"/>
+        <w:adjustRightInd w:val="0"/>
+        <w:spacing w:after="240" w:line="420" w:lineRule="atLeast"/>
+        <w:rPr>
+          <w:rFonts w:ascii="Calibri" w:hAnsi="Calibri" w:cs="Calibri"/>
+          <w:b/>
+          <w:bCs/>
           <w:color w:val="17365D" w:themeColor="text2" w:themeShade="BF"/>
           <w:sz w:val="32"/>
           <w:szCs w:val="32"/>
@@ -3944,6 +4350,7 @@
           <w:sz w:val="32"/>
           <w:szCs w:val="32"/>
         </w:rPr>
+        <w:lastRenderedPageBreak/>
         <w:t>Meeting #3</w:t>
       </w:r>
       <w:r>
@@ -3977,7 +4384,18 @@
           <w:sz w:val="32"/>
           <w:szCs w:val="32"/>
         </w:rPr>
-        <w:t>02/05</w:t>
+        <w:t>25</w:t>
+      </w:r>
+      <w:r>
+        <w:rPr>
+          <w:rFonts w:ascii="Calibri" w:hAnsi="Calibri" w:cs="Calibri"/>
+          <w:b/>
+          <w:bCs/>
+          <w:color w:val="17365D" w:themeColor="text2" w:themeShade="BF"/>
+          <w:sz w:val="32"/>
+          <w:szCs w:val="32"/>
+        </w:rPr>
+        <w:t>/05</w:t>
       </w:r>
       <w:r>
         <w:rPr>
@@ -4239,7 +4657,7 @@
               <w:rPr>
                 <w:rFonts w:asciiTheme="majorHAnsi" w:hAnsiTheme="majorHAnsi"/>
               </w:rPr>
-              <w:t>Adam</w:t>
+              <w:t>Jordan, Adam</w:t>
             </w:r>
           </w:p>
         </w:tc>
@@ -4303,92 +4721,6 @@
       <w:tr>
         <w:trPr>
           <w:cnfStyle w:val="000000100000" w:firstRow="0" w:lastRow="0" w:firstColumn="0" w:lastColumn="0" w:oddVBand="0" w:evenVBand="0" w:oddHBand="1" w:evenHBand="0" w:firstRowFirstColumn="0" w:firstRowLastColumn="0" w:lastRowFirstColumn="0" w:lastRowLastColumn="0"/>
-          <w:trHeight w:val="899"/>
-        </w:trPr>
-        <w:tc>
-          <w:tcPr>
-            <w:cnfStyle w:val="001000000000" w:firstRow="0" w:lastRow="0" w:firstColumn="1" w:lastColumn="0" w:oddVBand="0" w:evenVBand="0" w:oddHBand="0" w:evenHBand="0" w:firstRowFirstColumn="0" w:firstRowLastColumn="0" w:lastRowFirstColumn="0" w:lastRowLastColumn="0"/>
-            <w:tcW w:w="2238" w:type="dxa"/>
-            <w:tcBorders>
-              <w:right w:val="single" w:sz="8" w:space="0" w:color="7BA0CD" w:themeColor="accent1" w:themeTint="BF"/>
-            </w:tcBorders>
-            <w:vAlign w:val="center"/>
-          </w:tcPr>
-          <w:p>
-            <w:pPr>
-              <w:jc w:val="center"/>
-              <w:rPr>
-                <w:rFonts w:asciiTheme="majorHAnsi" w:hAnsiTheme="majorHAnsi"/>
-              </w:rPr>
-            </w:pPr>
-            <w:r>
-              <w:rPr>
-                <w:rFonts w:asciiTheme="majorHAnsi" w:hAnsiTheme="majorHAnsi"/>
-              </w:rPr>
-              <w:t>Jordan</w:t>
-            </w:r>
-          </w:p>
-        </w:tc>
-        <w:tc>
-          <w:tcPr>
-            <w:tcW w:w="2920" w:type="dxa"/>
-            <w:tcBorders>
-              <w:left w:val="single" w:sz="8" w:space="0" w:color="7BA0CD" w:themeColor="accent1" w:themeTint="BF"/>
-              <w:right w:val="single" w:sz="8" w:space="0" w:color="7BA0CD" w:themeColor="accent1" w:themeTint="BF"/>
-            </w:tcBorders>
-            <w:vAlign w:val="center"/>
-          </w:tcPr>
-          <w:p>
-            <w:pPr>
-              <w:jc w:val="center"/>
-              <w:cnfStyle w:val="000000100000" w:firstRow="0" w:lastRow="0" w:firstColumn="0" w:lastColumn="0" w:oddVBand="0" w:evenVBand="0" w:oddHBand="1" w:evenHBand="0" w:firstRowFirstColumn="0" w:firstRowLastColumn="0" w:lastRowFirstColumn="0" w:lastRowLastColumn="0"/>
-              <w:rPr>
-                <w:rFonts w:asciiTheme="majorHAnsi" w:hAnsiTheme="majorHAnsi"/>
-              </w:rPr>
-            </w:pPr>
-          </w:p>
-        </w:tc>
-        <w:tc>
-          <w:tcPr>
-            <w:tcW w:w="2793" w:type="dxa"/>
-            <w:tcBorders>
-              <w:left w:val="single" w:sz="8" w:space="0" w:color="7BA0CD" w:themeColor="accent1" w:themeTint="BF"/>
-              <w:right w:val="single" w:sz="8" w:space="0" w:color="7BA0CD" w:themeColor="accent1" w:themeTint="BF"/>
-            </w:tcBorders>
-            <w:vAlign w:val="center"/>
-          </w:tcPr>
-          <w:p>
-            <w:pPr>
-              <w:jc w:val="center"/>
-              <w:cnfStyle w:val="000000100000" w:firstRow="0" w:lastRow="0" w:firstColumn="0" w:lastColumn="0" w:oddVBand="0" w:evenVBand="0" w:oddHBand="1" w:evenHBand="0" w:firstRowFirstColumn="0" w:firstRowLastColumn="0" w:lastRowFirstColumn="0" w:lastRowLastColumn="0"/>
-              <w:rPr>
-                <w:rFonts w:asciiTheme="majorHAnsi" w:hAnsiTheme="majorHAnsi"/>
-              </w:rPr>
-            </w:pPr>
-          </w:p>
-        </w:tc>
-        <w:tc>
-          <w:tcPr>
-            <w:tcW w:w="3230" w:type="dxa"/>
-            <w:tcBorders>
-              <w:left w:val="single" w:sz="8" w:space="0" w:color="7BA0CD" w:themeColor="accent1" w:themeTint="BF"/>
-            </w:tcBorders>
-            <w:vAlign w:val="center"/>
-          </w:tcPr>
-          <w:p>
-            <w:pPr>
-              <w:jc w:val="center"/>
-              <w:cnfStyle w:val="000000100000" w:firstRow="0" w:lastRow="0" w:firstColumn="0" w:lastColumn="0" w:oddVBand="0" w:evenVBand="0" w:oddHBand="1" w:evenHBand="0" w:firstRowFirstColumn="0" w:firstRowLastColumn="0" w:lastRowFirstColumn="0" w:lastRowLastColumn="0"/>
-              <w:rPr>
-                <w:rFonts w:asciiTheme="majorHAnsi" w:hAnsiTheme="majorHAnsi"/>
-              </w:rPr>
-            </w:pPr>
-          </w:p>
-        </w:tc>
-      </w:tr>
-      <w:tr>
-        <w:trPr>
-          <w:cnfStyle w:val="000000010000" w:firstRow="0" w:lastRow="0" w:firstColumn="0" w:lastColumn="0" w:oddVBand="0" w:evenVBand="0" w:oddHBand="0" w:evenHBand="1" w:firstRowFirstColumn="0" w:firstRowLastColumn="0" w:lastRowFirstColumn="0" w:lastRowLastColumn="0"/>
           <w:trHeight w:val="944"/>
         </w:trPr>
         <w:tc>
@@ -4429,7 +4761,7 @@
           <w:p>
             <w:pPr>
               <w:jc w:val="center"/>
-              <w:cnfStyle w:val="000000010000" w:firstRow="0" w:lastRow="0" w:firstColumn="0" w:lastColumn="0" w:oddVBand="0" w:evenVBand="0" w:oddHBand="0" w:evenHBand="1" w:firstRowFirstColumn="0" w:firstRowLastColumn="0" w:lastRowFirstColumn="0" w:lastRowLastColumn="0"/>
+              <w:cnfStyle w:val="000000100000" w:firstRow="0" w:lastRow="0" w:firstColumn="0" w:lastColumn="0" w:oddVBand="0" w:evenVBand="0" w:oddHBand="1" w:evenHBand="0" w:firstRowFirstColumn="0" w:firstRowLastColumn="0" w:lastRowFirstColumn="0" w:lastRowLastColumn="0"/>
               <w:rPr>
                 <w:rFonts w:asciiTheme="majorHAnsi" w:hAnsiTheme="majorHAnsi"/>
               </w:rPr>
@@ -4449,7 +4781,7 @@
           <w:p>
             <w:pPr>
               <w:jc w:val="center"/>
-              <w:cnfStyle w:val="000000010000" w:firstRow="0" w:lastRow="0" w:firstColumn="0" w:lastColumn="0" w:oddVBand="0" w:evenVBand="0" w:oddHBand="0" w:evenHBand="1" w:firstRowFirstColumn="0" w:firstRowLastColumn="0" w:lastRowFirstColumn="0" w:lastRowLastColumn="0"/>
+              <w:cnfStyle w:val="000000100000" w:firstRow="0" w:lastRow="0" w:firstColumn="0" w:lastColumn="0" w:oddVBand="0" w:evenVBand="0" w:oddHBand="1" w:evenHBand="0" w:firstRowFirstColumn="0" w:firstRowLastColumn="0" w:lastRowFirstColumn="0" w:lastRowLastColumn="0"/>
               <w:rPr>
                 <w:rFonts w:asciiTheme="majorHAnsi" w:hAnsiTheme="majorHAnsi"/>
               </w:rPr>
@@ -4468,7 +4800,507 @@
           <w:p>
             <w:pPr>
               <w:jc w:val="center"/>
+              <w:cnfStyle w:val="000000100000" w:firstRow="0" w:lastRow="0" w:firstColumn="0" w:lastColumn="0" w:oddVBand="0" w:evenVBand="0" w:oddHBand="1" w:evenHBand="0" w:firstRowFirstColumn="0" w:firstRowLastColumn="0" w:lastRowFirstColumn="0" w:lastRowLastColumn="0"/>
+              <w:rPr>
+                <w:rFonts w:asciiTheme="majorHAnsi" w:hAnsiTheme="majorHAnsi"/>
+              </w:rPr>
+            </w:pPr>
+          </w:p>
+        </w:tc>
+      </w:tr>
+    </w:tbl>
+    <w:p>
+      <w:pPr>
+        <w:widowControl w:val="0"/>
+        <w:autoSpaceDE w:val="0"/>
+        <w:autoSpaceDN w:val="0"/>
+        <w:adjustRightInd w:val="0"/>
+        <w:spacing w:after="240" w:line="420" w:lineRule="atLeast"/>
+        <w:rPr>
+          <w:rFonts w:ascii="Calibri" w:hAnsi="Calibri" w:cs="Calibri"/>
+          <w:b/>
+          <w:bCs/>
+          <w:color w:val="3F6CAF"/>
+          <w:sz w:val="32"/>
+          <w:szCs w:val="32"/>
+        </w:rPr>
+      </w:pPr>
+    </w:p>
+    <w:p>
+      <w:pPr>
+        <w:widowControl w:val="0"/>
+        <w:autoSpaceDE w:val="0"/>
+        <w:autoSpaceDN w:val="0"/>
+        <w:adjustRightInd w:val="0"/>
+        <w:spacing w:after="240" w:line="420" w:lineRule="atLeast"/>
+        <w:rPr>
+          <w:rFonts w:ascii="Calibri" w:hAnsi="Calibri" w:cs="Calibri"/>
+          <w:b/>
+          <w:bCs/>
+          <w:color w:val="17365D" w:themeColor="text2" w:themeShade="BF"/>
+          <w:sz w:val="32"/>
+          <w:szCs w:val="32"/>
+        </w:rPr>
+      </w:pPr>
+      <w:r>
+        <w:rPr>
+          <w:rFonts w:ascii="Calibri" w:hAnsi="Calibri" w:cs="Calibri"/>
+          <w:b/>
+          <w:bCs/>
+          <w:color w:val="3F6CAF"/>
+          <w:sz w:val="32"/>
+          <w:szCs w:val="32"/>
+        </w:rPr>
+        <w:t>Meeting #4</w:t>
+      </w:r>
+      <w:r>
+        <w:rPr>
+          <w:rFonts w:ascii="Calibri" w:hAnsi="Calibri" w:cs="Calibri"/>
+          <w:b/>
+          <w:bCs/>
+          <w:color w:val="3F6CAF"/>
+          <w:sz w:val="32"/>
+          <w:szCs w:val="32"/>
+        </w:rPr>
+        <w:t xml:space="preserve"> :</w:t>
+      </w:r>
+      <w:r>
+        <w:rPr>
+          <w:rFonts w:ascii="Calibri" w:hAnsi="Calibri" w:cs="Calibri"/>
+          <w:b/>
+          <w:bCs/>
+          <w:color w:val="3F6CAF"/>
+          <w:sz w:val="32"/>
+          <w:szCs w:val="32"/>
+        </w:rPr>
+        <w:tab/>
+      </w:r>
+      <w:r>
+        <w:rPr>
+          <w:rFonts w:ascii="Calibri" w:hAnsi="Calibri" w:cs="Calibri"/>
+          <w:b/>
+          <w:bCs/>
+          <w:color w:val="17365D" w:themeColor="text2" w:themeShade="BF"/>
+          <w:sz w:val="32"/>
+          <w:szCs w:val="32"/>
+        </w:rPr>
+        <w:t>02</w:t>
+      </w:r>
+      <w:r>
+        <w:rPr>
+          <w:rFonts w:ascii="Calibri" w:hAnsi="Calibri" w:cs="Calibri"/>
+          <w:b/>
+          <w:bCs/>
+          <w:color w:val="17365D" w:themeColor="text2" w:themeShade="BF"/>
+          <w:sz w:val="32"/>
+          <w:szCs w:val="32"/>
+        </w:rPr>
+        <w:t>/05</w:t>
+      </w:r>
+      <w:r>
+        <w:rPr>
+          <w:rFonts w:ascii="Calibri" w:hAnsi="Calibri" w:cs="Calibri"/>
+          <w:b/>
+          <w:bCs/>
+          <w:color w:val="17365D" w:themeColor="text2" w:themeShade="BF"/>
+          <w:sz w:val="32"/>
+          <w:szCs w:val="32"/>
+        </w:rPr>
+        <w:t>/16</w:t>
+      </w:r>
+    </w:p>
+    <w:tbl>
+      <w:tblPr>
+        <w:tblStyle w:val="MediumShading1-Accent1"/>
+        <w:tblpPr w:leftFromText="180" w:rightFromText="180" w:vertAnchor="text" w:horzAnchor="page" w:tblpX="597" w:tblpY="196"/>
+        <w:tblW w:w="11181" w:type="dxa"/>
+        <w:tblBorders>
+          <w:insideH w:val="single" w:sz="6" w:space="0" w:color="7BA0CD" w:themeColor="accent1" w:themeTint="BF"/>
+          <w:insideV w:val="single" w:sz="6" w:space="0" w:color="7BA0CD" w:themeColor="accent1" w:themeTint="BF"/>
+        </w:tblBorders>
+        <w:tblLook w:val="04A0" w:firstRow="1" w:lastRow="0" w:firstColumn="1" w:lastColumn="0" w:noHBand="0" w:noVBand="1"/>
+      </w:tblPr>
+      <w:tblGrid>
+        <w:gridCol w:w="2238"/>
+        <w:gridCol w:w="2920"/>
+        <w:gridCol w:w="2793"/>
+        <w:gridCol w:w="3230"/>
+      </w:tblGrid>
+      <w:tr>
+        <w:trPr>
+          <w:cnfStyle w:val="100000000000" w:firstRow="1" w:lastRow="0" w:firstColumn="0" w:lastColumn="0" w:oddVBand="0" w:evenVBand="0" w:oddHBand="0" w:evenHBand="0" w:firstRowFirstColumn="0" w:firstRowLastColumn="0" w:lastRowFirstColumn="0" w:lastRowLastColumn="0"/>
+          <w:trHeight w:val="899"/>
+        </w:trPr>
+        <w:tc>
+          <w:tcPr>
+            <w:cnfStyle w:val="001000000000" w:firstRow="0" w:lastRow="0" w:firstColumn="1" w:lastColumn="0" w:oddVBand="0" w:evenVBand="0" w:oddHBand="0" w:evenHBand="0" w:firstRowFirstColumn="0" w:firstRowLastColumn="0" w:lastRowFirstColumn="0" w:lastRowLastColumn="0"/>
+            <w:tcW w:w="2238" w:type="dxa"/>
+            <w:tcBorders>
+              <w:right w:val="single" w:sz="8" w:space="0" w:color="7BA0CD" w:themeColor="accent1" w:themeTint="BF"/>
+            </w:tcBorders>
+            <w:vAlign w:val="center"/>
+          </w:tcPr>
+          <w:p>
+            <w:pPr>
+              <w:jc w:val="center"/>
+              <w:rPr>
+                <w:rFonts w:asciiTheme="majorHAnsi" w:hAnsiTheme="majorHAnsi"/>
+                <w:sz w:val="32"/>
+                <w:szCs w:val="32"/>
+              </w:rPr>
+            </w:pPr>
+            <w:r>
+              <w:rPr>
+                <w:rFonts w:asciiTheme="majorHAnsi" w:hAnsiTheme="majorHAnsi"/>
+                <w:sz w:val="32"/>
+                <w:szCs w:val="32"/>
+              </w:rPr>
+              <w:t>Members:</w:t>
+            </w:r>
+          </w:p>
+        </w:tc>
+        <w:tc>
+          <w:tcPr>
+            <w:tcW w:w="2920" w:type="dxa"/>
+            <w:tcBorders>
+              <w:left w:val="single" w:sz="8" w:space="0" w:color="7BA0CD" w:themeColor="accent1" w:themeTint="BF"/>
+              <w:right w:val="single" w:sz="8" w:space="0" w:color="7BA0CD" w:themeColor="accent1" w:themeTint="BF"/>
+            </w:tcBorders>
+            <w:vAlign w:val="center"/>
+          </w:tcPr>
+          <w:p>
+            <w:pPr>
+              <w:jc w:val="center"/>
+              <w:cnfStyle w:val="100000000000" w:firstRow="1" w:lastRow="0" w:firstColumn="0" w:lastColumn="0" w:oddVBand="0" w:evenVBand="0" w:oddHBand="0" w:evenHBand="0" w:firstRowFirstColumn="0" w:firstRowLastColumn="0" w:lastRowFirstColumn="0" w:lastRowLastColumn="0"/>
+              <w:rPr>
+                <w:rFonts w:asciiTheme="majorHAnsi" w:hAnsiTheme="majorHAnsi"/>
+                <w:sz w:val="32"/>
+                <w:szCs w:val="32"/>
+              </w:rPr>
+            </w:pPr>
+            <w:r>
+              <w:rPr>
+                <w:rFonts w:asciiTheme="majorHAnsi" w:hAnsiTheme="majorHAnsi"/>
+                <w:sz w:val="32"/>
+                <w:szCs w:val="32"/>
+              </w:rPr>
+              <w:t>Completed</w:t>
+            </w:r>
+          </w:p>
+        </w:tc>
+        <w:tc>
+          <w:tcPr>
+            <w:tcW w:w="2793" w:type="dxa"/>
+            <w:tcBorders>
+              <w:left w:val="single" w:sz="8" w:space="0" w:color="7BA0CD" w:themeColor="accent1" w:themeTint="BF"/>
+              <w:right w:val="single" w:sz="8" w:space="0" w:color="7BA0CD" w:themeColor="accent1" w:themeTint="BF"/>
+            </w:tcBorders>
+            <w:vAlign w:val="center"/>
+          </w:tcPr>
+          <w:p>
+            <w:pPr>
+              <w:jc w:val="center"/>
+              <w:cnfStyle w:val="100000000000" w:firstRow="1" w:lastRow="0" w:firstColumn="0" w:lastColumn="0" w:oddVBand="0" w:evenVBand="0" w:oddHBand="0" w:evenHBand="0" w:firstRowFirstColumn="0" w:firstRowLastColumn="0" w:lastRowFirstColumn="0" w:lastRowLastColumn="0"/>
+              <w:rPr>
+                <w:rFonts w:asciiTheme="majorHAnsi" w:hAnsiTheme="majorHAnsi"/>
+                <w:sz w:val="32"/>
+                <w:szCs w:val="32"/>
+              </w:rPr>
+            </w:pPr>
+            <w:r>
+              <w:rPr>
+                <w:rFonts w:asciiTheme="majorHAnsi" w:hAnsiTheme="majorHAnsi"/>
+                <w:sz w:val="32"/>
+                <w:szCs w:val="32"/>
+              </w:rPr>
+              <w:t>Uncompleted</w:t>
+            </w:r>
+          </w:p>
+        </w:tc>
+        <w:tc>
+          <w:tcPr>
+            <w:tcW w:w="3230" w:type="dxa"/>
+            <w:tcBorders>
+              <w:left w:val="single" w:sz="8" w:space="0" w:color="7BA0CD" w:themeColor="accent1" w:themeTint="BF"/>
+            </w:tcBorders>
+            <w:vAlign w:val="center"/>
+          </w:tcPr>
+          <w:p>
+            <w:pPr>
+              <w:jc w:val="center"/>
+              <w:cnfStyle w:val="100000000000" w:firstRow="1" w:lastRow="0" w:firstColumn="0" w:lastColumn="0" w:oddVBand="0" w:evenVBand="0" w:oddHBand="0" w:evenHBand="0" w:firstRowFirstColumn="0" w:firstRowLastColumn="0" w:lastRowFirstColumn="0" w:lastRowLastColumn="0"/>
+              <w:rPr>
+                <w:rFonts w:asciiTheme="majorHAnsi" w:hAnsiTheme="majorHAnsi"/>
+                <w:sz w:val="32"/>
+                <w:szCs w:val="32"/>
+              </w:rPr>
+            </w:pPr>
+            <w:r>
+              <w:rPr>
+                <w:rFonts w:asciiTheme="majorHAnsi" w:hAnsiTheme="majorHAnsi"/>
+                <w:sz w:val="32"/>
+                <w:szCs w:val="32"/>
+              </w:rPr>
+              <w:t>Issues</w:t>
+            </w:r>
+          </w:p>
+        </w:tc>
+      </w:tr>
+      <w:tr>
+        <w:trPr>
+          <w:cnfStyle w:val="000000100000" w:firstRow="0" w:lastRow="0" w:firstColumn="0" w:lastColumn="0" w:oddVBand="0" w:evenVBand="0" w:oddHBand="1" w:evenHBand="0" w:firstRowFirstColumn="0" w:firstRowLastColumn="0" w:lastRowFirstColumn="0" w:lastRowLastColumn="0"/>
+          <w:trHeight w:val="870"/>
+        </w:trPr>
+        <w:tc>
+          <w:tcPr>
+            <w:cnfStyle w:val="001000000000" w:firstRow="0" w:lastRow="0" w:firstColumn="1" w:lastColumn="0" w:oddVBand="0" w:evenVBand="0" w:oddHBand="0" w:evenHBand="0" w:firstRowFirstColumn="0" w:firstRowLastColumn="0" w:lastRowFirstColumn="0" w:lastRowLastColumn="0"/>
+            <w:tcW w:w="2238" w:type="dxa"/>
+            <w:tcBorders>
+              <w:right w:val="single" w:sz="8" w:space="0" w:color="7BA0CD" w:themeColor="accent1" w:themeTint="BF"/>
+            </w:tcBorders>
+            <w:vAlign w:val="center"/>
+          </w:tcPr>
+          <w:p>
+            <w:pPr>
+              <w:jc w:val="center"/>
+              <w:rPr>
+                <w:rFonts w:asciiTheme="majorHAnsi" w:hAnsiTheme="majorHAnsi"/>
+              </w:rPr>
+            </w:pPr>
+            <w:r>
+              <w:rPr>
+                <w:rFonts w:asciiTheme="majorHAnsi" w:hAnsiTheme="majorHAnsi"/>
+              </w:rPr>
+              <w:t>Connor</w:t>
+            </w:r>
+          </w:p>
+        </w:tc>
+        <w:tc>
+          <w:tcPr>
+            <w:tcW w:w="2920" w:type="dxa"/>
+            <w:tcBorders>
+              <w:left w:val="single" w:sz="8" w:space="0" w:color="7BA0CD" w:themeColor="accent1" w:themeTint="BF"/>
+              <w:right w:val="single" w:sz="8" w:space="0" w:color="7BA0CD" w:themeColor="accent1" w:themeTint="BF"/>
+            </w:tcBorders>
+            <w:vAlign w:val="center"/>
+          </w:tcPr>
+          <w:p>
+            <w:pPr>
+              <w:jc w:val="center"/>
+              <w:cnfStyle w:val="000000100000" w:firstRow="0" w:lastRow="0" w:firstColumn="0" w:lastColumn="0" w:oddVBand="0" w:evenVBand="0" w:oddHBand="1" w:evenHBand="0" w:firstRowFirstColumn="0" w:firstRowLastColumn="0" w:lastRowFirstColumn="0" w:lastRowLastColumn="0"/>
+              <w:rPr>
+                <w:rFonts w:asciiTheme="majorHAnsi" w:hAnsiTheme="majorHAnsi"/>
+              </w:rPr>
+            </w:pPr>
+          </w:p>
+        </w:tc>
+        <w:tc>
+          <w:tcPr>
+            <w:tcW w:w="2793" w:type="dxa"/>
+            <w:tcBorders>
+              <w:left w:val="single" w:sz="8" w:space="0" w:color="7BA0CD" w:themeColor="accent1" w:themeTint="BF"/>
+              <w:right w:val="single" w:sz="8" w:space="0" w:color="7BA0CD" w:themeColor="accent1" w:themeTint="BF"/>
+            </w:tcBorders>
+            <w:vAlign w:val="center"/>
+          </w:tcPr>
+          <w:p>
+            <w:pPr>
+              <w:jc w:val="center"/>
+              <w:cnfStyle w:val="000000100000" w:firstRow="0" w:lastRow="0" w:firstColumn="0" w:lastColumn="0" w:oddVBand="0" w:evenVBand="0" w:oddHBand="1" w:evenHBand="0" w:firstRowFirstColumn="0" w:firstRowLastColumn="0" w:lastRowFirstColumn="0" w:lastRowLastColumn="0"/>
+              <w:rPr>
+                <w:rFonts w:asciiTheme="majorHAnsi" w:hAnsiTheme="majorHAnsi"/>
+              </w:rPr>
+            </w:pPr>
+          </w:p>
+        </w:tc>
+        <w:tc>
+          <w:tcPr>
+            <w:tcW w:w="3230" w:type="dxa"/>
+            <w:tcBorders>
+              <w:left w:val="single" w:sz="8" w:space="0" w:color="7BA0CD" w:themeColor="accent1" w:themeTint="BF"/>
+            </w:tcBorders>
+            <w:vAlign w:val="center"/>
+          </w:tcPr>
+          <w:p>
+            <w:pPr>
+              <w:jc w:val="center"/>
+              <w:cnfStyle w:val="000000100000" w:firstRow="0" w:lastRow="0" w:firstColumn="0" w:lastColumn="0" w:oddVBand="0" w:evenVBand="0" w:oddHBand="1" w:evenHBand="0" w:firstRowFirstColumn="0" w:firstRowLastColumn="0" w:lastRowFirstColumn="0" w:lastRowLastColumn="0"/>
+              <w:rPr>
+                <w:rFonts w:asciiTheme="majorHAnsi" w:hAnsiTheme="majorHAnsi"/>
+              </w:rPr>
+            </w:pPr>
+          </w:p>
+        </w:tc>
+      </w:tr>
+      <w:tr>
+        <w:trPr>
+          <w:cnfStyle w:val="000000010000" w:firstRow="0" w:lastRow="0" w:firstColumn="0" w:lastColumn="0" w:oddVBand="0" w:evenVBand="0" w:oddHBand="0" w:evenHBand="1" w:firstRowFirstColumn="0" w:firstRowLastColumn="0" w:lastRowFirstColumn="0" w:lastRowLastColumn="0"/>
+          <w:trHeight w:val="899"/>
+        </w:trPr>
+        <w:tc>
+          <w:tcPr>
+            <w:cnfStyle w:val="001000000000" w:firstRow="0" w:lastRow="0" w:firstColumn="1" w:lastColumn="0" w:oddVBand="0" w:evenVBand="0" w:oddHBand="0" w:evenHBand="0" w:firstRowFirstColumn="0" w:firstRowLastColumn="0" w:lastRowFirstColumn="0" w:lastRowLastColumn="0"/>
+            <w:tcW w:w="2238" w:type="dxa"/>
+            <w:tcBorders>
+              <w:right w:val="single" w:sz="8" w:space="0" w:color="7BA0CD" w:themeColor="accent1" w:themeTint="BF"/>
+            </w:tcBorders>
+            <w:vAlign w:val="center"/>
+          </w:tcPr>
+          <w:p>
+            <w:pPr>
+              <w:jc w:val="center"/>
+              <w:rPr>
+                <w:rFonts w:asciiTheme="majorHAnsi" w:hAnsiTheme="majorHAnsi"/>
+              </w:rPr>
+            </w:pPr>
+            <w:r>
+              <w:rPr>
+                <w:rFonts w:asciiTheme="majorHAnsi" w:hAnsiTheme="majorHAnsi"/>
+              </w:rPr>
+              <w:t>Jordan, Adam</w:t>
+            </w:r>
+          </w:p>
+        </w:tc>
+        <w:tc>
+          <w:tcPr>
+            <w:tcW w:w="2920" w:type="dxa"/>
+            <w:tcBorders>
+              <w:left w:val="single" w:sz="8" w:space="0" w:color="7BA0CD" w:themeColor="accent1" w:themeTint="BF"/>
+              <w:right w:val="single" w:sz="8" w:space="0" w:color="7BA0CD" w:themeColor="accent1" w:themeTint="BF"/>
+            </w:tcBorders>
+            <w:vAlign w:val="center"/>
+          </w:tcPr>
+          <w:p>
+            <w:pPr>
+              <w:jc w:val="center"/>
               <w:cnfStyle w:val="000000010000" w:firstRow="0" w:lastRow="0" w:firstColumn="0" w:lastColumn="0" w:oddVBand="0" w:evenVBand="0" w:oddHBand="0" w:evenHBand="1" w:firstRowFirstColumn="0" w:firstRowLastColumn="0" w:lastRowFirstColumn="0" w:lastRowLastColumn="0"/>
+              <w:rPr>
+                <w:rFonts w:asciiTheme="majorHAnsi" w:hAnsiTheme="majorHAnsi"/>
+              </w:rPr>
+            </w:pPr>
+          </w:p>
+        </w:tc>
+        <w:tc>
+          <w:tcPr>
+            <w:tcW w:w="2793" w:type="dxa"/>
+            <w:tcBorders>
+              <w:left w:val="single" w:sz="8" w:space="0" w:color="7BA0CD" w:themeColor="accent1" w:themeTint="BF"/>
+              <w:right w:val="single" w:sz="8" w:space="0" w:color="7BA0CD" w:themeColor="accent1" w:themeTint="BF"/>
+            </w:tcBorders>
+            <w:vAlign w:val="center"/>
+          </w:tcPr>
+          <w:p>
+            <w:pPr>
+              <w:pStyle w:val="ListParagraph"/>
+              <w:cnfStyle w:val="000000010000" w:firstRow="0" w:lastRow="0" w:firstColumn="0" w:lastColumn="0" w:oddVBand="0" w:evenVBand="0" w:oddHBand="0" w:evenHBand="1" w:firstRowFirstColumn="0" w:firstRowLastColumn="0" w:lastRowFirstColumn="0" w:lastRowLastColumn="0"/>
+              <w:rPr>
+                <w:rFonts w:asciiTheme="majorHAnsi" w:hAnsiTheme="majorHAnsi"/>
+              </w:rPr>
+            </w:pPr>
+          </w:p>
+        </w:tc>
+        <w:tc>
+          <w:tcPr>
+            <w:tcW w:w="3230" w:type="dxa"/>
+            <w:tcBorders>
+              <w:left w:val="single" w:sz="8" w:space="0" w:color="7BA0CD" w:themeColor="accent1" w:themeTint="BF"/>
+            </w:tcBorders>
+            <w:vAlign w:val="center"/>
+          </w:tcPr>
+          <w:p>
+            <w:pPr>
+              <w:jc w:val="center"/>
+              <w:cnfStyle w:val="000000010000" w:firstRow="0" w:lastRow="0" w:firstColumn="0" w:lastColumn="0" w:oddVBand="0" w:evenVBand="0" w:oddHBand="0" w:evenHBand="1" w:firstRowFirstColumn="0" w:firstRowLastColumn="0" w:lastRowFirstColumn="0" w:lastRowLastColumn="0"/>
+              <w:rPr>
+                <w:rFonts w:asciiTheme="majorHAnsi" w:hAnsiTheme="majorHAnsi"/>
+              </w:rPr>
+            </w:pPr>
+          </w:p>
+        </w:tc>
+      </w:tr>
+      <w:tr>
+        <w:trPr>
+          <w:cnfStyle w:val="000000100000" w:firstRow="0" w:lastRow="0" w:firstColumn="0" w:lastColumn="0" w:oddVBand="0" w:evenVBand="0" w:oddHBand="1" w:evenHBand="0" w:firstRowFirstColumn="0" w:firstRowLastColumn="0" w:lastRowFirstColumn="0" w:lastRowLastColumn="0"/>
+          <w:trHeight w:val="944"/>
+        </w:trPr>
+        <w:tc>
+          <w:tcPr>
+            <w:cnfStyle w:val="001000000000" w:firstRow="0" w:lastRow="0" w:firstColumn="1" w:lastColumn="0" w:oddVBand="0" w:evenVBand="0" w:oddHBand="0" w:evenHBand="0" w:firstRowFirstColumn="0" w:firstRowLastColumn="0" w:lastRowFirstColumn="0" w:lastRowLastColumn="0"/>
+            <w:tcW w:w="2238" w:type="dxa"/>
+            <w:tcBorders>
+              <w:bottom w:val="single" w:sz="8" w:space="0" w:color="7BA0CD" w:themeColor="accent1" w:themeTint="BF"/>
+              <w:right w:val="single" w:sz="8" w:space="0" w:color="7BA0CD" w:themeColor="accent1" w:themeTint="BF"/>
+            </w:tcBorders>
+            <w:vAlign w:val="center"/>
+          </w:tcPr>
+          <w:p>
+            <w:pPr>
+              <w:jc w:val="center"/>
+              <w:rPr>
+                <w:rFonts w:asciiTheme="majorHAnsi" w:hAnsiTheme="majorHAnsi"/>
+              </w:rPr>
+            </w:pPr>
+            <w:r>
+              <w:rPr>
+                <w:rFonts w:asciiTheme="majorHAnsi" w:hAnsiTheme="majorHAnsi"/>
+              </w:rPr>
+              <w:t>Brendan, Edward</w:t>
+            </w:r>
+          </w:p>
+        </w:tc>
+        <w:tc>
+          <w:tcPr>
+            <w:tcW w:w="2920" w:type="dxa"/>
+            <w:tcBorders>
+              <w:left w:val="single" w:sz="8" w:space="0" w:color="7BA0CD" w:themeColor="accent1" w:themeTint="BF"/>
+              <w:bottom w:val="single" w:sz="8" w:space="0" w:color="7BA0CD" w:themeColor="accent1" w:themeTint="BF"/>
+              <w:right w:val="single" w:sz="8" w:space="0" w:color="7BA0CD" w:themeColor="accent1" w:themeTint="BF"/>
+            </w:tcBorders>
+            <w:vAlign w:val="center"/>
+          </w:tcPr>
+          <w:p>
+            <w:pPr>
+              <w:jc w:val="center"/>
+              <w:cnfStyle w:val="000000100000" w:firstRow="0" w:lastRow="0" w:firstColumn="0" w:lastColumn="0" w:oddVBand="0" w:evenVBand="0" w:oddHBand="1" w:evenHBand="0" w:firstRowFirstColumn="0" w:firstRowLastColumn="0" w:lastRowFirstColumn="0" w:lastRowLastColumn="0"/>
+              <w:rPr>
+                <w:rFonts w:asciiTheme="majorHAnsi" w:hAnsiTheme="majorHAnsi"/>
+              </w:rPr>
+            </w:pPr>
+          </w:p>
+        </w:tc>
+        <w:tc>
+          <w:tcPr>
+            <w:tcW w:w="2793" w:type="dxa"/>
+            <w:tcBorders>
+              <w:left w:val="single" w:sz="8" w:space="0" w:color="7BA0CD" w:themeColor="accent1" w:themeTint="BF"/>
+              <w:bottom w:val="single" w:sz="8" w:space="0" w:color="7BA0CD" w:themeColor="accent1" w:themeTint="BF"/>
+              <w:right w:val="single" w:sz="8" w:space="0" w:color="7BA0CD" w:themeColor="accent1" w:themeTint="BF"/>
+            </w:tcBorders>
+            <w:vAlign w:val="center"/>
+          </w:tcPr>
+          <w:p>
+            <w:pPr>
+              <w:jc w:val="center"/>
+              <w:cnfStyle w:val="000000100000" w:firstRow="0" w:lastRow="0" w:firstColumn="0" w:lastColumn="0" w:oddVBand="0" w:evenVBand="0" w:oddHBand="1" w:evenHBand="0" w:firstRowFirstColumn="0" w:firstRowLastColumn="0" w:lastRowFirstColumn="0" w:lastRowLastColumn="0"/>
+              <w:rPr>
+                <w:rFonts w:asciiTheme="majorHAnsi" w:hAnsiTheme="majorHAnsi"/>
+              </w:rPr>
+            </w:pPr>
+          </w:p>
+        </w:tc>
+        <w:tc>
+          <w:tcPr>
+            <w:tcW w:w="3230" w:type="dxa"/>
+            <w:tcBorders>
+              <w:left w:val="single" w:sz="8" w:space="0" w:color="7BA0CD" w:themeColor="accent1" w:themeTint="BF"/>
+              <w:bottom w:val="single" w:sz="8" w:space="0" w:color="7BA0CD" w:themeColor="accent1" w:themeTint="BF"/>
+            </w:tcBorders>
+            <w:vAlign w:val="center"/>
+          </w:tcPr>
+          <w:p>
+            <w:pPr>
+              <w:jc w:val="center"/>
+              <w:cnfStyle w:val="000000100000" w:firstRow="0" w:lastRow="0" w:firstColumn="0" w:lastColumn="0" w:oddVBand="0" w:evenVBand="0" w:oddHBand="1" w:evenHBand="0" w:firstRowFirstColumn="0" w:firstRowLastColumn="0" w:lastRowFirstColumn="0" w:lastRowLastColumn="0"/>
               <w:rPr>
                 <w:rFonts w:asciiTheme="majorHAnsi" w:hAnsiTheme="majorHAnsi"/>
               </w:rPr>
@@ -4553,12 +5385,794 @@
         <w:adjustRightInd w:val="0"/>
         <w:spacing w:after="240" w:line="520" w:lineRule="atLeast"/>
         <w:rPr>
+          <w:rFonts w:ascii="Times" w:hAnsi="Times" w:cs="Times"/>
+          <w:sz w:val="48"/>
+          <w:szCs w:val="48"/>
+        </w:rPr>
+      </w:pPr>
+      <w:r>
+        <w:rPr>
           <w:rFonts w:ascii="Calibri" w:hAnsi="Calibri" w:cs="Calibri"/>
           <w:b/>
           <w:bCs/>
           <w:color w:val="284677"/>
           <w:sz w:val="48"/>
           <w:szCs w:val="48"/>
+        </w:rPr>
+        <w:lastRenderedPageBreak/>
+        <w:t>3</w:t>
+      </w:r>
+      <w:r>
+        <w:rPr>
+          <w:rFonts w:ascii="Calibri" w:hAnsi="Calibri" w:cs="Calibri"/>
+          <w:b/>
+          <w:bCs/>
+          <w:color w:val="284677"/>
+          <w:sz w:val="48"/>
+          <w:szCs w:val="48"/>
+        </w:rPr>
+        <w:t>. Sprint Review</w:t>
+      </w:r>
+    </w:p>
+    <w:p>
+      <w:pPr>
+        <w:rPr>
+          <w:rFonts w:asciiTheme="majorHAnsi" w:hAnsiTheme="majorHAnsi"/>
+          <w:sz w:val="44"/>
+          <w:szCs w:val="48"/>
+        </w:rPr>
+      </w:pPr>
+      <w:r>
+        <w:rPr>
+          <w:rFonts w:ascii="Calibri" w:hAnsi="Calibri" w:cs="Calibri"/>
+          <w:b/>
+          <w:bCs/>
+          <w:color w:val="3F6CAF"/>
+          <w:sz w:val="32"/>
+          <w:szCs w:val="34"/>
+        </w:rPr>
+        <w:t>Completed User Stories:</w:t>
+      </w:r>
+    </w:p>
+    <w:p>
+      <w:pPr>
+        <w:rPr>
+          <w:rFonts w:asciiTheme="majorHAnsi" w:hAnsiTheme="majorHAnsi"/>
+          <w:sz w:val="28"/>
+          <w:szCs w:val="28"/>
+        </w:rPr>
+      </w:pPr>
+    </w:p>
+    <w:p>
+      <w:pPr>
+        <w:pStyle w:val="ListParagraph"/>
+        <w:numPr>
+          <w:ilvl w:val="0"/>
+          <w:numId w:val="20"/>
+        </w:numPr>
+        <w:rPr>
+          <w:rFonts w:asciiTheme="majorHAnsi" w:hAnsiTheme="majorHAnsi"/>
+          <w:sz w:val="18"/>
+          <w:szCs w:val="28"/>
+        </w:rPr>
+      </w:pPr>
+      <w:r>
+        <w:rPr>
+          <w:rFonts w:asciiTheme="majorHAnsi" w:hAnsiTheme="majorHAnsi"/>
+          <w:sz w:val="18"/>
+          <w:szCs w:val="28"/>
+        </w:rPr>
+        <w:t>Nothing yet.</w:t>
+      </w:r>
+    </w:p>
+    <w:p>
+      <w:pPr>
+        <w:rPr>
+          <w:rFonts w:asciiTheme="majorHAnsi" w:hAnsiTheme="majorHAnsi"/>
+          <w:sz w:val="28"/>
+          <w:szCs w:val="28"/>
+        </w:rPr>
+      </w:pPr>
+    </w:p>
+    <w:p>
+      <w:pPr>
+        <w:rPr>
+          <w:rFonts w:ascii="Calibri" w:hAnsi="Calibri" w:cs="Calibri"/>
+          <w:b/>
+          <w:bCs/>
+          <w:color w:val="3F6CAF"/>
+          <w:sz w:val="32"/>
+          <w:szCs w:val="34"/>
+        </w:rPr>
+      </w:pPr>
+      <w:r>
+        <w:rPr>
+          <w:rFonts w:ascii="Calibri" w:hAnsi="Calibri" w:cs="Calibri"/>
+          <w:b/>
+          <w:bCs/>
+          <w:color w:val="3F6CAF"/>
+          <w:sz w:val="32"/>
+          <w:szCs w:val="34"/>
+        </w:rPr>
+        <w:t>Unfinished User Stories:</w:t>
+      </w:r>
+    </w:p>
+    <w:p>
+      <w:pPr>
+        <w:rPr>
+          <w:rFonts w:ascii="Calibri" w:hAnsi="Calibri" w:cs="Calibri"/>
+          <w:b/>
+          <w:bCs/>
+          <w:color w:val="3F6CAF"/>
+          <w:sz w:val="32"/>
+          <w:szCs w:val="34"/>
+        </w:rPr>
+      </w:pPr>
+    </w:p>
+    <w:p>
+      <w:pPr>
+        <w:pStyle w:val="ListParagraph"/>
+        <w:numPr>
+          <w:ilvl w:val="0"/>
+          <w:numId w:val="20"/>
+        </w:numPr>
+        <w:rPr>
+          <w:rFonts w:asciiTheme="majorHAnsi" w:hAnsiTheme="majorHAnsi"/>
+          <w:sz w:val="18"/>
+          <w:szCs w:val="28"/>
+        </w:rPr>
+      </w:pPr>
+      <w:r>
+        <w:rPr>
+          <w:rFonts w:asciiTheme="majorHAnsi" w:hAnsiTheme="majorHAnsi"/>
+          <w:sz w:val="18"/>
+          <w:szCs w:val="28"/>
+        </w:rPr>
+        <w:t>As a User, I want to edit my submissions so that I can fix spelling errors.</w:t>
+      </w:r>
+    </w:p>
+    <w:p>
+      <w:pPr>
+        <w:pStyle w:val="ListParagraph"/>
+        <w:numPr>
+          <w:ilvl w:val="0"/>
+          <w:numId w:val="20"/>
+        </w:numPr>
+        <w:rPr>
+          <w:rFonts w:asciiTheme="majorHAnsi" w:hAnsiTheme="majorHAnsi"/>
+          <w:sz w:val="18"/>
+          <w:szCs w:val="28"/>
+        </w:rPr>
+      </w:pPr>
+      <w:r>
+        <w:rPr>
+          <w:rFonts w:asciiTheme="majorHAnsi" w:hAnsiTheme="majorHAnsi"/>
+          <w:sz w:val="18"/>
+          <w:szCs w:val="28"/>
+        </w:rPr>
+        <w:t>As a User, I want to comment on a submission so that I can voice my support of the idea.</w:t>
+      </w:r>
+    </w:p>
+    <w:p>
+      <w:pPr>
+        <w:pStyle w:val="ListParagraph"/>
+        <w:numPr>
+          <w:ilvl w:val="0"/>
+          <w:numId w:val="20"/>
+        </w:numPr>
+        <w:rPr>
+          <w:rFonts w:asciiTheme="majorHAnsi" w:hAnsiTheme="majorHAnsi"/>
+          <w:sz w:val="18"/>
+          <w:szCs w:val="28"/>
+        </w:rPr>
+      </w:pPr>
+      <w:r>
+        <w:rPr>
+          <w:rFonts w:asciiTheme="majorHAnsi" w:hAnsiTheme="majorHAnsi"/>
+          <w:sz w:val="18"/>
+          <w:szCs w:val="28"/>
+        </w:rPr>
+        <w:t>As a User, I want to suggest improvements to a submission so that I can improve on an idea.</w:t>
+      </w:r>
+    </w:p>
+    <w:p>
+      <w:pPr>
+        <w:pStyle w:val="ListParagraph"/>
+        <w:numPr>
+          <w:ilvl w:val="0"/>
+          <w:numId w:val="20"/>
+        </w:numPr>
+        <w:rPr>
+          <w:rFonts w:asciiTheme="majorHAnsi" w:hAnsiTheme="majorHAnsi"/>
+          <w:sz w:val="18"/>
+          <w:szCs w:val="28"/>
+        </w:rPr>
+      </w:pPr>
+      <w:r>
+        <w:rPr>
+          <w:rFonts w:asciiTheme="majorHAnsi" w:hAnsiTheme="majorHAnsi"/>
+          <w:sz w:val="18"/>
+          <w:szCs w:val="28"/>
+        </w:rPr>
+        <w:t>As a User, I want to edit my comments so that I can fix spelling errors.</w:t>
+      </w:r>
+    </w:p>
+    <w:p>
+      <w:pPr>
+        <w:pStyle w:val="ListParagraph"/>
+        <w:numPr>
+          <w:ilvl w:val="0"/>
+          <w:numId w:val="20"/>
+        </w:numPr>
+        <w:rPr>
+          <w:rFonts w:asciiTheme="majorHAnsi" w:hAnsiTheme="majorHAnsi"/>
+          <w:sz w:val="18"/>
+          <w:szCs w:val="28"/>
+        </w:rPr>
+      </w:pPr>
+      <w:r>
+        <w:rPr>
+          <w:rFonts w:asciiTheme="majorHAnsi" w:hAnsiTheme="majorHAnsi"/>
+          <w:sz w:val="18"/>
+          <w:szCs w:val="28"/>
+        </w:rPr>
+        <w:t>As a User, I want to edit my improvements so that I can fix spelling errors.</w:t>
+      </w:r>
+    </w:p>
+    <w:p>
+      <w:pPr>
+        <w:pStyle w:val="ListParagraph"/>
+        <w:numPr>
+          <w:ilvl w:val="0"/>
+          <w:numId w:val="20"/>
+        </w:numPr>
+        <w:rPr>
+          <w:rFonts w:asciiTheme="majorHAnsi" w:hAnsiTheme="majorHAnsi"/>
+          <w:sz w:val="18"/>
+          <w:szCs w:val="28"/>
+        </w:rPr>
+      </w:pPr>
+      <w:r>
+        <w:rPr>
+          <w:rFonts w:asciiTheme="majorHAnsi" w:hAnsiTheme="majorHAnsi"/>
+          <w:sz w:val="18"/>
+          <w:szCs w:val="28"/>
+        </w:rPr>
+        <w:t>As a User, I want to delete my comment so that I can remove my comment.</w:t>
+      </w:r>
+    </w:p>
+    <w:p>
+      <w:pPr>
+        <w:pStyle w:val="ListParagraph"/>
+        <w:numPr>
+          <w:ilvl w:val="0"/>
+          <w:numId w:val="20"/>
+        </w:numPr>
+        <w:rPr>
+          <w:rFonts w:asciiTheme="majorHAnsi" w:hAnsiTheme="majorHAnsi"/>
+          <w:sz w:val="18"/>
+          <w:szCs w:val="28"/>
+        </w:rPr>
+      </w:pPr>
+      <w:r>
+        <w:rPr>
+          <w:rFonts w:asciiTheme="majorHAnsi" w:hAnsiTheme="majorHAnsi"/>
+          <w:sz w:val="18"/>
+          <w:szCs w:val="28"/>
+        </w:rPr>
+        <w:t>As a User, I want to delete my improvement so that I can remove my improvement.</w:t>
+      </w:r>
+    </w:p>
+    <w:p>
+      <w:pPr>
+        <w:pStyle w:val="ListParagraph"/>
+        <w:numPr>
+          <w:ilvl w:val="0"/>
+          <w:numId w:val="20"/>
+        </w:numPr>
+        <w:rPr>
+          <w:rFonts w:asciiTheme="majorHAnsi" w:hAnsiTheme="majorHAnsi"/>
+          <w:sz w:val="18"/>
+          <w:szCs w:val="28"/>
+        </w:rPr>
+      </w:pPr>
+      <w:r>
+        <w:rPr>
+          <w:rFonts w:asciiTheme="majorHAnsi" w:hAnsiTheme="majorHAnsi"/>
+          <w:sz w:val="18"/>
+          <w:szCs w:val="28"/>
+        </w:rPr>
+        <w:t>As a User, I want to up-vote on submissions so that I can support submissions I like.</w:t>
+      </w:r>
+    </w:p>
+    <w:p>
+      <w:pPr>
+        <w:pStyle w:val="ListParagraph"/>
+        <w:numPr>
+          <w:ilvl w:val="0"/>
+          <w:numId w:val="20"/>
+        </w:numPr>
+        <w:rPr>
+          <w:rFonts w:asciiTheme="majorHAnsi" w:hAnsiTheme="majorHAnsi"/>
+          <w:sz w:val="18"/>
+          <w:szCs w:val="28"/>
+        </w:rPr>
+      </w:pPr>
+      <w:r>
+        <w:rPr>
+          <w:rFonts w:asciiTheme="majorHAnsi" w:hAnsiTheme="majorHAnsi"/>
+          <w:sz w:val="18"/>
+          <w:szCs w:val="28"/>
+        </w:rPr>
+        <w:t>As a User, I want to down-vote on submissions so that I can acknowledge submissions I dislike.</w:t>
+      </w:r>
+    </w:p>
+    <w:p>
+      <w:pPr>
+        <w:pStyle w:val="ListParagraph"/>
+        <w:numPr>
+          <w:ilvl w:val="0"/>
+          <w:numId w:val="20"/>
+        </w:numPr>
+        <w:rPr>
+          <w:rFonts w:asciiTheme="majorHAnsi" w:hAnsiTheme="majorHAnsi"/>
+          <w:sz w:val="18"/>
+          <w:szCs w:val="28"/>
+        </w:rPr>
+      </w:pPr>
+      <w:r>
+        <w:rPr>
+          <w:rFonts w:asciiTheme="majorHAnsi" w:hAnsiTheme="majorHAnsi"/>
+          <w:sz w:val="18"/>
+          <w:szCs w:val="28"/>
+        </w:rPr>
+        <w:t>As a User, I want to see the total votes for a submission so that I can see how popular it is.</w:t>
+      </w:r>
+    </w:p>
+    <w:p>
+      <w:pPr>
+        <w:pStyle w:val="ListParagraph"/>
+        <w:numPr>
+          <w:ilvl w:val="0"/>
+          <w:numId w:val="20"/>
+        </w:numPr>
+        <w:rPr>
+          <w:rFonts w:asciiTheme="majorHAnsi" w:hAnsiTheme="majorHAnsi"/>
+          <w:sz w:val="18"/>
+          <w:szCs w:val="28"/>
+        </w:rPr>
+      </w:pPr>
+      <w:r>
+        <w:rPr>
+          <w:rFonts w:asciiTheme="majorHAnsi" w:hAnsiTheme="majorHAnsi"/>
+          <w:sz w:val="18"/>
+          <w:szCs w:val="28"/>
+        </w:rPr>
+        <w:t>As a User, I want to sort submissions based on date so that I can see the newest submissions.</w:t>
+      </w:r>
+    </w:p>
+    <w:p>
+      <w:pPr>
+        <w:pStyle w:val="ListParagraph"/>
+        <w:numPr>
+          <w:ilvl w:val="0"/>
+          <w:numId w:val="20"/>
+        </w:numPr>
+        <w:rPr>
+          <w:rFonts w:asciiTheme="majorHAnsi" w:hAnsiTheme="majorHAnsi"/>
+          <w:sz w:val="18"/>
+          <w:szCs w:val="28"/>
+        </w:rPr>
+      </w:pPr>
+      <w:r>
+        <w:rPr>
+          <w:rFonts w:asciiTheme="majorHAnsi" w:hAnsiTheme="majorHAnsi"/>
+          <w:sz w:val="18"/>
+          <w:szCs w:val="28"/>
+        </w:rPr>
+        <w:t>As a User, I want to sort submissions based on popularity so that I can see the most popular submissions.</w:t>
+      </w:r>
+    </w:p>
+    <w:p>
+      <w:pPr>
+        <w:pStyle w:val="ListParagraph"/>
+        <w:numPr>
+          <w:ilvl w:val="0"/>
+          <w:numId w:val="20"/>
+        </w:numPr>
+        <w:rPr>
+          <w:rFonts w:asciiTheme="majorHAnsi" w:hAnsiTheme="majorHAnsi"/>
+          <w:sz w:val="18"/>
+          <w:szCs w:val="28"/>
+        </w:rPr>
+      </w:pPr>
+      <w:r>
+        <w:rPr>
+          <w:rFonts w:asciiTheme="majorHAnsi" w:hAnsiTheme="majorHAnsi"/>
+          <w:sz w:val="18"/>
+          <w:szCs w:val="28"/>
+        </w:rPr>
+        <w:t>As a User, I want to sort submissions based on views so that I can see the most popular submissions.</w:t>
+      </w:r>
+    </w:p>
+    <w:p>
+      <w:pPr>
+        <w:pStyle w:val="ListParagraph"/>
+        <w:numPr>
+          <w:ilvl w:val="0"/>
+          <w:numId w:val="20"/>
+        </w:numPr>
+        <w:rPr>
+          <w:rFonts w:asciiTheme="majorHAnsi" w:hAnsiTheme="majorHAnsi"/>
+          <w:sz w:val="18"/>
+          <w:szCs w:val="28"/>
+        </w:rPr>
+      </w:pPr>
+      <w:r>
+        <w:rPr>
+          <w:rFonts w:asciiTheme="majorHAnsi" w:hAnsiTheme="majorHAnsi"/>
+          <w:sz w:val="18"/>
+          <w:szCs w:val="28"/>
+        </w:rPr>
+        <w:t>As a User, I want to categorize my submission so that other users can find it easily.</w:t>
+      </w:r>
+    </w:p>
+    <w:p>
+      <w:pPr>
+        <w:pStyle w:val="ListParagraph"/>
+        <w:numPr>
+          <w:ilvl w:val="0"/>
+          <w:numId w:val="20"/>
+        </w:numPr>
+        <w:rPr>
+          <w:rFonts w:asciiTheme="majorHAnsi" w:hAnsiTheme="majorHAnsi"/>
+          <w:sz w:val="18"/>
+          <w:szCs w:val="28"/>
+        </w:rPr>
+      </w:pPr>
+      <w:r>
+        <w:rPr>
+          <w:rFonts w:asciiTheme="majorHAnsi" w:hAnsiTheme="majorHAnsi"/>
+          <w:sz w:val="18"/>
+          <w:szCs w:val="28"/>
+        </w:rPr>
+        <w:t>As a User, I want to view submissions based on category so that I can view relevant submissions.</w:t>
+      </w:r>
+    </w:p>
+    <w:p>
+      <w:pPr>
+        <w:pStyle w:val="ListParagraph"/>
+        <w:numPr>
+          <w:ilvl w:val="0"/>
+          <w:numId w:val="20"/>
+        </w:numPr>
+        <w:rPr>
+          <w:rFonts w:asciiTheme="majorHAnsi" w:hAnsiTheme="majorHAnsi"/>
+          <w:sz w:val="18"/>
+          <w:szCs w:val="28"/>
+        </w:rPr>
+      </w:pPr>
+      <w:r>
+        <w:rPr>
+          <w:rFonts w:asciiTheme="majorHAnsi" w:hAnsiTheme="majorHAnsi"/>
+          <w:sz w:val="18"/>
+          <w:szCs w:val="28"/>
+        </w:rPr>
+        <w:t>As a User, I want to search all submissions so that I can find one relevant to my field of study.</w:t>
+      </w:r>
+    </w:p>
+    <w:p>
+      <w:pPr>
+        <w:rPr>
+          <w:rFonts w:asciiTheme="majorHAnsi" w:hAnsiTheme="majorHAnsi"/>
+          <w:sz w:val="28"/>
+          <w:szCs w:val="28"/>
+        </w:rPr>
+      </w:pPr>
+    </w:p>
+    <w:p>
+      <w:pPr>
+        <w:rPr>
+          <w:rFonts w:ascii="Calibri" w:hAnsi="Calibri" w:cs="Calibri"/>
+          <w:b/>
+          <w:bCs/>
+          <w:color w:val="3F6CAF"/>
+          <w:sz w:val="32"/>
+          <w:szCs w:val="34"/>
+        </w:rPr>
+      </w:pPr>
+      <w:r>
+        <w:rPr>
+          <w:rFonts w:ascii="Calibri" w:hAnsi="Calibri" w:cs="Calibri"/>
+          <w:b/>
+          <w:bCs/>
+          <w:color w:val="3F6CAF"/>
+          <w:sz w:val="32"/>
+          <w:szCs w:val="34"/>
+        </w:rPr>
+        <w:t>Review Data:</w:t>
+      </w:r>
+    </w:p>
+    <w:p>
+      <w:pPr>
+        <w:rPr>
+          <w:rFonts w:asciiTheme="majorHAnsi" w:hAnsiTheme="majorHAnsi"/>
+          <w:szCs w:val="28"/>
+        </w:rPr>
+      </w:pPr>
+    </w:p>
+    <w:p>
+      <w:pPr>
+        <w:pStyle w:val="ListParagraph"/>
+        <w:numPr>
+          <w:ilvl w:val="0"/>
+          <w:numId w:val="11"/>
+        </w:numPr>
+        <w:rPr>
+          <w:rFonts w:asciiTheme="majorHAnsi" w:hAnsiTheme="majorHAnsi"/>
+          <w:szCs w:val="28"/>
+        </w:rPr>
+      </w:pPr>
+      <w:r>
+        <w:rPr>
+          <w:rFonts w:asciiTheme="majorHAnsi" w:hAnsiTheme="majorHAnsi"/>
+          <w:szCs w:val="28"/>
+        </w:rPr>
+        <w:t>Total Stories: 45</w:t>
+      </w:r>
+    </w:p>
+    <w:p>
+      <w:pPr>
+        <w:pStyle w:val="ListParagraph"/>
+        <w:numPr>
+          <w:ilvl w:val="0"/>
+          <w:numId w:val="11"/>
+        </w:numPr>
+        <w:rPr>
+          <w:rFonts w:asciiTheme="majorHAnsi" w:hAnsiTheme="majorHAnsi"/>
+          <w:szCs w:val="28"/>
+        </w:rPr>
+      </w:pPr>
+      <w:r>
+        <w:rPr>
+          <w:rFonts w:asciiTheme="majorHAnsi" w:hAnsiTheme="majorHAnsi"/>
+          <w:szCs w:val="28"/>
+        </w:rPr>
+        <w:t xml:space="preserve">Completed: </w:t>
+      </w:r>
+      <w:r>
+        <w:rPr>
+          <w:rFonts w:asciiTheme="majorHAnsi" w:hAnsiTheme="majorHAnsi"/>
+          <w:szCs w:val="28"/>
+        </w:rPr>
+        <w:t>12</w:t>
+      </w:r>
+    </w:p>
+    <w:p>
+      <w:pPr>
+        <w:pStyle w:val="ListParagraph"/>
+        <w:numPr>
+          <w:ilvl w:val="0"/>
+          <w:numId w:val="11"/>
+        </w:numPr>
+        <w:rPr>
+          <w:rFonts w:asciiTheme="majorHAnsi" w:hAnsiTheme="majorHAnsi"/>
+          <w:szCs w:val="28"/>
+        </w:rPr>
+      </w:pPr>
+      <w:r>
+        <w:rPr>
+          <w:rFonts w:asciiTheme="majorHAnsi" w:hAnsiTheme="majorHAnsi"/>
+          <w:szCs w:val="28"/>
+        </w:rPr>
+        <w:t xml:space="preserve">Uncompleted: </w:t>
+      </w:r>
+      <w:r>
+        <w:rPr>
+          <w:rFonts w:asciiTheme="majorHAnsi" w:hAnsiTheme="majorHAnsi"/>
+          <w:szCs w:val="28"/>
+        </w:rPr>
+        <w:t>33</w:t>
+      </w:r>
+    </w:p>
+    <w:p>
+      <w:pPr>
+        <w:pStyle w:val="ListParagraph"/>
+        <w:numPr>
+          <w:ilvl w:val="0"/>
+          <w:numId w:val="11"/>
+        </w:numPr>
+        <w:rPr>
+          <w:rFonts w:asciiTheme="majorHAnsi" w:hAnsiTheme="majorHAnsi"/>
+          <w:szCs w:val="28"/>
+        </w:rPr>
+      </w:pPr>
+      <w:r>
+        <w:rPr>
+          <w:rFonts w:asciiTheme="majorHAnsi" w:hAnsiTheme="majorHAnsi"/>
+          <w:szCs w:val="28"/>
+        </w:rPr>
+        <w:t>Total Progress:</w:t>
+      </w:r>
+      <w:r>
+        <w:rPr>
+          <w:rFonts w:asciiTheme="majorHAnsi" w:hAnsiTheme="majorHAnsi"/>
+          <w:szCs w:val="28"/>
+        </w:rPr>
+        <w:t xml:space="preserve"> </w:t>
+      </w:r>
+      <w:r>
+        <w:rPr>
+          <w:rFonts w:asciiTheme="majorHAnsi" w:hAnsiTheme="majorHAnsi"/>
+          <w:szCs w:val="28"/>
+        </w:rPr>
+        <w:t>27</w:t>
+      </w:r>
+      <w:r>
+        <w:rPr>
+          <w:rFonts w:asciiTheme="majorHAnsi" w:hAnsiTheme="majorHAnsi"/>
+          <w:szCs w:val="28"/>
+        </w:rPr>
+        <w:t>%</w:t>
+      </w:r>
+    </w:p>
+    <w:p>
+      <w:pPr>
+        <w:rPr>
+          <w:rFonts w:asciiTheme="majorHAnsi" w:hAnsiTheme="majorHAnsi"/>
+          <w:sz w:val="28"/>
+          <w:szCs w:val="28"/>
+        </w:rPr>
+      </w:pPr>
+    </w:p>
+    <w:p>
+      <w:pPr>
+        <w:rPr>
+          <w:rFonts w:ascii="Calibri" w:hAnsi="Calibri" w:cs="Calibri"/>
+          <w:b/>
+          <w:bCs/>
+          <w:color w:val="3F6CAF"/>
+          <w:sz w:val="32"/>
+          <w:szCs w:val="34"/>
+        </w:rPr>
+      </w:pPr>
+      <w:r>
+        <w:rPr>
+          <w:rFonts w:ascii="Calibri" w:hAnsi="Calibri" w:cs="Calibri"/>
+          <w:b/>
+          <w:bCs/>
+          <w:color w:val="3F6CAF"/>
+          <w:sz w:val="32"/>
+          <w:szCs w:val="34"/>
+        </w:rPr>
+        <w:t>Review Data:</w:t>
+      </w:r>
+    </w:p>
+    <w:p>
+      <w:pPr>
+        <w:rPr>
+          <w:rFonts w:ascii="Calibri" w:hAnsi="Calibri" w:cs="Calibri"/>
+          <w:b/>
+          <w:bCs/>
+          <w:color w:val="3F6CAF"/>
+          <w:sz w:val="20"/>
+          <w:szCs w:val="34"/>
+        </w:rPr>
+      </w:pPr>
+    </w:p>
+    <w:p>
+      <w:pPr>
+        <w:rPr>
+          <w:rFonts w:asciiTheme="majorHAnsi" w:hAnsiTheme="majorHAnsi"/>
+          <w:szCs w:val="28"/>
+        </w:rPr>
+      </w:pPr>
+      <w:r>
+        <w:rPr>
+          <w:rFonts w:asciiTheme="majorHAnsi" w:hAnsiTheme="majorHAnsi"/>
+          <w:szCs w:val="28"/>
+        </w:rPr>
+        <w:t>The statistics and data within the figures below were produced via the Pivotal Tracker software utilized by the team.</w:t>
+      </w:r>
+      <w:r>
+        <w:rPr>
+          <w:rFonts w:asciiTheme="majorHAnsi" w:hAnsiTheme="majorHAnsi"/>
+          <w:szCs w:val="28"/>
+        </w:rPr>
+        <w:t xml:space="preserve"> They illustrate the progress throughout the current iteration and progress towards the final release.</w:t>
+      </w:r>
+    </w:p>
+    <w:p>
+      <w:pPr>
+        <w:rPr>
+          <w:rFonts w:asciiTheme="majorHAnsi" w:hAnsiTheme="majorHAnsi"/>
+        </w:rPr>
+      </w:pPr>
+    </w:p>
+    <w:p>
+      <w:pPr>
+        <w:rPr>
+          <w:rFonts w:asciiTheme="majorHAnsi" w:hAnsiTheme="majorHAnsi"/>
+        </w:rPr>
+      </w:pPr>
+    </w:p>
+    <w:p>
+      <w:pPr>
+        <w:rPr>
+          <w:rFonts w:asciiTheme="majorHAnsi" w:hAnsiTheme="majorHAnsi"/>
+        </w:rPr>
+      </w:pPr>
+    </w:p>
+    <w:p>
+      <w:pPr>
+        <w:rPr>
+          <w:rFonts w:asciiTheme="majorHAnsi" w:hAnsiTheme="majorHAnsi"/>
+        </w:rPr>
+      </w:pPr>
+    </w:p>
+    <w:p>
+      <w:pPr>
+        <w:rPr>
+          <w:rFonts w:asciiTheme="majorHAnsi" w:hAnsiTheme="majorHAnsi"/>
+        </w:rPr>
+      </w:pPr>
+    </w:p>
+    <w:p>
+      <w:pPr>
+        <w:rPr>
+          <w:rFonts w:asciiTheme="majorHAnsi" w:hAnsiTheme="majorHAnsi"/>
+        </w:rPr>
+      </w:pPr>
+    </w:p>
+    <w:p>
+      <w:pPr>
+        <w:rPr>
+          <w:rFonts w:asciiTheme="majorHAnsi" w:hAnsiTheme="majorHAnsi"/>
+        </w:rPr>
+      </w:pPr>
+    </w:p>
+    <w:p>
+      <w:pPr>
+        <w:rPr>
+          <w:rFonts w:asciiTheme="majorHAnsi" w:hAnsiTheme="majorHAnsi"/>
+          <w:sz w:val="32"/>
+          <w:szCs w:val="32"/>
+        </w:rPr>
+      </w:pPr>
+    </w:p>
+    <w:p>
+      <w:pPr>
+        <w:rPr>
+          <w:rFonts w:asciiTheme="majorHAnsi" w:hAnsiTheme="majorHAnsi"/>
+          <w:sz w:val="32"/>
+          <w:szCs w:val="32"/>
+        </w:rPr>
+      </w:pPr>
+    </w:p>
+    <w:p>
+      <w:pPr>
+        <w:rPr>
+          <w:rFonts w:asciiTheme="majorHAnsi" w:hAnsiTheme="majorHAnsi"/>
+          <w:sz w:val="32"/>
+          <w:szCs w:val="32"/>
+        </w:rPr>
+      </w:pPr>
+    </w:p>
+    <w:p>
+      <w:pPr>
+        <w:rPr>
+          <w:rFonts w:asciiTheme="majorHAnsi" w:hAnsiTheme="majorHAnsi"/>
+          <w:sz w:val="32"/>
+          <w:szCs w:val="32"/>
+        </w:rPr>
+      </w:pPr>
+    </w:p>
+    <w:p>
+      <w:pPr>
+        <w:rPr>
+          <w:rFonts w:asciiTheme="majorHAnsi" w:hAnsiTheme="majorHAnsi"/>
+          <w:sz w:val="32"/>
+          <w:szCs w:val="32"/>
         </w:rPr>
       </w:pPr>
     </w:p>
@@ -4638,444 +6252,12 @@
         <w:adjustRightInd w:val="0"/>
         <w:spacing w:after="240" w:line="520" w:lineRule="atLeast"/>
         <w:rPr>
-          <w:rFonts w:ascii="Times" w:hAnsi="Times" w:cs="Times"/>
-          <w:sz w:val="48"/>
-          <w:szCs w:val="48"/>
-        </w:rPr>
-      </w:pPr>
-      <w:r>
-        <w:rPr>
           <w:rFonts w:ascii="Calibri" w:hAnsi="Calibri" w:cs="Calibri"/>
           <w:b/>
           <w:bCs/>
           <w:color w:val="284677"/>
           <w:sz w:val="48"/>
           <w:szCs w:val="48"/>
-        </w:rPr>
-        <w:t>3</w:t>
-      </w:r>
-      <w:r>
-        <w:rPr>
-          <w:rFonts w:ascii="Calibri" w:hAnsi="Calibri" w:cs="Calibri"/>
-          <w:b/>
-          <w:bCs/>
-          <w:color w:val="284677"/>
-          <w:sz w:val="48"/>
-          <w:szCs w:val="48"/>
-        </w:rPr>
-        <w:t>. Sprint Review</w:t>
-      </w:r>
-    </w:p>
-    <w:p>
-      <w:pPr>
-        <w:rPr>
-          <w:rFonts w:asciiTheme="majorHAnsi" w:hAnsiTheme="majorHAnsi"/>
-          <w:sz w:val="44"/>
-          <w:szCs w:val="48"/>
-        </w:rPr>
-      </w:pPr>
-      <w:r>
-        <w:rPr>
-          <w:rFonts w:ascii="Calibri" w:hAnsi="Calibri" w:cs="Calibri"/>
-          <w:b/>
-          <w:bCs/>
-          <w:color w:val="3F6CAF"/>
-          <w:sz w:val="32"/>
-          <w:szCs w:val="34"/>
-        </w:rPr>
-        <w:t>Completed User Stories:</w:t>
-      </w:r>
-    </w:p>
-    <w:p>
-      <w:pPr>
-        <w:rPr>
-          <w:rFonts w:asciiTheme="majorHAnsi" w:hAnsiTheme="majorHAnsi"/>
-          <w:sz w:val="28"/>
-          <w:szCs w:val="28"/>
-        </w:rPr>
-      </w:pPr>
-    </w:p>
-    <w:p>
-      <w:pPr>
-        <w:pStyle w:val="ListParagraph"/>
-        <w:numPr>
-          <w:ilvl w:val="0"/>
-          <w:numId w:val="20"/>
-        </w:numPr>
-        <w:rPr>
-          <w:rFonts w:asciiTheme="majorHAnsi" w:hAnsiTheme="majorHAnsi"/>
-          <w:sz w:val="28"/>
-          <w:szCs w:val="28"/>
-        </w:rPr>
-      </w:pPr>
-    </w:p>
-    <w:p>
-      <w:pPr>
-        <w:rPr>
-          <w:rFonts w:asciiTheme="majorHAnsi" w:hAnsiTheme="majorHAnsi"/>
-          <w:sz w:val="28"/>
-          <w:szCs w:val="28"/>
-        </w:rPr>
-      </w:pPr>
-    </w:p>
-    <w:p>
-      <w:pPr>
-        <w:rPr>
-          <w:rFonts w:ascii="Calibri" w:hAnsi="Calibri" w:cs="Calibri"/>
-          <w:b/>
-          <w:bCs/>
-          <w:color w:val="3F6CAF"/>
-          <w:sz w:val="32"/>
-          <w:szCs w:val="34"/>
-        </w:rPr>
-      </w:pPr>
-      <w:r>
-        <w:rPr>
-          <w:rFonts w:ascii="Calibri" w:hAnsi="Calibri" w:cs="Calibri"/>
-          <w:b/>
-          <w:bCs/>
-          <w:color w:val="3F6CAF"/>
-          <w:sz w:val="32"/>
-          <w:szCs w:val="34"/>
-        </w:rPr>
-        <w:t>Unfinished User Stories:</w:t>
-      </w:r>
-    </w:p>
-    <w:p>
-      <w:pPr>
-        <w:rPr>
-          <w:rFonts w:ascii="Calibri" w:hAnsi="Calibri" w:cs="Calibri"/>
-          <w:b/>
-          <w:bCs/>
-          <w:color w:val="3F6CAF"/>
-          <w:sz w:val="20"/>
-          <w:szCs w:val="20"/>
-        </w:rPr>
-      </w:pPr>
-    </w:p>
-    <w:p>
-      <w:pPr>
-        <w:rPr>
-          <w:rFonts w:asciiTheme="majorHAnsi" w:hAnsiTheme="majorHAnsi"/>
-          <w:sz w:val="28"/>
-          <w:szCs w:val="28"/>
-        </w:rPr>
-      </w:pPr>
-    </w:p>
-    <w:p>
-      <w:pPr>
-        <w:pStyle w:val="ListParagraph"/>
-        <w:numPr>
-          <w:ilvl w:val="0"/>
-          <w:numId w:val="20"/>
-        </w:numPr>
-        <w:rPr>
-          <w:rFonts w:asciiTheme="majorHAnsi" w:hAnsiTheme="majorHAnsi"/>
-          <w:sz w:val="28"/>
-          <w:szCs w:val="28"/>
-        </w:rPr>
-      </w:pPr>
-    </w:p>
-    <w:p>
-      <w:pPr>
-        <w:rPr>
-          <w:rFonts w:asciiTheme="majorHAnsi" w:hAnsiTheme="majorHAnsi"/>
-          <w:sz w:val="28"/>
-          <w:szCs w:val="28"/>
-        </w:rPr>
-      </w:pPr>
-    </w:p>
-    <w:p>
-      <w:pPr>
-        <w:rPr>
-          <w:rFonts w:asciiTheme="majorHAnsi" w:hAnsiTheme="majorHAnsi"/>
-          <w:sz w:val="28"/>
-          <w:szCs w:val="28"/>
-        </w:rPr>
-      </w:pPr>
-    </w:p>
-    <w:p>
-      <w:pPr>
-        <w:rPr>
-          <w:rFonts w:ascii="Calibri" w:hAnsi="Calibri" w:cs="Calibri"/>
-          <w:b/>
-          <w:bCs/>
-          <w:color w:val="3F6CAF"/>
-          <w:sz w:val="32"/>
-          <w:szCs w:val="34"/>
-        </w:rPr>
-      </w:pPr>
-      <w:r>
-        <w:rPr>
-          <w:rFonts w:ascii="Calibri" w:hAnsi="Calibri" w:cs="Calibri"/>
-          <w:b/>
-          <w:bCs/>
-          <w:color w:val="3F6CAF"/>
-          <w:sz w:val="32"/>
-          <w:szCs w:val="34"/>
-        </w:rPr>
-        <w:t>Review Data:</w:t>
-      </w:r>
-    </w:p>
-    <w:p>
-      <w:pPr>
-        <w:rPr>
-          <w:rFonts w:asciiTheme="majorHAnsi" w:hAnsiTheme="majorHAnsi"/>
-          <w:szCs w:val="28"/>
-        </w:rPr>
-      </w:pPr>
-    </w:p>
-    <w:p>
-      <w:pPr>
-        <w:pStyle w:val="ListParagraph"/>
-        <w:numPr>
-          <w:ilvl w:val="0"/>
-          <w:numId w:val="11"/>
-        </w:numPr>
-        <w:rPr>
-          <w:rFonts w:asciiTheme="majorHAnsi" w:hAnsiTheme="majorHAnsi"/>
-          <w:szCs w:val="28"/>
-        </w:rPr>
-      </w:pPr>
-      <w:r>
-        <w:rPr>
-          <w:rFonts w:asciiTheme="majorHAnsi" w:hAnsiTheme="majorHAnsi"/>
-          <w:szCs w:val="28"/>
-        </w:rPr>
-        <w:t>Total Stories: 45</w:t>
-      </w:r>
-    </w:p>
-    <w:p>
-      <w:pPr>
-        <w:pStyle w:val="ListParagraph"/>
-        <w:numPr>
-          <w:ilvl w:val="0"/>
-          <w:numId w:val="11"/>
-        </w:numPr>
-        <w:rPr>
-          <w:rFonts w:asciiTheme="majorHAnsi" w:hAnsiTheme="majorHAnsi"/>
-          <w:szCs w:val="28"/>
-        </w:rPr>
-      </w:pPr>
-      <w:r>
-        <w:rPr>
-          <w:rFonts w:asciiTheme="majorHAnsi" w:hAnsiTheme="majorHAnsi"/>
-          <w:szCs w:val="28"/>
-        </w:rPr>
-        <w:t xml:space="preserve">Completed: </w:t>
-      </w:r>
-    </w:p>
-    <w:p>
-      <w:pPr>
-        <w:pStyle w:val="ListParagraph"/>
-        <w:numPr>
-          <w:ilvl w:val="0"/>
-          <w:numId w:val="11"/>
-        </w:numPr>
-        <w:rPr>
-          <w:rFonts w:asciiTheme="majorHAnsi" w:hAnsiTheme="majorHAnsi"/>
-          <w:szCs w:val="28"/>
-        </w:rPr>
-      </w:pPr>
-      <w:r>
-        <w:rPr>
-          <w:rFonts w:asciiTheme="majorHAnsi" w:hAnsiTheme="majorHAnsi"/>
-          <w:szCs w:val="28"/>
-        </w:rPr>
-        <w:t xml:space="preserve">Uncompleted: </w:t>
-      </w:r>
-    </w:p>
-    <w:p>
-      <w:pPr>
-        <w:pStyle w:val="ListParagraph"/>
-        <w:numPr>
-          <w:ilvl w:val="0"/>
-          <w:numId w:val="11"/>
-        </w:numPr>
-        <w:rPr>
-          <w:rFonts w:asciiTheme="majorHAnsi" w:hAnsiTheme="majorHAnsi"/>
-          <w:szCs w:val="28"/>
-        </w:rPr>
-      </w:pPr>
-      <w:r>
-        <w:rPr>
-          <w:rFonts w:asciiTheme="majorHAnsi" w:hAnsiTheme="majorHAnsi"/>
-          <w:szCs w:val="28"/>
-        </w:rPr>
-        <w:t>Total Progress:</w:t>
-      </w:r>
-      <w:r>
-        <w:rPr>
-          <w:rFonts w:asciiTheme="majorHAnsi" w:hAnsiTheme="majorHAnsi"/>
-          <w:szCs w:val="28"/>
-        </w:rPr>
-        <w:t xml:space="preserve"> </w:t>
-      </w:r>
-      <w:r>
-        <w:rPr>
-          <w:rFonts w:asciiTheme="majorHAnsi" w:hAnsiTheme="majorHAnsi"/>
-          <w:szCs w:val="28"/>
-        </w:rPr>
-        <w:t>%</w:t>
-      </w:r>
-    </w:p>
-    <w:p>
-      <w:pPr>
-        <w:rPr>
-          <w:rFonts w:asciiTheme="majorHAnsi" w:hAnsiTheme="majorHAnsi"/>
-          <w:sz w:val="28"/>
-          <w:szCs w:val="28"/>
-        </w:rPr>
-      </w:pPr>
-    </w:p>
-    <w:p>
-      <w:pPr>
-        <w:rPr>
-          <w:rFonts w:ascii="Calibri" w:hAnsi="Calibri" w:cs="Calibri"/>
-          <w:b/>
-          <w:bCs/>
-          <w:color w:val="3F6CAF"/>
-          <w:sz w:val="32"/>
-          <w:szCs w:val="34"/>
-        </w:rPr>
-      </w:pPr>
-      <w:r>
-        <w:rPr>
-          <w:rFonts w:ascii="Calibri" w:hAnsi="Calibri" w:cs="Calibri"/>
-          <w:b/>
-          <w:bCs/>
-          <w:color w:val="3F6CAF"/>
-          <w:sz w:val="32"/>
-          <w:szCs w:val="34"/>
-        </w:rPr>
-        <w:t>Review Data:</w:t>
-      </w:r>
-    </w:p>
-    <w:p>
-      <w:pPr>
-        <w:rPr>
-          <w:rFonts w:ascii="Calibri" w:hAnsi="Calibri" w:cs="Calibri"/>
-          <w:b/>
-          <w:bCs/>
-          <w:color w:val="3F6CAF"/>
-          <w:sz w:val="20"/>
-          <w:szCs w:val="34"/>
-        </w:rPr>
-      </w:pPr>
-    </w:p>
-    <w:p>
-      <w:pPr>
-        <w:rPr>
-          <w:rFonts w:asciiTheme="majorHAnsi" w:hAnsiTheme="majorHAnsi"/>
-          <w:szCs w:val="28"/>
-        </w:rPr>
-      </w:pPr>
-      <w:r>
-        <w:rPr>
-          <w:rFonts w:asciiTheme="majorHAnsi" w:hAnsiTheme="majorHAnsi"/>
-          <w:szCs w:val="28"/>
-        </w:rPr>
-        <w:t>The statistics and data within the figures below were produced via the Pivotal Tracker software utilized by the team.</w:t>
-      </w:r>
-      <w:r>
-        <w:rPr>
-          <w:rFonts w:asciiTheme="majorHAnsi" w:hAnsiTheme="majorHAnsi"/>
-          <w:szCs w:val="28"/>
-        </w:rPr>
-        <w:t xml:space="preserve"> They illustrate the progress throughout the current iteration and progress towards the final release.</w:t>
-      </w:r>
-    </w:p>
-    <w:p>
-      <w:pPr>
-        <w:rPr>
-          <w:rFonts w:asciiTheme="majorHAnsi" w:hAnsiTheme="majorHAnsi"/>
-        </w:rPr>
-      </w:pPr>
-    </w:p>
-    <w:p>
-      <w:pPr>
-        <w:rPr>
-          <w:rFonts w:asciiTheme="majorHAnsi" w:hAnsiTheme="majorHAnsi"/>
-        </w:rPr>
-      </w:pPr>
-    </w:p>
-    <w:p>
-      <w:pPr>
-        <w:rPr>
-          <w:rFonts w:asciiTheme="majorHAnsi" w:hAnsiTheme="majorHAnsi"/>
-        </w:rPr>
-      </w:pPr>
-    </w:p>
-    <w:p>
-      <w:pPr>
-        <w:rPr>
-          <w:rFonts w:asciiTheme="majorHAnsi" w:hAnsiTheme="majorHAnsi"/>
-        </w:rPr>
-      </w:pPr>
-    </w:p>
-    <w:p>
-      <w:pPr>
-        <w:rPr>
-          <w:rFonts w:asciiTheme="majorHAnsi" w:hAnsiTheme="majorHAnsi"/>
-        </w:rPr>
-      </w:pPr>
-    </w:p>
-    <w:p>
-      <w:pPr>
-        <w:rPr>
-          <w:rFonts w:asciiTheme="majorHAnsi" w:hAnsiTheme="majorHAnsi"/>
-        </w:rPr>
-      </w:pPr>
-    </w:p>
-    <w:p>
-      <w:pPr>
-        <w:rPr>
-          <w:rFonts w:asciiTheme="majorHAnsi" w:hAnsiTheme="majorHAnsi"/>
-        </w:rPr>
-      </w:pPr>
-    </w:p>
-    <w:p>
-      <w:pPr>
-        <w:rPr>
-          <w:rFonts w:asciiTheme="majorHAnsi" w:hAnsiTheme="majorHAnsi"/>
-          <w:sz w:val="32"/>
-          <w:szCs w:val="32"/>
-        </w:rPr>
-      </w:pPr>
-    </w:p>
-    <w:p>
-      <w:pPr>
-        <w:rPr>
-          <w:rFonts w:asciiTheme="majorHAnsi" w:hAnsiTheme="majorHAnsi"/>
-          <w:sz w:val="32"/>
-          <w:szCs w:val="32"/>
-        </w:rPr>
-      </w:pPr>
-    </w:p>
-    <w:p>
-      <w:pPr>
-        <w:rPr>
-          <w:rFonts w:asciiTheme="majorHAnsi" w:hAnsiTheme="majorHAnsi"/>
-          <w:sz w:val="32"/>
-          <w:szCs w:val="32"/>
-        </w:rPr>
-      </w:pPr>
-    </w:p>
-    <w:p>
-      <w:pPr>
-        <w:rPr>
-          <w:rFonts w:asciiTheme="majorHAnsi" w:hAnsiTheme="majorHAnsi"/>
-          <w:sz w:val="32"/>
-          <w:szCs w:val="32"/>
-        </w:rPr>
-      </w:pPr>
-    </w:p>
-    <w:p>
-      <w:pPr>
-        <w:rPr>
-          <w:rFonts w:asciiTheme="majorHAnsi" w:hAnsiTheme="majorHAnsi"/>
-          <w:sz w:val="32"/>
-          <w:szCs w:val="32"/>
         </w:rPr>
       </w:pPr>
     </w:p>
@@ -5231,14 +6413,7 @@
           <w:szCs w:val="48"/>
         </w:rPr>
       </w:pPr>
-    </w:p>
-    <w:p>
-      <w:pPr>
-        <w:widowControl w:val="0"/>
-        <w:autoSpaceDE w:val="0"/>
-        <w:autoSpaceDN w:val="0"/>
-        <w:adjustRightInd w:val="0"/>
-        <w:spacing w:after="240" w:line="520" w:lineRule="atLeast"/>
+      <w:r>
         <w:rPr>
           <w:rFonts w:ascii="Calibri" w:hAnsi="Calibri" w:cs="Calibri"/>
           <w:b/>
@@ -5247,135 +6422,7 @@
           <w:sz w:val="48"/>
           <w:szCs w:val="48"/>
         </w:rPr>
-      </w:pPr>
-    </w:p>
-    <w:p>
-      <w:pPr>
-        <w:widowControl w:val="0"/>
-        <w:autoSpaceDE w:val="0"/>
-        <w:autoSpaceDN w:val="0"/>
-        <w:adjustRightInd w:val="0"/>
-        <w:spacing w:after="240" w:line="520" w:lineRule="atLeast"/>
-        <w:rPr>
-          <w:rFonts w:ascii="Calibri" w:hAnsi="Calibri" w:cs="Calibri"/>
-          <w:b/>
-          <w:bCs/>
-          <w:color w:val="284677"/>
-          <w:sz w:val="48"/>
-          <w:szCs w:val="48"/>
-        </w:rPr>
-      </w:pPr>
-    </w:p>
-    <w:p>
-      <w:pPr>
-        <w:widowControl w:val="0"/>
-        <w:autoSpaceDE w:val="0"/>
-        <w:autoSpaceDN w:val="0"/>
-        <w:adjustRightInd w:val="0"/>
-        <w:spacing w:after="240" w:line="520" w:lineRule="atLeast"/>
-        <w:rPr>
-          <w:rFonts w:ascii="Calibri" w:hAnsi="Calibri" w:cs="Calibri"/>
-          <w:b/>
-          <w:bCs/>
-          <w:color w:val="284677"/>
-          <w:sz w:val="48"/>
-          <w:szCs w:val="48"/>
-        </w:rPr>
-      </w:pPr>
-    </w:p>
-    <w:p>
-      <w:pPr>
-        <w:widowControl w:val="0"/>
-        <w:autoSpaceDE w:val="0"/>
-        <w:autoSpaceDN w:val="0"/>
-        <w:adjustRightInd w:val="0"/>
-        <w:spacing w:after="240" w:line="520" w:lineRule="atLeast"/>
-        <w:rPr>
-          <w:rFonts w:ascii="Calibri" w:hAnsi="Calibri" w:cs="Calibri"/>
-          <w:b/>
-          <w:bCs/>
-          <w:color w:val="284677"/>
-          <w:sz w:val="48"/>
-          <w:szCs w:val="48"/>
-        </w:rPr>
-      </w:pPr>
-    </w:p>
-    <w:p>
-      <w:pPr>
-        <w:widowControl w:val="0"/>
-        <w:autoSpaceDE w:val="0"/>
-        <w:autoSpaceDN w:val="0"/>
-        <w:adjustRightInd w:val="0"/>
-        <w:spacing w:after="240" w:line="520" w:lineRule="atLeast"/>
-        <w:rPr>
-          <w:rFonts w:ascii="Calibri" w:hAnsi="Calibri" w:cs="Calibri"/>
-          <w:b/>
-          <w:bCs/>
-          <w:color w:val="284677"/>
-          <w:sz w:val="48"/>
-          <w:szCs w:val="48"/>
-        </w:rPr>
-      </w:pPr>
-    </w:p>
-    <w:p>
-      <w:pPr>
-        <w:widowControl w:val="0"/>
-        <w:autoSpaceDE w:val="0"/>
-        <w:autoSpaceDN w:val="0"/>
-        <w:adjustRightInd w:val="0"/>
-        <w:spacing w:after="240" w:line="520" w:lineRule="atLeast"/>
-        <w:rPr>
-          <w:rFonts w:ascii="Calibri" w:hAnsi="Calibri" w:cs="Calibri"/>
-          <w:b/>
-          <w:bCs/>
-          <w:color w:val="284677"/>
-          <w:sz w:val="48"/>
-          <w:szCs w:val="48"/>
-        </w:rPr>
-      </w:pPr>
-    </w:p>
-    <w:p>
-      <w:pPr>
-        <w:widowControl w:val="0"/>
-        <w:autoSpaceDE w:val="0"/>
-        <w:autoSpaceDN w:val="0"/>
-        <w:adjustRightInd w:val="0"/>
-        <w:spacing w:after="240" w:line="520" w:lineRule="atLeast"/>
-        <w:rPr>
-          <w:rFonts w:ascii="Calibri" w:hAnsi="Calibri" w:cs="Calibri"/>
-          <w:b/>
-          <w:bCs/>
-          <w:color w:val="284677"/>
-          <w:sz w:val="48"/>
-          <w:szCs w:val="48"/>
-        </w:rPr>
-      </w:pPr>
-    </w:p>
-    <w:p>
-      <w:pPr>
-        <w:widowControl w:val="0"/>
-        <w:autoSpaceDE w:val="0"/>
-        <w:autoSpaceDN w:val="0"/>
-        <w:adjustRightInd w:val="0"/>
-        <w:spacing w:after="240" w:line="520" w:lineRule="atLeast"/>
-        <w:rPr>
-          <w:rFonts w:ascii="Calibri" w:hAnsi="Calibri" w:cs="Calibri"/>
-          <w:b/>
-          <w:bCs/>
-          <w:color w:val="284677"/>
-          <w:sz w:val="48"/>
-          <w:szCs w:val="48"/>
-        </w:rPr>
-      </w:pPr>
-      <w:r>
-        <w:rPr>
-          <w:rFonts w:ascii="Calibri" w:hAnsi="Calibri" w:cs="Calibri"/>
-          <w:b/>
-          <w:bCs/>
-          <w:color w:val="284677"/>
-          <w:sz w:val="48"/>
-          <w:szCs w:val="48"/>
-        </w:rPr>
+        <w:lastRenderedPageBreak/>
         <w:t>4</w:t>
       </w:r>
       <w:r>
@@ -5985,6 +7032,7 @@
           <w:sz w:val="48"/>
           <w:szCs w:val="48"/>
         </w:rPr>
+        <w:lastRenderedPageBreak/>
         <w:t>Appendix B: Screenshots of Functionality</w:t>
       </w:r>
     </w:p>
@@ -6160,7 +7208,7 @@
 </file>
 
 <file path=word/endnotes.xml><?xml version="1.0" encoding="utf-8"?>
-<w:endnotes xmlns:wpc="http://schemas.microsoft.com/office/word/2010/wordprocessingCanvas" xmlns:mo="http://schemas.microsoft.com/office/mac/office/2008/main" xmlns:mc="http://schemas.openxmlformats.org/markup-compatibility/2006" xmlns:mv="urn:schemas-microsoft-com:mac:vml" xmlns:o="urn:schemas-microsoft-com:office:office" xmlns:r="http://schemas.openxmlformats.org/officeDocument/2006/relationships" xmlns:m="http://schemas.openxmlformats.org/officeDocument/2006/math" xmlns:v="urn:schemas-microsoft-com:vml" xmlns:wp14="http://schemas.microsoft.com/office/word/2010/wordprocessingDrawing" xmlns:wp="http://schemas.openxmlformats.org/drawingml/2006/wordprocessingDrawing" xmlns:w10="urn:schemas-microsoft-com:office:word" xmlns:w="http://schemas.openxmlformats.org/wordprocessingml/2006/main" xmlns:w14="http://schemas.microsoft.com/office/word/2010/wordml" xmlns:w15="http://schemas.microsoft.com/office/word/2012/wordml" xmlns:wpg="http://schemas.microsoft.com/office/word/2010/wordprocessingGroup" xmlns:wpi="http://schemas.microsoft.com/office/word/2010/wordprocessingInk" xmlns:wne="http://schemas.microsoft.com/office/word/2006/wordml" xmlns:wps="http://schemas.microsoft.com/office/word/2010/wordprocessingShape" mc:Ignorable="w14 w15 wp14">
+<w:endnotes xmlns:wpc="http://schemas.microsoft.com/office/word/2010/wordprocessingCanvas" xmlns:cx="http://schemas.microsoft.com/office/drawing/2014/chartex" xmlns:cx1="http://schemas.microsoft.com/office/drawing/2015/9/8/chartex" xmlns:mc="http://schemas.openxmlformats.org/markup-compatibility/2006" xmlns:o="urn:schemas-microsoft-com:office:office" xmlns:r="http://schemas.openxmlformats.org/officeDocument/2006/relationships" xmlns:m="http://schemas.openxmlformats.org/officeDocument/2006/math" xmlns:v="urn:schemas-microsoft-com:vml" xmlns:wp14="http://schemas.microsoft.com/office/word/2010/wordprocessingDrawing" xmlns:wp="http://schemas.openxmlformats.org/drawingml/2006/wordprocessingDrawing" xmlns:w10="urn:schemas-microsoft-com:office:word" xmlns:w="http://schemas.openxmlformats.org/wordprocessingml/2006/main" xmlns:w14="http://schemas.microsoft.com/office/word/2010/wordml" xmlns:w15="http://schemas.microsoft.com/office/word/2012/wordml" xmlns:w16se="http://schemas.microsoft.com/office/word/2015/wordml/symex" xmlns:wpg="http://schemas.microsoft.com/office/word/2010/wordprocessingGroup" xmlns:wpi="http://schemas.microsoft.com/office/word/2010/wordprocessingInk" xmlns:wne="http://schemas.microsoft.com/office/word/2006/wordml" xmlns:wps="http://schemas.microsoft.com/office/word/2010/wordprocessingShape" mc:Ignorable="w14 w15 w16se wp14">
   <w:endnote w:type="separator" w:id="-1">
     <w:p>
       <w:r>
@@ -6179,7 +7227,7 @@
 </file>
 
 <file path=word/footer1.xml><?xml version="1.0" encoding="utf-8"?>
-<w:ftr xmlns:wpc="http://schemas.microsoft.com/office/word/2010/wordprocessingCanvas" xmlns:mo="http://schemas.microsoft.com/office/mac/office/2008/main" xmlns:mc="http://schemas.openxmlformats.org/markup-compatibility/2006" xmlns:mv="urn:schemas-microsoft-com:mac:vml" xmlns:o="urn:schemas-microsoft-com:office:office" xmlns:r="http://schemas.openxmlformats.org/officeDocument/2006/relationships" xmlns:m="http://schemas.openxmlformats.org/officeDocument/2006/math" xmlns:v="urn:schemas-microsoft-com:vml" xmlns:wp14="http://schemas.microsoft.com/office/word/2010/wordprocessingDrawing" xmlns:wp="http://schemas.openxmlformats.org/drawingml/2006/wordprocessingDrawing" xmlns:w10="urn:schemas-microsoft-com:office:word" xmlns:w="http://schemas.openxmlformats.org/wordprocessingml/2006/main" xmlns:w14="http://schemas.microsoft.com/office/word/2010/wordml" xmlns:w15="http://schemas.microsoft.com/office/word/2012/wordml" xmlns:wpg="http://schemas.microsoft.com/office/word/2010/wordprocessingGroup" xmlns:wpi="http://schemas.microsoft.com/office/word/2010/wordprocessingInk" xmlns:wne="http://schemas.microsoft.com/office/word/2006/wordml" xmlns:wps="http://schemas.microsoft.com/office/word/2010/wordprocessingShape" mc:Ignorable="w14 w15 wp14">
+<w:ftr xmlns:wpc="http://schemas.microsoft.com/office/word/2010/wordprocessingCanvas" xmlns:cx="http://schemas.microsoft.com/office/drawing/2014/chartex" xmlns:cx1="http://schemas.microsoft.com/office/drawing/2015/9/8/chartex" xmlns:mc="http://schemas.openxmlformats.org/markup-compatibility/2006" xmlns:o="urn:schemas-microsoft-com:office:office" xmlns:r="http://schemas.openxmlformats.org/officeDocument/2006/relationships" xmlns:m="http://schemas.openxmlformats.org/officeDocument/2006/math" xmlns:v="urn:schemas-microsoft-com:vml" xmlns:wp14="http://schemas.microsoft.com/office/word/2010/wordprocessingDrawing" xmlns:wp="http://schemas.openxmlformats.org/drawingml/2006/wordprocessingDrawing" xmlns:w10="urn:schemas-microsoft-com:office:word" xmlns:w="http://schemas.openxmlformats.org/wordprocessingml/2006/main" xmlns:w14="http://schemas.microsoft.com/office/word/2010/wordml" xmlns:w15="http://schemas.microsoft.com/office/word/2012/wordml" xmlns:w16se="http://schemas.microsoft.com/office/word/2015/wordml/symex" xmlns:wpg="http://schemas.microsoft.com/office/word/2010/wordprocessingGroup" xmlns:wpi="http://schemas.microsoft.com/office/word/2010/wordprocessingInk" xmlns:wne="http://schemas.microsoft.com/office/word/2006/wordml" xmlns:wps="http://schemas.microsoft.com/office/word/2010/wordprocessingShape" mc:Ignorable="w14 w15 w16se wp14">
   <w:tbl>
     <w:tblPr>
       <w:tblW w:w="5000" w:type="pct"/>
@@ -6310,7 +7358,7 @@
 </file>
 
 <file path=word/footer2.xml><?xml version="1.0" encoding="utf-8"?>
-<w:ftr xmlns:wpc="http://schemas.microsoft.com/office/word/2010/wordprocessingCanvas" xmlns:mo="http://schemas.microsoft.com/office/mac/office/2008/main" xmlns:mc="http://schemas.openxmlformats.org/markup-compatibility/2006" xmlns:mv="urn:schemas-microsoft-com:mac:vml" xmlns:o="urn:schemas-microsoft-com:office:office" xmlns:r="http://schemas.openxmlformats.org/officeDocument/2006/relationships" xmlns:m="http://schemas.openxmlformats.org/officeDocument/2006/math" xmlns:v="urn:schemas-microsoft-com:vml" xmlns:wp14="http://schemas.microsoft.com/office/word/2010/wordprocessingDrawing" xmlns:wp="http://schemas.openxmlformats.org/drawingml/2006/wordprocessingDrawing" xmlns:w10="urn:schemas-microsoft-com:office:word" xmlns:w="http://schemas.openxmlformats.org/wordprocessingml/2006/main" xmlns:w14="http://schemas.microsoft.com/office/word/2010/wordml" xmlns:w15="http://schemas.microsoft.com/office/word/2012/wordml" xmlns:wpg="http://schemas.microsoft.com/office/word/2010/wordprocessingGroup" xmlns:wpi="http://schemas.microsoft.com/office/word/2010/wordprocessingInk" xmlns:wne="http://schemas.microsoft.com/office/word/2006/wordml" xmlns:wps="http://schemas.microsoft.com/office/word/2010/wordprocessingShape" mc:Ignorable="w14 w15 wp14">
+<w:ftr xmlns:wpc="http://schemas.microsoft.com/office/word/2010/wordprocessingCanvas" xmlns:cx="http://schemas.microsoft.com/office/drawing/2014/chartex" xmlns:cx1="http://schemas.microsoft.com/office/drawing/2015/9/8/chartex" xmlns:mc="http://schemas.openxmlformats.org/markup-compatibility/2006" xmlns:o="urn:schemas-microsoft-com:office:office" xmlns:r="http://schemas.openxmlformats.org/officeDocument/2006/relationships" xmlns:m="http://schemas.openxmlformats.org/officeDocument/2006/math" xmlns:v="urn:schemas-microsoft-com:vml" xmlns:wp14="http://schemas.microsoft.com/office/word/2010/wordprocessingDrawing" xmlns:wp="http://schemas.openxmlformats.org/drawingml/2006/wordprocessingDrawing" xmlns:w10="urn:schemas-microsoft-com:office:word" xmlns:w="http://schemas.openxmlformats.org/wordprocessingml/2006/main" xmlns:w14="http://schemas.microsoft.com/office/word/2010/wordml" xmlns:w15="http://schemas.microsoft.com/office/word/2012/wordml" xmlns:w16se="http://schemas.microsoft.com/office/word/2015/wordml/symex" xmlns:wpg="http://schemas.microsoft.com/office/word/2010/wordprocessingGroup" xmlns:wpi="http://schemas.microsoft.com/office/word/2010/wordprocessingInk" xmlns:wne="http://schemas.microsoft.com/office/word/2006/wordml" xmlns:wps="http://schemas.microsoft.com/office/word/2010/wordprocessingShape" mc:Ignorable="w14 w15 w16se wp14">
   <w:tbl>
     <w:tblPr>
       <w:tblW w:w="5000" w:type="pct"/>
@@ -6401,7 +7449,7 @@
               <w:noProof/>
               <w:color w:val="4F81BD" w:themeColor="accent1"/>
             </w:rPr>
-            <w:t>2</w:t>
+            <w:t>5</w:t>
           </w:r>
           <w:r>
             <w:rPr>
@@ -6424,7 +7472,7 @@
 </file>
 
 <file path=word/footnotes.xml><?xml version="1.0" encoding="utf-8"?>
-<w:footnotes xmlns:wpc="http://schemas.microsoft.com/office/word/2010/wordprocessingCanvas" xmlns:mo="http://schemas.microsoft.com/office/mac/office/2008/main" xmlns:mc="http://schemas.openxmlformats.org/markup-compatibility/2006" xmlns:mv="urn:schemas-microsoft-com:mac:vml" xmlns:o="urn:schemas-microsoft-com:office:office" xmlns:r="http://schemas.openxmlformats.org/officeDocument/2006/relationships" xmlns:m="http://schemas.openxmlformats.org/officeDocument/2006/math" xmlns:v="urn:schemas-microsoft-com:vml" xmlns:wp14="http://schemas.microsoft.com/office/word/2010/wordprocessingDrawing" xmlns:wp="http://schemas.openxmlformats.org/drawingml/2006/wordprocessingDrawing" xmlns:w10="urn:schemas-microsoft-com:office:word" xmlns:w="http://schemas.openxmlformats.org/wordprocessingml/2006/main" xmlns:w14="http://schemas.microsoft.com/office/word/2010/wordml" xmlns:w15="http://schemas.microsoft.com/office/word/2012/wordml" xmlns:wpg="http://schemas.microsoft.com/office/word/2010/wordprocessingGroup" xmlns:wpi="http://schemas.microsoft.com/office/word/2010/wordprocessingInk" xmlns:wne="http://schemas.microsoft.com/office/word/2006/wordml" xmlns:wps="http://schemas.microsoft.com/office/word/2010/wordprocessingShape" mc:Ignorable="w14 w15 wp14">
+<w:footnotes xmlns:wpc="http://schemas.microsoft.com/office/word/2010/wordprocessingCanvas" xmlns:cx="http://schemas.microsoft.com/office/drawing/2014/chartex" xmlns:cx1="http://schemas.microsoft.com/office/drawing/2015/9/8/chartex" xmlns:mc="http://schemas.openxmlformats.org/markup-compatibility/2006" xmlns:o="urn:schemas-microsoft-com:office:office" xmlns:r="http://schemas.openxmlformats.org/officeDocument/2006/relationships" xmlns:m="http://schemas.openxmlformats.org/officeDocument/2006/math" xmlns:v="urn:schemas-microsoft-com:vml" xmlns:wp14="http://schemas.microsoft.com/office/word/2010/wordprocessingDrawing" xmlns:wp="http://schemas.openxmlformats.org/drawingml/2006/wordprocessingDrawing" xmlns:w10="urn:schemas-microsoft-com:office:word" xmlns:w="http://schemas.openxmlformats.org/wordprocessingml/2006/main" xmlns:w14="http://schemas.microsoft.com/office/word/2010/wordml" xmlns:w15="http://schemas.microsoft.com/office/word/2012/wordml" xmlns:w16se="http://schemas.microsoft.com/office/word/2015/wordml/symex" xmlns:wpg="http://schemas.microsoft.com/office/word/2010/wordprocessingGroup" xmlns:wpi="http://schemas.microsoft.com/office/word/2010/wordprocessingInk" xmlns:wne="http://schemas.microsoft.com/office/word/2006/wordml" xmlns:wps="http://schemas.microsoft.com/office/word/2010/wordprocessingShape" mc:Ignorable="w14 w15 w16se wp14">
   <w:footnote w:type="separator" w:id="-1">
     <w:p>
       <w:r>
@@ -6443,7 +7491,7 @@
 </file>
 
 <file path=word/header1.xml><?xml version="1.0" encoding="utf-8"?>
-<w:hdr xmlns:wpc="http://schemas.microsoft.com/office/word/2010/wordprocessingCanvas" xmlns:mo="http://schemas.microsoft.com/office/mac/office/2008/main" xmlns:mc="http://schemas.openxmlformats.org/markup-compatibility/2006" xmlns:mv="urn:schemas-microsoft-com:mac:vml" xmlns:o="urn:schemas-microsoft-com:office:office" xmlns:r="http://schemas.openxmlformats.org/officeDocument/2006/relationships" xmlns:m="http://schemas.openxmlformats.org/officeDocument/2006/math" xmlns:v="urn:schemas-microsoft-com:vml" xmlns:wp14="http://schemas.microsoft.com/office/word/2010/wordprocessingDrawing" xmlns:wp="http://schemas.openxmlformats.org/drawingml/2006/wordprocessingDrawing" xmlns:w10="urn:schemas-microsoft-com:office:word" xmlns:w="http://schemas.openxmlformats.org/wordprocessingml/2006/main" xmlns:w14="http://schemas.microsoft.com/office/word/2010/wordml" xmlns:w15="http://schemas.microsoft.com/office/word/2012/wordml" xmlns:wpg="http://schemas.microsoft.com/office/word/2010/wordprocessingGroup" xmlns:wpi="http://schemas.microsoft.com/office/word/2010/wordprocessingInk" xmlns:wne="http://schemas.microsoft.com/office/word/2006/wordml" xmlns:wps="http://schemas.microsoft.com/office/word/2010/wordprocessingShape" mc:Ignorable="w14 w15 wp14">
+<w:hdr xmlns:wpc="http://schemas.microsoft.com/office/word/2010/wordprocessingCanvas" xmlns:cx="http://schemas.microsoft.com/office/drawing/2014/chartex" xmlns:cx1="http://schemas.microsoft.com/office/drawing/2015/9/8/chartex" xmlns:mc="http://schemas.openxmlformats.org/markup-compatibility/2006" xmlns:o="urn:schemas-microsoft-com:office:office" xmlns:r="http://schemas.openxmlformats.org/officeDocument/2006/relationships" xmlns:m="http://schemas.openxmlformats.org/officeDocument/2006/math" xmlns:v="urn:schemas-microsoft-com:vml" xmlns:wp14="http://schemas.microsoft.com/office/word/2010/wordprocessingDrawing" xmlns:wp="http://schemas.openxmlformats.org/drawingml/2006/wordprocessingDrawing" xmlns:w10="urn:schemas-microsoft-com:office:word" xmlns:w="http://schemas.openxmlformats.org/wordprocessingml/2006/main" xmlns:w14="http://schemas.microsoft.com/office/word/2010/wordml" xmlns:w15="http://schemas.microsoft.com/office/word/2012/wordml" xmlns:w16se="http://schemas.microsoft.com/office/word/2015/wordml/symex" xmlns:wpg="http://schemas.microsoft.com/office/word/2010/wordprocessingGroup" xmlns:wpi="http://schemas.microsoft.com/office/word/2010/wordprocessingInk" xmlns:wne="http://schemas.microsoft.com/office/word/2006/wordml" xmlns:wps="http://schemas.microsoft.com/office/word/2010/wordprocessingShape" mc:Ignorable="w14 w15 w16se wp14">
   <w:p>
     <w:pPr>
       <w:pStyle w:val="Header"/>
@@ -6512,7 +7560,7 @@
 </file>
 
 <file path=word/header2.xml><?xml version="1.0" encoding="utf-8"?>
-<w:hdr xmlns:wpc="http://schemas.microsoft.com/office/word/2010/wordprocessingCanvas" xmlns:mo="http://schemas.microsoft.com/office/mac/office/2008/main" xmlns:mc="http://schemas.openxmlformats.org/markup-compatibility/2006" xmlns:mv="urn:schemas-microsoft-com:mac:vml" xmlns:o="urn:schemas-microsoft-com:office:office" xmlns:r="http://schemas.openxmlformats.org/officeDocument/2006/relationships" xmlns:m="http://schemas.openxmlformats.org/officeDocument/2006/math" xmlns:v="urn:schemas-microsoft-com:vml" xmlns:wp14="http://schemas.microsoft.com/office/word/2010/wordprocessingDrawing" xmlns:wp="http://schemas.openxmlformats.org/drawingml/2006/wordprocessingDrawing" xmlns:w10="urn:schemas-microsoft-com:office:word" xmlns:w="http://schemas.openxmlformats.org/wordprocessingml/2006/main" xmlns:w14="http://schemas.microsoft.com/office/word/2010/wordml" xmlns:w15="http://schemas.microsoft.com/office/word/2012/wordml" xmlns:wpg="http://schemas.microsoft.com/office/word/2010/wordprocessingGroup" xmlns:wpi="http://schemas.microsoft.com/office/word/2010/wordprocessingInk" xmlns:wne="http://schemas.microsoft.com/office/word/2006/wordml" xmlns:wps="http://schemas.microsoft.com/office/word/2010/wordprocessingShape" mc:Ignorable="w14 w15 wp14">
+<w:hdr xmlns:wpc="http://schemas.microsoft.com/office/word/2010/wordprocessingCanvas" xmlns:cx="http://schemas.microsoft.com/office/drawing/2014/chartex" xmlns:cx1="http://schemas.microsoft.com/office/drawing/2015/9/8/chartex" xmlns:mc="http://schemas.openxmlformats.org/markup-compatibility/2006" xmlns:o="urn:schemas-microsoft-com:office:office" xmlns:r="http://schemas.openxmlformats.org/officeDocument/2006/relationships" xmlns:m="http://schemas.openxmlformats.org/officeDocument/2006/math" xmlns:v="urn:schemas-microsoft-com:vml" xmlns:wp14="http://schemas.microsoft.com/office/word/2010/wordprocessingDrawing" xmlns:wp="http://schemas.openxmlformats.org/drawingml/2006/wordprocessingDrawing" xmlns:w10="urn:schemas-microsoft-com:office:word" xmlns:w="http://schemas.openxmlformats.org/wordprocessingml/2006/main" xmlns:w14="http://schemas.microsoft.com/office/word/2010/wordml" xmlns:w15="http://schemas.microsoft.com/office/word/2012/wordml" xmlns:w16se="http://schemas.microsoft.com/office/word/2015/wordml/symex" xmlns:wpg="http://schemas.microsoft.com/office/word/2010/wordprocessingGroup" xmlns:wpi="http://schemas.microsoft.com/office/word/2010/wordprocessingInk" xmlns:wne="http://schemas.microsoft.com/office/word/2006/wordml" xmlns:wps="http://schemas.microsoft.com/office/word/2010/wordprocessingShape" mc:Ignorable="w14 w15 w16se wp14">
   <w:tbl>
     <w:tblPr>
       <w:tblW w:w="5179" w:type="pct"/>
@@ -6609,7 +7657,7 @@
     <w:r>
       <w:rPr>
         <w:noProof/>
-        <w:lang w:eastAsia="ja-JP"/>
+        <w:lang w:val="en-GB" w:eastAsia="ja-JP"/>
       </w:rPr>
       <mc:AlternateContent>
         <mc:Choice Requires="wps">
@@ -6649,14 +7697,14 @@
                       </a:ln>
                       <a:extLst>
                         <a:ext uri="{909E8E84-426E-40dd-AFC4-6F175D3DCCD1}">
-                          <a14:hiddenFill xmlns="" xmlns:o="urn:schemas-microsoft-com:office:office" xmlns:v="urn:schemas-microsoft-com:vml" xmlns:w10="urn:schemas-microsoft-com:office:word" xmlns:w="http://schemas.openxmlformats.org/wordprocessingml/2006/main" xmlns:a14="http://schemas.microsoft.com/office/drawing/2010/main" xmlns:w16se="http://schemas.microsoft.com/office/word/2015/wordml/symex" xmlns:cx1="http://schemas.microsoft.com/office/drawing/2015/9/8/chartex" xmlns:cx="http://schemas.microsoft.com/office/drawing/2014/chartex">
+                          <a14:hiddenFill xmlns:a14="http://schemas.microsoft.com/office/drawing/2010/main" xmlns:w="http://schemas.openxmlformats.org/wordprocessingml/2006/main" xmlns:w10="urn:schemas-microsoft-com:office:word" xmlns:v="urn:schemas-microsoft-com:vml" xmlns:o="urn:schemas-microsoft-com:office:office" xmlns="" xmlns:mv="urn:schemas-microsoft-com:mac:vml" xmlns:mo="http://schemas.microsoft.com/office/mac/office/2008/main">
                             <a:solidFill>
                               <a:srgbClr val="FFFFFF"/>
                             </a:solidFill>
                           </a14:hiddenFill>
                         </a:ext>
                         <a:ext uri="{91240B29-F687-4f45-9708-019B960494DF}">
-                          <a14:hiddenLine xmlns="" xmlns:o="urn:schemas-microsoft-com:office:office" xmlns:v="urn:schemas-microsoft-com:vml" xmlns:w10="urn:schemas-microsoft-com:office:word" xmlns:w="http://schemas.openxmlformats.org/wordprocessingml/2006/main" xmlns:a14="http://schemas.microsoft.com/office/drawing/2010/main" xmlns:w16se="http://schemas.microsoft.com/office/word/2015/wordml/symex" xmlns:cx1="http://schemas.microsoft.com/office/drawing/2015/9/8/chartex" xmlns:cx="http://schemas.microsoft.com/office/drawing/2014/chartex" w="9525">
+                          <a14:hiddenLine xmlns:a14="http://schemas.microsoft.com/office/drawing/2010/main" xmlns:w="http://schemas.openxmlformats.org/wordprocessingml/2006/main" xmlns:w10="urn:schemas-microsoft-com:office:word" xmlns:v="urn:schemas-microsoft-com:vml" xmlns:o="urn:schemas-microsoft-com:office:office" xmlns="" xmlns:mv="urn:schemas-microsoft-com:mac:vml" xmlns:mo="http://schemas.microsoft.com/office/mac/office/2008/main" w="9525">
                             <a:solidFill>
                               <a:srgbClr val="000000"/>
                             </a:solidFill>
@@ -6723,7 +7771,7 @@
             </wp:anchor>
           </w:drawing>
         </mc:Choice>
-        <mc:Fallback xmlns:w16se="http://schemas.microsoft.com/office/word/2015/wordml/symex" xmlns:cx1="http://schemas.microsoft.com/office/drawing/2015/9/8/chartex" xmlns:cx="http://schemas.microsoft.com/office/drawing/2014/chartex">
+        <mc:Fallback xmlns:mv="urn:schemas-microsoft-com:mac:vml" xmlns:mo="http://schemas.microsoft.com/office/mac/office/2008/main">
           <w:pict>
             <v:shapetype w14:anchorId="27BF4B63" id="_x0000_t202" coordsize="21600,21600" o:spt="202" path="m,l,21600r21600,l21600,xe">
               <v:stroke joinstyle="miter"/>
@@ -6782,7 +7830,7 @@
 </file>
 
 <file path=word/header3.xml><?xml version="1.0" encoding="utf-8"?>
-<w:hdr xmlns:wpc="http://schemas.microsoft.com/office/word/2010/wordprocessingCanvas" xmlns:mo="http://schemas.microsoft.com/office/mac/office/2008/main" xmlns:mc="http://schemas.openxmlformats.org/markup-compatibility/2006" xmlns:mv="urn:schemas-microsoft-com:mac:vml" xmlns:o="urn:schemas-microsoft-com:office:office" xmlns:r="http://schemas.openxmlformats.org/officeDocument/2006/relationships" xmlns:m="http://schemas.openxmlformats.org/officeDocument/2006/math" xmlns:v="urn:schemas-microsoft-com:vml" xmlns:wp14="http://schemas.microsoft.com/office/word/2010/wordprocessingDrawing" xmlns:wp="http://schemas.openxmlformats.org/drawingml/2006/wordprocessingDrawing" xmlns:w10="urn:schemas-microsoft-com:office:word" xmlns:w="http://schemas.openxmlformats.org/wordprocessingml/2006/main" xmlns:w14="http://schemas.microsoft.com/office/word/2010/wordml" xmlns:w15="http://schemas.microsoft.com/office/word/2012/wordml" xmlns:wpg="http://schemas.microsoft.com/office/word/2010/wordprocessingGroup" xmlns:wpi="http://schemas.microsoft.com/office/word/2010/wordprocessingInk" xmlns:wne="http://schemas.microsoft.com/office/word/2006/wordml" xmlns:wps="http://schemas.microsoft.com/office/word/2010/wordprocessingShape" mc:Ignorable="w14 w15 wp14">
+<w:hdr xmlns:wpc="http://schemas.microsoft.com/office/word/2010/wordprocessingCanvas" xmlns:cx="http://schemas.microsoft.com/office/drawing/2014/chartex" xmlns:cx1="http://schemas.microsoft.com/office/drawing/2015/9/8/chartex" xmlns:mc="http://schemas.openxmlformats.org/markup-compatibility/2006" xmlns:o="urn:schemas-microsoft-com:office:office" xmlns:r="http://schemas.openxmlformats.org/officeDocument/2006/relationships" xmlns:m="http://schemas.openxmlformats.org/officeDocument/2006/math" xmlns:v="urn:schemas-microsoft-com:vml" xmlns:wp14="http://schemas.microsoft.com/office/word/2010/wordprocessingDrawing" xmlns:wp="http://schemas.openxmlformats.org/drawingml/2006/wordprocessingDrawing" xmlns:w10="urn:schemas-microsoft-com:office:word" xmlns:w="http://schemas.openxmlformats.org/wordprocessingml/2006/main" xmlns:w14="http://schemas.microsoft.com/office/word/2010/wordml" xmlns:w15="http://schemas.microsoft.com/office/word/2012/wordml" xmlns:w16se="http://schemas.microsoft.com/office/word/2015/wordml/symex" xmlns:wpg="http://schemas.microsoft.com/office/word/2010/wordprocessingGroup" xmlns:wpi="http://schemas.microsoft.com/office/word/2010/wordprocessingInk" xmlns:wne="http://schemas.microsoft.com/office/word/2006/wordml" xmlns:wps="http://schemas.microsoft.com/office/word/2010/wordprocessingShape" mc:Ignorable="w14 w15 w16se wp14">
   <w:tbl>
     <w:tblPr>
       <w:tblW w:w="5498" w:type="pct"/>
@@ -6880,8 +7928,8 @@
 </file>
 
 <file path=word/numbering.xml><?xml version="1.0" encoding="utf-8"?>
-<w:numbering xmlns:wpc="http://schemas.microsoft.com/office/word/2010/wordprocessingCanvas" xmlns:mo="http://schemas.microsoft.com/office/mac/office/2008/main" xmlns:mc="http://schemas.openxmlformats.org/markup-compatibility/2006" xmlns:mv="urn:schemas-microsoft-com:mac:vml" xmlns:o="urn:schemas-microsoft-com:office:office" xmlns:r="http://schemas.openxmlformats.org/officeDocument/2006/relationships" xmlns:m="http://schemas.openxmlformats.org/officeDocument/2006/math" xmlns:v="urn:schemas-microsoft-com:vml" xmlns:wp14="http://schemas.microsoft.com/office/word/2010/wordprocessingDrawing" xmlns:wp="http://schemas.openxmlformats.org/drawingml/2006/wordprocessingDrawing" xmlns:w10="urn:schemas-microsoft-com:office:word" xmlns:w="http://schemas.openxmlformats.org/wordprocessingml/2006/main" xmlns:w14="http://schemas.microsoft.com/office/word/2010/wordml" xmlns:w15="http://schemas.microsoft.com/office/word/2012/wordml" xmlns:wpg="http://schemas.microsoft.com/office/word/2010/wordprocessingGroup" xmlns:wpi="http://schemas.microsoft.com/office/word/2010/wordprocessingInk" xmlns:wne="http://schemas.microsoft.com/office/word/2006/wordml" xmlns:wps="http://schemas.microsoft.com/office/word/2010/wordprocessingShape" mc:Ignorable="w14 w15 wp14">
-  <w:abstractNum w:abstractNumId="0">
+<w:numbering xmlns:wpc="http://schemas.microsoft.com/office/word/2010/wordprocessingCanvas" xmlns:cx="http://schemas.microsoft.com/office/drawing/2014/chartex" xmlns:cx1="http://schemas.microsoft.com/office/drawing/2015/9/8/chartex" xmlns:mc="http://schemas.openxmlformats.org/markup-compatibility/2006" xmlns:o="urn:schemas-microsoft-com:office:office" xmlns:r="http://schemas.openxmlformats.org/officeDocument/2006/relationships" xmlns:m="http://schemas.openxmlformats.org/officeDocument/2006/math" xmlns:v="urn:schemas-microsoft-com:vml" xmlns:wp14="http://schemas.microsoft.com/office/word/2010/wordprocessingDrawing" xmlns:wp="http://schemas.openxmlformats.org/drawingml/2006/wordprocessingDrawing" xmlns:w10="urn:schemas-microsoft-com:office:word" xmlns:w="http://schemas.openxmlformats.org/wordprocessingml/2006/main" xmlns:w14="http://schemas.microsoft.com/office/word/2010/wordml" xmlns:w15="http://schemas.microsoft.com/office/word/2012/wordml" xmlns:w16se="http://schemas.microsoft.com/office/word/2015/wordml/symex" xmlns:wpg="http://schemas.microsoft.com/office/word/2010/wordprocessingGroup" xmlns:wpi="http://schemas.microsoft.com/office/word/2010/wordprocessingInk" xmlns:wne="http://schemas.microsoft.com/office/word/2006/wordml" xmlns:wps="http://schemas.microsoft.com/office/word/2010/wordprocessingShape" mc:Ignorable="w14 w15 w16se wp14">
+  <w:abstractNum w:abstractNumId="0" w15:restartNumberingAfterBreak="0">
     <w:nsid w:val="0ADC5A31"/>
     <w:multiLevelType w:val="hybridMultilevel"/>
     <w:tmpl w:val="B6C89986"/>
@@ -6994,7 +8042,7 @@
       </w:rPr>
     </w:lvl>
   </w:abstractNum>
-  <w:abstractNum w:abstractNumId="1">
+  <w:abstractNum w:abstractNumId="1" w15:restartNumberingAfterBreak="0">
     <w:nsid w:val="0C246ED8"/>
     <w:multiLevelType w:val="hybridMultilevel"/>
     <w:tmpl w:val="58041606"/>
@@ -7107,7 +8155,7 @@
       </w:rPr>
     </w:lvl>
   </w:abstractNum>
-  <w:abstractNum w:abstractNumId="2">
+  <w:abstractNum w:abstractNumId="2" w15:restartNumberingAfterBreak="0">
     <w:nsid w:val="134E4343"/>
     <w:multiLevelType w:val="hybridMultilevel"/>
     <w:tmpl w:val="4954B198"/>
@@ -7220,7 +8268,7 @@
       </w:rPr>
     </w:lvl>
   </w:abstractNum>
-  <w:abstractNum w:abstractNumId="3">
+  <w:abstractNum w:abstractNumId="3" w15:restartNumberingAfterBreak="0">
     <w:nsid w:val="16B3176B"/>
     <w:multiLevelType w:val="hybridMultilevel"/>
     <w:tmpl w:val="AADE9BFC"/>
@@ -7333,7 +8381,7 @@
       </w:rPr>
     </w:lvl>
   </w:abstractNum>
-  <w:abstractNum w:abstractNumId="4">
+  <w:abstractNum w:abstractNumId="4" w15:restartNumberingAfterBreak="0">
     <w:nsid w:val="17AE2E5B"/>
     <w:multiLevelType w:val="hybridMultilevel"/>
     <w:tmpl w:val="FBE084A2"/>
@@ -7422,7 +8470,7 @@
       </w:pPr>
     </w:lvl>
   </w:abstractNum>
-  <w:abstractNum w:abstractNumId="5">
+  <w:abstractNum w:abstractNumId="5" w15:restartNumberingAfterBreak="0">
     <w:nsid w:val="1EA83A93"/>
     <w:multiLevelType w:val="hybridMultilevel"/>
     <w:tmpl w:val="A96E8E38"/>
@@ -7535,7 +8583,7 @@
       </w:rPr>
     </w:lvl>
   </w:abstractNum>
-  <w:abstractNum w:abstractNumId="6">
+  <w:abstractNum w:abstractNumId="6" w15:restartNumberingAfterBreak="0">
     <w:nsid w:val="2D794219"/>
     <w:multiLevelType w:val="hybridMultilevel"/>
     <w:tmpl w:val="F9A60F94"/>
@@ -7648,7 +8696,7 @@
       </w:rPr>
     </w:lvl>
   </w:abstractNum>
-  <w:abstractNum w:abstractNumId="7">
+  <w:abstractNum w:abstractNumId="7" w15:restartNumberingAfterBreak="0">
     <w:nsid w:val="38D21077"/>
     <w:multiLevelType w:val="hybridMultilevel"/>
     <w:tmpl w:val="C0DEA896"/>
@@ -7761,7 +8809,7 @@
       </w:rPr>
     </w:lvl>
   </w:abstractNum>
-  <w:abstractNum w:abstractNumId="8">
+  <w:abstractNum w:abstractNumId="8" w15:restartNumberingAfterBreak="0">
     <w:nsid w:val="4ADF06B2"/>
     <w:multiLevelType w:val="hybridMultilevel"/>
     <w:tmpl w:val="F18C085E"/>
@@ -7874,7 +8922,7 @@
       </w:rPr>
     </w:lvl>
   </w:abstractNum>
-  <w:abstractNum w:abstractNumId="9">
+  <w:abstractNum w:abstractNumId="9" w15:restartNumberingAfterBreak="0">
     <w:nsid w:val="521413E9"/>
     <w:multiLevelType w:val="hybridMultilevel"/>
     <w:tmpl w:val="1B9C7972"/>
@@ -7988,7 +9036,7 @@
       </w:rPr>
     </w:lvl>
   </w:abstractNum>
-  <w:abstractNum w:abstractNumId="10">
+  <w:abstractNum w:abstractNumId="10" w15:restartNumberingAfterBreak="0">
     <w:nsid w:val="54563E76"/>
     <w:multiLevelType w:val="hybridMultilevel"/>
     <w:tmpl w:val="F5BCD0AE"/>
@@ -8101,7 +9149,7 @@
       </w:rPr>
     </w:lvl>
   </w:abstractNum>
-  <w:abstractNum w:abstractNumId="11">
+  <w:abstractNum w:abstractNumId="11" w15:restartNumberingAfterBreak="0">
     <w:nsid w:val="54A87654"/>
     <w:multiLevelType w:val="hybridMultilevel"/>
     <w:tmpl w:val="98929B36"/>
@@ -8214,7 +9262,7 @@
       </w:rPr>
     </w:lvl>
   </w:abstractNum>
-  <w:abstractNum w:abstractNumId="12">
+  <w:abstractNum w:abstractNumId="12" w15:restartNumberingAfterBreak="0">
     <w:nsid w:val="5EB76882"/>
     <w:multiLevelType w:val="hybridMultilevel"/>
     <w:tmpl w:val="23BC29DA"/>
@@ -8327,7 +9375,7 @@
       </w:rPr>
     </w:lvl>
   </w:abstractNum>
-  <w:abstractNum w:abstractNumId="13">
+  <w:abstractNum w:abstractNumId="13" w15:restartNumberingAfterBreak="0">
     <w:nsid w:val="681D7EA6"/>
     <w:multiLevelType w:val="hybridMultilevel"/>
     <w:tmpl w:val="885EFC94"/>
@@ -8440,7 +9488,7 @@
       </w:rPr>
     </w:lvl>
   </w:abstractNum>
-  <w:abstractNum w:abstractNumId="14">
+  <w:abstractNum w:abstractNumId="14" w15:restartNumberingAfterBreak="0">
     <w:nsid w:val="6B3E6840"/>
     <w:multiLevelType w:val="hybridMultilevel"/>
     <w:tmpl w:val="A4D02E26"/>
@@ -8529,7 +9577,7 @@
       </w:pPr>
     </w:lvl>
   </w:abstractNum>
-  <w:abstractNum w:abstractNumId="15">
+  <w:abstractNum w:abstractNumId="15" w15:restartNumberingAfterBreak="0">
     <w:nsid w:val="78680150"/>
     <w:multiLevelType w:val="hybridMultilevel"/>
     <w:tmpl w:val="22EE77AA"/>
@@ -8642,7 +9690,7 @@
       </w:rPr>
     </w:lvl>
   </w:abstractNum>
-  <w:abstractNum w:abstractNumId="16">
+  <w:abstractNum w:abstractNumId="16" w15:restartNumberingAfterBreak="0">
     <w:nsid w:val="797130F5"/>
     <w:multiLevelType w:val="hybridMultilevel"/>
     <w:tmpl w:val="B0FA0E1E"/>
@@ -8755,7 +9803,7 @@
       </w:rPr>
     </w:lvl>
   </w:abstractNum>
-  <w:abstractNum w:abstractNumId="17">
+  <w:abstractNum w:abstractNumId="17" w15:restartNumberingAfterBreak="0">
     <w:nsid w:val="79A759BA"/>
     <w:multiLevelType w:val="hybridMultilevel"/>
     <w:tmpl w:val="0F2C5D96"/>
@@ -8868,7 +9916,7 @@
       </w:rPr>
     </w:lvl>
   </w:abstractNum>
-  <w:abstractNum w:abstractNumId="18">
+  <w:abstractNum w:abstractNumId="18" w15:restartNumberingAfterBreak="0">
     <w:nsid w:val="7AA273AF"/>
     <w:multiLevelType w:val="hybridMultilevel"/>
     <w:tmpl w:val="88D6205A"/>
@@ -8981,7 +10029,7 @@
       </w:rPr>
     </w:lvl>
   </w:abstractNum>
-  <w:abstractNum w:abstractNumId="19">
+  <w:abstractNum w:abstractNumId="19" w15:restartNumberingAfterBreak="0">
     <w:nsid w:val="7FD862D1"/>
     <w:multiLevelType w:val="hybridMultilevel"/>
     <w:tmpl w:val="7F36DE4A"/>
@@ -9158,7 +10206,7 @@
 </file>
 
 <file path=word/styles.xml><?xml version="1.0" encoding="utf-8"?>
-<w:styles xmlns:mc="http://schemas.openxmlformats.org/markup-compatibility/2006" xmlns:r="http://schemas.openxmlformats.org/officeDocument/2006/relationships" xmlns:w="http://schemas.openxmlformats.org/wordprocessingml/2006/main" xmlns:w14="http://schemas.microsoft.com/office/word/2010/wordml" xmlns:w15="http://schemas.microsoft.com/office/word/2012/wordml" mc:Ignorable="w14 w15">
+<w:styles xmlns:mc="http://schemas.openxmlformats.org/markup-compatibility/2006" xmlns:r="http://schemas.openxmlformats.org/officeDocument/2006/relationships" xmlns:w="http://schemas.openxmlformats.org/wordprocessingml/2006/main" xmlns:w14="http://schemas.microsoft.com/office/word/2010/wordml" xmlns:w15="http://schemas.microsoft.com/office/word/2012/wordml" xmlns:w16se="http://schemas.microsoft.com/office/word/2015/wordml/symex" mc:Ignorable="w14 w15 w16se">
   <w:docDefaults>
     <w:rPrDefault>
       <w:rPr>
@@ -9170,7 +10218,7 @@
     </w:rPrDefault>
     <w:pPrDefault/>
   </w:docDefaults>
-  <w:latentStyles w:defLockedState="0" w:defUIPriority="99" w:defSemiHidden="0" w:defUnhideWhenUsed="0" w:defQFormat="0" w:count="380">
+  <w:latentStyles w:defLockedState="0" w:defUIPriority="99" w:defSemiHidden="0" w:defUnhideWhenUsed="0" w:defQFormat="0" w:count="371">
     <w:lsdException w:name="Normal" w:uiPriority="0" w:qFormat="1"/>
     <w:lsdException w:name="heading 1" w:uiPriority="9" w:qFormat="1"/>
     <w:lsdException w:name="heading 2" w:semiHidden="1" w:uiPriority="9" w:unhideWhenUsed="1" w:qFormat="1"/>
@@ -9760,17 +10808,10 @@
     <w:tblPr>
       <w:tblStyleRowBandSize w:val="1"/>
       <w:tblStyleColBandSize w:val="1"/>
-      <w:tblInd w:w="0" w:type="dxa"/>
       <w:tblBorders>
         <w:top w:val="single" w:sz="8" w:space="0" w:color="4F81BD" w:themeColor="accent1"/>
         <w:bottom w:val="single" w:sz="8" w:space="0" w:color="4F81BD" w:themeColor="accent1"/>
       </w:tblBorders>
-      <w:tblCellMar>
-        <w:top w:w="0" w:type="dxa"/>
-        <w:left w:w="108" w:type="dxa"/>
-        <w:bottom w:w="0" w:type="dxa"/>
-        <w:right w:w="108" w:type="dxa"/>
-      </w:tblCellMar>
     </w:tblPr>
     <w:tblStylePr w:type="firstRow">
       <w:pPr>
@@ -9855,7 +10896,6 @@
     <w:uiPriority w:val="59"/>
     <w:rsid w:val="00472EFF"/>
     <w:tblPr>
-      <w:tblInd w:w="0" w:type="dxa"/>
       <w:tblBorders>
         <w:top w:val="single" w:sz="4" w:space="0" w:color="auto"/>
         <w:left w:val="single" w:sz="4" w:space="0" w:color="auto"/>
@@ -9864,12 +10904,6 @@
         <w:insideH w:val="single" w:sz="4" w:space="0" w:color="auto"/>
         <w:insideV w:val="single" w:sz="4" w:space="0" w:color="auto"/>
       </w:tblBorders>
-      <w:tblCellMar>
-        <w:top w:w="0" w:type="dxa"/>
-        <w:left w:w="108" w:type="dxa"/>
-        <w:bottom w:w="0" w:type="dxa"/>
-        <w:right w:w="108" w:type="dxa"/>
-      </w:tblCellMar>
     </w:tblPr>
   </w:style>
   <w:style w:type="table" w:styleId="LightList">
@@ -9880,19 +10914,12 @@
     <w:tblPr>
       <w:tblStyleRowBandSize w:val="1"/>
       <w:tblStyleColBandSize w:val="1"/>
-      <w:tblInd w:w="0" w:type="dxa"/>
       <w:tblBorders>
         <w:top w:val="single" w:sz="8" w:space="0" w:color="000000" w:themeColor="text1"/>
         <w:left w:val="single" w:sz="8" w:space="0" w:color="000000" w:themeColor="text1"/>
         <w:bottom w:val="single" w:sz="8" w:space="0" w:color="000000" w:themeColor="text1"/>
         <w:right w:val="single" w:sz="8" w:space="0" w:color="000000" w:themeColor="text1"/>
       </w:tblBorders>
-      <w:tblCellMar>
-        <w:top w:w="0" w:type="dxa"/>
-        <w:left w:w="108" w:type="dxa"/>
-        <w:bottom w:w="0" w:type="dxa"/>
-        <w:right w:w="108" w:type="dxa"/>
-      </w:tblCellMar>
     </w:tblPr>
     <w:tblStylePr w:type="firstRow">
       <w:pPr>
@@ -9972,17 +10999,10 @@
     <w:tblPr>
       <w:tblStyleRowBandSize w:val="1"/>
       <w:tblStyleColBandSize w:val="1"/>
-      <w:tblInd w:w="0" w:type="dxa"/>
       <w:tblBorders>
         <w:top w:val="single" w:sz="8" w:space="0" w:color="F79646" w:themeColor="accent6"/>
         <w:bottom w:val="single" w:sz="8" w:space="0" w:color="F79646" w:themeColor="accent6"/>
       </w:tblBorders>
-      <w:tblCellMar>
-        <w:top w:w="0" w:type="dxa"/>
-        <w:left w:w="108" w:type="dxa"/>
-        <w:bottom w:w="0" w:type="dxa"/>
-        <w:right w:w="108" w:type="dxa"/>
-      </w:tblCellMar>
     </w:tblPr>
     <w:tblStylePr w:type="firstRow">
       <w:pPr>
@@ -10072,17 +11092,10 @@
     <w:tblPr>
       <w:tblStyleRowBandSize w:val="1"/>
       <w:tblStyleColBandSize w:val="1"/>
-      <w:tblInd w:w="0" w:type="dxa"/>
       <w:tblBorders>
         <w:top w:val="single" w:sz="8" w:space="0" w:color="4BACC6" w:themeColor="accent5"/>
         <w:bottom w:val="single" w:sz="8" w:space="0" w:color="4BACC6" w:themeColor="accent5"/>
       </w:tblBorders>
-      <w:tblCellMar>
-        <w:top w:w="0" w:type="dxa"/>
-        <w:left w:w="108" w:type="dxa"/>
-        <w:bottom w:w="0" w:type="dxa"/>
-        <w:right w:w="108" w:type="dxa"/>
-      </w:tblCellMar>
     </w:tblPr>
     <w:tblStylePr w:type="firstRow">
       <w:pPr>
@@ -10169,19 +11182,12 @@
     <w:tblPr>
       <w:tblStyleRowBandSize w:val="1"/>
       <w:tblStyleColBandSize w:val="1"/>
-      <w:tblInd w:w="0" w:type="dxa"/>
       <w:tblBorders>
         <w:top w:val="single" w:sz="8" w:space="0" w:color="4BACC6" w:themeColor="accent5"/>
         <w:left w:val="single" w:sz="8" w:space="0" w:color="4BACC6" w:themeColor="accent5"/>
         <w:bottom w:val="single" w:sz="8" w:space="0" w:color="4BACC6" w:themeColor="accent5"/>
         <w:right w:val="single" w:sz="8" w:space="0" w:color="4BACC6" w:themeColor="accent5"/>
       </w:tblBorders>
-      <w:tblCellMar>
-        <w:top w:w="0" w:type="dxa"/>
-        <w:left w:w="108" w:type="dxa"/>
-        <w:bottom w:w="0" w:type="dxa"/>
-        <w:right w:w="108" w:type="dxa"/>
-      </w:tblCellMar>
     </w:tblPr>
     <w:tblStylePr w:type="firstRow">
       <w:pPr>
@@ -10258,7 +11264,6 @@
     <w:tblPr>
       <w:tblStyleRowBandSize w:val="1"/>
       <w:tblStyleColBandSize w:val="1"/>
-      <w:tblInd w:w="0" w:type="dxa"/>
       <w:tblBorders>
         <w:top w:val="single" w:sz="8" w:space="0" w:color="4F81BD" w:themeColor="accent1"/>
         <w:left w:val="single" w:sz="8" w:space="0" w:color="4F81BD" w:themeColor="accent1"/>
@@ -10267,12 +11272,6 @@
         <w:insideH w:val="single" w:sz="8" w:space="0" w:color="4F81BD" w:themeColor="accent1"/>
         <w:insideV w:val="single" w:sz="8" w:space="0" w:color="4F81BD" w:themeColor="accent1"/>
       </w:tblBorders>
-      <w:tblCellMar>
-        <w:top w:w="0" w:type="dxa"/>
-        <w:left w:w="108" w:type="dxa"/>
-        <w:bottom w:w="0" w:type="dxa"/>
-        <w:right w:w="108" w:type="dxa"/>
-      </w:tblCellMar>
     </w:tblPr>
     <w:tblStylePr w:type="firstRow">
       <w:pPr>
@@ -10385,7 +11384,6 @@
     <w:tblPr>
       <w:tblStyleRowBandSize w:val="1"/>
       <w:tblStyleColBandSize w:val="1"/>
-      <w:tblInd w:w="0" w:type="dxa"/>
       <w:tblBorders>
         <w:top w:val="single" w:sz="8" w:space="0" w:color="7BA0CD" w:themeColor="accent1" w:themeTint="BF"/>
         <w:left w:val="single" w:sz="8" w:space="0" w:color="7BA0CD" w:themeColor="accent1" w:themeTint="BF"/>
@@ -10393,12 +11391,6 @@
         <w:right w:val="single" w:sz="8" w:space="0" w:color="7BA0CD" w:themeColor="accent1" w:themeTint="BF"/>
         <w:insideH w:val="single" w:sz="8" w:space="0" w:color="7BA0CD" w:themeColor="accent1" w:themeTint="BF"/>
       </w:tblBorders>
-      <w:tblCellMar>
-        <w:top w:w="0" w:type="dxa"/>
-        <w:left w:w="108" w:type="dxa"/>
-        <w:bottom w:w="0" w:type="dxa"/>
-        <w:right w:w="108" w:type="dxa"/>
-      </w:tblCellMar>
     </w:tblPr>
     <w:tblStylePr w:type="firstRow">
       <w:pPr>
@@ -10488,7 +11480,6 @@
     <w:tblPr>
       <w:tblStyleRowBandSize w:val="1"/>
       <w:tblStyleColBandSize w:val="1"/>
-      <w:tblInd w:w="0" w:type="dxa"/>
       <w:tblBorders>
         <w:top w:val="single" w:sz="8" w:space="0" w:color="4BACC6" w:themeColor="accent5"/>
         <w:left w:val="single" w:sz="8" w:space="0" w:color="4BACC6" w:themeColor="accent5"/>
@@ -10497,12 +11488,6 @@
         <w:insideH w:val="single" w:sz="8" w:space="0" w:color="4BACC6" w:themeColor="accent5"/>
         <w:insideV w:val="single" w:sz="8" w:space="0" w:color="4BACC6" w:themeColor="accent5"/>
       </w:tblBorders>
-      <w:tblCellMar>
-        <w:top w:w="0" w:type="dxa"/>
-        <w:left w:w="108" w:type="dxa"/>
-        <w:bottom w:w="0" w:type="dxa"/>
-        <w:right w:w="108" w:type="dxa"/>
-      </w:tblCellMar>
     </w:tblPr>
     <w:tblStylePr w:type="firstRow">
       <w:pPr>
@@ -10646,7 +11631,7 @@
 </file>
 
 <file path=word/glossary/document.xml><?xml version="1.0" encoding="utf-8"?>
-<w:glossaryDocument xmlns:wpc="http://schemas.microsoft.com/office/word/2010/wordprocessingCanvas" xmlns:mo="http://schemas.microsoft.com/office/mac/office/2008/main" xmlns:mc="http://schemas.openxmlformats.org/markup-compatibility/2006" xmlns:mv="urn:schemas-microsoft-com:mac:vml" xmlns:o="urn:schemas-microsoft-com:office:office" xmlns:r="http://schemas.openxmlformats.org/officeDocument/2006/relationships" xmlns:m="http://schemas.openxmlformats.org/officeDocument/2006/math" xmlns:v="urn:schemas-microsoft-com:vml" xmlns:wp14="http://schemas.microsoft.com/office/word/2010/wordprocessingDrawing" xmlns:wp="http://schemas.openxmlformats.org/drawingml/2006/wordprocessingDrawing" xmlns:w10="urn:schemas-microsoft-com:office:word" xmlns:w="http://schemas.openxmlformats.org/wordprocessingml/2006/main" xmlns:w14="http://schemas.microsoft.com/office/word/2010/wordml" xmlns:w15="http://schemas.microsoft.com/office/word/2012/wordml" xmlns:wpg="http://schemas.microsoft.com/office/word/2010/wordprocessingGroup" xmlns:wpi="http://schemas.microsoft.com/office/word/2010/wordprocessingInk" xmlns:wne="http://schemas.microsoft.com/office/word/2006/wordml" xmlns:wps="http://schemas.microsoft.com/office/word/2010/wordprocessingShape" mc:Ignorable="w14 w15 wp14">
+<w:glossaryDocument xmlns:wpc="http://schemas.microsoft.com/office/word/2010/wordprocessingCanvas" xmlns:cx="http://schemas.microsoft.com/office/drawing/2014/chartex" xmlns:cx1="http://schemas.microsoft.com/office/drawing/2015/9/8/chartex" xmlns:mc="http://schemas.openxmlformats.org/markup-compatibility/2006" xmlns:o="urn:schemas-microsoft-com:office:office" xmlns:r="http://schemas.openxmlformats.org/officeDocument/2006/relationships" xmlns:m="http://schemas.openxmlformats.org/officeDocument/2006/math" xmlns:v="urn:schemas-microsoft-com:vml" xmlns:wp14="http://schemas.microsoft.com/office/word/2010/wordprocessingDrawing" xmlns:wp="http://schemas.openxmlformats.org/drawingml/2006/wordprocessingDrawing" xmlns:w10="urn:schemas-microsoft-com:office:word" xmlns:w="http://schemas.openxmlformats.org/wordprocessingml/2006/main" xmlns:w14="http://schemas.microsoft.com/office/word/2010/wordml" xmlns:w15="http://schemas.microsoft.com/office/word/2012/wordml" xmlns:w16se="http://schemas.microsoft.com/office/word/2015/wordml/symex" xmlns:wpg="http://schemas.microsoft.com/office/word/2010/wordprocessingGroup" xmlns:wpi="http://schemas.microsoft.com/office/word/2010/wordprocessingInk" xmlns:wne="http://schemas.microsoft.com/office/word/2006/wordml" xmlns:wps="http://schemas.microsoft.com/office/word/2010/wordprocessingShape" mc:Ignorable="w14 w15 w16se wp14">
   <w:docParts>
     <w:docPart>
       <w:docPartPr>
@@ -10731,27 +11716,27 @@
 </file>
 
 <file path=word/glossary/fontTable.xml><?xml version="1.0" encoding="utf-8"?>
-<w:fonts xmlns:mc="http://schemas.openxmlformats.org/markup-compatibility/2006" xmlns:r="http://schemas.openxmlformats.org/officeDocument/2006/relationships" xmlns:w="http://schemas.openxmlformats.org/wordprocessingml/2006/main" xmlns:w14="http://schemas.microsoft.com/office/word/2010/wordml" xmlns:w15="http://schemas.microsoft.com/office/word/2012/wordml" mc:Ignorable="w14 w15">
+<w:fonts xmlns:mc="http://schemas.openxmlformats.org/markup-compatibility/2006" xmlns:r="http://schemas.openxmlformats.org/officeDocument/2006/relationships" xmlns:w="http://schemas.openxmlformats.org/wordprocessingml/2006/main" xmlns:w14="http://schemas.microsoft.com/office/word/2010/wordml" xmlns:w15="http://schemas.microsoft.com/office/word/2012/wordml" xmlns:w16se="http://schemas.microsoft.com/office/word/2015/wordml/symex" mc:Ignorable="w14 w15 w16se">
   <w:font w:name="Symbol">
-    <w:panose1 w:val="00000000000000000000"/>
+    <w:panose1 w:val="05050102010706020507"/>
     <w:charset w:val="02"/>
-    <w:family w:val="auto"/>
+    <w:family w:val="roman"/>
     <w:pitch w:val="variable"/>
     <w:sig w:usb0="00000000" w:usb1="10000000" w:usb2="00000000" w:usb3="00000000" w:csb0="80000000" w:csb1="00000000"/>
   </w:font>
   <w:font w:name="Times New Roman">
     <w:panose1 w:val="02020603050405020304"/>
     <w:charset w:val="00"/>
-    <w:family w:val="auto"/>
+    <w:family w:val="roman"/>
     <w:pitch w:val="variable"/>
-    <w:sig w:usb0="E0002AEF" w:usb1="C0007841" w:usb2="00000009" w:usb3="00000000" w:csb0="000001FF" w:csb1="00000000"/>
+    <w:sig w:usb0="E0002EFF" w:usb1="C0007843" w:usb2="00000009" w:usb3="00000000" w:csb0="000001FF" w:csb1="00000000"/>
   </w:font>
   <w:font w:name="Courier New">
     <w:panose1 w:val="02070309020205020404"/>
     <w:charset w:val="00"/>
-    <w:family w:val="auto"/>
-    <w:pitch w:val="variable"/>
-    <w:sig w:usb0="E0002AFF" w:usb1="C0007843" w:usb2="00000009" w:usb3="00000000" w:csb0="000001FF" w:csb1="00000000"/>
+    <w:family w:val="modern"/>
+    <w:pitch w:val="fixed"/>
+    <w:sig w:usb0="E0002EFF" w:usb1="C0007843" w:usb2="00000009" w:usb3="00000000" w:csb0="000001FF" w:csb1="00000000"/>
   </w:font>
   <w:font w:name="Wingdings">
     <w:panose1 w:val="05000000000000000000"/>
@@ -10763,68 +11748,66 @@
   <w:font w:name="Calibri">
     <w:panose1 w:val="020F0502020204030204"/>
     <w:charset w:val="00"/>
-    <w:family w:val="auto"/>
+    <w:family w:val="swiss"/>
     <w:pitch w:val="variable"/>
     <w:sig w:usb0="E00002FF" w:usb1="4000ACFF" w:usb2="00000001" w:usb3="00000000" w:csb0="0000019F" w:csb1="00000000"/>
   </w:font>
-  <w:font w:name="ＭＳ 明朝">
+  <w:font w:name="MS Mincho">
+    <w:altName w:val="ＭＳ 明朝"/>
+    <w:panose1 w:val="02020609040205080304"/>
     <w:charset w:val="80"/>
-    <w:family w:val="auto"/>
-    <w:pitch w:val="variable"/>
+    <w:family w:val="modern"/>
+    <w:pitch w:val="fixed"/>
     <w:sig w:usb0="E00002FF" w:usb1="6AC7FDFB" w:usb2="08000012" w:usb3="00000000" w:csb0="0002009F" w:csb1="00000000"/>
   </w:font>
   <w:font w:name="Cambria">
     <w:panose1 w:val="02040503050406030204"/>
     <w:charset w:val="00"/>
-    <w:family w:val="auto"/>
+    <w:family w:val="roman"/>
     <w:pitch w:val="variable"/>
     <w:sig w:usb0="E00002FF" w:usb1="400004FF" w:usb2="00000000" w:usb3="00000000" w:csb0="0000019F" w:csb1="00000000"/>
   </w:font>
-  <w:font w:name="ＭＳ ゴシック">
+  <w:font w:name="MS Gothic">
+    <w:altName w:val="ＭＳ ゴシック"/>
+    <w:panose1 w:val="020B0609070205080204"/>
     <w:charset w:val="80"/>
-    <w:family w:val="auto"/>
-    <w:pitch w:val="variable"/>
+    <w:family w:val="modern"/>
+    <w:pitch w:val="fixed"/>
     <w:sig w:usb0="E00002FF" w:usb1="6AC7FDFB" w:usb2="08000012" w:usb3="00000000" w:csb0="0002009F" w:csb1="00000000"/>
   </w:font>
   <w:font w:name="Lucida Grande">
-    <w:panose1 w:val="020B0600040502020204"/>
     <w:charset w:val="00"/>
     <w:family w:val="auto"/>
     <w:pitch w:val="variable"/>
     <w:sig w:usb0="E1000AEF" w:usb1="5000A1FF" w:usb2="00000000" w:usb3="00000000" w:csb0="000001BF" w:csb1="00000000"/>
   </w:font>
   <w:font w:name="Times">
-    <w:panose1 w:val="02000500000000000000"/>
+    <w:panose1 w:val="02020603050405020304"/>
     <w:charset w:val="00"/>
-    <w:family w:val="auto"/>
+    <w:family w:val="roman"/>
     <w:pitch w:val="variable"/>
-    <w:sig w:usb0="00000003" w:usb1="00000000" w:usb2="00000000" w:usb3="00000000" w:csb0="00000001" w:csb1="00000000"/>
-  </w:font>
-  <w:font w:name="Arial">
-    <w:panose1 w:val="020B0604020202020204"/>
-    <w:charset w:val="00"/>
-    <w:family w:val="auto"/>
-    <w:pitch w:val="variable"/>
-    <w:sig w:usb0="E0002AFF" w:usb1="C0007843" w:usb2="00000009" w:usb3="00000000" w:csb0="000001FF" w:csb1="00000000"/>
+    <w:sig w:usb0="E0002EFF" w:usb1="C0007843" w:usb2="00000009" w:usb3="00000000" w:csb0="000001FF" w:csb1="00000000"/>
   </w:font>
   <w:font w:name="Yu Mincho">
+    <w:altName w:val="游明朝"/>
     <w:panose1 w:val="02020400000000000000"/>
     <w:charset w:val="80"/>
-    <w:family w:val="auto"/>
+    <w:family w:val="roman"/>
     <w:pitch w:val="variable"/>
     <w:sig w:usb0="800002E7" w:usb1="2AC7FCFF" w:usb2="00000012" w:usb3="00000000" w:csb0="0002009F" w:csb1="00000000"/>
   </w:font>
   <w:font w:name="Yu Gothic Light">
+    <w:altName w:val="游ゴシック Light"/>
     <w:panose1 w:val="020B0300000000000000"/>
     <w:charset w:val="80"/>
-    <w:family w:val="auto"/>
+    <w:family w:val="swiss"/>
     <w:pitch w:val="variable"/>
     <w:sig w:usb0="E00002FF" w:usb1="2AC7FDFF" w:usb2="00000016" w:usb3="00000000" w:csb0="0002009F" w:csb1="00000000"/>
   </w:font>
   <w:font w:name="Calibri Light">
     <w:panose1 w:val="020F0302020204030204"/>
     <w:charset w:val="00"/>
-    <w:family w:val="auto"/>
+    <w:family w:val="swiss"/>
     <w:pitch w:val="variable"/>
     <w:sig w:usb0="A00002EF" w:usb1="4000207B" w:usb2="00000000" w:usb3="00000000" w:csb0="0000019F" w:csb1="00000000"/>
   </w:font>
@@ -10832,7 +11815,7 @@
 </file>
 
 <file path=word/glossary/settings.xml><?xml version="1.0" encoding="utf-8"?>
-<w:settings xmlns:mc="http://schemas.openxmlformats.org/markup-compatibility/2006" xmlns:o="urn:schemas-microsoft-com:office:office" xmlns:r="http://schemas.openxmlformats.org/officeDocument/2006/relationships" xmlns:m="http://schemas.openxmlformats.org/officeDocument/2006/math" xmlns:v="urn:schemas-microsoft-com:vml" xmlns:w10="urn:schemas-microsoft-com:office:word" xmlns:w="http://schemas.openxmlformats.org/wordprocessingml/2006/main" xmlns:w14="http://schemas.microsoft.com/office/word/2010/wordml" xmlns:w15="http://schemas.microsoft.com/office/word/2012/wordml" xmlns:sl="http://schemas.openxmlformats.org/schemaLibrary/2006/main" mc:Ignorable="w14 w15">
+<w:settings xmlns:mc="http://schemas.openxmlformats.org/markup-compatibility/2006" xmlns:o="urn:schemas-microsoft-com:office:office" xmlns:r="http://schemas.openxmlformats.org/officeDocument/2006/relationships" xmlns:m="http://schemas.openxmlformats.org/officeDocument/2006/math" xmlns:v="urn:schemas-microsoft-com:vml" xmlns:w10="urn:schemas-microsoft-com:office:word" xmlns:w="http://schemas.openxmlformats.org/wordprocessingml/2006/main" xmlns:w14="http://schemas.microsoft.com/office/word/2010/wordml" xmlns:w15="http://schemas.microsoft.com/office/word/2012/wordml" xmlns:w16se="http://schemas.microsoft.com/office/word/2015/wordml/symex" xmlns:sl="http://schemas.openxmlformats.org/schemaLibrary/2006/main" mc:Ignorable="w14 w15 w16se">
   <w:view w:val="normal"/>
   <w:defaultTabStop w:val="720"/>
   <w:characterSpacingControl w:val="doNotCompress"/>
@@ -10846,6 +11829,7 @@
   <w:rsids>
     <w:rsidRoot w:val="00ED6613"/>
     <w:rsid w:val="00131541"/>
+    <w:rsid w:val="00134F0B"/>
     <w:rsid w:val="001A032B"/>
     <w:rsid w:val="001B196C"/>
     <w:rsid w:val="00263A60"/>
@@ -10885,7 +11869,7 @@
 </file>
 
 <file path=word/glossary/styles.xml><?xml version="1.0" encoding="utf-8"?>
-<w:styles xmlns:mc="http://schemas.openxmlformats.org/markup-compatibility/2006" xmlns:r="http://schemas.openxmlformats.org/officeDocument/2006/relationships" xmlns:w="http://schemas.openxmlformats.org/wordprocessingml/2006/main" xmlns:w14="http://schemas.microsoft.com/office/word/2010/wordml" xmlns:w15="http://schemas.microsoft.com/office/word/2012/wordml" mc:Ignorable="w14 w15">
+<w:styles xmlns:mc="http://schemas.openxmlformats.org/markup-compatibility/2006" xmlns:r="http://schemas.openxmlformats.org/officeDocument/2006/relationships" xmlns:w="http://schemas.openxmlformats.org/wordprocessingml/2006/main" xmlns:w14="http://schemas.microsoft.com/office/word/2010/wordml" xmlns:w15="http://schemas.microsoft.com/office/word/2012/wordml" xmlns:w16se="http://schemas.microsoft.com/office/word/2015/wordml/symex" mc:Ignorable="w14 w15 w16se">
   <w:docDefaults>
     <w:rPrDefault>
       <w:rPr>
@@ -10897,7 +11881,7 @@
     </w:rPrDefault>
     <w:pPrDefault/>
   </w:docDefaults>
-  <w:latentStyles w:defLockedState="0" w:defUIPriority="99" w:defSemiHidden="0" w:defUnhideWhenUsed="0" w:defQFormat="0" w:count="380">
+  <w:latentStyles w:defLockedState="0" w:defUIPriority="99" w:defSemiHidden="0" w:defUnhideWhenUsed="0" w:defQFormat="0" w:count="371">
     <w:lsdException w:name="Normal" w:uiPriority="0" w:qFormat="1"/>
     <w:lsdException w:name="heading 1" w:uiPriority="9" w:qFormat="1"/>
     <w:lsdException w:name="heading 2" w:semiHidden="1" w:uiPriority="9" w:unhideWhenUsed="1" w:qFormat="1"/>
@@ -11408,9 +12392,8 @@
 </file>
 
 <file path=word/glossary/webSettings.xml><?xml version="1.0" encoding="utf-8"?>
-<w:webSettings xmlns:mc="http://schemas.openxmlformats.org/markup-compatibility/2006" xmlns:r="http://schemas.openxmlformats.org/officeDocument/2006/relationships" xmlns:w="http://schemas.openxmlformats.org/wordprocessingml/2006/main" xmlns:w14="http://schemas.microsoft.com/office/word/2010/wordml" xmlns:w15="http://schemas.microsoft.com/office/word/2012/wordml" mc:Ignorable="w14 w15">
+<w:webSettings xmlns:mc="http://schemas.openxmlformats.org/markup-compatibility/2006" xmlns:r="http://schemas.openxmlformats.org/officeDocument/2006/relationships" xmlns:w="http://schemas.openxmlformats.org/wordprocessingml/2006/main" xmlns:w14="http://schemas.microsoft.com/office/word/2010/wordml" xmlns:w15="http://schemas.microsoft.com/office/word/2012/wordml" xmlns:w16se="http://schemas.microsoft.com/office/word/2015/wordml/symex" mc:Ignorable="w14 w15 w16se">
   <w:allowPNG/>
-  <w:doNotSaveAsSingleFile/>
 </w:webSettings>
 </file>
 
@@ -11739,7 +12722,7 @@
 </file>
 
 <file path=customXml/itemProps1.xml><?xml version="1.0" encoding="utf-8"?>
-<ds:datastoreItem xmlns:ds="http://schemas.openxmlformats.org/officeDocument/2006/customXml" ds:itemID="{025A5527-69C4-9043-BA36-DCF80431D88E}">
+<ds:datastoreItem xmlns:ds="http://schemas.openxmlformats.org/officeDocument/2006/customXml" ds:itemID="{6970145E-79D5-4F5E-8625-F3AA70347F21}">
   <ds:schemaRefs>
     <ds:schemaRef ds:uri="http://schemas.openxmlformats.org/officeDocument/2006/bibliography"/>
   </ds:schemaRefs>

</xml_diff>

<commit_message>
Sprint 3 SCREENSHOTS done
</commit_message>
<xml_diff>
--- a/documentation/Sprints/Sprint 3 Report.docx
+++ b/documentation/Sprints/Sprint 3 Report.docx
@@ -1,6 +1,6 @@
 
 <file path=word/document.xml><?xml version="1.0" encoding="utf-8"?>
-<w:document xmlns:wpc="http://schemas.microsoft.com/office/word/2010/wordprocessingCanvas" xmlns:cx="http://schemas.microsoft.com/office/drawing/2014/chartex" xmlns:cx1="http://schemas.microsoft.com/office/drawing/2015/9/8/chartex" xmlns:mc="http://schemas.openxmlformats.org/markup-compatibility/2006" xmlns:o="urn:schemas-microsoft-com:office:office" xmlns:r="http://schemas.openxmlformats.org/officeDocument/2006/relationships" xmlns:m="http://schemas.openxmlformats.org/officeDocument/2006/math" xmlns:v="urn:schemas-microsoft-com:vml" xmlns:wp14="http://schemas.microsoft.com/office/word/2010/wordprocessingDrawing" xmlns:wp="http://schemas.openxmlformats.org/drawingml/2006/wordprocessingDrawing" xmlns:w10="urn:schemas-microsoft-com:office:word" xmlns:w="http://schemas.openxmlformats.org/wordprocessingml/2006/main" xmlns:w14="http://schemas.microsoft.com/office/word/2010/wordml" xmlns:w15="http://schemas.microsoft.com/office/word/2012/wordml" xmlns:w16se="http://schemas.microsoft.com/office/word/2015/wordml/symex" xmlns:wpg="http://schemas.microsoft.com/office/word/2010/wordprocessingGroup" xmlns:wpi="http://schemas.microsoft.com/office/word/2010/wordprocessingInk" xmlns:wne="http://schemas.microsoft.com/office/word/2006/wordml" xmlns:wps="http://schemas.microsoft.com/office/word/2010/wordprocessingShape" mc:Ignorable="w14 w15 w16se wp14">
+<w:document xmlns:wpc="http://schemas.microsoft.com/office/word/2010/wordprocessingCanvas" xmlns:mo="http://schemas.microsoft.com/office/mac/office/2008/main" xmlns:mc="http://schemas.openxmlformats.org/markup-compatibility/2006" xmlns:mv="urn:schemas-microsoft-com:mac:vml" xmlns:o="urn:schemas-microsoft-com:office:office" xmlns:r="http://schemas.openxmlformats.org/officeDocument/2006/relationships" xmlns:m="http://schemas.openxmlformats.org/officeDocument/2006/math" xmlns:v="urn:schemas-microsoft-com:vml" xmlns:wp14="http://schemas.microsoft.com/office/word/2010/wordprocessingDrawing" xmlns:wp="http://schemas.openxmlformats.org/drawingml/2006/wordprocessingDrawing" xmlns:w10="urn:schemas-microsoft-com:office:word" xmlns:w="http://schemas.openxmlformats.org/wordprocessingml/2006/main" xmlns:w14="http://schemas.microsoft.com/office/word/2010/wordml" xmlns:w15="http://schemas.microsoft.com/office/word/2012/wordml" xmlns:wpg="http://schemas.microsoft.com/office/word/2010/wordprocessingGroup" xmlns:wpi="http://schemas.microsoft.com/office/word/2010/wordprocessingInk" xmlns:wne="http://schemas.microsoft.com/office/word/2006/wordml" xmlns:wps="http://schemas.microsoft.com/office/word/2010/wordprocessingShape" mc:Ignorable="w14 w15 wp14">
   <w:body>
     <w:p>
       <w:pPr>
@@ -136,7 +136,7 @@
           <w:sz w:val="32"/>
           <w:szCs w:val="32"/>
         </w:rPr>
-        <w:t>2</w:t>
+        <w:t>3</w:t>
       </w:r>
       <w:r>
         <w:rPr>
@@ -308,17 +308,7 @@
           <w:sz w:val="32"/>
           <w:szCs w:val="32"/>
         </w:rPr>
-        <w:t>183</w:t>
-      </w:r>
-      <w:bookmarkStart w:id="0" w:name="_GoBack"/>
-      <w:bookmarkEnd w:id="0"/>
-      <w:r>
-        <w:rPr>
-          <w:rFonts w:ascii="Calibri" w:hAnsi="Calibri"/>
-          <w:sz w:val="32"/>
-          <w:szCs w:val="32"/>
-        </w:rPr>
-        <w:t>39145</w:t>
+        <w:t>18339145</w:t>
       </w:r>
     </w:p>
     <w:p>
@@ -3062,8 +3052,17 @@
           <w:rFonts w:asciiTheme="majorHAnsi" w:hAnsiTheme="majorHAnsi" w:cs="Calibri"/>
           <w:bCs/>
         </w:rPr>
-        <w:t>Create comment links and urls</w:t>
-      </w:r>
+        <w:t xml:space="preserve">Create comment links </w:t>
+      </w:r>
+      <w:r>
+        <w:rPr>
+          <w:rFonts w:asciiTheme="majorHAnsi" w:hAnsiTheme="majorHAnsi" w:cs="Calibri"/>
+          <w:bCs/>
+        </w:rPr>
+        <w:t>and URL's</w:t>
+      </w:r>
+      <w:bookmarkStart w:id="0" w:name="_GoBack"/>
+      <w:bookmarkEnd w:id="0"/>
     </w:p>
     <w:p>
       <w:pPr>
@@ -5016,7 +5015,7 @@
               <w:rPr>
                 <w:rFonts w:asciiTheme="majorHAnsi" w:hAnsiTheme="majorHAnsi"/>
               </w:rPr>
-              <w:t>-</w:t>
+              <w:t>Edit / Delete comment code just needs documenting.</w:t>
             </w:r>
           </w:p>
         </w:tc>
@@ -5763,7 +5762,7 @@
               <w:rPr>
                 <w:rFonts w:asciiTheme="majorHAnsi" w:hAnsiTheme="majorHAnsi"/>
               </w:rPr>
-              <w:t>-</w:t>
+              <w:t>Voting models may need modifying within the next Sprint for extensibility.</w:t>
             </w:r>
           </w:p>
         </w:tc>
@@ -8079,6 +8078,329 @@
           <w:bCs/>
         </w:rPr>
       </w:pPr>
+      <w:r>
+        <w:rPr>
+          <w:rFonts w:asciiTheme="majorHAnsi" w:hAnsiTheme="majorHAnsi" w:cs="Calibri"/>
+          <w:bCs/>
+          <w:noProof/>
+          <w:lang w:eastAsia="ja-JP"/>
+        </w:rPr>
+        <mc:AlternateContent>
+          <mc:Choice Requires="wpg">
+            <w:drawing>
+              <wp:anchor distT="0" distB="0" distL="114300" distR="114300" simplePos="0" relativeHeight="251660288" behindDoc="0" locked="0" layoutInCell="1" allowOverlap="1" wp14:anchorId="7E24C672" wp14:editId="19476A82">
+                <wp:simplePos x="0" y="0"/>
+                <wp:positionH relativeFrom="column">
+                  <wp:posOffset>-177165</wp:posOffset>
+                </wp:positionH>
+                <wp:positionV relativeFrom="paragraph">
+                  <wp:posOffset>302895</wp:posOffset>
+                </wp:positionV>
+                <wp:extent cx="5486400" cy="6513830"/>
+                <wp:effectExtent l="0" t="0" r="0" b="0"/>
+                <wp:wrapThrough wrapText="bothSides">
+                  <wp:wrapPolygon edited="0">
+                    <wp:start x="0" y="0"/>
+                    <wp:lineTo x="0" y="9181"/>
+                    <wp:lineTo x="5900" y="9433"/>
+                    <wp:lineTo x="0" y="10528"/>
+                    <wp:lineTo x="0" y="19541"/>
+                    <wp:lineTo x="10800" y="20214"/>
+                    <wp:lineTo x="6800" y="20467"/>
+                    <wp:lineTo x="6400" y="20551"/>
+                    <wp:lineTo x="6400" y="21478"/>
+                    <wp:lineTo x="15100" y="21478"/>
+                    <wp:lineTo x="15300" y="20551"/>
+                    <wp:lineTo x="14700" y="20467"/>
+                    <wp:lineTo x="10800" y="20214"/>
+                    <wp:lineTo x="21500" y="19541"/>
+                    <wp:lineTo x="21500" y="10528"/>
+                    <wp:lineTo x="15500" y="9433"/>
+                    <wp:lineTo x="21500" y="9181"/>
+                    <wp:lineTo x="21500" y="0"/>
+                    <wp:lineTo x="0" y="0"/>
+                  </wp:wrapPolygon>
+                </wp:wrapThrough>
+                <wp:docPr id="6" name="Group 6"/>
+                <wp:cNvGraphicFramePr/>
+                <a:graphic xmlns:a="http://schemas.openxmlformats.org/drawingml/2006/main">
+                  <a:graphicData uri="http://schemas.microsoft.com/office/word/2010/wordprocessingGroup">
+                    <wpg:wgp>
+                      <wpg:cNvGrpSpPr/>
+                      <wpg:grpSpPr>
+                        <a:xfrm>
+                          <a:off x="0" y="0"/>
+                          <a:ext cx="5486400" cy="6513830"/>
+                          <a:chOff x="0" y="0"/>
+                          <a:chExt cx="5486400" cy="6514011"/>
+                        </a:xfrm>
+                      </wpg:grpSpPr>
+                      <wpg:grpSp>
+                        <wpg:cNvPr id="3" name="Group 3"/>
+                        <wpg:cNvGrpSpPr/>
+                        <wpg:grpSpPr>
+                          <a:xfrm>
+                            <a:off x="0" y="0"/>
+                            <a:ext cx="5486400" cy="5883910"/>
+                            <a:chOff x="0" y="0"/>
+                            <a:chExt cx="5486400" cy="5884182"/>
+                          </a:xfrm>
+                        </wpg:grpSpPr>
+                        <pic:pic xmlns:pic="http://schemas.openxmlformats.org/drawingml/2006/picture">
+                          <pic:nvPicPr>
+                            <pic:cNvPr id="1" name="Picture 1"/>
+                            <pic:cNvPicPr>
+                              <a:picLocks noChangeAspect="1"/>
+                            </pic:cNvPicPr>
+                          </pic:nvPicPr>
+                          <pic:blipFill>
+                            <a:blip r:embed="rId9">
+                              <a:extLst>
+                                <a:ext uri="{28A0092B-C50C-407E-A947-70E740481C1C}">
+                                  <a14:useLocalDpi xmlns:a14="http://schemas.microsoft.com/office/drawing/2010/main" val="0"/>
+                                </a:ext>
+                              </a:extLst>
+                            </a:blip>
+                            <a:stretch>
+                              <a:fillRect/>
+                            </a:stretch>
+                          </pic:blipFill>
+                          <pic:spPr>
+                            <a:xfrm>
+                              <a:off x="0" y="0"/>
+                              <a:ext cx="5481320" cy="2776220"/>
+                            </a:xfrm>
+                            <a:prstGeom prst="rect">
+                              <a:avLst/>
+                            </a:prstGeom>
+                          </pic:spPr>
+                        </pic:pic>
+                        <pic:pic xmlns:pic="http://schemas.openxmlformats.org/drawingml/2006/picture">
+                          <pic:nvPicPr>
+                            <pic:cNvPr id="2" name="Picture 2"/>
+                            <pic:cNvPicPr>
+                              <a:picLocks noChangeAspect="1"/>
+                            </pic:cNvPicPr>
+                          </pic:nvPicPr>
+                          <pic:blipFill>
+                            <a:blip r:embed="rId10">
+                              <a:extLst>
+                                <a:ext uri="{28A0092B-C50C-407E-A947-70E740481C1C}">
+                                  <a14:useLocalDpi xmlns:a14="http://schemas.microsoft.com/office/drawing/2010/main" val="0"/>
+                                </a:ext>
+                              </a:extLst>
+                            </a:blip>
+                            <a:stretch>
+                              <a:fillRect/>
+                            </a:stretch>
+                          </pic:blipFill>
+                          <pic:spPr>
+                            <a:xfrm>
+                              <a:off x="0" y="3207657"/>
+                              <a:ext cx="5486400" cy="2676525"/>
+                            </a:xfrm>
+                            <a:prstGeom prst="rect">
+                              <a:avLst/>
+                            </a:prstGeom>
+                          </pic:spPr>
+                        </pic:pic>
+                      </wpg:grpSp>
+                      <wps:wsp>
+                        <wps:cNvPr id="4" name="Text Box 4"/>
+                        <wps:cNvSpPr txBox="1"/>
+                        <wps:spPr>
+                          <a:xfrm>
+                            <a:off x="1480457" y="2743200"/>
+                            <a:ext cx="2509520" cy="341630"/>
+                          </a:xfrm>
+                          <a:prstGeom prst="rect">
+                            <a:avLst/>
+                          </a:prstGeom>
+                          <a:noFill/>
+                          <a:ln>
+                            <a:noFill/>
+                          </a:ln>
+                          <a:effectLst/>
+                        </wps:spPr>
+                        <wps:style>
+                          <a:lnRef idx="0">
+                            <a:schemeClr val="accent1"/>
+                          </a:lnRef>
+                          <a:fillRef idx="0">
+                            <a:schemeClr val="accent1"/>
+                          </a:fillRef>
+                          <a:effectRef idx="0">
+                            <a:schemeClr val="accent1"/>
+                          </a:effectRef>
+                          <a:fontRef idx="minor">
+                            <a:schemeClr val="dk1"/>
+                          </a:fontRef>
+                        </wps:style>
+                        <wps:txbx>
+                          <w:txbxContent>
+                            <w:p>
+                              <w:pPr>
+                                <w:rPr>
+                                  <w:lang w:val="en-AU"/>
+                                </w:rPr>
+                              </w:pPr>
+                              <w:r>
+                                <w:rPr>
+                                  <w:lang w:val="en-AU"/>
+                                </w:rPr>
+                                <w:t>Figure 1: Django Admin Platform</w:t>
+                              </w:r>
+                            </w:p>
+                          </w:txbxContent>
+                        </wps:txbx>
+                        <wps:bodyPr rot="0" spcFirstLastPara="0" vertOverflow="overflow" horzOverflow="overflow" vert="horz" wrap="square" lIns="91440" tIns="45720" rIns="91440" bIns="45720" numCol="1" spcCol="0" rtlCol="0" fromWordArt="0" anchor="t" anchorCtr="0" forceAA="0" compatLnSpc="1">
+                          <a:prstTxWarp prst="textNoShape">
+                            <a:avLst/>
+                          </a:prstTxWarp>
+                          <a:noAutofit/>
+                        </wps:bodyPr>
+                      </wps:wsp>
+                      <wps:wsp>
+                        <wps:cNvPr id="5" name="Text Box 5"/>
+                        <wps:cNvSpPr txBox="1"/>
+                        <wps:spPr>
+                          <a:xfrm>
+                            <a:off x="1596572" y="6168571"/>
+                            <a:ext cx="2280920" cy="345440"/>
+                          </a:xfrm>
+                          <a:prstGeom prst="rect">
+                            <a:avLst/>
+                          </a:prstGeom>
+                          <a:noFill/>
+                          <a:ln>
+                            <a:noFill/>
+                          </a:ln>
+                          <a:effectLst/>
+                        </wps:spPr>
+                        <wps:style>
+                          <a:lnRef idx="0">
+                            <a:schemeClr val="accent1"/>
+                          </a:lnRef>
+                          <a:fillRef idx="0">
+                            <a:schemeClr val="accent1"/>
+                          </a:fillRef>
+                          <a:effectRef idx="0">
+                            <a:schemeClr val="accent1"/>
+                          </a:effectRef>
+                          <a:fontRef idx="minor">
+                            <a:schemeClr val="dk1"/>
+                          </a:fontRef>
+                        </wps:style>
+                        <wps:txbx>
+                          <w:txbxContent>
+                            <w:p>
+                              <w:pPr>
+                                <w:rPr>
+                                  <w:lang w:val="en-AU"/>
+                                </w:rPr>
+                              </w:pPr>
+                              <w:r>
+                                <w:rPr>
+                                  <w:lang w:val="en-AU"/>
+                                </w:rPr>
+                                <w:t>Figure 2: "Sub Voting" Model</w:t>
+                              </w:r>
+                            </w:p>
+                          </w:txbxContent>
+                        </wps:txbx>
+                        <wps:bodyPr rot="0" spcFirstLastPara="0" vertOverflow="overflow" horzOverflow="overflow" vert="horz" wrap="square" lIns="91440" tIns="45720" rIns="91440" bIns="45720" numCol="1" spcCol="0" rtlCol="0" fromWordArt="0" anchor="t" anchorCtr="0" forceAA="0" compatLnSpc="1">
+                          <a:prstTxWarp prst="textNoShape">
+                            <a:avLst/>
+                          </a:prstTxWarp>
+                          <a:noAutofit/>
+                        </wps:bodyPr>
+                      </wps:wsp>
+                    </wpg:wgp>
+                  </a:graphicData>
+                </a:graphic>
+              </wp:anchor>
+            </w:drawing>
+          </mc:Choice>
+          <mc:Fallback>
+            <w:pict>
+              <v:group w14:anchorId="7E24C672" id="Group 6" o:spid="_x0000_s1026" style="position:absolute;margin-left:-13.95pt;margin-top:23.85pt;width:6in;height:512.9pt;z-index:251660288" coordsize="5486400,6514011" o:gfxdata="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">
+                <v:group id="Group 3" o:spid="_x0000_s1027" style="position:absolute;width:5486400;height:5883910" coordsize="5486400,5884182" o:gfxdata="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">
+                  <v:shapetype id="_x0000_t75" coordsize="21600,21600" o:spt="75" o:preferrelative="t" path="m@4@5l@4@11@9@11@9@5xe" filled="f" stroked="f">
+                    <v:stroke joinstyle="miter"/>
+                    <v:formulas>
+                      <v:f eqn="if lineDrawn pixelLineWidth 0"/>
+                      <v:f eqn="sum @0 1 0"/>
+                      <v:f eqn="sum 0 0 @1"/>
+                      <v:f eqn="prod @2 1 2"/>
+                      <v:f eqn="prod @3 21600 pixelWidth"/>
+                      <v:f eqn="prod @3 21600 pixelHeight"/>
+                      <v:f eqn="sum @0 0 1"/>
+                      <v:f eqn="prod @6 1 2"/>
+                      <v:f eqn="prod @7 21600 pixelWidth"/>
+                      <v:f eqn="sum @8 21600 0"/>
+                      <v:f eqn="prod @7 21600 pixelHeight"/>
+                      <v:f eqn="sum @10 21600 0"/>
+                    </v:formulas>
+                    <v:path o:extrusionok="f" gradientshapeok="t" o:connecttype="rect"/>
+                    <o:lock v:ext="edit" aspectratio="t"/>
+                  </v:shapetype>
+                  <v:shape id="Picture 1" o:spid="_x0000_s1028" type="#_x0000_t75" style="position:absolute;width:5481320;height:2776220;visibility:visible;mso-wrap-style:square" o:gfxdata="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">
+                    <v:imagedata r:id="rId11" o:title=""/>
+                    <v:path arrowok="t"/>
+                  </v:shape>
+                  <v:shape id="Picture 2" o:spid="_x0000_s1029" type="#_x0000_t75" style="position:absolute;top:3207657;width:5486400;height:2676525;visibility:visible;mso-wrap-style:square" o:gfxdata="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">
+                    <v:imagedata r:id="rId12" o:title=""/>
+                    <v:path arrowok="t"/>
+                  </v:shape>
+                </v:group>
+                <v:shapetype id="_x0000_t202" coordsize="21600,21600" o:spt="202" path="m0,0l0,21600,21600,21600,21600,0xe">
+                  <v:stroke joinstyle="miter"/>
+                  <v:path gradientshapeok="t" o:connecttype="rect"/>
+                </v:shapetype>
+                <v:shape id="Text Box 4" o:spid="_x0000_s1030" type="#_x0000_t202" style="position:absolute;left:1480457;top:2743200;width:2509520;height:341630;visibility:visible;mso-wrap-style:square;v-text-anchor:top" o:gfxdata="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" filled="f" stroked="f">
+                  <v:textbox>
+                    <w:txbxContent>
+                      <w:p>
+                        <w:pPr>
+                          <w:rPr>
+                            <w:lang w:val="en-AU"/>
+                          </w:rPr>
+                        </w:pPr>
+                        <w:r>
+                          <w:rPr>
+                            <w:lang w:val="en-AU"/>
+                          </w:rPr>
+                          <w:t>Figure 1: Django Admin Platform</w:t>
+                        </w:r>
+                      </w:p>
+                    </w:txbxContent>
+                  </v:textbox>
+                </v:shape>
+                <v:shape id="Text Box 5" o:spid="_x0000_s1031" type="#_x0000_t202" style="position:absolute;left:1596572;top:6168571;width:2280920;height:345440;visibility:visible;mso-wrap-style:square;v-text-anchor:top" o:gfxdata="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" filled="f" stroked="f">
+                  <v:textbox>
+                    <w:txbxContent>
+                      <w:p>
+                        <w:pPr>
+                          <w:rPr>
+                            <w:lang w:val="en-AU"/>
+                          </w:rPr>
+                        </w:pPr>
+                        <w:r>
+                          <w:rPr>
+                            <w:lang w:val="en-AU"/>
+                          </w:rPr>
+                          <w:t>Figure 2: "Sub Voting" Model</w:t>
+                        </w:r>
+                      </w:p>
+                    </w:txbxContent>
+                  </v:textbox>
+                </v:shape>
+                <w10:wrap type="through"/>
+              </v:group>
+            </w:pict>
+          </mc:Fallback>
+        </mc:AlternateContent>
+      </w:r>
     </w:p>
     <w:p>
       <w:pPr>
@@ -8170,6 +8492,316 @@
           <w:bCs/>
         </w:rPr>
       </w:pPr>
+      <w:r>
+        <w:rPr>
+          <w:rFonts w:asciiTheme="majorHAnsi" w:hAnsiTheme="majorHAnsi" w:cs="Calibri"/>
+          <w:bCs/>
+          <w:noProof/>
+          <w:lang w:eastAsia="ja-JP"/>
+        </w:rPr>
+        <mc:AlternateContent>
+          <mc:Choice Requires="wpg">
+            <w:drawing>
+              <wp:anchor distT="0" distB="0" distL="114300" distR="114300" simplePos="0" relativeHeight="251667456" behindDoc="0" locked="0" layoutInCell="1" allowOverlap="1" wp14:anchorId="4680D7C0" wp14:editId="63CDB4AC">
+                <wp:simplePos x="0" y="0"/>
+                <wp:positionH relativeFrom="column">
+                  <wp:posOffset>-68943</wp:posOffset>
+                </wp:positionH>
+                <wp:positionV relativeFrom="paragraph">
+                  <wp:posOffset>246743</wp:posOffset>
+                </wp:positionV>
+                <wp:extent cx="5486400" cy="7206887"/>
+                <wp:effectExtent l="0" t="0" r="0" b="6985"/>
+                <wp:wrapThrough wrapText="bothSides">
+                  <wp:wrapPolygon edited="0">
+                    <wp:start x="0" y="0"/>
+                    <wp:lineTo x="0" y="9592"/>
+                    <wp:lineTo x="7800" y="9745"/>
+                    <wp:lineTo x="0" y="10810"/>
+                    <wp:lineTo x="0" y="20479"/>
+                    <wp:lineTo x="6600" y="20707"/>
+                    <wp:lineTo x="6600" y="21545"/>
+                    <wp:lineTo x="14900" y="21545"/>
+                    <wp:lineTo x="14900" y="20707"/>
+                    <wp:lineTo x="21500" y="20479"/>
+                    <wp:lineTo x="21500" y="10810"/>
+                    <wp:lineTo x="13800" y="9745"/>
+                    <wp:lineTo x="21500" y="9592"/>
+                    <wp:lineTo x="21500" y="0"/>
+                    <wp:lineTo x="0" y="0"/>
+                  </wp:wrapPolygon>
+                </wp:wrapThrough>
+                <wp:docPr id="12" name="Group 12"/>
+                <wp:cNvGraphicFramePr/>
+                <a:graphic xmlns:a="http://schemas.openxmlformats.org/drawingml/2006/main">
+                  <a:graphicData uri="http://schemas.microsoft.com/office/word/2010/wordprocessingGroup">
+                    <wpg:wgp>
+                      <wpg:cNvGrpSpPr/>
+                      <wpg:grpSpPr>
+                        <a:xfrm>
+                          <a:off x="0" y="0"/>
+                          <a:ext cx="5486400" cy="7206887"/>
+                          <a:chOff x="0" y="0"/>
+                          <a:chExt cx="5486400" cy="7206887"/>
+                        </a:xfrm>
+                      </wpg:grpSpPr>
+                      <pic:pic xmlns:pic="http://schemas.openxmlformats.org/drawingml/2006/picture">
+                        <pic:nvPicPr>
+                          <pic:cNvPr id="8" name="Picture 8"/>
+                          <pic:cNvPicPr>
+                            <a:picLocks noChangeAspect="1"/>
+                          </pic:cNvPicPr>
+                        </pic:nvPicPr>
+                        <pic:blipFill>
+                          <a:blip r:embed="rId13">
+                            <a:extLst>
+                              <a:ext uri="{28A0092B-C50C-407E-A947-70E740481C1C}">
+                                <a14:useLocalDpi xmlns:a14="http://schemas.microsoft.com/office/drawing/2010/main" val="0"/>
+                              </a:ext>
+                            </a:extLst>
+                          </a:blip>
+                          <a:stretch>
+                            <a:fillRect/>
+                          </a:stretch>
+                        </pic:blipFill>
+                        <pic:spPr>
+                          <a:xfrm>
+                            <a:off x="0" y="0"/>
+                            <a:ext cx="5486400" cy="3195320"/>
+                          </a:xfrm>
+                          <a:prstGeom prst="rect">
+                            <a:avLst/>
+                          </a:prstGeom>
+                        </pic:spPr>
+                      </pic:pic>
+                      <pic:pic xmlns:pic="http://schemas.openxmlformats.org/drawingml/2006/picture">
+                        <pic:nvPicPr>
+                          <pic:cNvPr id="9" name="Picture 9"/>
+                          <pic:cNvPicPr>
+                            <a:picLocks noChangeAspect="1"/>
+                          </pic:cNvPicPr>
+                        </pic:nvPicPr>
+                        <pic:blipFill>
+                          <a:blip r:embed="rId14">
+                            <a:extLst>
+                              <a:ext uri="{28A0092B-C50C-407E-A947-70E740481C1C}">
+                                <a14:useLocalDpi xmlns:a14="http://schemas.microsoft.com/office/drawing/2010/main" val="0"/>
+                              </a:ext>
+                            </a:extLst>
+                          </a:blip>
+                          <a:stretch>
+                            <a:fillRect/>
+                          </a:stretch>
+                        </pic:blipFill>
+                        <pic:spPr>
+                          <a:xfrm>
+                            <a:off x="0" y="3643086"/>
+                            <a:ext cx="5486400" cy="3199130"/>
+                          </a:xfrm>
+                          <a:prstGeom prst="rect">
+                            <a:avLst/>
+                          </a:prstGeom>
+                        </pic:spPr>
+                      </pic:pic>
+                      <wps:wsp>
+                        <wps:cNvPr id="10" name="Text Box 10"/>
+                        <wps:cNvSpPr txBox="1"/>
+                        <wps:spPr>
+                          <a:xfrm>
+                            <a:off x="1944914" y="3207657"/>
+                            <a:ext cx="1607820" cy="341630"/>
+                          </a:xfrm>
+                          <a:prstGeom prst="rect">
+                            <a:avLst/>
+                          </a:prstGeom>
+                          <a:noFill/>
+                          <a:ln>
+                            <a:noFill/>
+                          </a:ln>
+                          <a:effectLst/>
+                        </wps:spPr>
+                        <wps:style>
+                          <a:lnRef idx="0">
+                            <a:schemeClr val="accent1"/>
+                          </a:lnRef>
+                          <a:fillRef idx="0">
+                            <a:schemeClr val="accent1"/>
+                          </a:fillRef>
+                          <a:effectRef idx="0">
+                            <a:schemeClr val="accent1"/>
+                          </a:effectRef>
+                          <a:fontRef idx="minor">
+                            <a:schemeClr val="dk1"/>
+                          </a:fontRef>
+                        </wps:style>
+                        <wps:txbx>
+                          <w:txbxContent>
+                            <w:p>
+                              <w:pPr>
+                                <w:rPr>
+                                  <w:lang w:val="en-AU"/>
+                                </w:rPr>
+                              </w:pPr>
+                              <w:r>
+                                <w:rPr>
+                                  <w:lang w:val="en-AU"/>
+                                </w:rPr>
+                                <w:t>Figure 3: Home Page</w:t>
+                              </w:r>
+                            </w:p>
+                            <w:p>
+                              <w:pPr>
+                                <w:rPr>
+                                  <w:lang w:val="en-AU"/>
+                                </w:rPr>
+                              </w:pPr>
+                            </w:p>
+                          </w:txbxContent>
+                        </wps:txbx>
+                        <wps:bodyPr rot="0" spcFirstLastPara="0" vertOverflow="overflow" horzOverflow="overflow" vert="horz" wrap="square" lIns="91440" tIns="45720" rIns="91440" bIns="45720" numCol="1" spcCol="0" rtlCol="0" fromWordArt="0" anchor="t" anchorCtr="0" forceAA="0" compatLnSpc="1">
+                          <a:prstTxWarp prst="textNoShape">
+                            <a:avLst/>
+                          </a:prstTxWarp>
+                          <a:noAutofit/>
+                        </wps:bodyPr>
+                      </wps:wsp>
+                      <wps:wsp>
+                        <wps:cNvPr id="11" name="Text Box 11"/>
+                        <wps:cNvSpPr txBox="1"/>
+                        <wps:spPr>
+                          <a:xfrm>
+                            <a:off x="1654629" y="6865257"/>
+                            <a:ext cx="2181225" cy="341630"/>
+                          </a:xfrm>
+                          <a:prstGeom prst="rect">
+                            <a:avLst/>
+                          </a:prstGeom>
+                          <a:noFill/>
+                          <a:ln>
+                            <a:noFill/>
+                          </a:ln>
+                          <a:effectLst/>
+                        </wps:spPr>
+                        <wps:style>
+                          <a:lnRef idx="0">
+                            <a:schemeClr val="accent1"/>
+                          </a:lnRef>
+                          <a:fillRef idx="0">
+                            <a:schemeClr val="accent1"/>
+                          </a:fillRef>
+                          <a:effectRef idx="0">
+                            <a:schemeClr val="accent1"/>
+                          </a:effectRef>
+                          <a:fontRef idx="minor">
+                            <a:schemeClr val="dk1"/>
+                          </a:fontRef>
+                        </wps:style>
+                        <wps:txbx>
+                          <w:txbxContent>
+                            <w:p>
+                              <w:pPr>
+                                <w:rPr>
+                                  <w:lang w:val="en-AU"/>
+                                </w:rPr>
+                              </w:pPr>
+                              <w:r>
+                                <w:rPr>
+                                  <w:lang w:val="en-AU"/>
+                                </w:rPr>
+                                <w:t>Figure 4: Create Submission</w:t>
+                              </w:r>
+                            </w:p>
+                            <w:p>
+                              <w:pPr>
+                                <w:rPr>
+                                  <w:lang w:val="en-AU"/>
+                                </w:rPr>
+                              </w:pPr>
+                            </w:p>
+                          </w:txbxContent>
+                        </wps:txbx>
+                        <wps:bodyPr rot="0" spcFirstLastPara="0" vertOverflow="overflow" horzOverflow="overflow" vert="horz" wrap="square" lIns="91440" tIns="45720" rIns="91440" bIns="45720" numCol="1" spcCol="0" rtlCol="0" fromWordArt="0" anchor="t" anchorCtr="0" forceAA="0" compatLnSpc="1">
+                          <a:prstTxWarp prst="textNoShape">
+                            <a:avLst/>
+                          </a:prstTxWarp>
+                          <a:noAutofit/>
+                        </wps:bodyPr>
+                      </wps:wsp>
+                    </wpg:wgp>
+                  </a:graphicData>
+                </a:graphic>
+              </wp:anchor>
+            </w:drawing>
+          </mc:Choice>
+          <mc:Fallback>
+            <w:pict>
+              <v:group w14:anchorId="4680D7C0" id="Group 12" o:spid="_x0000_s1032" style="position:absolute;margin-left:-5.45pt;margin-top:19.45pt;width:6in;height:567.45pt;z-index:251667456" coordsize="5486400,7206887" o:gfxdata="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">
+                <v:shape id="Picture 8" o:spid="_x0000_s1033" type="#_x0000_t75" style="position:absolute;width:5486400;height:3195320;visibility:visible;mso-wrap-style:square" o:gfxdata="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">
+                  <v:imagedata r:id="rId15" o:title=""/>
+                  <v:path arrowok="t"/>
+                </v:shape>
+                <v:shape id="Picture 9" o:spid="_x0000_s1034" type="#_x0000_t75" style="position:absolute;top:3643086;width:5486400;height:3199130;visibility:visible;mso-wrap-style:square" o:gfxdata="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">
+                  <v:imagedata r:id="rId16" o:title=""/>
+                  <v:path arrowok="t"/>
+                </v:shape>
+                <v:shape id="Text Box 10" o:spid="_x0000_s1035" type="#_x0000_t202" style="position:absolute;left:1944914;top:3207657;width:1607820;height:341630;visibility:visible;mso-wrap-style:square;v-text-anchor:top" o:gfxdata="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" filled="f" stroked="f">
+                  <v:textbox>
+                    <w:txbxContent>
+                      <w:p>
+                        <w:pPr>
+                          <w:rPr>
+                            <w:lang w:val="en-AU"/>
+                          </w:rPr>
+                        </w:pPr>
+                        <w:r>
+                          <w:rPr>
+                            <w:lang w:val="en-AU"/>
+                          </w:rPr>
+                          <w:t>Figure 3: Home Page</w:t>
+                        </w:r>
+                      </w:p>
+                      <w:p>
+                        <w:pPr>
+                          <w:rPr>
+                            <w:lang w:val="en-AU"/>
+                          </w:rPr>
+                        </w:pPr>
+                      </w:p>
+                    </w:txbxContent>
+                  </v:textbox>
+                </v:shape>
+                <v:shape id="Text Box 11" o:spid="_x0000_s1036" type="#_x0000_t202" style="position:absolute;left:1654629;top:6865257;width:2181225;height:341630;visibility:visible;mso-wrap-style:square;v-text-anchor:top" o:gfxdata="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" filled="f" stroked="f">
+                  <v:textbox>
+                    <w:txbxContent>
+                      <w:p>
+                        <w:pPr>
+                          <w:rPr>
+                            <w:lang w:val="en-AU"/>
+                          </w:rPr>
+                        </w:pPr>
+                        <w:r>
+                          <w:rPr>
+                            <w:lang w:val="en-AU"/>
+                          </w:rPr>
+                          <w:t>Figure 4: Create Submission</w:t>
+                        </w:r>
+                      </w:p>
+                      <w:p>
+                        <w:pPr>
+                          <w:rPr>
+                            <w:lang w:val="en-AU"/>
+                          </w:rPr>
+                        </w:pPr>
+                      </w:p>
+                    </w:txbxContent>
+                  </v:textbox>
+                </v:shape>
+                <w10:wrap type="through"/>
+              </v:group>
+            </w:pict>
+          </mc:Fallback>
+        </mc:AlternateContent>
+      </w:r>
     </w:p>
     <w:p>
       <w:pPr>
@@ -8210,11 +8842,552 @@
         </w:rPr>
       </w:pPr>
     </w:p>
+    <w:p>
+      <w:pPr>
+        <w:widowControl w:val="0"/>
+        <w:autoSpaceDE w:val="0"/>
+        <w:autoSpaceDN w:val="0"/>
+        <w:adjustRightInd w:val="0"/>
+        <w:spacing w:line="320" w:lineRule="atLeast"/>
+        <w:rPr>
+          <w:rFonts w:asciiTheme="majorHAnsi" w:hAnsiTheme="majorHAnsi" w:cs="Calibri"/>
+          <w:bCs/>
+        </w:rPr>
+      </w:pPr>
+    </w:p>
+    <w:p>
+      <w:pPr>
+        <w:widowControl w:val="0"/>
+        <w:autoSpaceDE w:val="0"/>
+        <w:autoSpaceDN w:val="0"/>
+        <w:adjustRightInd w:val="0"/>
+        <w:spacing w:line="320" w:lineRule="atLeast"/>
+        <w:rPr>
+          <w:rFonts w:asciiTheme="majorHAnsi" w:hAnsiTheme="majorHAnsi" w:cs="Calibri"/>
+          <w:bCs/>
+        </w:rPr>
+      </w:pPr>
+    </w:p>
+    <w:p>
+      <w:pPr>
+        <w:widowControl w:val="0"/>
+        <w:autoSpaceDE w:val="0"/>
+        <w:autoSpaceDN w:val="0"/>
+        <w:adjustRightInd w:val="0"/>
+        <w:spacing w:line="320" w:lineRule="atLeast"/>
+        <w:rPr>
+          <w:rFonts w:asciiTheme="majorHAnsi" w:hAnsiTheme="majorHAnsi" w:cs="Calibri"/>
+          <w:bCs/>
+        </w:rPr>
+      </w:pPr>
+      <w:r>
+        <w:rPr>
+          <w:rFonts w:asciiTheme="majorHAnsi" w:hAnsiTheme="majorHAnsi" w:cs="Calibri"/>
+          <w:bCs/>
+          <w:noProof/>
+          <w:lang w:eastAsia="ja-JP"/>
+        </w:rPr>
+        <w:lastRenderedPageBreak/>
+        <mc:AlternateContent>
+          <mc:Choice Requires="wpg">
+            <w:drawing>
+              <wp:anchor distT="0" distB="0" distL="114300" distR="114300" simplePos="0" relativeHeight="251679744" behindDoc="0" locked="0" layoutInCell="1" allowOverlap="1" wp14:anchorId="6DB9DECF" wp14:editId="434B5203">
+                <wp:simplePos x="0" y="0"/>
+                <wp:positionH relativeFrom="column">
+                  <wp:posOffset>-68943</wp:posOffset>
+                </wp:positionH>
+                <wp:positionV relativeFrom="paragraph">
+                  <wp:posOffset>348343</wp:posOffset>
+                </wp:positionV>
+                <wp:extent cx="5486400" cy="7312297"/>
+                <wp:effectExtent l="0" t="0" r="0" b="3175"/>
+                <wp:wrapThrough wrapText="bothSides">
+                  <wp:wrapPolygon edited="0">
+                    <wp:start x="0" y="0"/>
+                    <wp:lineTo x="0" y="5928"/>
+                    <wp:lineTo x="10800" y="6003"/>
+                    <wp:lineTo x="0" y="6303"/>
+                    <wp:lineTo x="0" y="12981"/>
+                    <wp:lineTo x="5400" y="13206"/>
+                    <wp:lineTo x="5400" y="14106"/>
+                    <wp:lineTo x="0" y="14406"/>
+                    <wp:lineTo x="0" y="20484"/>
+                    <wp:lineTo x="5800" y="21534"/>
+                    <wp:lineTo x="15800" y="21534"/>
+                    <wp:lineTo x="21500" y="20484"/>
+                    <wp:lineTo x="21500" y="14406"/>
+                    <wp:lineTo x="16100" y="14106"/>
+                    <wp:lineTo x="16100" y="13206"/>
+                    <wp:lineTo x="21500" y="12981"/>
+                    <wp:lineTo x="21500" y="6303"/>
+                    <wp:lineTo x="10800" y="6003"/>
+                    <wp:lineTo x="21500" y="5928"/>
+                    <wp:lineTo x="21500" y="0"/>
+                    <wp:lineTo x="0" y="0"/>
+                  </wp:wrapPolygon>
+                </wp:wrapThrough>
+                <wp:docPr id="21" name="Group 21"/>
+                <wp:cNvGraphicFramePr/>
+                <a:graphic xmlns:a="http://schemas.openxmlformats.org/drawingml/2006/main">
+                  <a:graphicData uri="http://schemas.microsoft.com/office/word/2010/wordprocessingGroup">
+                    <wpg:wgp>
+                      <wpg:cNvGrpSpPr/>
+                      <wpg:grpSpPr>
+                        <a:xfrm>
+                          <a:off x="0" y="0"/>
+                          <a:ext cx="5486400" cy="7312297"/>
+                          <a:chOff x="0" y="0"/>
+                          <a:chExt cx="5486400" cy="7312297"/>
+                        </a:xfrm>
+                      </wpg:grpSpPr>
+                      <pic:pic xmlns:pic="http://schemas.openxmlformats.org/drawingml/2006/picture">
+                        <pic:nvPicPr>
+                          <pic:cNvPr id="13" name="Picture 13"/>
+                          <pic:cNvPicPr>
+                            <a:picLocks noChangeAspect="1"/>
+                          </pic:cNvPicPr>
+                        </pic:nvPicPr>
+                        <pic:blipFill>
+                          <a:blip r:embed="rId17">
+                            <a:extLst>
+                              <a:ext uri="{28A0092B-C50C-407E-A947-70E740481C1C}">
+                                <a14:useLocalDpi xmlns:a14="http://schemas.microsoft.com/office/drawing/2010/main" val="0"/>
+                              </a:ext>
+                            </a:extLst>
+                          </a:blip>
+                          <a:stretch>
+                            <a:fillRect/>
+                          </a:stretch>
+                        </pic:blipFill>
+                        <pic:spPr>
+                          <a:xfrm>
+                            <a:off x="0" y="0"/>
+                            <a:ext cx="5486400" cy="1672590"/>
+                          </a:xfrm>
+                          <a:prstGeom prst="rect">
+                            <a:avLst/>
+                          </a:prstGeom>
+                        </pic:spPr>
+                      </pic:pic>
+                      <pic:pic xmlns:pic="http://schemas.openxmlformats.org/drawingml/2006/picture">
+                        <pic:nvPicPr>
+                          <pic:cNvPr id="15" name="Picture 15"/>
+                          <pic:cNvPicPr>
+                            <a:picLocks noChangeAspect="1"/>
+                          </pic:cNvPicPr>
+                        </pic:nvPicPr>
+                        <pic:blipFill>
+                          <a:blip r:embed="rId18">
+                            <a:extLst>
+                              <a:ext uri="{28A0092B-C50C-407E-A947-70E740481C1C}">
+                                <a14:useLocalDpi xmlns:a14="http://schemas.microsoft.com/office/drawing/2010/main" val="0"/>
+                              </a:ext>
+                            </a:extLst>
+                          </a:blip>
+                          <a:stretch>
+                            <a:fillRect/>
+                          </a:stretch>
+                        </pic:blipFill>
+                        <pic:spPr>
+                          <a:xfrm>
+                            <a:off x="0" y="4905828"/>
+                            <a:ext cx="5486400" cy="2023110"/>
+                          </a:xfrm>
+                          <a:prstGeom prst="rect">
+                            <a:avLst/>
+                          </a:prstGeom>
+                        </pic:spPr>
+                      </pic:pic>
+                      <pic:pic xmlns:pic="http://schemas.openxmlformats.org/drawingml/2006/picture">
+                        <pic:nvPicPr>
+                          <pic:cNvPr id="16" name="Picture 16"/>
+                          <pic:cNvPicPr>
+                            <a:picLocks noChangeAspect="1"/>
+                          </pic:cNvPicPr>
+                        </pic:nvPicPr>
+                        <pic:blipFill>
+                          <a:blip r:embed="rId19">
+                            <a:extLst>
+                              <a:ext uri="{28A0092B-C50C-407E-A947-70E740481C1C}">
+                                <a14:useLocalDpi xmlns:a14="http://schemas.microsoft.com/office/drawing/2010/main" val="0"/>
+                              </a:ext>
+                            </a:extLst>
+                          </a:blip>
+                          <a:stretch>
+                            <a:fillRect/>
+                          </a:stretch>
+                        </pic:blipFill>
+                        <pic:spPr>
+                          <a:xfrm>
+                            <a:off x="0" y="2162628"/>
+                            <a:ext cx="5486400" cy="2233295"/>
+                          </a:xfrm>
+                          <a:prstGeom prst="rect">
+                            <a:avLst/>
+                          </a:prstGeom>
+                        </pic:spPr>
+                      </pic:pic>
+                      <wps:wsp>
+                        <wps:cNvPr id="17" name="Text Box 17"/>
+                        <wps:cNvSpPr txBox="1"/>
+                        <wps:spPr>
+                          <a:xfrm>
+                            <a:off x="1654629" y="1712686"/>
+                            <a:ext cx="2179320" cy="341630"/>
+                          </a:xfrm>
+                          <a:prstGeom prst="rect">
+                            <a:avLst/>
+                          </a:prstGeom>
+                          <a:noFill/>
+                          <a:ln>
+                            <a:noFill/>
+                          </a:ln>
+                          <a:effectLst/>
+                        </wps:spPr>
+                        <wps:style>
+                          <a:lnRef idx="0">
+                            <a:schemeClr val="accent1"/>
+                          </a:lnRef>
+                          <a:fillRef idx="0">
+                            <a:schemeClr val="accent1"/>
+                          </a:fillRef>
+                          <a:effectRef idx="0">
+                            <a:schemeClr val="accent1"/>
+                          </a:effectRef>
+                          <a:fontRef idx="minor">
+                            <a:schemeClr val="dk1"/>
+                          </a:fontRef>
+                        </wps:style>
+                        <wps:txbx>
+                          <w:txbxContent>
+                            <w:p>
+                              <w:pPr>
+                                <w:rPr>
+                                  <w:lang w:val="en-AU"/>
+                                </w:rPr>
+                              </w:pPr>
+                              <w:r>
+                                <w:rPr>
+                                  <w:lang w:val="en-AU"/>
+                                </w:rPr>
+                                <w:t>Figure 5: Sorting Submissions</w:t>
+                              </w:r>
+                            </w:p>
+                            <w:p>
+                              <w:pPr>
+                                <w:rPr>
+                                  <w:lang w:val="en-AU"/>
+                                </w:rPr>
+                              </w:pPr>
+                            </w:p>
+                          </w:txbxContent>
+                        </wps:txbx>
+                        <wps:bodyPr rot="0" spcFirstLastPara="0" vertOverflow="overflow" horzOverflow="overflow" vert="horz" wrap="square" lIns="91440" tIns="45720" rIns="91440" bIns="45720" numCol="1" spcCol="0" rtlCol="0" fromWordArt="0" anchor="t" anchorCtr="0" forceAA="0" compatLnSpc="1">
+                          <a:prstTxWarp prst="textNoShape">
+                            <a:avLst/>
+                          </a:prstTxWarp>
+                          <a:noAutofit/>
+                        </wps:bodyPr>
+                      </wps:wsp>
+                      <wps:wsp>
+                        <wps:cNvPr id="18" name="Text Box 18"/>
+                        <wps:cNvSpPr txBox="1"/>
+                        <wps:spPr>
+                          <a:xfrm>
+                            <a:off x="1320800" y="4455886"/>
+                            <a:ext cx="2859405" cy="341630"/>
+                          </a:xfrm>
+                          <a:prstGeom prst="rect">
+                            <a:avLst/>
+                          </a:prstGeom>
+                          <a:noFill/>
+                          <a:ln>
+                            <a:noFill/>
+                          </a:ln>
+                          <a:effectLst/>
+                        </wps:spPr>
+                        <wps:style>
+                          <a:lnRef idx="0">
+                            <a:schemeClr val="accent1"/>
+                          </a:lnRef>
+                          <a:fillRef idx="0">
+                            <a:schemeClr val="accent1"/>
+                          </a:fillRef>
+                          <a:effectRef idx="0">
+                            <a:schemeClr val="accent1"/>
+                          </a:effectRef>
+                          <a:fontRef idx="minor">
+                            <a:schemeClr val="dk1"/>
+                          </a:fontRef>
+                        </wps:style>
+                        <wps:txbx>
+                          <w:txbxContent>
+                            <w:p>
+                              <w:pPr>
+                                <w:rPr>
+                                  <w:lang w:val="en-AU"/>
+                                </w:rPr>
+                              </w:pPr>
+                              <w:r>
+                                <w:rPr>
+                                  <w:lang w:val="en-AU"/>
+                                </w:rPr>
+                                <w:t>Figure 6: Comments View - My Comment</w:t>
+                              </w:r>
+                            </w:p>
+                            <w:p>
+                              <w:pPr>
+                                <w:rPr>
+                                  <w:lang w:val="en-AU"/>
+                                </w:rPr>
+                              </w:pPr>
+                            </w:p>
+                          </w:txbxContent>
+                        </wps:txbx>
+                        <wps:bodyPr rot="0" spcFirstLastPara="0" vertOverflow="overflow" horzOverflow="overflow" vert="horz" wrap="square" lIns="91440" tIns="45720" rIns="91440" bIns="45720" numCol="1" spcCol="0" rtlCol="0" fromWordArt="0" anchor="t" anchorCtr="0" forceAA="0" compatLnSpc="1">
+                          <a:prstTxWarp prst="textNoShape">
+                            <a:avLst/>
+                          </a:prstTxWarp>
+                          <a:noAutofit/>
+                        </wps:bodyPr>
+                      </wps:wsp>
+                      <wps:wsp>
+                        <wps:cNvPr id="20" name="Text Box 20"/>
+                        <wps:cNvSpPr txBox="1"/>
+                        <wps:spPr>
+                          <a:xfrm>
+                            <a:off x="1436914" y="6966857"/>
+                            <a:ext cx="2632710" cy="345440"/>
+                          </a:xfrm>
+                          <a:prstGeom prst="rect">
+                            <a:avLst/>
+                          </a:prstGeom>
+                          <a:noFill/>
+                          <a:ln>
+                            <a:noFill/>
+                          </a:ln>
+                          <a:effectLst/>
+                        </wps:spPr>
+                        <wps:style>
+                          <a:lnRef idx="0">
+                            <a:schemeClr val="accent1"/>
+                          </a:lnRef>
+                          <a:fillRef idx="0">
+                            <a:schemeClr val="accent1"/>
+                          </a:fillRef>
+                          <a:effectRef idx="0">
+                            <a:schemeClr val="accent1"/>
+                          </a:effectRef>
+                          <a:fontRef idx="minor">
+                            <a:schemeClr val="dk1"/>
+                          </a:fontRef>
+                        </wps:style>
+                        <wps:txbx>
+                          <w:txbxContent>
+                            <w:p>
+                              <w:pPr>
+                                <w:rPr>
+                                  <w:lang w:val="en-AU"/>
+                                </w:rPr>
+                              </w:pPr>
+                              <w:r>
+                                <w:rPr>
+                                  <w:lang w:val="en-AU"/>
+                                </w:rPr>
+                                <w:t xml:space="preserve">Figure </w:t>
+                              </w:r>
+                              <w:r>
+                                <w:rPr>
+                                  <w:lang w:val="en-AU"/>
+                                </w:rPr>
+                                <w:t>6: Comments View - Standard</w:t>
+                              </w:r>
+                            </w:p>
+                            <w:p>
+                              <w:pPr>
+                                <w:rPr>
+                                  <w:lang w:val="en-AU"/>
+                                </w:rPr>
+                              </w:pPr>
+                            </w:p>
+                          </w:txbxContent>
+                        </wps:txbx>
+                        <wps:bodyPr rot="0" spcFirstLastPara="0" vertOverflow="overflow" horzOverflow="overflow" vert="horz" wrap="square" lIns="91440" tIns="45720" rIns="91440" bIns="45720" numCol="1" spcCol="0" rtlCol="0" fromWordArt="0" anchor="t" anchorCtr="0" forceAA="0" compatLnSpc="1">
+                          <a:prstTxWarp prst="textNoShape">
+                            <a:avLst/>
+                          </a:prstTxWarp>
+                          <a:noAutofit/>
+                        </wps:bodyPr>
+                      </wps:wsp>
+                    </wpg:wgp>
+                  </a:graphicData>
+                </a:graphic>
+              </wp:anchor>
+            </w:drawing>
+          </mc:Choice>
+          <mc:Fallback>
+            <w:pict>
+              <v:group w14:anchorId="6DB9DECF" id="Group 21" o:spid="_x0000_s1037" style="position:absolute;margin-left:-5.45pt;margin-top:27.45pt;width:6in;height:575.75pt;z-index:251679744" coordsize="5486400,7312297" o:gfxdata="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">
+                <v:shape id="Picture 13" o:spid="_x0000_s1038" type="#_x0000_t75" style="position:absolute;width:5486400;height:1672590;visibility:visible;mso-wrap-style:square" o:gfxdata="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">
+                  <v:imagedata r:id="rId20" o:title=""/>
+                  <v:path arrowok="t"/>
+                </v:shape>
+                <v:shape id="Picture 15" o:spid="_x0000_s1039" type="#_x0000_t75" style="position:absolute;top:4905828;width:5486400;height:2023110;visibility:visible;mso-wrap-style:square" o:gfxdata="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">
+                  <v:imagedata r:id="rId21" o:title=""/>
+                  <v:path arrowok="t"/>
+                </v:shape>
+                <v:shape id="Picture 16" o:spid="_x0000_s1040" type="#_x0000_t75" style="position:absolute;top:2162628;width:5486400;height:2233295;visibility:visible;mso-wrap-style:square" o:gfxdata="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">
+                  <v:imagedata r:id="rId22" o:title=""/>
+                  <v:path arrowok="t"/>
+                </v:shape>
+                <v:shape id="Text Box 17" o:spid="_x0000_s1041" type="#_x0000_t202" style="position:absolute;left:1654629;top:1712686;width:2179320;height:341630;visibility:visible;mso-wrap-style:square;v-text-anchor:top" o:gfxdata="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" filled="f" stroked="f">
+                  <v:textbox>
+                    <w:txbxContent>
+                      <w:p>
+                        <w:pPr>
+                          <w:rPr>
+                            <w:lang w:val="en-AU"/>
+                          </w:rPr>
+                        </w:pPr>
+                        <w:r>
+                          <w:rPr>
+                            <w:lang w:val="en-AU"/>
+                          </w:rPr>
+                          <w:t>Figure 5: Sorting Submissions</w:t>
+                        </w:r>
+                      </w:p>
+                      <w:p>
+                        <w:pPr>
+                          <w:rPr>
+                            <w:lang w:val="en-AU"/>
+                          </w:rPr>
+                        </w:pPr>
+                      </w:p>
+                    </w:txbxContent>
+                  </v:textbox>
+                </v:shape>
+                <v:shape id="Text Box 18" o:spid="_x0000_s1042" type="#_x0000_t202" style="position:absolute;left:1320800;top:4455886;width:2859405;height:341630;visibility:visible;mso-wrap-style:square;v-text-anchor:top" o:gfxdata="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" filled="f" stroked="f">
+                  <v:textbox>
+                    <w:txbxContent>
+                      <w:p>
+                        <w:pPr>
+                          <w:rPr>
+                            <w:lang w:val="en-AU"/>
+                          </w:rPr>
+                        </w:pPr>
+                        <w:r>
+                          <w:rPr>
+                            <w:lang w:val="en-AU"/>
+                          </w:rPr>
+                          <w:t>Figure 6: Comments View - My Comment</w:t>
+                        </w:r>
+                      </w:p>
+                      <w:p>
+                        <w:pPr>
+                          <w:rPr>
+                            <w:lang w:val="en-AU"/>
+                          </w:rPr>
+                        </w:pPr>
+                      </w:p>
+                    </w:txbxContent>
+                  </v:textbox>
+                </v:shape>
+                <v:shape id="Text Box 20" o:spid="_x0000_s1043" type="#_x0000_t202" style="position:absolute;left:1436914;top:6966857;width:2632710;height:345440;visibility:visible;mso-wrap-style:square;v-text-anchor:top" o:gfxdata="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" filled="f" stroked="f">
+                  <v:textbox>
+                    <w:txbxContent>
+                      <w:p>
+                        <w:pPr>
+                          <w:rPr>
+                            <w:lang w:val="en-AU"/>
+                          </w:rPr>
+                        </w:pPr>
+                        <w:r>
+                          <w:rPr>
+                            <w:lang w:val="en-AU"/>
+                          </w:rPr>
+                          <w:t xml:space="preserve">Figure </w:t>
+                        </w:r>
+                        <w:r>
+                          <w:rPr>
+                            <w:lang w:val="en-AU"/>
+                          </w:rPr>
+                          <w:t>6: Comments View - Standard</w:t>
+                        </w:r>
+                      </w:p>
+                      <w:p>
+                        <w:pPr>
+                          <w:rPr>
+                            <w:lang w:val="en-AU"/>
+                          </w:rPr>
+                        </w:pPr>
+                      </w:p>
+                    </w:txbxContent>
+                  </v:textbox>
+                </v:shape>
+                <w10:wrap type="through"/>
+              </v:group>
+            </w:pict>
+          </mc:Fallback>
+        </mc:AlternateContent>
+      </w:r>
+    </w:p>
+    <w:p>
+      <w:pPr>
+        <w:widowControl w:val="0"/>
+        <w:autoSpaceDE w:val="0"/>
+        <w:autoSpaceDN w:val="0"/>
+        <w:adjustRightInd w:val="0"/>
+        <w:spacing w:line="320" w:lineRule="atLeast"/>
+        <w:rPr>
+          <w:rFonts w:asciiTheme="majorHAnsi" w:hAnsiTheme="majorHAnsi" w:cs="Calibri"/>
+          <w:bCs/>
+        </w:rPr>
+      </w:pPr>
+    </w:p>
+    <w:p>
+      <w:pPr>
+        <w:widowControl w:val="0"/>
+        <w:autoSpaceDE w:val="0"/>
+        <w:autoSpaceDN w:val="0"/>
+        <w:adjustRightInd w:val="0"/>
+        <w:spacing w:line="320" w:lineRule="atLeast"/>
+        <w:rPr>
+          <w:rFonts w:asciiTheme="majorHAnsi" w:hAnsiTheme="majorHAnsi" w:cs="Calibri"/>
+          <w:bCs/>
+        </w:rPr>
+      </w:pPr>
+    </w:p>
+    <w:p>
+      <w:pPr>
+        <w:widowControl w:val="0"/>
+        <w:autoSpaceDE w:val="0"/>
+        <w:autoSpaceDN w:val="0"/>
+        <w:adjustRightInd w:val="0"/>
+        <w:spacing w:line="320" w:lineRule="atLeast"/>
+        <w:rPr>
+          <w:rFonts w:asciiTheme="majorHAnsi" w:hAnsiTheme="majorHAnsi" w:cs="Calibri"/>
+          <w:bCs/>
+        </w:rPr>
+      </w:pPr>
+    </w:p>
+    <w:p>
+      <w:pPr>
+        <w:widowControl w:val="0"/>
+        <w:autoSpaceDE w:val="0"/>
+        <w:autoSpaceDN w:val="0"/>
+        <w:adjustRightInd w:val="0"/>
+        <w:spacing w:line="320" w:lineRule="atLeast"/>
+        <w:rPr>
+          <w:rFonts w:asciiTheme="majorHAnsi" w:hAnsiTheme="majorHAnsi" w:cs="Calibri"/>
+          <w:bCs/>
+        </w:rPr>
+      </w:pPr>
+    </w:p>
     <w:sectPr>
-      <w:headerReference w:type="even" r:id="rId9"/>
-      <w:headerReference w:type="default" r:id="rId10"/>
-      <w:footerReference w:type="even" r:id="rId11"/>
-      <w:footerReference w:type="default" r:id="rId12"/>
+      <w:headerReference w:type="even" r:id="rId23"/>
+      <w:headerReference w:type="default" r:id="rId24"/>
+      <w:footerReference w:type="even" r:id="rId25"/>
+      <w:footerReference w:type="default" r:id="rId26"/>
       <w:pgSz w:w="12240" w:h="15840"/>
       <w:pgMar w:top="1440" w:right="1800" w:bottom="1440" w:left="1800" w:header="720" w:footer="720" w:gutter="0"/>
       <w:cols w:space="720"/>
@@ -8226,7 +9399,7 @@
 </file>
 
 <file path=word/endnotes.xml><?xml version="1.0" encoding="utf-8"?>
-<w:endnotes xmlns:wpc="http://schemas.microsoft.com/office/word/2010/wordprocessingCanvas" xmlns:cx="http://schemas.microsoft.com/office/drawing/2014/chartex" xmlns:cx1="http://schemas.microsoft.com/office/drawing/2015/9/8/chartex" xmlns:mc="http://schemas.openxmlformats.org/markup-compatibility/2006" xmlns:o="urn:schemas-microsoft-com:office:office" xmlns:r="http://schemas.openxmlformats.org/officeDocument/2006/relationships" xmlns:m="http://schemas.openxmlformats.org/officeDocument/2006/math" xmlns:v="urn:schemas-microsoft-com:vml" xmlns:wp14="http://schemas.microsoft.com/office/word/2010/wordprocessingDrawing" xmlns:wp="http://schemas.openxmlformats.org/drawingml/2006/wordprocessingDrawing" xmlns:w10="urn:schemas-microsoft-com:office:word" xmlns:w="http://schemas.openxmlformats.org/wordprocessingml/2006/main" xmlns:w14="http://schemas.microsoft.com/office/word/2010/wordml" xmlns:w15="http://schemas.microsoft.com/office/word/2012/wordml" xmlns:w16se="http://schemas.microsoft.com/office/word/2015/wordml/symex" xmlns:wpg="http://schemas.microsoft.com/office/word/2010/wordprocessingGroup" xmlns:wpi="http://schemas.microsoft.com/office/word/2010/wordprocessingInk" xmlns:wne="http://schemas.microsoft.com/office/word/2006/wordml" xmlns:wps="http://schemas.microsoft.com/office/word/2010/wordprocessingShape" mc:Ignorable="w14 w15 w16se wp14">
+<w:endnotes xmlns:wpc="http://schemas.microsoft.com/office/word/2010/wordprocessingCanvas" xmlns:mo="http://schemas.microsoft.com/office/mac/office/2008/main" xmlns:mc="http://schemas.openxmlformats.org/markup-compatibility/2006" xmlns:mv="urn:schemas-microsoft-com:mac:vml" xmlns:o="urn:schemas-microsoft-com:office:office" xmlns:r="http://schemas.openxmlformats.org/officeDocument/2006/relationships" xmlns:m="http://schemas.openxmlformats.org/officeDocument/2006/math" xmlns:v="urn:schemas-microsoft-com:vml" xmlns:wp14="http://schemas.microsoft.com/office/word/2010/wordprocessingDrawing" xmlns:wp="http://schemas.openxmlformats.org/drawingml/2006/wordprocessingDrawing" xmlns:w10="urn:schemas-microsoft-com:office:word" xmlns:w="http://schemas.openxmlformats.org/wordprocessingml/2006/main" xmlns:w14="http://schemas.microsoft.com/office/word/2010/wordml" xmlns:w15="http://schemas.microsoft.com/office/word/2012/wordml" xmlns:wpg="http://schemas.microsoft.com/office/word/2010/wordprocessingGroup" xmlns:wpi="http://schemas.microsoft.com/office/word/2010/wordprocessingInk" xmlns:wne="http://schemas.microsoft.com/office/word/2006/wordml" xmlns:wps="http://schemas.microsoft.com/office/word/2010/wordprocessingShape" mc:Ignorable="w14 w15 wp14">
   <w:endnote w:type="separator" w:id="-1">
     <w:p>
       <w:r>
@@ -8245,7 +9418,7 @@
 </file>
 
 <file path=word/footer1.xml><?xml version="1.0" encoding="utf-8"?>
-<w:ftr xmlns:wpc="http://schemas.microsoft.com/office/word/2010/wordprocessingCanvas" xmlns:cx="http://schemas.microsoft.com/office/drawing/2014/chartex" xmlns:cx1="http://schemas.microsoft.com/office/drawing/2015/9/8/chartex" xmlns:mc="http://schemas.openxmlformats.org/markup-compatibility/2006" xmlns:o="urn:schemas-microsoft-com:office:office" xmlns:r="http://schemas.openxmlformats.org/officeDocument/2006/relationships" xmlns:m="http://schemas.openxmlformats.org/officeDocument/2006/math" xmlns:v="urn:schemas-microsoft-com:vml" xmlns:wp14="http://schemas.microsoft.com/office/word/2010/wordprocessingDrawing" xmlns:wp="http://schemas.openxmlformats.org/drawingml/2006/wordprocessingDrawing" xmlns:w10="urn:schemas-microsoft-com:office:word" xmlns:w="http://schemas.openxmlformats.org/wordprocessingml/2006/main" xmlns:w14="http://schemas.microsoft.com/office/word/2010/wordml" xmlns:w15="http://schemas.microsoft.com/office/word/2012/wordml" xmlns:w16se="http://schemas.microsoft.com/office/word/2015/wordml/symex" xmlns:wpg="http://schemas.microsoft.com/office/word/2010/wordprocessingGroup" xmlns:wpi="http://schemas.microsoft.com/office/word/2010/wordprocessingInk" xmlns:wne="http://schemas.microsoft.com/office/word/2006/wordml" xmlns:wps="http://schemas.microsoft.com/office/word/2010/wordprocessingShape" mc:Ignorable="w14 w15 w16se wp14">
+<w:ftr xmlns:wpc="http://schemas.microsoft.com/office/word/2010/wordprocessingCanvas" xmlns:mo="http://schemas.microsoft.com/office/mac/office/2008/main" xmlns:mc="http://schemas.openxmlformats.org/markup-compatibility/2006" xmlns:mv="urn:schemas-microsoft-com:mac:vml" xmlns:o="urn:schemas-microsoft-com:office:office" xmlns:r="http://schemas.openxmlformats.org/officeDocument/2006/relationships" xmlns:m="http://schemas.openxmlformats.org/officeDocument/2006/math" xmlns:v="urn:schemas-microsoft-com:vml" xmlns:wp14="http://schemas.microsoft.com/office/word/2010/wordprocessingDrawing" xmlns:wp="http://schemas.openxmlformats.org/drawingml/2006/wordprocessingDrawing" xmlns:w10="urn:schemas-microsoft-com:office:word" xmlns:w="http://schemas.openxmlformats.org/wordprocessingml/2006/main" xmlns:w14="http://schemas.microsoft.com/office/word/2010/wordml" xmlns:w15="http://schemas.microsoft.com/office/word/2012/wordml" xmlns:wpg="http://schemas.microsoft.com/office/word/2010/wordprocessingGroup" xmlns:wpi="http://schemas.microsoft.com/office/word/2010/wordprocessingInk" xmlns:wne="http://schemas.microsoft.com/office/word/2006/wordml" xmlns:wps="http://schemas.microsoft.com/office/word/2010/wordprocessingShape" mc:Ignorable="w14 w15 wp14">
   <w:tbl>
     <w:tblPr>
       <w:tblW w:w="5000" w:type="pct"/>
@@ -8274,6 +9447,7 @@
           <w:dataBinding w:prefixMappings="xmlns:ns0='http://schemas.openxmlformats.org/package/2006/metadata/core-properties' xmlns:ns1='http://purl.org/dc/elements/1.1/'" w:xpath="/ns0:coreProperties[1]/ns1:title[1]" w:storeItemID="{6C3C8BC8-F283-45AE-878A-BAB7291924A1}"/>
           <w:text/>
         </w:sdtPr>
+        <w:sdtEndPr/>
         <w:sdtContent>
           <w:tc>
             <w:tcPr>
@@ -8375,7 +9549,7 @@
 </file>
 
 <file path=word/footer2.xml><?xml version="1.0" encoding="utf-8"?>
-<w:ftr xmlns:wpc="http://schemas.microsoft.com/office/word/2010/wordprocessingCanvas" xmlns:cx="http://schemas.microsoft.com/office/drawing/2014/chartex" xmlns:cx1="http://schemas.microsoft.com/office/drawing/2015/9/8/chartex" xmlns:mc="http://schemas.openxmlformats.org/markup-compatibility/2006" xmlns:o="urn:schemas-microsoft-com:office:office" xmlns:r="http://schemas.openxmlformats.org/officeDocument/2006/relationships" xmlns:m="http://schemas.openxmlformats.org/officeDocument/2006/math" xmlns:v="urn:schemas-microsoft-com:vml" xmlns:wp14="http://schemas.microsoft.com/office/word/2010/wordprocessingDrawing" xmlns:wp="http://schemas.openxmlformats.org/drawingml/2006/wordprocessingDrawing" xmlns:w10="urn:schemas-microsoft-com:office:word" xmlns:w="http://schemas.openxmlformats.org/wordprocessingml/2006/main" xmlns:w14="http://schemas.microsoft.com/office/word/2010/wordml" xmlns:w15="http://schemas.microsoft.com/office/word/2012/wordml" xmlns:w16se="http://schemas.microsoft.com/office/word/2015/wordml/symex" xmlns:wpg="http://schemas.microsoft.com/office/word/2010/wordprocessingGroup" xmlns:wpi="http://schemas.microsoft.com/office/word/2010/wordprocessingInk" xmlns:wne="http://schemas.microsoft.com/office/word/2006/wordml" xmlns:wps="http://schemas.microsoft.com/office/word/2010/wordprocessingShape" mc:Ignorable="w14 w15 w16se wp14">
+<w:ftr xmlns:wpc="http://schemas.microsoft.com/office/word/2010/wordprocessingCanvas" xmlns:mo="http://schemas.microsoft.com/office/mac/office/2008/main" xmlns:mc="http://schemas.openxmlformats.org/markup-compatibility/2006" xmlns:mv="urn:schemas-microsoft-com:mac:vml" xmlns:o="urn:schemas-microsoft-com:office:office" xmlns:r="http://schemas.openxmlformats.org/officeDocument/2006/relationships" xmlns:m="http://schemas.openxmlformats.org/officeDocument/2006/math" xmlns:v="urn:schemas-microsoft-com:vml" xmlns:wp14="http://schemas.microsoft.com/office/word/2010/wordprocessingDrawing" xmlns:wp="http://schemas.openxmlformats.org/drawingml/2006/wordprocessingDrawing" xmlns:w10="urn:schemas-microsoft-com:office:word" xmlns:w="http://schemas.openxmlformats.org/wordprocessingml/2006/main" xmlns:w14="http://schemas.microsoft.com/office/word/2010/wordml" xmlns:w15="http://schemas.microsoft.com/office/word/2012/wordml" xmlns:wpg="http://schemas.microsoft.com/office/word/2010/wordprocessingGroup" xmlns:wpi="http://schemas.microsoft.com/office/word/2010/wordprocessingInk" xmlns:wne="http://schemas.microsoft.com/office/word/2006/wordml" xmlns:wps="http://schemas.microsoft.com/office/word/2010/wordprocessingShape" mc:Ignorable="w14 w15 wp14">
   <w:tbl>
     <w:tblPr>
       <w:tblW w:w="5000" w:type="pct"/>
@@ -8466,7 +9640,7 @@
               <w:noProof/>
               <w:color w:val="4F81BD" w:themeColor="accent1"/>
             </w:rPr>
-            <w:t>2</w:t>
+            <w:t>4</w:t>
           </w:r>
           <w:r>
             <w:rPr>
@@ -8489,7 +9663,7 @@
 </file>
 
 <file path=word/footnotes.xml><?xml version="1.0" encoding="utf-8"?>
-<w:footnotes xmlns:wpc="http://schemas.microsoft.com/office/word/2010/wordprocessingCanvas" xmlns:cx="http://schemas.microsoft.com/office/drawing/2014/chartex" xmlns:cx1="http://schemas.microsoft.com/office/drawing/2015/9/8/chartex" xmlns:mc="http://schemas.openxmlformats.org/markup-compatibility/2006" xmlns:o="urn:schemas-microsoft-com:office:office" xmlns:r="http://schemas.openxmlformats.org/officeDocument/2006/relationships" xmlns:m="http://schemas.openxmlformats.org/officeDocument/2006/math" xmlns:v="urn:schemas-microsoft-com:vml" xmlns:wp14="http://schemas.microsoft.com/office/word/2010/wordprocessingDrawing" xmlns:wp="http://schemas.openxmlformats.org/drawingml/2006/wordprocessingDrawing" xmlns:w10="urn:schemas-microsoft-com:office:word" xmlns:w="http://schemas.openxmlformats.org/wordprocessingml/2006/main" xmlns:w14="http://schemas.microsoft.com/office/word/2010/wordml" xmlns:w15="http://schemas.microsoft.com/office/word/2012/wordml" xmlns:w16se="http://schemas.microsoft.com/office/word/2015/wordml/symex" xmlns:wpg="http://schemas.microsoft.com/office/word/2010/wordprocessingGroup" xmlns:wpi="http://schemas.microsoft.com/office/word/2010/wordprocessingInk" xmlns:wne="http://schemas.microsoft.com/office/word/2006/wordml" xmlns:wps="http://schemas.microsoft.com/office/word/2010/wordprocessingShape" mc:Ignorable="w14 w15 w16se wp14">
+<w:footnotes xmlns:wpc="http://schemas.microsoft.com/office/word/2010/wordprocessingCanvas" xmlns:mo="http://schemas.microsoft.com/office/mac/office/2008/main" xmlns:mc="http://schemas.openxmlformats.org/markup-compatibility/2006" xmlns:mv="urn:schemas-microsoft-com:mac:vml" xmlns:o="urn:schemas-microsoft-com:office:office" xmlns:r="http://schemas.openxmlformats.org/officeDocument/2006/relationships" xmlns:m="http://schemas.openxmlformats.org/officeDocument/2006/math" xmlns:v="urn:schemas-microsoft-com:vml" xmlns:wp14="http://schemas.microsoft.com/office/word/2010/wordprocessingDrawing" xmlns:wp="http://schemas.openxmlformats.org/drawingml/2006/wordprocessingDrawing" xmlns:w10="urn:schemas-microsoft-com:office:word" xmlns:w="http://schemas.openxmlformats.org/wordprocessingml/2006/main" xmlns:w14="http://schemas.microsoft.com/office/word/2010/wordml" xmlns:w15="http://schemas.microsoft.com/office/word/2012/wordml" xmlns:wpg="http://schemas.microsoft.com/office/word/2010/wordprocessingGroup" xmlns:wpi="http://schemas.microsoft.com/office/word/2010/wordprocessingInk" xmlns:wne="http://schemas.microsoft.com/office/word/2006/wordml" xmlns:wps="http://schemas.microsoft.com/office/word/2010/wordprocessingShape" mc:Ignorable="w14 w15 wp14">
   <w:footnote w:type="separator" w:id="-1">
     <w:p>
       <w:r>
@@ -8508,7 +9682,7 @@
 </file>
 
 <file path=word/header1.xml><?xml version="1.0" encoding="utf-8"?>
-<w:hdr xmlns:wpc="http://schemas.microsoft.com/office/word/2010/wordprocessingCanvas" xmlns:cx="http://schemas.microsoft.com/office/drawing/2014/chartex" xmlns:cx1="http://schemas.microsoft.com/office/drawing/2015/9/8/chartex" xmlns:mc="http://schemas.openxmlformats.org/markup-compatibility/2006" xmlns:o="urn:schemas-microsoft-com:office:office" xmlns:r="http://schemas.openxmlformats.org/officeDocument/2006/relationships" xmlns:m="http://schemas.openxmlformats.org/officeDocument/2006/math" xmlns:v="urn:schemas-microsoft-com:vml" xmlns:wp14="http://schemas.microsoft.com/office/word/2010/wordprocessingDrawing" xmlns:wp="http://schemas.openxmlformats.org/drawingml/2006/wordprocessingDrawing" xmlns:w10="urn:schemas-microsoft-com:office:word" xmlns:w="http://schemas.openxmlformats.org/wordprocessingml/2006/main" xmlns:w14="http://schemas.microsoft.com/office/word/2010/wordml" xmlns:w15="http://schemas.microsoft.com/office/word/2012/wordml" xmlns:w16se="http://schemas.microsoft.com/office/word/2015/wordml/symex" xmlns:wpg="http://schemas.microsoft.com/office/word/2010/wordprocessingGroup" xmlns:wpi="http://schemas.microsoft.com/office/word/2010/wordprocessingInk" xmlns:wne="http://schemas.microsoft.com/office/word/2006/wordml" xmlns:wps="http://schemas.microsoft.com/office/word/2010/wordprocessingShape" mc:Ignorable="w14 w15 w16se wp14">
+<w:hdr xmlns:wpc="http://schemas.microsoft.com/office/word/2010/wordprocessingCanvas" xmlns:mo="http://schemas.microsoft.com/office/mac/office/2008/main" xmlns:mc="http://schemas.openxmlformats.org/markup-compatibility/2006" xmlns:mv="urn:schemas-microsoft-com:mac:vml" xmlns:o="urn:schemas-microsoft-com:office:office" xmlns:r="http://schemas.openxmlformats.org/officeDocument/2006/relationships" xmlns:m="http://schemas.openxmlformats.org/officeDocument/2006/math" xmlns:v="urn:schemas-microsoft-com:vml" xmlns:wp14="http://schemas.microsoft.com/office/word/2010/wordprocessingDrawing" xmlns:wp="http://schemas.openxmlformats.org/drawingml/2006/wordprocessingDrawing" xmlns:w10="urn:schemas-microsoft-com:office:word" xmlns:w="http://schemas.openxmlformats.org/wordprocessingml/2006/main" xmlns:w14="http://schemas.microsoft.com/office/word/2010/wordml" xmlns:w15="http://schemas.microsoft.com/office/word/2012/wordml" xmlns:wpg="http://schemas.microsoft.com/office/word/2010/wordprocessingGroup" xmlns:wpi="http://schemas.microsoft.com/office/word/2010/wordprocessingInk" xmlns:wne="http://schemas.microsoft.com/office/word/2006/wordml" xmlns:wps="http://schemas.microsoft.com/office/word/2010/wordprocessingShape" mc:Ignorable="w14 w15 wp14">
   <w:p>
     <w:pPr>
       <w:pStyle w:val="Header"/>
@@ -8522,6 +9696,7 @@
         <w:temporary/>
         <w:showingPlcHdr/>
       </w:sdtPr>
+      <w:sdtEndPr/>
       <w:sdtContent>
         <w:r>
           <w:t>[Type text]</w:t>
@@ -8540,6 +9715,7 @@
         <w:temporary/>
         <w:showingPlcHdr/>
       </w:sdtPr>
+      <w:sdtEndPr/>
       <w:sdtContent>
         <w:r>
           <w:t>[Type text]</w:t>
@@ -8558,6 +9734,7 @@
         <w:temporary/>
         <w:showingPlcHdr/>
       </w:sdtPr>
+      <w:sdtEndPr/>
       <w:sdtContent>
         <w:r>
           <w:t>[Type text]</w:t>
@@ -8574,7 +9751,7 @@
 </file>
 
 <file path=word/header2.xml><?xml version="1.0" encoding="utf-8"?>
-<w:hdr xmlns:wpc="http://schemas.microsoft.com/office/word/2010/wordprocessingCanvas" xmlns:cx="http://schemas.microsoft.com/office/drawing/2014/chartex" xmlns:cx1="http://schemas.microsoft.com/office/drawing/2015/9/8/chartex" xmlns:mc="http://schemas.openxmlformats.org/markup-compatibility/2006" xmlns:o="urn:schemas-microsoft-com:office:office" xmlns:r="http://schemas.openxmlformats.org/officeDocument/2006/relationships" xmlns:m="http://schemas.openxmlformats.org/officeDocument/2006/math" xmlns:v="urn:schemas-microsoft-com:vml" xmlns:wp14="http://schemas.microsoft.com/office/word/2010/wordprocessingDrawing" xmlns:wp="http://schemas.openxmlformats.org/drawingml/2006/wordprocessingDrawing" xmlns:w10="urn:schemas-microsoft-com:office:word" xmlns:w="http://schemas.openxmlformats.org/wordprocessingml/2006/main" xmlns:w14="http://schemas.microsoft.com/office/word/2010/wordml" xmlns:w15="http://schemas.microsoft.com/office/word/2012/wordml" xmlns:w16se="http://schemas.microsoft.com/office/word/2015/wordml/symex" xmlns:wpg="http://schemas.microsoft.com/office/word/2010/wordprocessingGroup" xmlns:wpi="http://schemas.microsoft.com/office/word/2010/wordprocessingInk" xmlns:wne="http://schemas.microsoft.com/office/word/2006/wordml" xmlns:wps="http://schemas.microsoft.com/office/word/2010/wordprocessingShape" mc:Ignorable="w14 w15 w16se wp14">
+<w:hdr xmlns:wpc="http://schemas.microsoft.com/office/word/2010/wordprocessingCanvas" xmlns:mo="http://schemas.microsoft.com/office/mac/office/2008/main" xmlns:mc="http://schemas.openxmlformats.org/markup-compatibility/2006" xmlns:mv="urn:schemas-microsoft-com:mac:vml" xmlns:o="urn:schemas-microsoft-com:office:office" xmlns:r="http://schemas.openxmlformats.org/officeDocument/2006/relationships" xmlns:m="http://schemas.openxmlformats.org/officeDocument/2006/math" xmlns:v="urn:schemas-microsoft-com:vml" xmlns:wp14="http://schemas.microsoft.com/office/word/2010/wordprocessingDrawing" xmlns:wp="http://schemas.openxmlformats.org/drawingml/2006/wordprocessingDrawing" xmlns:w10="urn:schemas-microsoft-com:office:word" xmlns:w="http://schemas.openxmlformats.org/wordprocessingml/2006/main" xmlns:w14="http://schemas.microsoft.com/office/word/2010/wordml" xmlns:w15="http://schemas.microsoft.com/office/word/2012/wordml" xmlns:wpg="http://schemas.microsoft.com/office/word/2010/wordprocessingGroup" xmlns:wpi="http://schemas.microsoft.com/office/word/2010/wordprocessingInk" xmlns:wne="http://schemas.microsoft.com/office/word/2006/wordml" xmlns:wps="http://schemas.microsoft.com/office/word/2010/wordprocessingShape" mc:Ignorable="w14 w15 wp14">
   <w:tbl>
     <w:tblPr>
       <w:tblW w:w="5179" w:type="pct"/>
@@ -8604,6 +9781,7 @@
           <w:dataBinding w:prefixMappings="xmlns:ns0='http://schemas.openxmlformats.org/package/2006/metadata/core-properties' xmlns:ns1='http://purl.org/dc/elements/1.1/'" w:xpath="/ns0:coreProperties[1]/ns1:title[1]" w:storeItemID="{6C3C8BC8-F283-45AE-878A-BAB7291924A1}"/>
           <w:text/>
         </w:sdtPr>
+        <w:sdtEndPr/>
         <w:sdtContent>
           <w:tc>
             <w:tcPr>
@@ -8670,7 +9848,7 @@
     <w:r>
       <w:rPr>
         <w:noProof/>
-        <w:lang w:val="en-GB" w:eastAsia="ja-JP"/>
+        <w:lang w:eastAsia="ja-JP"/>
       </w:rPr>
       <mc:AlternateContent>
         <mc:Choice Requires="wps">
@@ -8710,14 +9888,14 @@
                       </a:ln>
                       <a:extLst>
                         <a:ext uri="{909E8E84-426E-40dd-AFC4-6F175D3DCCD1}">
-                          <a14:hiddenFill xmlns:a14="http://schemas.microsoft.com/office/drawing/2010/main" xmlns:w="http://schemas.openxmlformats.org/wordprocessingml/2006/main" xmlns:w10="urn:schemas-microsoft-com:office:word" xmlns:v="urn:schemas-microsoft-com:vml" xmlns:o="urn:schemas-microsoft-com:office:office" xmlns="" xmlns:mv="urn:schemas-microsoft-com:mac:vml" xmlns:mo="http://schemas.microsoft.com/office/mac/office/2008/main">
+                          <a14:hiddenFill xmlns="" xmlns:o="urn:schemas-microsoft-com:office:office" xmlns:v="urn:schemas-microsoft-com:vml" xmlns:w10="urn:schemas-microsoft-com:office:word" xmlns:w="http://schemas.openxmlformats.org/wordprocessingml/2006/main" xmlns:a14="http://schemas.microsoft.com/office/drawing/2010/main" xmlns:w16se="http://schemas.microsoft.com/office/word/2015/wordml/symex" xmlns:cx1="http://schemas.microsoft.com/office/drawing/2015/9/8/chartex" xmlns:cx="http://schemas.microsoft.com/office/drawing/2014/chartex">
                             <a:solidFill>
                               <a:srgbClr val="FFFFFF"/>
                             </a:solidFill>
                           </a14:hiddenFill>
                         </a:ext>
                         <a:ext uri="{91240B29-F687-4f45-9708-019B960494DF}">
-                          <a14:hiddenLine xmlns:a14="http://schemas.microsoft.com/office/drawing/2010/main" xmlns:w="http://schemas.openxmlformats.org/wordprocessingml/2006/main" xmlns:w10="urn:schemas-microsoft-com:office:word" xmlns:v="urn:schemas-microsoft-com:vml" xmlns:o="urn:schemas-microsoft-com:office:office" xmlns="" xmlns:mv="urn:schemas-microsoft-com:mac:vml" xmlns:mo="http://schemas.microsoft.com/office/mac/office/2008/main" w="9525">
+                          <a14:hiddenLine xmlns="" xmlns:o="urn:schemas-microsoft-com:office:office" xmlns:v="urn:schemas-microsoft-com:vml" xmlns:w10="urn:schemas-microsoft-com:office:word" xmlns:w="http://schemas.openxmlformats.org/wordprocessingml/2006/main" xmlns:a14="http://schemas.microsoft.com/office/drawing/2010/main" xmlns:w16se="http://schemas.microsoft.com/office/word/2015/wordml/symex" xmlns:cx1="http://schemas.microsoft.com/office/drawing/2015/9/8/chartex" xmlns:cx="http://schemas.microsoft.com/office/drawing/2014/chartex" w="9525">
                             <a:solidFill>
                               <a:srgbClr val="000000"/>
                             </a:solidFill>
@@ -8786,11 +9964,11 @@
         </mc:Choice>
         <mc:Fallback>
           <w:pict>
-            <v:shapetype w14:anchorId="27BF4B63" id="_x0000_t202" coordsize="21600,21600" o:spt="202" path="m,l,21600r21600,l21600,xe">
+            <v:shapetype w14:anchorId="27BF4B63" id="_x0000_t202" coordsize="21600,21600" o:spt="202" path="m0,0l0,21600,21600,21600,21600,0xe">
               <v:stroke joinstyle="miter"/>
               <v:path gradientshapeok="t" o:connecttype="rect"/>
             </v:shapetype>
-            <v:shape id="Text Box 15" o:spid="_x0000_s1026" type="#_x0000_t202" style="position:absolute;margin-left:71.2pt;margin-top:29.4pt;width:31.5pt;height:22.55pt;z-index:251658752;visibility:visible;mso-wrap-style:square;mso-width-percent:0;mso-height-percent:0;mso-wrap-distance-left:9pt;mso-wrap-distance-top:0;mso-wrap-distance-right:9pt;mso-wrap-distance-bottom:0;mso-position-horizontal:absolute;mso-position-horizontal-relative:page;mso-position-vertical:absolute;mso-position-vertical-relative:page;mso-width-percent:0;mso-height-percent:0;mso-width-relative:page;mso-height-relative:page;v-text-anchor:top" o:gfxdata="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" filled="f" stroked="f">
+            <v:shape id="Text Box 15" o:spid="_x0000_s1044" type="#_x0000_t202" style="position:absolute;margin-left:71.2pt;margin-top:29.4pt;width:31.5pt;height:22.55pt;z-index:251658752;visibility:visible;mso-wrap-style:square;mso-width-percent:0;mso-height-percent:0;mso-wrap-distance-left:9pt;mso-wrap-distance-top:0;mso-wrap-distance-right:9pt;mso-wrap-distance-bottom:0;mso-position-horizontal:absolute;mso-position-horizontal-relative:page;mso-position-vertical:absolute;mso-position-vertical-relative:page;mso-width-percent:0;mso-height-percent:0;mso-width-relative:page;mso-height-relative:page;v-text-anchor:top" o:gfxdata="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" filled="f" stroked="f">
               <v:textbox>
                 <w:txbxContent>
                   <w:p>
@@ -8843,7 +10021,7 @@
 </file>
 
 <file path=word/header3.xml><?xml version="1.0" encoding="utf-8"?>
-<w:hdr xmlns:wpc="http://schemas.microsoft.com/office/word/2010/wordprocessingCanvas" xmlns:cx="http://schemas.microsoft.com/office/drawing/2014/chartex" xmlns:cx1="http://schemas.microsoft.com/office/drawing/2015/9/8/chartex" xmlns:mc="http://schemas.openxmlformats.org/markup-compatibility/2006" xmlns:o="urn:schemas-microsoft-com:office:office" xmlns:r="http://schemas.openxmlformats.org/officeDocument/2006/relationships" xmlns:m="http://schemas.openxmlformats.org/officeDocument/2006/math" xmlns:v="urn:schemas-microsoft-com:vml" xmlns:wp14="http://schemas.microsoft.com/office/word/2010/wordprocessingDrawing" xmlns:wp="http://schemas.openxmlformats.org/drawingml/2006/wordprocessingDrawing" xmlns:w10="urn:schemas-microsoft-com:office:word" xmlns:w="http://schemas.openxmlformats.org/wordprocessingml/2006/main" xmlns:w14="http://schemas.microsoft.com/office/word/2010/wordml" xmlns:w15="http://schemas.microsoft.com/office/word/2012/wordml" xmlns:w16se="http://schemas.microsoft.com/office/word/2015/wordml/symex" xmlns:wpg="http://schemas.microsoft.com/office/word/2010/wordprocessingGroup" xmlns:wpi="http://schemas.microsoft.com/office/word/2010/wordprocessingInk" xmlns:wne="http://schemas.microsoft.com/office/word/2006/wordml" xmlns:wps="http://schemas.microsoft.com/office/word/2010/wordprocessingShape" mc:Ignorable="w14 w15 w16se wp14">
+<w:hdr xmlns:wpc="http://schemas.microsoft.com/office/word/2010/wordprocessingCanvas" xmlns:mo="http://schemas.microsoft.com/office/mac/office/2008/main" xmlns:mc="http://schemas.openxmlformats.org/markup-compatibility/2006" xmlns:mv="urn:schemas-microsoft-com:mac:vml" xmlns:o="urn:schemas-microsoft-com:office:office" xmlns:r="http://schemas.openxmlformats.org/officeDocument/2006/relationships" xmlns:m="http://schemas.openxmlformats.org/officeDocument/2006/math" xmlns:v="urn:schemas-microsoft-com:vml" xmlns:wp14="http://schemas.microsoft.com/office/word/2010/wordprocessingDrawing" xmlns:wp="http://schemas.openxmlformats.org/drawingml/2006/wordprocessingDrawing" xmlns:w10="urn:schemas-microsoft-com:office:word" xmlns:w="http://schemas.openxmlformats.org/wordprocessingml/2006/main" xmlns:w14="http://schemas.microsoft.com/office/word/2010/wordml" xmlns:w15="http://schemas.microsoft.com/office/word/2012/wordml" xmlns:wpg="http://schemas.microsoft.com/office/word/2010/wordprocessingGroup" xmlns:wpi="http://schemas.microsoft.com/office/word/2010/wordprocessingInk" xmlns:wne="http://schemas.microsoft.com/office/word/2006/wordml" xmlns:wps="http://schemas.microsoft.com/office/word/2010/wordprocessingShape" mc:Ignorable="w14 w15 wp14">
   <w:tbl>
     <w:tblPr>
       <w:tblW w:w="5498" w:type="pct"/>
@@ -8925,8 +10103,8 @@
 </file>
 
 <file path=word/numbering.xml><?xml version="1.0" encoding="utf-8"?>
-<w:numbering xmlns:wpc="http://schemas.microsoft.com/office/word/2010/wordprocessingCanvas" xmlns:cx="http://schemas.microsoft.com/office/drawing/2014/chartex" xmlns:cx1="http://schemas.microsoft.com/office/drawing/2015/9/8/chartex" xmlns:mc="http://schemas.openxmlformats.org/markup-compatibility/2006" xmlns:o="urn:schemas-microsoft-com:office:office" xmlns:r="http://schemas.openxmlformats.org/officeDocument/2006/relationships" xmlns:m="http://schemas.openxmlformats.org/officeDocument/2006/math" xmlns:v="urn:schemas-microsoft-com:vml" xmlns:wp14="http://schemas.microsoft.com/office/word/2010/wordprocessingDrawing" xmlns:wp="http://schemas.openxmlformats.org/drawingml/2006/wordprocessingDrawing" xmlns:w10="urn:schemas-microsoft-com:office:word" xmlns:w="http://schemas.openxmlformats.org/wordprocessingml/2006/main" xmlns:w14="http://schemas.microsoft.com/office/word/2010/wordml" xmlns:w15="http://schemas.microsoft.com/office/word/2012/wordml" xmlns:w16se="http://schemas.microsoft.com/office/word/2015/wordml/symex" xmlns:wpg="http://schemas.microsoft.com/office/word/2010/wordprocessingGroup" xmlns:wpi="http://schemas.microsoft.com/office/word/2010/wordprocessingInk" xmlns:wne="http://schemas.microsoft.com/office/word/2006/wordml" xmlns:wps="http://schemas.microsoft.com/office/word/2010/wordprocessingShape" mc:Ignorable="w14 w15 w16se wp14">
-  <w:abstractNum w:abstractNumId="0" w15:restartNumberingAfterBreak="0">
+<w:numbering xmlns:wpc="http://schemas.microsoft.com/office/word/2010/wordprocessingCanvas" xmlns:mo="http://schemas.microsoft.com/office/mac/office/2008/main" xmlns:mc="http://schemas.openxmlformats.org/markup-compatibility/2006" xmlns:mv="urn:schemas-microsoft-com:mac:vml" xmlns:o="urn:schemas-microsoft-com:office:office" xmlns:r="http://schemas.openxmlformats.org/officeDocument/2006/relationships" xmlns:m="http://schemas.openxmlformats.org/officeDocument/2006/math" xmlns:v="urn:schemas-microsoft-com:vml" xmlns:wp14="http://schemas.microsoft.com/office/word/2010/wordprocessingDrawing" xmlns:wp="http://schemas.openxmlformats.org/drawingml/2006/wordprocessingDrawing" xmlns:w10="urn:schemas-microsoft-com:office:word" xmlns:w="http://schemas.openxmlformats.org/wordprocessingml/2006/main" xmlns:w14="http://schemas.microsoft.com/office/word/2010/wordml" xmlns:w15="http://schemas.microsoft.com/office/word/2012/wordml" xmlns:wpg="http://schemas.microsoft.com/office/word/2010/wordprocessingGroup" xmlns:wpi="http://schemas.microsoft.com/office/word/2010/wordprocessingInk" xmlns:wne="http://schemas.microsoft.com/office/word/2006/wordml" xmlns:wps="http://schemas.microsoft.com/office/word/2010/wordprocessingShape" mc:Ignorable="w14 w15 wp14">
+  <w:abstractNum w:abstractNumId="0">
     <w:nsid w:val="0ADC5A31"/>
     <w:multiLevelType w:val="hybridMultilevel"/>
     <w:tmpl w:val="B6C89986"/>
@@ -9039,7 +10217,7 @@
       </w:rPr>
     </w:lvl>
   </w:abstractNum>
-  <w:abstractNum w:abstractNumId="1" w15:restartNumberingAfterBreak="0">
+  <w:abstractNum w:abstractNumId="1">
     <w:nsid w:val="0C246ED8"/>
     <w:multiLevelType w:val="hybridMultilevel"/>
     <w:tmpl w:val="58041606"/>
@@ -9152,7 +10330,7 @@
       </w:rPr>
     </w:lvl>
   </w:abstractNum>
-  <w:abstractNum w:abstractNumId="2" w15:restartNumberingAfterBreak="0">
+  <w:abstractNum w:abstractNumId="2">
     <w:nsid w:val="134E4343"/>
     <w:multiLevelType w:val="hybridMultilevel"/>
     <w:tmpl w:val="4954B198"/>
@@ -9265,7 +10443,7 @@
       </w:rPr>
     </w:lvl>
   </w:abstractNum>
-  <w:abstractNum w:abstractNumId="3" w15:restartNumberingAfterBreak="0">
+  <w:abstractNum w:abstractNumId="3">
     <w:nsid w:val="16B3176B"/>
     <w:multiLevelType w:val="hybridMultilevel"/>
     <w:tmpl w:val="AADE9BFC"/>
@@ -9378,7 +10556,7 @@
       </w:rPr>
     </w:lvl>
   </w:abstractNum>
-  <w:abstractNum w:abstractNumId="4" w15:restartNumberingAfterBreak="0">
+  <w:abstractNum w:abstractNumId="4">
     <w:nsid w:val="17AE2E5B"/>
     <w:multiLevelType w:val="hybridMultilevel"/>
     <w:tmpl w:val="FBE084A2"/>
@@ -9467,7 +10645,7 @@
       </w:pPr>
     </w:lvl>
   </w:abstractNum>
-  <w:abstractNum w:abstractNumId="5" w15:restartNumberingAfterBreak="0">
+  <w:abstractNum w:abstractNumId="5">
     <w:nsid w:val="1EA83A93"/>
     <w:multiLevelType w:val="hybridMultilevel"/>
     <w:tmpl w:val="A96E8E38"/>
@@ -9580,7 +10758,7 @@
       </w:rPr>
     </w:lvl>
   </w:abstractNum>
-  <w:abstractNum w:abstractNumId="6" w15:restartNumberingAfterBreak="0">
+  <w:abstractNum w:abstractNumId="6">
     <w:nsid w:val="2D794219"/>
     <w:multiLevelType w:val="hybridMultilevel"/>
     <w:tmpl w:val="F9A60F94"/>
@@ -9693,7 +10871,7 @@
       </w:rPr>
     </w:lvl>
   </w:abstractNum>
-  <w:abstractNum w:abstractNumId="7" w15:restartNumberingAfterBreak="0">
+  <w:abstractNum w:abstractNumId="7">
     <w:nsid w:val="38D21077"/>
     <w:multiLevelType w:val="hybridMultilevel"/>
     <w:tmpl w:val="C0DEA896"/>
@@ -9806,7 +10984,7 @@
       </w:rPr>
     </w:lvl>
   </w:abstractNum>
-  <w:abstractNum w:abstractNumId="8" w15:restartNumberingAfterBreak="0">
+  <w:abstractNum w:abstractNumId="8">
     <w:nsid w:val="40042BC7"/>
     <w:multiLevelType w:val="hybridMultilevel"/>
     <w:tmpl w:val="4EEE87CA"/>
@@ -9919,7 +11097,7 @@
       </w:rPr>
     </w:lvl>
   </w:abstractNum>
-  <w:abstractNum w:abstractNumId="9" w15:restartNumberingAfterBreak="0">
+  <w:abstractNum w:abstractNumId="9">
     <w:nsid w:val="4ADF06B2"/>
     <w:multiLevelType w:val="hybridMultilevel"/>
     <w:tmpl w:val="F18C085E"/>
@@ -10032,7 +11210,7 @@
       </w:rPr>
     </w:lvl>
   </w:abstractNum>
-  <w:abstractNum w:abstractNumId="10" w15:restartNumberingAfterBreak="0">
+  <w:abstractNum w:abstractNumId="10">
     <w:nsid w:val="521413E9"/>
     <w:multiLevelType w:val="hybridMultilevel"/>
     <w:tmpl w:val="1B9C7972"/>
@@ -10146,7 +11324,7 @@
       </w:rPr>
     </w:lvl>
   </w:abstractNum>
-  <w:abstractNum w:abstractNumId="11" w15:restartNumberingAfterBreak="0">
+  <w:abstractNum w:abstractNumId="11">
     <w:nsid w:val="54563E76"/>
     <w:multiLevelType w:val="hybridMultilevel"/>
     <w:tmpl w:val="F5BCD0AE"/>
@@ -10259,7 +11437,7 @@
       </w:rPr>
     </w:lvl>
   </w:abstractNum>
-  <w:abstractNum w:abstractNumId="12" w15:restartNumberingAfterBreak="0">
+  <w:abstractNum w:abstractNumId="12">
     <w:nsid w:val="54A87654"/>
     <w:multiLevelType w:val="hybridMultilevel"/>
     <w:tmpl w:val="98929B36"/>
@@ -10372,7 +11550,7 @@
       </w:rPr>
     </w:lvl>
   </w:abstractNum>
-  <w:abstractNum w:abstractNumId="13" w15:restartNumberingAfterBreak="0">
+  <w:abstractNum w:abstractNumId="13">
     <w:nsid w:val="578D0135"/>
     <w:multiLevelType w:val="hybridMultilevel"/>
     <w:tmpl w:val="EC425B66"/>
@@ -10485,7 +11663,7 @@
       </w:rPr>
     </w:lvl>
   </w:abstractNum>
-  <w:abstractNum w:abstractNumId="14" w15:restartNumberingAfterBreak="0">
+  <w:abstractNum w:abstractNumId="14">
     <w:nsid w:val="5EB76882"/>
     <w:multiLevelType w:val="hybridMultilevel"/>
     <w:tmpl w:val="23BC29DA"/>
@@ -10598,7 +11776,7 @@
       </w:rPr>
     </w:lvl>
   </w:abstractNum>
-  <w:abstractNum w:abstractNumId="15" w15:restartNumberingAfterBreak="0">
+  <w:abstractNum w:abstractNumId="15">
     <w:nsid w:val="681D7EA6"/>
     <w:multiLevelType w:val="hybridMultilevel"/>
     <w:tmpl w:val="885EFC94"/>
@@ -10711,7 +11889,7 @@
       </w:rPr>
     </w:lvl>
   </w:abstractNum>
-  <w:abstractNum w:abstractNumId="16" w15:restartNumberingAfterBreak="0">
+  <w:abstractNum w:abstractNumId="16">
     <w:nsid w:val="6B3E6840"/>
     <w:multiLevelType w:val="hybridMultilevel"/>
     <w:tmpl w:val="A4D02E26"/>
@@ -10800,7 +11978,7 @@
       </w:pPr>
     </w:lvl>
   </w:abstractNum>
-  <w:abstractNum w:abstractNumId="17" w15:restartNumberingAfterBreak="0">
+  <w:abstractNum w:abstractNumId="17">
     <w:nsid w:val="78680150"/>
     <w:multiLevelType w:val="hybridMultilevel"/>
     <w:tmpl w:val="22EE77AA"/>
@@ -10913,7 +12091,7 @@
       </w:rPr>
     </w:lvl>
   </w:abstractNum>
-  <w:abstractNum w:abstractNumId="18" w15:restartNumberingAfterBreak="0">
+  <w:abstractNum w:abstractNumId="18">
     <w:nsid w:val="797130F5"/>
     <w:multiLevelType w:val="hybridMultilevel"/>
     <w:tmpl w:val="B0FA0E1E"/>
@@ -11026,7 +12204,7 @@
       </w:rPr>
     </w:lvl>
   </w:abstractNum>
-  <w:abstractNum w:abstractNumId="19" w15:restartNumberingAfterBreak="0">
+  <w:abstractNum w:abstractNumId="19">
     <w:nsid w:val="79A759BA"/>
     <w:multiLevelType w:val="hybridMultilevel"/>
     <w:tmpl w:val="0F2C5D96"/>
@@ -11139,7 +12317,7 @@
       </w:rPr>
     </w:lvl>
   </w:abstractNum>
-  <w:abstractNum w:abstractNumId="20" w15:restartNumberingAfterBreak="0">
+  <w:abstractNum w:abstractNumId="20">
     <w:nsid w:val="7AA273AF"/>
     <w:multiLevelType w:val="hybridMultilevel"/>
     <w:tmpl w:val="88D6205A"/>
@@ -11252,7 +12430,7 @@
       </w:rPr>
     </w:lvl>
   </w:abstractNum>
-  <w:abstractNum w:abstractNumId="21" w15:restartNumberingAfterBreak="0">
+  <w:abstractNum w:abstractNumId="21">
     <w:nsid w:val="7FD862D1"/>
     <w:multiLevelType w:val="hybridMultilevel"/>
     <w:tmpl w:val="7F36DE4A"/>
@@ -11435,7 +12613,7 @@
 </file>
 
 <file path=word/styles.xml><?xml version="1.0" encoding="utf-8"?>
-<w:styles xmlns:mc="http://schemas.openxmlformats.org/markup-compatibility/2006" xmlns:r="http://schemas.openxmlformats.org/officeDocument/2006/relationships" xmlns:w="http://schemas.openxmlformats.org/wordprocessingml/2006/main" xmlns:w14="http://schemas.microsoft.com/office/word/2010/wordml" xmlns:w15="http://schemas.microsoft.com/office/word/2012/wordml" xmlns:w16se="http://schemas.microsoft.com/office/word/2015/wordml/symex" mc:Ignorable="w14 w15 w16se">
+<w:styles xmlns:mc="http://schemas.openxmlformats.org/markup-compatibility/2006" xmlns:r="http://schemas.openxmlformats.org/officeDocument/2006/relationships" xmlns:w="http://schemas.openxmlformats.org/wordprocessingml/2006/main" xmlns:w14="http://schemas.microsoft.com/office/word/2010/wordml" xmlns:w15="http://schemas.microsoft.com/office/word/2012/wordml" mc:Ignorable="w14 w15">
   <w:docDefaults>
     <w:rPrDefault>
       <w:rPr>
@@ -11447,7 +12625,7 @@
     </w:rPrDefault>
     <w:pPrDefault/>
   </w:docDefaults>
-  <w:latentStyles w:defLockedState="0" w:defUIPriority="99" w:defSemiHidden="0" w:defUnhideWhenUsed="0" w:defQFormat="0" w:count="371">
+  <w:latentStyles w:defLockedState="0" w:defUIPriority="99" w:defSemiHidden="0" w:defUnhideWhenUsed="0" w:defQFormat="0" w:count="380">
     <w:lsdException w:name="Normal" w:uiPriority="0" w:qFormat="1"/>
     <w:lsdException w:name="heading 1" w:uiPriority="9" w:qFormat="1"/>
     <w:lsdException w:name="heading 2" w:semiHidden="1" w:uiPriority="9" w:unhideWhenUsed="1" w:qFormat="1"/>
@@ -12037,10 +13215,17 @@
     <w:tblPr>
       <w:tblStyleRowBandSize w:val="1"/>
       <w:tblStyleColBandSize w:val="1"/>
+      <w:tblInd w:w="0" w:type="dxa"/>
       <w:tblBorders>
         <w:top w:val="single" w:sz="8" w:space="0" w:color="4F81BD" w:themeColor="accent1"/>
         <w:bottom w:val="single" w:sz="8" w:space="0" w:color="4F81BD" w:themeColor="accent1"/>
       </w:tblBorders>
+      <w:tblCellMar>
+        <w:top w:w="0" w:type="dxa"/>
+        <w:left w:w="108" w:type="dxa"/>
+        <w:bottom w:w="0" w:type="dxa"/>
+        <w:right w:w="108" w:type="dxa"/>
+      </w:tblCellMar>
     </w:tblPr>
     <w:tblStylePr w:type="firstRow">
       <w:pPr>
@@ -12125,6 +13310,7 @@
     <w:uiPriority w:val="59"/>
     <w:rsid w:val="00472EFF"/>
     <w:tblPr>
+      <w:tblInd w:w="0" w:type="dxa"/>
       <w:tblBorders>
         <w:top w:val="single" w:sz="4" w:space="0" w:color="auto"/>
         <w:left w:val="single" w:sz="4" w:space="0" w:color="auto"/>
@@ -12133,6 +13319,12 @@
         <w:insideH w:val="single" w:sz="4" w:space="0" w:color="auto"/>
         <w:insideV w:val="single" w:sz="4" w:space="0" w:color="auto"/>
       </w:tblBorders>
+      <w:tblCellMar>
+        <w:top w:w="0" w:type="dxa"/>
+        <w:left w:w="108" w:type="dxa"/>
+        <w:bottom w:w="0" w:type="dxa"/>
+        <w:right w:w="108" w:type="dxa"/>
+      </w:tblCellMar>
     </w:tblPr>
   </w:style>
   <w:style w:type="table" w:styleId="LightList">
@@ -12143,12 +13335,19 @@
     <w:tblPr>
       <w:tblStyleRowBandSize w:val="1"/>
       <w:tblStyleColBandSize w:val="1"/>
+      <w:tblInd w:w="0" w:type="dxa"/>
       <w:tblBorders>
         <w:top w:val="single" w:sz="8" w:space="0" w:color="000000" w:themeColor="text1"/>
         <w:left w:val="single" w:sz="8" w:space="0" w:color="000000" w:themeColor="text1"/>
         <w:bottom w:val="single" w:sz="8" w:space="0" w:color="000000" w:themeColor="text1"/>
         <w:right w:val="single" w:sz="8" w:space="0" w:color="000000" w:themeColor="text1"/>
       </w:tblBorders>
+      <w:tblCellMar>
+        <w:top w:w="0" w:type="dxa"/>
+        <w:left w:w="108" w:type="dxa"/>
+        <w:bottom w:w="0" w:type="dxa"/>
+        <w:right w:w="108" w:type="dxa"/>
+      </w:tblCellMar>
     </w:tblPr>
     <w:tblStylePr w:type="firstRow">
       <w:pPr>
@@ -12228,10 +13427,17 @@
     <w:tblPr>
       <w:tblStyleRowBandSize w:val="1"/>
       <w:tblStyleColBandSize w:val="1"/>
+      <w:tblInd w:w="0" w:type="dxa"/>
       <w:tblBorders>
         <w:top w:val="single" w:sz="8" w:space="0" w:color="F79646" w:themeColor="accent6"/>
         <w:bottom w:val="single" w:sz="8" w:space="0" w:color="F79646" w:themeColor="accent6"/>
       </w:tblBorders>
+      <w:tblCellMar>
+        <w:top w:w="0" w:type="dxa"/>
+        <w:left w:w="108" w:type="dxa"/>
+        <w:bottom w:w="0" w:type="dxa"/>
+        <w:right w:w="108" w:type="dxa"/>
+      </w:tblCellMar>
     </w:tblPr>
     <w:tblStylePr w:type="firstRow">
       <w:pPr>
@@ -12321,10 +13527,17 @@
     <w:tblPr>
       <w:tblStyleRowBandSize w:val="1"/>
       <w:tblStyleColBandSize w:val="1"/>
+      <w:tblInd w:w="0" w:type="dxa"/>
       <w:tblBorders>
         <w:top w:val="single" w:sz="8" w:space="0" w:color="4BACC6" w:themeColor="accent5"/>
         <w:bottom w:val="single" w:sz="8" w:space="0" w:color="4BACC6" w:themeColor="accent5"/>
       </w:tblBorders>
+      <w:tblCellMar>
+        <w:top w:w="0" w:type="dxa"/>
+        <w:left w:w="108" w:type="dxa"/>
+        <w:bottom w:w="0" w:type="dxa"/>
+        <w:right w:w="108" w:type="dxa"/>
+      </w:tblCellMar>
     </w:tblPr>
     <w:tblStylePr w:type="firstRow">
       <w:pPr>
@@ -12411,12 +13624,19 @@
     <w:tblPr>
       <w:tblStyleRowBandSize w:val="1"/>
       <w:tblStyleColBandSize w:val="1"/>
+      <w:tblInd w:w="0" w:type="dxa"/>
       <w:tblBorders>
         <w:top w:val="single" w:sz="8" w:space="0" w:color="4BACC6" w:themeColor="accent5"/>
         <w:left w:val="single" w:sz="8" w:space="0" w:color="4BACC6" w:themeColor="accent5"/>
         <w:bottom w:val="single" w:sz="8" w:space="0" w:color="4BACC6" w:themeColor="accent5"/>
         <w:right w:val="single" w:sz="8" w:space="0" w:color="4BACC6" w:themeColor="accent5"/>
       </w:tblBorders>
+      <w:tblCellMar>
+        <w:top w:w="0" w:type="dxa"/>
+        <w:left w:w="108" w:type="dxa"/>
+        <w:bottom w:w="0" w:type="dxa"/>
+        <w:right w:w="108" w:type="dxa"/>
+      </w:tblCellMar>
     </w:tblPr>
     <w:tblStylePr w:type="firstRow">
       <w:pPr>
@@ -12493,6 +13713,7 @@
     <w:tblPr>
       <w:tblStyleRowBandSize w:val="1"/>
       <w:tblStyleColBandSize w:val="1"/>
+      <w:tblInd w:w="0" w:type="dxa"/>
       <w:tblBorders>
         <w:top w:val="single" w:sz="8" w:space="0" w:color="4F81BD" w:themeColor="accent1"/>
         <w:left w:val="single" w:sz="8" w:space="0" w:color="4F81BD" w:themeColor="accent1"/>
@@ -12501,6 +13722,12 @@
         <w:insideH w:val="single" w:sz="8" w:space="0" w:color="4F81BD" w:themeColor="accent1"/>
         <w:insideV w:val="single" w:sz="8" w:space="0" w:color="4F81BD" w:themeColor="accent1"/>
       </w:tblBorders>
+      <w:tblCellMar>
+        <w:top w:w="0" w:type="dxa"/>
+        <w:left w:w="108" w:type="dxa"/>
+        <w:bottom w:w="0" w:type="dxa"/>
+        <w:right w:w="108" w:type="dxa"/>
+      </w:tblCellMar>
     </w:tblPr>
     <w:tblStylePr w:type="firstRow">
       <w:pPr>
@@ -12613,6 +13840,7 @@
     <w:tblPr>
       <w:tblStyleRowBandSize w:val="1"/>
       <w:tblStyleColBandSize w:val="1"/>
+      <w:tblInd w:w="0" w:type="dxa"/>
       <w:tblBorders>
         <w:top w:val="single" w:sz="8" w:space="0" w:color="7BA0CD" w:themeColor="accent1" w:themeTint="BF"/>
         <w:left w:val="single" w:sz="8" w:space="0" w:color="7BA0CD" w:themeColor="accent1" w:themeTint="BF"/>
@@ -12620,6 +13848,12 @@
         <w:right w:val="single" w:sz="8" w:space="0" w:color="7BA0CD" w:themeColor="accent1" w:themeTint="BF"/>
         <w:insideH w:val="single" w:sz="8" w:space="0" w:color="7BA0CD" w:themeColor="accent1" w:themeTint="BF"/>
       </w:tblBorders>
+      <w:tblCellMar>
+        <w:top w:w="0" w:type="dxa"/>
+        <w:left w:w="108" w:type="dxa"/>
+        <w:bottom w:w="0" w:type="dxa"/>
+        <w:right w:w="108" w:type="dxa"/>
+      </w:tblCellMar>
     </w:tblPr>
     <w:tblStylePr w:type="firstRow">
       <w:pPr>
@@ -12709,6 +13943,7 @@
     <w:tblPr>
       <w:tblStyleRowBandSize w:val="1"/>
       <w:tblStyleColBandSize w:val="1"/>
+      <w:tblInd w:w="0" w:type="dxa"/>
       <w:tblBorders>
         <w:top w:val="single" w:sz="8" w:space="0" w:color="4BACC6" w:themeColor="accent5"/>
         <w:left w:val="single" w:sz="8" w:space="0" w:color="4BACC6" w:themeColor="accent5"/>
@@ -12717,6 +13952,12 @@
         <w:insideH w:val="single" w:sz="8" w:space="0" w:color="4BACC6" w:themeColor="accent5"/>
         <w:insideV w:val="single" w:sz="8" w:space="0" w:color="4BACC6" w:themeColor="accent5"/>
       </w:tblBorders>
+      <w:tblCellMar>
+        <w:top w:w="0" w:type="dxa"/>
+        <w:left w:w="108" w:type="dxa"/>
+        <w:bottom w:w="0" w:type="dxa"/>
+        <w:right w:w="108" w:type="dxa"/>
+      </w:tblCellMar>
     </w:tblPr>
     <w:tblStylePr w:type="firstRow">
       <w:pPr>
@@ -12860,7 +14101,7 @@
 </file>
 
 <file path=word/glossary/document.xml><?xml version="1.0" encoding="utf-8"?>
-<w:glossaryDocument xmlns:wpc="http://schemas.microsoft.com/office/word/2010/wordprocessingCanvas" xmlns:cx="http://schemas.microsoft.com/office/drawing/2014/chartex" xmlns:cx1="http://schemas.microsoft.com/office/drawing/2015/9/8/chartex" xmlns:mc="http://schemas.openxmlformats.org/markup-compatibility/2006" xmlns:o="urn:schemas-microsoft-com:office:office" xmlns:r="http://schemas.openxmlformats.org/officeDocument/2006/relationships" xmlns:m="http://schemas.openxmlformats.org/officeDocument/2006/math" xmlns:v="urn:schemas-microsoft-com:vml" xmlns:wp14="http://schemas.microsoft.com/office/word/2010/wordprocessingDrawing" xmlns:wp="http://schemas.openxmlformats.org/drawingml/2006/wordprocessingDrawing" xmlns:w10="urn:schemas-microsoft-com:office:word" xmlns:w="http://schemas.openxmlformats.org/wordprocessingml/2006/main" xmlns:w14="http://schemas.microsoft.com/office/word/2010/wordml" xmlns:w15="http://schemas.microsoft.com/office/word/2012/wordml" xmlns:w16se="http://schemas.microsoft.com/office/word/2015/wordml/symex" xmlns:wpg="http://schemas.microsoft.com/office/word/2010/wordprocessingGroup" xmlns:wpi="http://schemas.microsoft.com/office/word/2010/wordprocessingInk" xmlns:wne="http://schemas.microsoft.com/office/word/2006/wordml" xmlns:wps="http://schemas.microsoft.com/office/word/2010/wordprocessingShape" mc:Ignorable="w14 w15 w16se wp14">
+<w:glossaryDocument xmlns:wpc="http://schemas.microsoft.com/office/word/2010/wordprocessingCanvas" xmlns:mo="http://schemas.microsoft.com/office/mac/office/2008/main" xmlns:mc="http://schemas.openxmlformats.org/markup-compatibility/2006" xmlns:mv="urn:schemas-microsoft-com:mac:vml" xmlns:o="urn:schemas-microsoft-com:office:office" xmlns:r="http://schemas.openxmlformats.org/officeDocument/2006/relationships" xmlns:m="http://schemas.openxmlformats.org/officeDocument/2006/math" xmlns:v="urn:schemas-microsoft-com:vml" xmlns:wp14="http://schemas.microsoft.com/office/word/2010/wordprocessingDrawing" xmlns:wp="http://schemas.openxmlformats.org/drawingml/2006/wordprocessingDrawing" xmlns:w10="urn:schemas-microsoft-com:office:word" xmlns:w="http://schemas.openxmlformats.org/wordprocessingml/2006/main" xmlns:w14="http://schemas.microsoft.com/office/word/2010/wordml" xmlns:w15="http://schemas.microsoft.com/office/word/2012/wordml" xmlns:wpg="http://schemas.microsoft.com/office/word/2010/wordprocessingGroup" xmlns:wpi="http://schemas.microsoft.com/office/word/2010/wordprocessingInk" xmlns:wne="http://schemas.microsoft.com/office/word/2006/wordml" xmlns:wps="http://schemas.microsoft.com/office/word/2010/wordprocessingShape" mc:Ignorable="w14 w15 wp14">
   <w:docParts>
     <w:docPart>
       <w:docPartPr>
@@ -12945,27 +14186,27 @@
 </file>
 
 <file path=word/glossary/fontTable.xml><?xml version="1.0" encoding="utf-8"?>
-<w:fonts xmlns:mc="http://schemas.openxmlformats.org/markup-compatibility/2006" xmlns:r="http://schemas.openxmlformats.org/officeDocument/2006/relationships" xmlns:w="http://schemas.openxmlformats.org/wordprocessingml/2006/main" xmlns:w14="http://schemas.microsoft.com/office/word/2010/wordml" xmlns:w15="http://schemas.microsoft.com/office/word/2012/wordml" xmlns:w16se="http://schemas.microsoft.com/office/word/2015/wordml/symex" mc:Ignorable="w14 w15 w16se">
+<w:fonts xmlns:mc="http://schemas.openxmlformats.org/markup-compatibility/2006" xmlns:r="http://schemas.openxmlformats.org/officeDocument/2006/relationships" xmlns:w="http://schemas.openxmlformats.org/wordprocessingml/2006/main" xmlns:w14="http://schemas.microsoft.com/office/word/2010/wordml" xmlns:w15="http://schemas.microsoft.com/office/word/2012/wordml" mc:Ignorable="w14 w15">
   <w:font w:name="Symbol">
-    <w:panose1 w:val="05050102010706020507"/>
+    <w:panose1 w:val="00000000000000000000"/>
     <w:charset w:val="02"/>
-    <w:family w:val="roman"/>
+    <w:family w:val="auto"/>
     <w:pitch w:val="variable"/>
     <w:sig w:usb0="00000000" w:usb1="10000000" w:usb2="00000000" w:usb3="00000000" w:csb0="80000000" w:csb1="00000000"/>
   </w:font>
   <w:font w:name="Times New Roman">
     <w:panose1 w:val="02020603050405020304"/>
     <w:charset w:val="00"/>
-    <w:family w:val="roman"/>
+    <w:family w:val="auto"/>
     <w:pitch w:val="variable"/>
-    <w:sig w:usb0="E0002EFF" w:usb1="C0007843" w:usb2="00000009" w:usb3="00000000" w:csb0="000001FF" w:csb1="00000000"/>
+    <w:sig w:usb0="E0002AEF" w:usb1="C0007841" w:usb2="00000009" w:usb3="00000000" w:csb0="000001FF" w:csb1="00000000"/>
   </w:font>
   <w:font w:name="Courier New">
     <w:panose1 w:val="02070309020205020404"/>
     <w:charset w:val="00"/>
-    <w:family w:val="modern"/>
-    <w:pitch w:val="fixed"/>
-    <w:sig w:usb0="E0002EFF" w:usb1="C0007843" w:usb2="00000009" w:usb3="00000000" w:csb0="000001FF" w:csb1="00000000"/>
+    <w:family w:val="auto"/>
+    <w:pitch w:val="variable"/>
+    <w:sig w:usb0="E0002AFF" w:usb1="C0007843" w:usb2="00000009" w:usb3="00000000" w:csb0="000001FF" w:csb1="00000000"/>
   </w:font>
   <w:font w:name="Wingdings">
     <w:panose1 w:val="05000000000000000000"/>
@@ -12977,66 +14218,68 @@
   <w:font w:name="Calibri">
     <w:panose1 w:val="020F0502020204030204"/>
     <w:charset w:val="00"/>
-    <w:family w:val="swiss"/>
+    <w:family w:val="auto"/>
     <w:pitch w:val="variable"/>
     <w:sig w:usb0="E00002FF" w:usb1="4000ACFF" w:usb2="00000001" w:usb3="00000000" w:csb0="0000019F" w:csb1="00000000"/>
   </w:font>
-  <w:font w:name="MS Mincho">
-    <w:altName w:val="ＭＳ 明朝"/>
-    <w:panose1 w:val="02020609040205080304"/>
+  <w:font w:name="ＭＳ 明朝">
     <w:charset w:val="80"/>
-    <w:family w:val="modern"/>
-    <w:pitch w:val="fixed"/>
+    <w:family w:val="auto"/>
+    <w:pitch w:val="variable"/>
     <w:sig w:usb0="E00002FF" w:usb1="6AC7FDFB" w:usb2="08000012" w:usb3="00000000" w:csb0="0002009F" w:csb1="00000000"/>
   </w:font>
   <w:font w:name="Cambria">
     <w:panose1 w:val="02040503050406030204"/>
     <w:charset w:val="00"/>
-    <w:family w:val="roman"/>
+    <w:family w:val="auto"/>
     <w:pitch w:val="variable"/>
     <w:sig w:usb0="E00002FF" w:usb1="400004FF" w:usb2="00000000" w:usb3="00000000" w:csb0="0000019F" w:csb1="00000000"/>
   </w:font>
-  <w:font w:name="MS Gothic">
-    <w:altName w:val="ＭＳ ゴシック"/>
-    <w:panose1 w:val="020B0609070205080204"/>
+  <w:font w:name="ＭＳ ゴシック">
     <w:charset w:val="80"/>
-    <w:family w:val="modern"/>
-    <w:pitch w:val="fixed"/>
+    <w:family w:val="auto"/>
+    <w:pitch w:val="variable"/>
     <w:sig w:usb0="E00002FF" w:usb1="6AC7FDFB" w:usb2="08000012" w:usb3="00000000" w:csb0="0002009F" w:csb1="00000000"/>
   </w:font>
   <w:font w:name="Lucida Grande">
+    <w:panose1 w:val="020B0600040502020204"/>
     <w:charset w:val="00"/>
     <w:family w:val="auto"/>
     <w:pitch w:val="variable"/>
     <w:sig w:usb0="E1000AEF" w:usb1="5000A1FF" w:usb2="00000000" w:usb3="00000000" w:csb0="000001BF" w:csb1="00000000"/>
   </w:font>
   <w:font w:name="Times">
-    <w:panose1 w:val="02020603050405020304"/>
+    <w:panose1 w:val="02000500000000000000"/>
     <w:charset w:val="00"/>
-    <w:family w:val="roman"/>
+    <w:family w:val="auto"/>
     <w:pitch w:val="variable"/>
-    <w:sig w:usb0="E0002EFF" w:usb1="C0007843" w:usb2="00000009" w:usb3="00000000" w:csb0="000001FF" w:csb1="00000000"/>
+    <w:sig w:usb0="00000003" w:usb1="00000000" w:usb2="00000000" w:usb3="00000000" w:csb0="00000001" w:csb1="00000000"/>
+  </w:font>
+  <w:font w:name="Arial">
+    <w:panose1 w:val="020B0604020202020204"/>
+    <w:charset w:val="00"/>
+    <w:family w:val="auto"/>
+    <w:pitch w:val="variable"/>
+    <w:sig w:usb0="E0002AFF" w:usb1="C0007843" w:usb2="00000009" w:usb3="00000000" w:csb0="000001FF" w:csb1="00000000"/>
   </w:font>
   <w:font w:name="Yu Mincho">
-    <w:altName w:val="游明朝"/>
     <w:panose1 w:val="02020400000000000000"/>
     <w:charset w:val="80"/>
-    <w:family w:val="roman"/>
+    <w:family w:val="auto"/>
     <w:pitch w:val="variable"/>
     <w:sig w:usb0="800002E7" w:usb1="2AC7FCFF" w:usb2="00000012" w:usb3="00000000" w:csb0="0002009F" w:csb1="00000000"/>
   </w:font>
   <w:font w:name="Yu Gothic Light">
-    <w:altName w:val="游ゴシック Light"/>
     <w:panose1 w:val="020B0300000000000000"/>
     <w:charset w:val="80"/>
-    <w:family w:val="swiss"/>
+    <w:family w:val="auto"/>
     <w:pitch w:val="variable"/>
     <w:sig w:usb0="E00002FF" w:usb1="2AC7FDFF" w:usb2="00000016" w:usb3="00000000" w:csb0="0002009F" w:csb1="00000000"/>
   </w:font>
   <w:font w:name="Calibri Light">
     <w:panose1 w:val="020F0302020204030204"/>
     <w:charset w:val="00"/>
-    <w:family w:val="swiss"/>
+    <w:family w:val="auto"/>
     <w:pitch w:val="variable"/>
     <w:sig w:usb0="A00002EF" w:usb1="4000207B" w:usb2="00000000" w:usb3="00000000" w:csb0="0000019F" w:csb1="00000000"/>
   </w:font>
@@ -13044,7 +14287,7 @@
 </file>
 
 <file path=word/glossary/settings.xml><?xml version="1.0" encoding="utf-8"?>
-<w:settings xmlns:mc="http://schemas.openxmlformats.org/markup-compatibility/2006" xmlns:o="urn:schemas-microsoft-com:office:office" xmlns:r="http://schemas.openxmlformats.org/officeDocument/2006/relationships" xmlns:m="http://schemas.openxmlformats.org/officeDocument/2006/math" xmlns:v="urn:schemas-microsoft-com:vml" xmlns:w10="urn:schemas-microsoft-com:office:word" xmlns:w="http://schemas.openxmlformats.org/wordprocessingml/2006/main" xmlns:w14="http://schemas.microsoft.com/office/word/2010/wordml" xmlns:w15="http://schemas.microsoft.com/office/word/2012/wordml" xmlns:w16se="http://schemas.microsoft.com/office/word/2015/wordml/symex" xmlns:sl="http://schemas.openxmlformats.org/schemaLibrary/2006/main" mc:Ignorable="w14 w15 w16se">
+<w:settings xmlns:mc="http://schemas.openxmlformats.org/markup-compatibility/2006" xmlns:o="urn:schemas-microsoft-com:office:office" xmlns:r="http://schemas.openxmlformats.org/officeDocument/2006/relationships" xmlns:m="http://schemas.openxmlformats.org/officeDocument/2006/math" xmlns:v="urn:schemas-microsoft-com:vml" xmlns:w10="urn:schemas-microsoft-com:office:word" xmlns:w="http://schemas.openxmlformats.org/wordprocessingml/2006/main" xmlns:w14="http://schemas.microsoft.com/office/word/2010/wordml" xmlns:w15="http://schemas.microsoft.com/office/word/2012/wordml" xmlns:sl="http://schemas.openxmlformats.org/schemaLibrary/2006/main" mc:Ignorable="w14 w15">
   <w:view w:val="normal"/>
   <w:defaultTabStop w:val="720"/>
   <w:characterSpacingControl w:val="doNotCompress"/>
@@ -13065,6 +14308,7 @@
     <w:rsid w:val="00263A60"/>
     <w:rsid w:val="002D5E22"/>
     <w:rsid w:val="00335FF2"/>
+    <w:rsid w:val="003B4BC0"/>
     <w:rsid w:val="00560A48"/>
     <w:rsid w:val="005D4167"/>
     <w:rsid w:val="005F54C3"/>
@@ -13100,7 +14344,7 @@
 </file>
 
 <file path=word/glossary/styles.xml><?xml version="1.0" encoding="utf-8"?>
-<w:styles xmlns:mc="http://schemas.openxmlformats.org/markup-compatibility/2006" xmlns:r="http://schemas.openxmlformats.org/officeDocument/2006/relationships" xmlns:w="http://schemas.openxmlformats.org/wordprocessingml/2006/main" xmlns:w14="http://schemas.microsoft.com/office/word/2010/wordml" xmlns:w15="http://schemas.microsoft.com/office/word/2012/wordml" xmlns:w16se="http://schemas.microsoft.com/office/word/2015/wordml/symex" mc:Ignorable="w14 w15 w16se">
+<w:styles xmlns:mc="http://schemas.openxmlformats.org/markup-compatibility/2006" xmlns:r="http://schemas.openxmlformats.org/officeDocument/2006/relationships" xmlns:w="http://schemas.openxmlformats.org/wordprocessingml/2006/main" xmlns:w14="http://schemas.microsoft.com/office/word/2010/wordml" xmlns:w15="http://schemas.microsoft.com/office/word/2012/wordml" mc:Ignorable="w14 w15">
   <w:docDefaults>
     <w:rPrDefault>
       <w:rPr>
@@ -13112,7 +14356,7 @@
     </w:rPrDefault>
     <w:pPrDefault/>
   </w:docDefaults>
-  <w:latentStyles w:defLockedState="0" w:defUIPriority="99" w:defSemiHidden="0" w:defUnhideWhenUsed="0" w:defQFormat="0" w:count="371">
+  <w:latentStyles w:defLockedState="0" w:defUIPriority="99" w:defSemiHidden="0" w:defUnhideWhenUsed="0" w:defQFormat="0" w:count="380">
     <w:lsdException w:name="Normal" w:uiPriority="0" w:qFormat="1"/>
     <w:lsdException w:name="heading 1" w:uiPriority="9" w:qFormat="1"/>
     <w:lsdException w:name="heading 2" w:semiHidden="1" w:uiPriority="9" w:unhideWhenUsed="1" w:qFormat="1"/>
@@ -13623,8 +14867,9 @@
 </file>
 
 <file path=word/glossary/webSettings.xml><?xml version="1.0" encoding="utf-8"?>
-<w:webSettings xmlns:mc="http://schemas.openxmlformats.org/markup-compatibility/2006" xmlns:r="http://schemas.openxmlformats.org/officeDocument/2006/relationships" xmlns:w="http://schemas.openxmlformats.org/wordprocessingml/2006/main" xmlns:w14="http://schemas.microsoft.com/office/word/2010/wordml" xmlns:w15="http://schemas.microsoft.com/office/word/2012/wordml" xmlns:w16se="http://schemas.microsoft.com/office/word/2015/wordml/symex" mc:Ignorable="w14 w15 w16se">
+<w:webSettings xmlns:mc="http://schemas.openxmlformats.org/markup-compatibility/2006" xmlns:r="http://schemas.openxmlformats.org/officeDocument/2006/relationships" xmlns:w="http://schemas.openxmlformats.org/wordprocessingml/2006/main" xmlns:w14="http://schemas.microsoft.com/office/word/2010/wordml" xmlns:w15="http://schemas.microsoft.com/office/word/2012/wordml" mc:Ignorable="w14 w15">
   <w:allowPNG/>
+  <w:doNotSaveAsSingleFile/>
 </w:webSettings>
 </file>
 
@@ -13953,7 +15198,7 @@
 </file>
 
 <file path=customXml/itemProps1.xml><?xml version="1.0" encoding="utf-8"?>
-<ds:datastoreItem xmlns:ds="http://schemas.openxmlformats.org/officeDocument/2006/customXml" ds:itemID="{29061E97-A64F-4268-AA47-80C93263370A}">
+<ds:datastoreItem xmlns:ds="http://schemas.openxmlformats.org/officeDocument/2006/customXml" ds:itemID="{2C86B2D9-002B-1047-84C2-921D6E7FAC43}">
   <ds:schemaRefs>
     <ds:schemaRef ds:uri="http://schemas.openxmlformats.org/officeDocument/2006/bibliography"/>
   </ds:schemaRefs>

</xml_diff>

<commit_message>
PLZ READ DIZ JORDAN BB
</commit_message>
<xml_diff>
--- a/documentation/Sprints/Sprint 3 Report.docx
+++ b/documentation/Sprints/Sprint 3 Report.docx
@@ -1,6 +1,6 @@
 
 <file path=word/document.xml><?xml version="1.0" encoding="utf-8"?>
-<w:document xmlns:wpc="http://schemas.microsoft.com/office/word/2010/wordprocessingCanvas" xmlns:cx="http://schemas.microsoft.com/office/drawing/2014/chartex" xmlns:cx1="http://schemas.microsoft.com/office/drawing/2015/9/8/chartex" xmlns:mc="http://schemas.openxmlformats.org/markup-compatibility/2006" xmlns:o="urn:schemas-microsoft-com:office:office" xmlns:r="http://schemas.openxmlformats.org/officeDocument/2006/relationships" xmlns:m="http://schemas.openxmlformats.org/officeDocument/2006/math" xmlns:v="urn:schemas-microsoft-com:vml" xmlns:wp14="http://schemas.microsoft.com/office/word/2010/wordprocessingDrawing" xmlns:wp="http://schemas.openxmlformats.org/drawingml/2006/wordprocessingDrawing" xmlns:w10="urn:schemas-microsoft-com:office:word" xmlns:w="http://schemas.openxmlformats.org/wordprocessingml/2006/main" xmlns:w14="http://schemas.microsoft.com/office/word/2010/wordml" xmlns:w15="http://schemas.microsoft.com/office/word/2012/wordml" xmlns:w16se="http://schemas.microsoft.com/office/word/2015/wordml/symex" xmlns:wpg="http://schemas.microsoft.com/office/word/2010/wordprocessingGroup" xmlns:wpi="http://schemas.microsoft.com/office/word/2010/wordprocessingInk" xmlns:wne="http://schemas.microsoft.com/office/word/2006/wordml" xmlns:wps="http://schemas.microsoft.com/office/word/2010/wordprocessingShape" mc:Ignorable="w14 w15 w16se wp14">
+<w:document xmlns:wpc="http://schemas.microsoft.com/office/word/2010/wordprocessingCanvas" xmlns:mo="http://schemas.microsoft.com/office/mac/office/2008/main" xmlns:mc="http://schemas.openxmlformats.org/markup-compatibility/2006" xmlns:mv="urn:schemas-microsoft-com:mac:vml" xmlns:o="urn:schemas-microsoft-com:office:office" xmlns:r="http://schemas.openxmlformats.org/officeDocument/2006/relationships" xmlns:m="http://schemas.openxmlformats.org/officeDocument/2006/math" xmlns:v="urn:schemas-microsoft-com:vml" xmlns:wp14="http://schemas.microsoft.com/office/word/2010/wordprocessingDrawing" xmlns:wp="http://schemas.openxmlformats.org/drawingml/2006/wordprocessingDrawing" xmlns:w10="urn:schemas-microsoft-com:office:word" xmlns:w="http://schemas.openxmlformats.org/wordprocessingml/2006/main" xmlns:w14="http://schemas.microsoft.com/office/word/2010/wordml" xmlns:w15="http://schemas.microsoft.com/office/word/2012/wordml" xmlns:wpg="http://schemas.microsoft.com/office/word/2010/wordprocessingGroup" xmlns:wpi="http://schemas.microsoft.com/office/word/2010/wordprocessingInk" xmlns:wne="http://schemas.microsoft.com/office/word/2006/wordml" xmlns:wps="http://schemas.microsoft.com/office/word/2010/wordprocessingShape" mc:Ignorable="w14 w15 wp14">
   <w:body>
     <w:p>
       <w:pPr>
@@ -175,6 +175,7 @@
           <w:color w:val="3F6CAF"/>
           <w:sz w:val="32"/>
           <w:szCs w:val="34"/>
+          <w:vertAlign w:val="subscript"/>
         </w:rPr>
       </w:pPr>
       <w:r>
@@ -187,6 +188,18 @@
           <w:szCs w:val="34"/>
         </w:rPr>
         <w:t>Members:</w:t>
+      </w:r>
+      <w:r>
+        <w:rPr>
+          <w:rFonts w:ascii="Calibri" w:hAnsi="Calibri" w:cs="Calibri"/>
+          <w:b/>
+          <w:bCs/>
+          <w:color w:val="3F6CAF"/>
+          <w:sz w:val="32"/>
+          <w:szCs w:val="34"/>
+          <w:vertAlign w:val="subscript"/>
+        </w:rPr>
+        <w:softHyphen/>
       </w:r>
     </w:p>
     <w:p>
@@ -6939,8 +6952,6 @@
           <w:rFonts w:asciiTheme="majorHAnsi" w:hAnsiTheme="majorHAnsi"/>
         </w:rPr>
       </w:pPr>
-      <w:bookmarkStart w:id="0" w:name="_GoBack"/>
-      <w:bookmarkEnd w:id="0"/>
     </w:p>
     <w:p>
       <w:pPr>
@@ -7739,7 +7750,7 @@
           <w:b/>
           <w:bCs/>
           <w:color w:val="3F6CAF"/>
-          <w:sz w:val="32"/>
+          <w:sz w:val="20"/>
           <w:szCs w:val="34"/>
         </w:rPr>
       </w:pPr>
@@ -7792,7 +7803,42 @@
           <w:rFonts w:asciiTheme="majorHAnsi" w:hAnsiTheme="majorHAnsi" w:cs="Times"/>
           <w:szCs w:val="28"/>
         </w:rPr>
-        <w:t xml:space="preserve"> Team meetings still went ahead, regardless of members not being on campus.</w:t>
+        <w:t xml:space="preserve"> In our Sprint 2 retrospective we aimed to have short informal online meetings and this was achieved during this Sprint.</w:t>
+      </w:r>
+      <w:r>
+        <w:rPr>
+          <w:rFonts w:asciiTheme="majorHAnsi" w:hAnsiTheme="majorHAnsi" w:cs="Times"/>
+          <w:szCs w:val="28"/>
+        </w:rPr>
+        <w:t xml:space="preserve"> Our regular t</w:t>
+      </w:r>
+      <w:r>
+        <w:rPr>
+          <w:rFonts w:asciiTheme="majorHAnsi" w:hAnsiTheme="majorHAnsi" w:cs="Times"/>
+          <w:szCs w:val="28"/>
+        </w:rPr>
+        <w:t>eam meetings still went ahead, regardless of members not being on campus</w:t>
+      </w:r>
+      <w:r>
+        <w:rPr>
+          <w:rFonts w:asciiTheme="majorHAnsi" w:hAnsiTheme="majorHAnsi" w:cs="Times"/>
+          <w:szCs w:val="28"/>
+        </w:rPr>
+        <w:t xml:space="preserve"> This high communication level also resulted in no duplicated work</w:t>
+      </w:r>
+      <w:r>
+        <w:rPr>
+          <w:rFonts w:asciiTheme="majorHAnsi" w:hAnsiTheme="majorHAnsi" w:cs="Times"/>
+          <w:szCs w:val="28"/>
+        </w:rPr>
+        <w:t xml:space="preserve"> for this Sprint</w:t>
+      </w:r>
+      <w:r>
+        <w:rPr>
+          <w:rFonts w:asciiTheme="majorHAnsi" w:hAnsiTheme="majorHAnsi" w:cs="Times"/>
+          <w:szCs w:val="28"/>
+        </w:rPr>
+        <w:t>.</w:t>
       </w:r>
       <w:r>
         <w:rPr>
@@ -8003,7 +8049,6 @@
         <w:adjustRightInd w:val="0"/>
         <w:rPr>
           <w:rFonts w:asciiTheme="majorHAnsi" w:hAnsiTheme="majorHAnsi" w:cs="Times"/>
-          <w:sz w:val="28"/>
         </w:rPr>
       </w:pPr>
     </w:p>
@@ -8207,7 +8252,6 @@
           <w:sz w:val="32"/>
           <w:szCs w:val="32"/>
         </w:rPr>
-        <w:lastRenderedPageBreak/>
         <w:t>We want to s</w:t>
       </w:r>
       <w:r>
@@ -8279,13 +8323,27 @@
           <w:rFonts w:asciiTheme="majorHAnsi" w:hAnsiTheme="majorHAnsi" w:cs="Times"/>
           <w:szCs w:val="28"/>
         </w:rPr>
-        <w:t>, we aim to document code extensively as we progress. This will enable other team members to u</w:t>
+        <w:t xml:space="preserve">, we aim to document </w:t>
       </w:r>
       <w:r>
         <w:rPr>
           <w:rFonts w:asciiTheme="majorHAnsi" w:hAnsiTheme="majorHAnsi" w:cs="Times"/>
           <w:szCs w:val="28"/>
         </w:rPr>
+        <w:t>code extensively as we progress. All code must be extensively documented before it is accepted as complete from this Sprint onwards.</w:t>
+      </w:r>
+      <w:r>
+        <w:rPr>
+          <w:rFonts w:asciiTheme="majorHAnsi" w:hAnsiTheme="majorHAnsi" w:cs="Times"/>
+          <w:szCs w:val="28"/>
+        </w:rPr>
+        <w:t xml:space="preserve"> This will enable other team members to u</w:t>
+      </w:r>
+      <w:r>
+        <w:rPr>
+          <w:rFonts w:asciiTheme="majorHAnsi" w:hAnsiTheme="majorHAnsi" w:cs="Times"/>
+          <w:szCs w:val="28"/>
+        </w:rPr>
         <w:t>nderstand code much more easily. We also want to start tracking common defects</w:t>
       </w:r>
       <w:r>
@@ -8293,7 +8351,23 @@
           <w:rFonts w:asciiTheme="majorHAnsi" w:hAnsiTheme="majorHAnsi" w:cs="Times"/>
           <w:szCs w:val="28"/>
         </w:rPr>
-        <w:t xml:space="preserve"> similar to how we do in the PSP.</w:t>
+        <w:t xml:space="preserve"> similar to how we do in the PSP</w:t>
+      </w:r>
+      <w:r>
+        <w:rPr>
+          <w:rFonts w:asciiTheme="majorHAnsi" w:hAnsiTheme="majorHAnsi" w:cs="Times"/>
+          <w:szCs w:val="28"/>
+        </w:rPr>
+        <w:t xml:space="preserve"> and hope to have a primitive defect log complete by the end of the next Sprint</w:t>
+      </w:r>
+      <w:bookmarkStart w:id="0" w:name="_GoBack"/>
+      <w:bookmarkEnd w:id="0"/>
+      <w:r>
+        <w:rPr>
+          <w:rFonts w:asciiTheme="majorHAnsi" w:hAnsiTheme="majorHAnsi" w:cs="Times"/>
+          <w:szCs w:val="28"/>
+        </w:rPr>
+        <w:t>.</w:t>
       </w:r>
       <w:r>
         <w:rPr>
@@ -8725,7 +8799,6 @@
           <w:sz w:val="48"/>
           <w:szCs w:val="48"/>
         </w:rPr>
-        <w:lastRenderedPageBreak/>
         <w:t>Appendix B: Screenshots of Functionality</w:t>
       </w:r>
     </w:p>
@@ -8759,7 +8832,7 @@
           <w:rFonts w:asciiTheme="majorHAnsi" w:hAnsiTheme="majorHAnsi" w:cs="Calibri"/>
           <w:bCs/>
           <w:noProof/>
-          <w:lang w:val="en-GB" w:eastAsia="ja-JP"/>
+          <w:lang w:eastAsia="ja-JP"/>
         </w:rPr>
         <mc:AlternateContent>
           <mc:Choice Requires="wpg">
@@ -8997,7 +9070,7 @@
               </wp:anchor>
             </w:drawing>
           </mc:Choice>
-          <mc:Fallback xmlns:mv="urn:schemas-microsoft-com:mac:vml" xmlns:mo="http://schemas.microsoft.com/office/mac/office/2008/main">
+          <mc:Fallback xmlns:w16se="http://schemas.microsoft.com/office/word/2015/wordml/symex" xmlns:cx1="http://schemas.microsoft.com/office/drawing/2015/9/8/chartex" xmlns:cx="http://schemas.microsoft.com/office/drawing/2014/chartex">
             <w:pict>
               <v:group w14:anchorId="7E24C672" id="Group 6" o:spid="_x0000_s1026" style="position:absolute;margin-left:-13.95pt;margin-top:23.85pt;width:6in;height:512.9pt;z-index:251660288" coordsize="5486400,6514011" o:gfxdata="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">
                 <v:group id="Group 3" o:spid="_x0000_s1027" style="position:absolute;width:5486400;height:5883910" coordsize="5486400,5884182" o:gfxdata="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">
@@ -9173,7 +9246,7 @@
           <w:rFonts w:asciiTheme="majorHAnsi" w:hAnsiTheme="majorHAnsi" w:cs="Calibri"/>
           <w:bCs/>
           <w:noProof/>
-          <w:lang w:val="en-GB" w:eastAsia="ja-JP"/>
+          <w:lang w:eastAsia="ja-JP"/>
         </w:rPr>
         <mc:AlternateContent>
           <mc:Choice Requires="wpg">
@@ -9409,7 +9482,7 @@
               </wp:anchor>
             </w:drawing>
           </mc:Choice>
-          <mc:Fallback xmlns:mv="urn:schemas-microsoft-com:mac:vml" xmlns:mo="http://schemas.microsoft.com/office/mac/office/2008/main">
+          <mc:Fallback xmlns:w16se="http://schemas.microsoft.com/office/word/2015/wordml/symex" xmlns:cx1="http://schemas.microsoft.com/office/drawing/2015/9/8/chartex" xmlns:cx="http://schemas.microsoft.com/office/drawing/2014/chartex">
             <w:pict>
               <v:group w14:anchorId="4680D7C0" id="Group 12" o:spid="_x0000_s1032" style="position:absolute;margin-left:-5.45pt;margin-top:19.45pt;width:6in;height:567.45pt;z-index:251667456" coordsize="5486400,7206887" o:gfxdata="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">
                 <v:shape id="Picture 8" o:spid="_x0000_s1033" type="#_x0000_t75" style="position:absolute;width:5486400;height:3195320;visibility:visible;mso-wrap-style:square" o:gfxdata="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">
@@ -9561,9 +9634,8 @@
           <w:rFonts w:asciiTheme="majorHAnsi" w:hAnsiTheme="majorHAnsi" w:cs="Calibri"/>
           <w:bCs/>
           <w:noProof/>
-          <w:lang w:val="en-GB" w:eastAsia="ja-JP"/>
-        </w:rPr>
-        <w:lastRenderedPageBreak/>
+          <w:lang w:eastAsia="ja-JP"/>
+        </w:rPr>
         <mc:AlternateContent>
           <mc:Choice Requires="wpg">
             <w:drawing>
@@ -9907,7 +9979,7 @@
               </wp:anchor>
             </w:drawing>
           </mc:Choice>
-          <mc:Fallback xmlns:mv="urn:schemas-microsoft-com:mac:vml" xmlns:mo="http://schemas.microsoft.com/office/mac/office/2008/main">
+          <mc:Fallback xmlns:w16se="http://schemas.microsoft.com/office/word/2015/wordml/symex" xmlns:cx1="http://schemas.microsoft.com/office/drawing/2015/9/8/chartex" xmlns:cx="http://schemas.microsoft.com/office/drawing/2014/chartex">
             <w:pict>
               <v:group w14:anchorId="6DB9DECF" id="Group 21" o:spid="_x0000_s1037" style="position:absolute;margin-left:-5.45pt;margin-top:27.45pt;width:6in;height:575.75pt;z-index:251679744" coordsize="5486400,7312297" o:gfxdata="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">
                 <v:shapetype id="_x0000_t75" coordsize="21600,21600" o:spt="75" o:preferrelative="t" path="m@4@5l@4@11@9@11@9@5xe" filled="f" stroked="f">
@@ -10110,7 +10182,7 @@
 </file>
 
 <file path=word/endnotes.xml><?xml version="1.0" encoding="utf-8"?>
-<w:endnotes xmlns:wpc="http://schemas.microsoft.com/office/word/2010/wordprocessingCanvas" xmlns:cx="http://schemas.microsoft.com/office/drawing/2014/chartex" xmlns:cx1="http://schemas.microsoft.com/office/drawing/2015/9/8/chartex" xmlns:mc="http://schemas.openxmlformats.org/markup-compatibility/2006" xmlns:o="urn:schemas-microsoft-com:office:office" xmlns:r="http://schemas.openxmlformats.org/officeDocument/2006/relationships" xmlns:m="http://schemas.openxmlformats.org/officeDocument/2006/math" xmlns:v="urn:schemas-microsoft-com:vml" xmlns:wp14="http://schemas.microsoft.com/office/word/2010/wordprocessingDrawing" xmlns:wp="http://schemas.openxmlformats.org/drawingml/2006/wordprocessingDrawing" xmlns:w10="urn:schemas-microsoft-com:office:word" xmlns:w="http://schemas.openxmlformats.org/wordprocessingml/2006/main" xmlns:w14="http://schemas.microsoft.com/office/word/2010/wordml" xmlns:w15="http://schemas.microsoft.com/office/word/2012/wordml" xmlns:w16se="http://schemas.microsoft.com/office/word/2015/wordml/symex" xmlns:wpg="http://schemas.microsoft.com/office/word/2010/wordprocessingGroup" xmlns:wpi="http://schemas.microsoft.com/office/word/2010/wordprocessingInk" xmlns:wne="http://schemas.microsoft.com/office/word/2006/wordml" xmlns:wps="http://schemas.microsoft.com/office/word/2010/wordprocessingShape" mc:Ignorable="w14 w15 w16se wp14">
+<w:endnotes xmlns:wpc="http://schemas.microsoft.com/office/word/2010/wordprocessingCanvas" xmlns:mo="http://schemas.microsoft.com/office/mac/office/2008/main" xmlns:mc="http://schemas.openxmlformats.org/markup-compatibility/2006" xmlns:mv="urn:schemas-microsoft-com:mac:vml" xmlns:o="urn:schemas-microsoft-com:office:office" xmlns:r="http://schemas.openxmlformats.org/officeDocument/2006/relationships" xmlns:m="http://schemas.openxmlformats.org/officeDocument/2006/math" xmlns:v="urn:schemas-microsoft-com:vml" xmlns:wp14="http://schemas.microsoft.com/office/word/2010/wordprocessingDrawing" xmlns:wp="http://schemas.openxmlformats.org/drawingml/2006/wordprocessingDrawing" xmlns:w10="urn:schemas-microsoft-com:office:word" xmlns:w="http://schemas.openxmlformats.org/wordprocessingml/2006/main" xmlns:w14="http://schemas.microsoft.com/office/word/2010/wordml" xmlns:w15="http://schemas.microsoft.com/office/word/2012/wordml" xmlns:wpg="http://schemas.microsoft.com/office/word/2010/wordprocessingGroup" xmlns:wpi="http://schemas.microsoft.com/office/word/2010/wordprocessingInk" xmlns:wne="http://schemas.microsoft.com/office/word/2006/wordml" xmlns:wps="http://schemas.microsoft.com/office/word/2010/wordprocessingShape" mc:Ignorable="w14 w15 wp14">
   <w:endnote w:type="separator" w:id="-1">
     <w:p>
       <w:r>
@@ -10129,7 +10201,7 @@
 </file>
 
 <file path=word/footer1.xml><?xml version="1.0" encoding="utf-8"?>
-<w:ftr xmlns:wpc="http://schemas.microsoft.com/office/word/2010/wordprocessingCanvas" xmlns:cx="http://schemas.microsoft.com/office/drawing/2014/chartex" xmlns:cx1="http://schemas.microsoft.com/office/drawing/2015/9/8/chartex" xmlns:mc="http://schemas.openxmlformats.org/markup-compatibility/2006" xmlns:o="urn:schemas-microsoft-com:office:office" xmlns:r="http://schemas.openxmlformats.org/officeDocument/2006/relationships" xmlns:m="http://schemas.openxmlformats.org/officeDocument/2006/math" xmlns:v="urn:schemas-microsoft-com:vml" xmlns:wp14="http://schemas.microsoft.com/office/word/2010/wordprocessingDrawing" xmlns:wp="http://schemas.openxmlformats.org/drawingml/2006/wordprocessingDrawing" xmlns:w10="urn:schemas-microsoft-com:office:word" xmlns:w="http://schemas.openxmlformats.org/wordprocessingml/2006/main" xmlns:w14="http://schemas.microsoft.com/office/word/2010/wordml" xmlns:w15="http://schemas.microsoft.com/office/word/2012/wordml" xmlns:w16se="http://schemas.microsoft.com/office/word/2015/wordml/symex" xmlns:wpg="http://schemas.microsoft.com/office/word/2010/wordprocessingGroup" xmlns:wpi="http://schemas.microsoft.com/office/word/2010/wordprocessingInk" xmlns:wne="http://schemas.microsoft.com/office/word/2006/wordml" xmlns:wps="http://schemas.microsoft.com/office/word/2010/wordprocessingShape" mc:Ignorable="w14 w15 w16se wp14">
+<w:ftr xmlns:wpc="http://schemas.microsoft.com/office/word/2010/wordprocessingCanvas" xmlns:mo="http://schemas.microsoft.com/office/mac/office/2008/main" xmlns:mc="http://schemas.openxmlformats.org/markup-compatibility/2006" xmlns:mv="urn:schemas-microsoft-com:mac:vml" xmlns:o="urn:schemas-microsoft-com:office:office" xmlns:r="http://schemas.openxmlformats.org/officeDocument/2006/relationships" xmlns:m="http://schemas.openxmlformats.org/officeDocument/2006/math" xmlns:v="urn:schemas-microsoft-com:vml" xmlns:wp14="http://schemas.microsoft.com/office/word/2010/wordprocessingDrawing" xmlns:wp="http://schemas.openxmlformats.org/drawingml/2006/wordprocessingDrawing" xmlns:w10="urn:schemas-microsoft-com:office:word" xmlns:w="http://schemas.openxmlformats.org/wordprocessingml/2006/main" xmlns:w14="http://schemas.microsoft.com/office/word/2010/wordml" xmlns:w15="http://schemas.microsoft.com/office/word/2012/wordml" xmlns:wpg="http://schemas.microsoft.com/office/word/2010/wordprocessingGroup" xmlns:wpi="http://schemas.microsoft.com/office/word/2010/wordprocessingInk" xmlns:wne="http://schemas.microsoft.com/office/word/2006/wordml" xmlns:wps="http://schemas.microsoft.com/office/word/2010/wordprocessingShape" mc:Ignorable="w14 w15 wp14">
   <w:tbl>
     <w:tblPr>
       <w:tblW w:w="5000" w:type="pct"/>
@@ -10260,7 +10332,7 @@
 </file>
 
 <file path=word/footer2.xml><?xml version="1.0" encoding="utf-8"?>
-<w:ftr xmlns:wpc="http://schemas.microsoft.com/office/word/2010/wordprocessingCanvas" xmlns:cx="http://schemas.microsoft.com/office/drawing/2014/chartex" xmlns:cx1="http://schemas.microsoft.com/office/drawing/2015/9/8/chartex" xmlns:mc="http://schemas.openxmlformats.org/markup-compatibility/2006" xmlns:o="urn:schemas-microsoft-com:office:office" xmlns:r="http://schemas.openxmlformats.org/officeDocument/2006/relationships" xmlns:m="http://schemas.openxmlformats.org/officeDocument/2006/math" xmlns:v="urn:schemas-microsoft-com:vml" xmlns:wp14="http://schemas.microsoft.com/office/word/2010/wordprocessingDrawing" xmlns:wp="http://schemas.openxmlformats.org/drawingml/2006/wordprocessingDrawing" xmlns:w10="urn:schemas-microsoft-com:office:word" xmlns:w="http://schemas.openxmlformats.org/wordprocessingml/2006/main" xmlns:w14="http://schemas.microsoft.com/office/word/2010/wordml" xmlns:w15="http://schemas.microsoft.com/office/word/2012/wordml" xmlns:w16se="http://schemas.microsoft.com/office/word/2015/wordml/symex" xmlns:wpg="http://schemas.microsoft.com/office/word/2010/wordprocessingGroup" xmlns:wpi="http://schemas.microsoft.com/office/word/2010/wordprocessingInk" xmlns:wne="http://schemas.microsoft.com/office/word/2006/wordml" xmlns:wps="http://schemas.microsoft.com/office/word/2010/wordprocessingShape" mc:Ignorable="w14 w15 w16se wp14">
+<w:ftr xmlns:wpc="http://schemas.microsoft.com/office/word/2010/wordprocessingCanvas" xmlns:mo="http://schemas.microsoft.com/office/mac/office/2008/main" xmlns:mc="http://schemas.openxmlformats.org/markup-compatibility/2006" xmlns:mv="urn:schemas-microsoft-com:mac:vml" xmlns:o="urn:schemas-microsoft-com:office:office" xmlns:r="http://schemas.openxmlformats.org/officeDocument/2006/relationships" xmlns:m="http://schemas.openxmlformats.org/officeDocument/2006/math" xmlns:v="urn:schemas-microsoft-com:vml" xmlns:wp14="http://schemas.microsoft.com/office/word/2010/wordprocessingDrawing" xmlns:wp="http://schemas.openxmlformats.org/drawingml/2006/wordprocessingDrawing" xmlns:w10="urn:schemas-microsoft-com:office:word" xmlns:w="http://schemas.openxmlformats.org/wordprocessingml/2006/main" xmlns:w14="http://schemas.microsoft.com/office/word/2010/wordml" xmlns:w15="http://schemas.microsoft.com/office/word/2012/wordml" xmlns:wpg="http://schemas.microsoft.com/office/word/2010/wordprocessingGroup" xmlns:wpi="http://schemas.microsoft.com/office/word/2010/wordprocessingInk" xmlns:wne="http://schemas.microsoft.com/office/word/2006/wordml" xmlns:wps="http://schemas.microsoft.com/office/word/2010/wordprocessingShape" mc:Ignorable="w14 w15 wp14">
   <w:tbl>
     <w:tblPr>
       <w:tblW w:w="5000" w:type="pct"/>
@@ -10351,7 +10423,7 @@
               <w:noProof/>
               <w:color w:val="4F81BD" w:themeColor="accent1"/>
             </w:rPr>
-            <w:t>15</w:t>
+            <w:t>10</w:t>
           </w:r>
           <w:r>
             <w:rPr>
@@ -10374,7 +10446,7 @@
 </file>
 
 <file path=word/footnotes.xml><?xml version="1.0" encoding="utf-8"?>
-<w:footnotes xmlns:wpc="http://schemas.microsoft.com/office/word/2010/wordprocessingCanvas" xmlns:cx="http://schemas.microsoft.com/office/drawing/2014/chartex" xmlns:cx1="http://schemas.microsoft.com/office/drawing/2015/9/8/chartex" xmlns:mc="http://schemas.openxmlformats.org/markup-compatibility/2006" xmlns:o="urn:schemas-microsoft-com:office:office" xmlns:r="http://schemas.openxmlformats.org/officeDocument/2006/relationships" xmlns:m="http://schemas.openxmlformats.org/officeDocument/2006/math" xmlns:v="urn:schemas-microsoft-com:vml" xmlns:wp14="http://schemas.microsoft.com/office/word/2010/wordprocessingDrawing" xmlns:wp="http://schemas.openxmlformats.org/drawingml/2006/wordprocessingDrawing" xmlns:w10="urn:schemas-microsoft-com:office:word" xmlns:w="http://schemas.openxmlformats.org/wordprocessingml/2006/main" xmlns:w14="http://schemas.microsoft.com/office/word/2010/wordml" xmlns:w15="http://schemas.microsoft.com/office/word/2012/wordml" xmlns:w16se="http://schemas.microsoft.com/office/word/2015/wordml/symex" xmlns:wpg="http://schemas.microsoft.com/office/word/2010/wordprocessingGroup" xmlns:wpi="http://schemas.microsoft.com/office/word/2010/wordprocessingInk" xmlns:wne="http://schemas.microsoft.com/office/word/2006/wordml" xmlns:wps="http://schemas.microsoft.com/office/word/2010/wordprocessingShape" mc:Ignorable="w14 w15 w16se wp14">
+<w:footnotes xmlns:wpc="http://schemas.microsoft.com/office/word/2010/wordprocessingCanvas" xmlns:mo="http://schemas.microsoft.com/office/mac/office/2008/main" xmlns:mc="http://schemas.openxmlformats.org/markup-compatibility/2006" xmlns:mv="urn:schemas-microsoft-com:mac:vml" xmlns:o="urn:schemas-microsoft-com:office:office" xmlns:r="http://schemas.openxmlformats.org/officeDocument/2006/relationships" xmlns:m="http://schemas.openxmlformats.org/officeDocument/2006/math" xmlns:v="urn:schemas-microsoft-com:vml" xmlns:wp14="http://schemas.microsoft.com/office/word/2010/wordprocessingDrawing" xmlns:wp="http://schemas.openxmlformats.org/drawingml/2006/wordprocessingDrawing" xmlns:w10="urn:schemas-microsoft-com:office:word" xmlns:w="http://schemas.openxmlformats.org/wordprocessingml/2006/main" xmlns:w14="http://schemas.microsoft.com/office/word/2010/wordml" xmlns:w15="http://schemas.microsoft.com/office/word/2012/wordml" xmlns:wpg="http://schemas.microsoft.com/office/word/2010/wordprocessingGroup" xmlns:wpi="http://schemas.microsoft.com/office/word/2010/wordprocessingInk" xmlns:wne="http://schemas.microsoft.com/office/word/2006/wordml" xmlns:wps="http://schemas.microsoft.com/office/word/2010/wordprocessingShape" mc:Ignorable="w14 w15 wp14">
   <w:footnote w:type="separator" w:id="-1">
     <w:p>
       <w:r>
@@ -10393,7 +10465,7 @@
 </file>
 
 <file path=word/header1.xml><?xml version="1.0" encoding="utf-8"?>
-<w:hdr xmlns:wpc="http://schemas.microsoft.com/office/word/2010/wordprocessingCanvas" xmlns:cx="http://schemas.microsoft.com/office/drawing/2014/chartex" xmlns:cx1="http://schemas.microsoft.com/office/drawing/2015/9/8/chartex" xmlns:mc="http://schemas.openxmlformats.org/markup-compatibility/2006" xmlns:o="urn:schemas-microsoft-com:office:office" xmlns:r="http://schemas.openxmlformats.org/officeDocument/2006/relationships" xmlns:m="http://schemas.openxmlformats.org/officeDocument/2006/math" xmlns:v="urn:schemas-microsoft-com:vml" xmlns:wp14="http://schemas.microsoft.com/office/word/2010/wordprocessingDrawing" xmlns:wp="http://schemas.openxmlformats.org/drawingml/2006/wordprocessingDrawing" xmlns:w10="urn:schemas-microsoft-com:office:word" xmlns:w="http://schemas.openxmlformats.org/wordprocessingml/2006/main" xmlns:w14="http://schemas.microsoft.com/office/word/2010/wordml" xmlns:w15="http://schemas.microsoft.com/office/word/2012/wordml" xmlns:w16se="http://schemas.microsoft.com/office/word/2015/wordml/symex" xmlns:wpg="http://schemas.microsoft.com/office/word/2010/wordprocessingGroup" xmlns:wpi="http://schemas.microsoft.com/office/word/2010/wordprocessingInk" xmlns:wne="http://schemas.microsoft.com/office/word/2006/wordml" xmlns:wps="http://schemas.microsoft.com/office/word/2010/wordprocessingShape" mc:Ignorable="w14 w15 w16se wp14">
+<w:hdr xmlns:wpc="http://schemas.microsoft.com/office/word/2010/wordprocessingCanvas" xmlns:mo="http://schemas.microsoft.com/office/mac/office/2008/main" xmlns:mc="http://schemas.openxmlformats.org/markup-compatibility/2006" xmlns:mv="urn:schemas-microsoft-com:mac:vml" xmlns:o="urn:schemas-microsoft-com:office:office" xmlns:r="http://schemas.openxmlformats.org/officeDocument/2006/relationships" xmlns:m="http://schemas.openxmlformats.org/officeDocument/2006/math" xmlns:v="urn:schemas-microsoft-com:vml" xmlns:wp14="http://schemas.microsoft.com/office/word/2010/wordprocessingDrawing" xmlns:wp="http://schemas.openxmlformats.org/drawingml/2006/wordprocessingDrawing" xmlns:w10="urn:schemas-microsoft-com:office:word" xmlns:w="http://schemas.openxmlformats.org/wordprocessingml/2006/main" xmlns:w14="http://schemas.microsoft.com/office/word/2010/wordml" xmlns:w15="http://schemas.microsoft.com/office/word/2012/wordml" xmlns:wpg="http://schemas.microsoft.com/office/word/2010/wordprocessingGroup" xmlns:wpi="http://schemas.microsoft.com/office/word/2010/wordprocessingInk" xmlns:wne="http://schemas.microsoft.com/office/word/2006/wordml" xmlns:wps="http://schemas.microsoft.com/office/word/2010/wordprocessingShape" mc:Ignorable="w14 w15 wp14">
   <w:p>
     <w:pPr>
       <w:pStyle w:val="Header"/>
@@ -10462,7 +10534,7 @@
 </file>
 
 <file path=word/header2.xml><?xml version="1.0" encoding="utf-8"?>
-<w:hdr xmlns:wpc="http://schemas.microsoft.com/office/word/2010/wordprocessingCanvas" xmlns:cx="http://schemas.microsoft.com/office/drawing/2014/chartex" xmlns:cx1="http://schemas.microsoft.com/office/drawing/2015/9/8/chartex" xmlns:mc="http://schemas.openxmlformats.org/markup-compatibility/2006" xmlns:o="urn:schemas-microsoft-com:office:office" xmlns:r="http://schemas.openxmlformats.org/officeDocument/2006/relationships" xmlns:m="http://schemas.openxmlformats.org/officeDocument/2006/math" xmlns:v="urn:schemas-microsoft-com:vml" xmlns:wp14="http://schemas.microsoft.com/office/word/2010/wordprocessingDrawing" xmlns:wp="http://schemas.openxmlformats.org/drawingml/2006/wordprocessingDrawing" xmlns:w10="urn:schemas-microsoft-com:office:word" xmlns:w="http://schemas.openxmlformats.org/wordprocessingml/2006/main" xmlns:w14="http://schemas.microsoft.com/office/word/2010/wordml" xmlns:w15="http://schemas.microsoft.com/office/word/2012/wordml" xmlns:w16se="http://schemas.microsoft.com/office/word/2015/wordml/symex" xmlns:wpg="http://schemas.microsoft.com/office/word/2010/wordprocessingGroup" xmlns:wpi="http://schemas.microsoft.com/office/word/2010/wordprocessingInk" xmlns:wne="http://schemas.microsoft.com/office/word/2006/wordml" xmlns:wps="http://schemas.microsoft.com/office/word/2010/wordprocessingShape" mc:Ignorable="w14 w15 w16se wp14">
+<w:hdr xmlns:wpc="http://schemas.microsoft.com/office/word/2010/wordprocessingCanvas" xmlns:mo="http://schemas.microsoft.com/office/mac/office/2008/main" xmlns:mc="http://schemas.openxmlformats.org/markup-compatibility/2006" xmlns:mv="urn:schemas-microsoft-com:mac:vml" xmlns:o="urn:schemas-microsoft-com:office:office" xmlns:r="http://schemas.openxmlformats.org/officeDocument/2006/relationships" xmlns:m="http://schemas.openxmlformats.org/officeDocument/2006/math" xmlns:v="urn:schemas-microsoft-com:vml" xmlns:wp14="http://schemas.microsoft.com/office/word/2010/wordprocessingDrawing" xmlns:wp="http://schemas.openxmlformats.org/drawingml/2006/wordprocessingDrawing" xmlns:w10="urn:schemas-microsoft-com:office:word" xmlns:w="http://schemas.openxmlformats.org/wordprocessingml/2006/main" xmlns:w14="http://schemas.microsoft.com/office/word/2010/wordml" xmlns:w15="http://schemas.microsoft.com/office/word/2012/wordml" xmlns:wpg="http://schemas.microsoft.com/office/word/2010/wordprocessingGroup" xmlns:wpi="http://schemas.microsoft.com/office/word/2010/wordprocessingInk" xmlns:wne="http://schemas.microsoft.com/office/word/2006/wordml" xmlns:wps="http://schemas.microsoft.com/office/word/2010/wordprocessingShape" mc:Ignorable="w14 w15 wp14">
   <w:tbl>
     <w:tblPr>
       <w:tblW w:w="5179" w:type="pct"/>
@@ -10559,7 +10631,7 @@
     <w:r>
       <w:rPr>
         <w:noProof/>
-        <w:lang w:val="en-GB" w:eastAsia="ja-JP"/>
+        <w:lang w:eastAsia="ja-JP"/>
       </w:rPr>
       <mc:AlternateContent>
         <mc:Choice Requires="wps">
@@ -10599,14 +10671,14 @@
                       </a:ln>
                       <a:extLst>
                         <a:ext uri="{909E8E84-426E-40dd-AFC4-6F175D3DCCD1}">
-                          <a14:hiddenFill xmlns:a14="http://schemas.microsoft.com/office/drawing/2010/main" xmlns:w="http://schemas.openxmlformats.org/wordprocessingml/2006/main" xmlns:w10="urn:schemas-microsoft-com:office:word" xmlns:v="urn:schemas-microsoft-com:vml" xmlns:o="urn:schemas-microsoft-com:office:office" xmlns="" xmlns:mv="urn:schemas-microsoft-com:mac:vml" xmlns:mo="http://schemas.microsoft.com/office/mac/office/2008/main">
+                          <a14:hiddenFill xmlns="" xmlns:o="urn:schemas-microsoft-com:office:office" xmlns:v="urn:schemas-microsoft-com:vml" xmlns:w10="urn:schemas-microsoft-com:office:word" xmlns:w="http://schemas.openxmlformats.org/wordprocessingml/2006/main" xmlns:a14="http://schemas.microsoft.com/office/drawing/2010/main" xmlns:w16se="http://schemas.microsoft.com/office/word/2015/wordml/symex" xmlns:cx1="http://schemas.microsoft.com/office/drawing/2015/9/8/chartex" xmlns:cx="http://schemas.microsoft.com/office/drawing/2014/chartex">
                             <a:solidFill>
                               <a:srgbClr val="FFFFFF"/>
                             </a:solidFill>
                           </a14:hiddenFill>
                         </a:ext>
                         <a:ext uri="{91240B29-F687-4f45-9708-019B960494DF}">
-                          <a14:hiddenLine xmlns:a14="http://schemas.microsoft.com/office/drawing/2010/main" xmlns:w="http://schemas.openxmlformats.org/wordprocessingml/2006/main" xmlns:w10="urn:schemas-microsoft-com:office:word" xmlns:v="urn:schemas-microsoft-com:vml" xmlns:o="urn:schemas-microsoft-com:office:office" xmlns="" xmlns:mv="urn:schemas-microsoft-com:mac:vml" xmlns:mo="http://schemas.microsoft.com/office/mac/office/2008/main" w="9525">
+                          <a14:hiddenLine xmlns="" xmlns:o="urn:schemas-microsoft-com:office:office" xmlns:v="urn:schemas-microsoft-com:vml" xmlns:w10="urn:schemas-microsoft-com:office:word" xmlns:w="http://schemas.openxmlformats.org/wordprocessingml/2006/main" xmlns:a14="http://schemas.microsoft.com/office/drawing/2010/main" xmlns:w16se="http://schemas.microsoft.com/office/word/2015/wordml/symex" xmlns:cx1="http://schemas.microsoft.com/office/drawing/2015/9/8/chartex" xmlns:cx="http://schemas.microsoft.com/office/drawing/2014/chartex" w="9525">
                             <a:solidFill>
                               <a:srgbClr val="000000"/>
                             </a:solidFill>
@@ -10673,7 +10745,7 @@
             </wp:anchor>
           </w:drawing>
         </mc:Choice>
-        <mc:Fallback xmlns:mv="urn:schemas-microsoft-com:mac:vml" xmlns:mo="http://schemas.microsoft.com/office/mac/office/2008/main">
+        <mc:Fallback xmlns:w16se="http://schemas.microsoft.com/office/word/2015/wordml/symex" xmlns:cx1="http://schemas.microsoft.com/office/drawing/2015/9/8/chartex" xmlns:cx="http://schemas.microsoft.com/office/drawing/2014/chartex">
           <w:pict>
             <v:shapetype w14:anchorId="27BF4B63" id="_x0000_t202" coordsize="21600,21600" o:spt="202" path="m0,0l0,21600,21600,21600,21600,0xe">
               <v:stroke joinstyle="miter"/>
@@ -10732,7 +10804,7 @@
 </file>
 
 <file path=word/header3.xml><?xml version="1.0" encoding="utf-8"?>
-<w:hdr xmlns:wpc="http://schemas.microsoft.com/office/word/2010/wordprocessingCanvas" xmlns:cx="http://schemas.microsoft.com/office/drawing/2014/chartex" xmlns:cx1="http://schemas.microsoft.com/office/drawing/2015/9/8/chartex" xmlns:mc="http://schemas.openxmlformats.org/markup-compatibility/2006" xmlns:o="urn:schemas-microsoft-com:office:office" xmlns:r="http://schemas.openxmlformats.org/officeDocument/2006/relationships" xmlns:m="http://schemas.openxmlformats.org/officeDocument/2006/math" xmlns:v="urn:schemas-microsoft-com:vml" xmlns:wp14="http://schemas.microsoft.com/office/word/2010/wordprocessingDrawing" xmlns:wp="http://schemas.openxmlformats.org/drawingml/2006/wordprocessingDrawing" xmlns:w10="urn:schemas-microsoft-com:office:word" xmlns:w="http://schemas.openxmlformats.org/wordprocessingml/2006/main" xmlns:w14="http://schemas.microsoft.com/office/word/2010/wordml" xmlns:w15="http://schemas.microsoft.com/office/word/2012/wordml" xmlns:w16se="http://schemas.microsoft.com/office/word/2015/wordml/symex" xmlns:wpg="http://schemas.microsoft.com/office/word/2010/wordprocessingGroup" xmlns:wpi="http://schemas.microsoft.com/office/word/2010/wordprocessingInk" xmlns:wne="http://schemas.microsoft.com/office/word/2006/wordml" xmlns:wps="http://schemas.microsoft.com/office/word/2010/wordprocessingShape" mc:Ignorable="w14 w15 w16se wp14">
+<w:hdr xmlns:wpc="http://schemas.microsoft.com/office/word/2010/wordprocessingCanvas" xmlns:mo="http://schemas.microsoft.com/office/mac/office/2008/main" xmlns:mc="http://schemas.openxmlformats.org/markup-compatibility/2006" xmlns:mv="urn:schemas-microsoft-com:mac:vml" xmlns:o="urn:schemas-microsoft-com:office:office" xmlns:r="http://schemas.openxmlformats.org/officeDocument/2006/relationships" xmlns:m="http://schemas.openxmlformats.org/officeDocument/2006/math" xmlns:v="urn:schemas-microsoft-com:vml" xmlns:wp14="http://schemas.microsoft.com/office/word/2010/wordprocessingDrawing" xmlns:wp="http://schemas.openxmlformats.org/drawingml/2006/wordprocessingDrawing" xmlns:w10="urn:schemas-microsoft-com:office:word" xmlns:w="http://schemas.openxmlformats.org/wordprocessingml/2006/main" xmlns:w14="http://schemas.microsoft.com/office/word/2010/wordml" xmlns:w15="http://schemas.microsoft.com/office/word/2012/wordml" xmlns:wpg="http://schemas.microsoft.com/office/word/2010/wordprocessingGroup" xmlns:wpi="http://schemas.microsoft.com/office/word/2010/wordprocessingInk" xmlns:wne="http://schemas.microsoft.com/office/word/2006/wordml" xmlns:wps="http://schemas.microsoft.com/office/word/2010/wordprocessingShape" mc:Ignorable="w14 w15 wp14">
   <w:tbl>
     <w:tblPr>
       <w:tblW w:w="5498" w:type="pct"/>
@@ -10814,8 +10886,8 @@
 </file>
 
 <file path=word/numbering.xml><?xml version="1.0" encoding="utf-8"?>
-<w:numbering xmlns:wpc="http://schemas.microsoft.com/office/word/2010/wordprocessingCanvas" xmlns:cx="http://schemas.microsoft.com/office/drawing/2014/chartex" xmlns:cx1="http://schemas.microsoft.com/office/drawing/2015/9/8/chartex" xmlns:mc="http://schemas.openxmlformats.org/markup-compatibility/2006" xmlns:o="urn:schemas-microsoft-com:office:office" xmlns:r="http://schemas.openxmlformats.org/officeDocument/2006/relationships" xmlns:m="http://schemas.openxmlformats.org/officeDocument/2006/math" xmlns:v="urn:schemas-microsoft-com:vml" xmlns:wp14="http://schemas.microsoft.com/office/word/2010/wordprocessingDrawing" xmlns:wp="http://schemas.openxmlformats.org/drawingml/2006/wordprocessingDrawing" xmlns:w10="urn:schemas-microsoft-com:office:word" xmlns:w="http://schemas.openxmlformats.org/wordprocessingml/2006/main" xmlns:w14="http://schemas.microsoft.com/office/word/2010/wordml" xmlns:w15="http://schemas.microsoft.com/office/word/2012/wordml" xmlns:w16se="http://schemas.microsoft.com/office/word/2015/wordml/symex" xmlns:wpg="http://schemas.microsoft.com/office/word/2010/wordprocessingGroup" xmlns:wpi="http://schemas.microsoft.com/office/word/2010/wordprocessingInk" xmlns:wne="http://schemas.microsoft.com/office/word/2006/wordml" xmlns:wps="http://schemas.microsoft.com/office/word/2010/wordprocessingShape" mc:Ignorable="w14 w15 w16se wp14">
-  <w:abstractNum w:abstractNumId="0" w15:restartNumberingAfterBreak="0">
+<w:numbering xmlns:wpc="http://schemas.microsoft.com/office/word/2010/wordprocessingCanvas" xmlns:mo="http://schemas.microsoft.com/office/mac/office/2008/main" xmlns:mc="http://schemas.openxmlformats.org/markup-compatibility/2006" xmlns:mv="urn:schemas-microsoft-com:mac:vml" xmlns:o="urn:schemas-microsoft-com:office:office" xmlns:r="http://schemas.openxmlformats.org/officeDocument/2006/relationships" xmlns:m="http://schemas.openxmlformats.org/officeDocument/2006/math" xmlns:v="urn:schemas-microsoft-com:vml" xmlns:wp14="http://schemas.microsoft.com/office/word/2010/wordprocessingDrawing" xmlns:wp="http://schemas.openxmlformats.org/drawingml/2006/wordprocessingDrawing" xmlns:w10="urn:schemas-microsoft-com:office:word" xmlns:w="http://schemas.openxmlformats.org/wordprocessingml/2006/main" xmlns:w14="http://schemas.microsoft.com/office/word/2010/wordml" xmlns:w15="http://schemas.microsoft.com/office/word/2012/wordml" xmlns:wpg="http://schemas.microsoft.com/office/word/2010/wordprocessingGroup" xmlns:wpi="http://schemas.microsoft.com/office/word/2010/wordprocessingInk" xmlns:wne="http://schemas.microsoft.com/office/word/2006/wordml" xmlns:wps="http://schemas.microsoft.com/office/word/2010/wordprocessingShape" mc:Ignorable="w14 w15 wp14">
+  <w:abstractNum w:abstractNumId="0">
     <w:nsid w:val="0ADC5A31"/>
     <w:multiLevelType w:val="hybridMultilevel"/>
     <w:tmpl w:val="B6C89986"/>
@@ -10928,7 +11000,7 @@
       </w:rPr>
     </w:lvl>
   </w:abstractNum>
-  <w:abstractNum w:abstractNumId="1" w15:restartNumberingAfterBreak="0">
+  <w:abstractNum w:abstractNumId="1">
     <w:nsid w:val="0C246ED8"/>
     <w:multiLevelType w:val="hybridMultilevel"/>
     <w:tmpl w:val="58041606"/>
@@ -11041,7 +11113,7 @@
       </w:rPr>
     </w:lvl>
   </w:abstractNum>
-  <w:abstractNum w:abstractNumId="2" w15:restartNumberingAfterBreak="0">
+  <w:abstractNum w:abstractNumId="2">
     <w:nsid w:val="134E4343"/>
     <w:multiLevelType w:val="hybridMultilevel"/>
     <w:tmpl w:val="4954B198"/>
@@ -11154,7 +11226,7 @@
       </w:rPr>
     </w:lvl>
   </w:abstractNum>
-  <w:abstractNum w:abstractNumId="3" w15:restartNumberingAfterBreak="0">
+  <w:abstractNum w:abstractNumId="3">
     <w:nsid w:val="16B3176B"/>
     <w:multiLevelType w:val="hybridMultilevel"/>
     <w:tmpl w:val="AADE9BFC"/>
@@ -11267,7 +11339,7 @@
       </w:rPr>
     </w:lvl>
   </w:abstractNum>
-  <w:abstractNum w:abstractNumId="4" w15:restartNumberingAfterBreak="0">
+  <w:abstractNum w:abstractNumId="4">
     <w:nsid w:val="17AE2E5B"/>
     <w:multiLevelType w:val="hybridMultilevel"/>
     <w:tmpl w:val="FBE084A2"/>
@@ -11356,7 +11428,7 @@
       </w:pPr>
     </w:lvl>
   </w:abstractNum>
-  <w:abstractNum w:abstractNumId="5" w15:restartNumberingAfterBreak="0">
+  <w:abstractNum w:abstractNumId="5">
     <w:nsid w:val="1EA83A93"/>
     <w:multiLevelType w:val="hybridMultilevel"/>
     <w:tmpl w:val="A96E8E38"/>
@@ -11469,7 +11541,7 @@
       </w:rPr>
     </w:lvl>
   </w:abstractNum>
-  <w:abstractNum w:abstractNumId="6" w15:restartNumberingAfterBreak="0">
+  <w:abstractNum w:abstractNumId="6">
     <w:nsid w:val="2D794219"/>
     <w:multiLevelType w:val="hybridMultilevel"/>
     <w:tmpl w:val="F9A60F94"/>
@@ -11582,7 +11654,7 @@
       </w:rPr>
     </w:lvl>
   </w:abstractNum>
-  <w:abstractNum w:abstractNumId="7" w15:restartNumberingAfterBreak="0">
+  <w:abstractNum w:abstractNumId="7">
     <w:nsid w:val="38D21077"/>
     <w:multiLevelType w:val="hybridMultilevel"/>
     <w:tmpl w:val="C0DEA896"/>
@@ -11695,7 +11767,7 @@
       </w:rPr>
     </w:lvl>
   </w:abstractNum>
-  <w:abstractNum w:abstractNumId="8" w15:restartNumberingAfterBreak="0">
+  <w:abstractNum w:abstractNumId="8">
     <w:nsid w:val="40042BC7"/>
     <w:multiLevelType w:val="hybridMultilevel"/>
     <w:tmpl w:val="4EEE87CA"/>
@@ -11808,7 +11880,7 @@
       </w:rPr>
     </w:lvl>
   </w:abstractNum>
-  <w:abstractNum w:abstractNumId="9" w15:restartNumberingAfterBreak="0">
+  <w:abstractNum w:abstractNumId="9">
     <w:nsid w:val="4ADF06B2"/>
     <w:multiLevelType w:val="hybridMultilevel"/>
     <w:tmpl w:val="F18C085E"/>
@@ -11921,7 +11993,7 @@
       </w:rPr>
     </w:lvl>
   </w:abstractNum>
-  <w:abstractNum w:abstractNumId="10" w15:restartNumberingAfterBreak="0">
+  <w:abstractNum w:abstractNumId="10">
     <w:nsid w:val="521413E9"/>
     <w:multiLevelType w:val="hybridMultilevel"/>
     <w:tmpl w:val="1B9C7972"/>
@@ -12035,7 +12107,7 @@
       </w:rPr>
     </w:lvl>
   </w:abstractNum>
-  <w:abstractNum w:abstractNumId="11" w15:restartNumberingAfterBreak="0">
+  <w:abstractNum w:abstractNumId="11">
     <w:nsid w:val="54563E76"/>
     <w:multiLevelType w:val="hybridMultilevel"/>
     <w:tmpl w:val="F5BCD0AE"/>
@@ -12148,7 +12220,7 @@
       </w:rPr>
     </w:lvl>
   </w:abstractNum>
-  <w:abstractNum w:abstractNumId="12" w15:restartNumberingAfterBreak="0">
+  <w:abstractNum w:abstractNumId="12">
     <w:nsid w:val="54A87654"/>
     <w:multiLevelType w:val="hybridMultilevel"/>
     <w:tmpl w:val="98929B36"/>
@@ -12261,7 +12333,7 @@
       </w:rPr>
     </w:lvl>
   </w:abstractNum>
-  <w:abstractNum w:abstractNumId="13" w15:restartNumberingAfterBreak="0">
+  <w:abstractNum w:abstractNumId="13">
     <w:nsid w:val="578D0135"/>
     <w:multiLevelType w:val="hybridMultilevel"/>
     <w:tmpl w:val="EC425B66"/>
@@ -12374,7 +12446,7 @@
       </w:rPr>
     </w:lvl>
   </w:abstractNum>
-  <w:abstractNum w:abstractNumId="14" w15:restartNumberingAfterBreak="0">
+  <w:abstractNum w:abstractNumId="14">
     <w:nsid w:val="5EB76882"/>
     <w:multiLevelType w:val="hybridMultilevel"/>
     <w:tmpl w:val="23BC29DA"/>
@@ -12487,7 +12559,7 @@
       </w:rPr>
     </w:lvl>
   </w:abstractNum>
-  <w:abstractNum w:abstractNumId="15" w15:restartNumberingAfterBreak="0">
+  <w:abstractNum w:abstractNumId="15">
     <w:nsid w:val="681D7EA6"/>
     <w:multiLevelType w:val="hybridMultilevel"/>
     <w:tmpl w:val="885EFC94"/>
@@ -12600,7 +12672,7 @@
       </w:rPr>
     </w:lvl>
   </w:abstractNum>
-  <w:abstractNum w:abstractNumId="16" w15:restartNumberingAfterBreak="0">
+  <w:abstractNum w:abstractNumId="16">
     <w:nsid w:val="6B3E6840"/>
     <w:multiLevelType w:val="hybridMultilevel"/>
     <w:tmpl w:val="A4D02E26"/>
@@ -12689,7 +12761,7 @@
       </w:pPr>
     </w:lvl>
   </w:abstractNum>
-  <w:abstractNum w:abstractNumId="17" w15:restartNumberingAfterBreak="0">
+  <w:abstractNum w:abstractNumId="17">
     <w:nsid w:val="78680150"/>
     <w:multiLevelType w:val="hybridMultilevel"/>
     <w:tmpl w:val="22EE77AA"/>
@@ -12802,7 +12874,7 @@
       </w:rPr>
     </w:lvl>
   </w:abstractNum>
-  <w:abstractNum w:abstractNumId="18" w15:restartNumberingAfterBreak="0">
+  <w:abstractNum w:abstractNumId="18">
     <w:nsid w:val="797130F5"/>
     <w:multiLevelType w:val="hybridMultilevel"/>
     <w:tmpl w:val="B0FA0E1E"/>
@@ -12915,7 +12987,7 @@
       </w:rPr>
     </w:lvl>
   </w:abstractNum>
-  <w:abstractNum w:abstractNumId="19" w15:restartNumberingAfterBreak="0">
+  <w:abstractNum w:abstractNumId="19">
     <w:nsid w:val="79A759BA"/>
     <w:multiLevelType w:val="hybridMultilevel"/>
     <w:tmpl w:val="0F2C5D96"/>
@@ -13028,7 +13100,7 @@
       </w:rPr>
     </w:lvl>
   </w:abstractNum>
-  <w:abstractNum w:abstractNumId="20" w15:restartNumberingAfterBreak="0">
+  <w:abstractNum w:abstractNumId="20">
     <w:nsid w:val="7AA273AF"/>
     <w:multiLevelType w:val="hybridMultilevel"/>
     <w:tmpl w:val="88D6205A"/>
@@ -13141,7 +13213,7 @@
       </w:rPr>
     </w:lvl>
   </w:abstractNum>
-  <w:abstractNum w:abstractNumId="21" w15:restartNumberingAfterBreak="0">
+  <w:abstractNum w:abstractNumId="21">
     <w:nsid w:val="7FD862D1"/>
     <w:multiLevelType w:val="hybridMultilevel"/>
     <w:tmpl w:val="7F36DE4A"/>
@@ -13324,7 +13396,7 @@
 </file>
 
 <file path=word/styles.xml><?xml version="1.0" encoding="utf-8"?>
-<w:styles xmlns:mc="http://schemas.openxmlformats.org/markup-compatibility/2006" xmlns:r="http://schemas.openxmlformats.org/officeDocument/2006/relationships" xmlns:w="http://schemas.openxmlformats.org/wordprocessingml/2006/main" xmlns:w14="http://schemas.microsoft.com/office/word/2010/wordml" xmlns:w15="http://schemas.microsoft.com/office/word/2012/wordml" xmlns:w16se="http://schemas.microsoft.com/office/word/2015/wordml/symex" mc:Ignorable="w14 w15 w16se">
+<w:styles xmlns:mc="http://schemas.openxmlformats.org/markup-compatibility/2006" xmlns:r="http://schemas.openxmlformats.org/officeDocument/2006/relationships" xmlns:w="http://schemas.openxmlformats.org/wordprocessingml/2006/main" xmlns:w14="http://schemas.microsoft.com/office/word/2010/wordml" xmlns:w15="http://schemas.microsoft.com/office/word/2012/wordml" mc:Ignorable="w14 w15">
   <w:docDefaults>
     <w:rPrDefault>
       <w:rPr>
@@ -13336,7 +13408,7 @@
     </w:rPrDefault>
     <w:pPrDefault/>
   </w:docDefaults>
-  <w:latentStyles w:defLockedState="0" w:defUIPriority="99" w:defSemiHidden="0" w:defUnhideWhenUsed="0" w:defQFormat="0" w:count="371">
+  <w:latentStyles w:defLockedState="0" w:defUIPriority="99" w:defSemiHidden="0" w:defUnhideWhenUsed="0" w:defQFormat="0" w:count="380">
     <w:lsdException w:name="Normal" w:uiPriority="0" w:qFormat="1"/>
     <w:lsdException w:name="heading 1" w:uiPriority="9" w:qFormat="1"/>
     <w:lsdException w:name="heading 2" w:semiHidden="1" w:uiPriority="9" w:unhideWhenUsed="1" w:qFormat="1"/>
@@ -13926,10 +13998,17 @@
     <w:tblPr>
       <w:tblStyleRowBandSize w:val="1"/>
       <w:tblStyleColBandSize w:val="1"/>
+      <w:tblInd w:w="0" w:type="dxa"/>
       <w:tblBorders>
         <w:top w:val="single" w:sz="8" w:space="0" w:color="4F81BD" w:themeColor="accent1"/>
         <w:bottom w:val="single" w:sz="8" w:space="0" w:color="4F81BD" w:themeColor="accent1"/>
       </w:tblBorders>
+      <w:tblCellMar>
+        <w:top w:w="0" w:type="dxa"/>
+        <w:left w:w="108" w:type="dxa"/>
+        <w:bottom w:w="0" w:type="dxa"/>
+        <w:right w:w="108" w:type="dxa"/>
+      </w:tblCellMar>
     </w:tblPr>
     <w:tblStylePr w:type="firstRow">
       <w:pPr>
@@ -14014,6 +14093,7 @@
     <w:uiPriority w:val="59"/>
     <w:rsid w:val="00472EFF"/>
     <w:tblPr>
+      <w:tblInd w:w="0" w:type="dxa"/>
       <w:tblBorders>
         <w:top w:val="single" w:sz="4" w:space="0" w:color="auto"/>
         <w:left w:val="single" w:sz="4" w:space="0" w:color="auto"/>
@@ -14022,6 +14102,12 @@
         <w:insideH w:val="single" w:sz="4" w:space="0" w:color="auto"/>
         <w:insideV w:val="single" w:sz="4" w:space="0" w:color="auto"/>
       </w:tblBorders>
+      <w:tblCellMar>
+        <w:top w:w="0" w:type="dxa"/>
+        <w:left w:w="108" w:type="dxa"/>
+        <w:bottom w:w="0" w:type="dxa"/>
+        <w:right w:w="108" w:type="dxa"/>
+      </w:tblCellMar>
     </w:tblPr>
   </w:style>
   <w:style w:type="table" w:styleId="LightList">
@@ -14032,12 +14118,19 @@
     <w:tblPr>
       <w:tblStyleRowBandSize w:val="1"/>
       <w:tblStyleColBandSize w:val="1"/>
+      <w:tblInd w:w="0" w:type="dxa"/>
       <w:tblBorders>
         <w:top w:val="single" w:sz="8" w:space="0" w:color="000000" w:themeColor="text1"/>
         <w:left w:val="single" w:sz="8" w:space="0" w:color="000000" w:themeColor="text1"/>
         <w:bottom w:val="single" w:sz="8" w:space="0" w:color="000000" w:themeColor="text1"/>
         <w:right w:val="single" w:sz="8" w:space="0" w:color="000000" w:themeColor="text1"/>
       </w:tblBorders>
+      <w:tblCellMar>
+        <w:top w:w="0" w:type="dxa"/>
+        <w:left w:w="108" w:type="dxa"/>
+        <w:bottom w:w="0" w:type="dxa"/>
+        <w:right w:w="108" w:type="dxa"/>
+      </w:tblCellMar>
     </w:tblPr>
     <w:tblStylePr w:type="firstRow">
       <w:pPr>
@@ -14117,10 +14210,17 @@
     <w:tblPr>
       <w:tblStyleRowBandSize w:val="1"/>
       <w:tblStyleColBandSize w:val="1"/>
+      <w:tblInd w:w="0" w:type="dxa"/>
       <w:tblBorders>
         <w:top w:val="single" w:sz="8" w:space="0" w:color="F79646" w:themeColor="accent6"/>
         <w:bottom w:val="single" w:sz="8" w:space="0" w:color="F79646" w:themeColor="accent6"/>
       </w:tblBorders>
+      <w:tblCellMar>
+        <w:top w:w="0" w:type="dxa"/>
+        <w:left w:w="108" w:type="dxa"/>
+        <w:bottom w:w="0" w:type="dxa"/>
+        <w:right w:w="108" w:type="dxa"/>
+      </w:tblCellMar>
     </w:tblPr>
     <w:tblStylePr w:type="firstRow">
       <w:pPr>
@@ -14210,10 +14310,17 @@
     <w:tblPr>
       <w:tblStyleRowBandSize w:val="1"/>
       <w:tblStyleColBandSize w:val="1"/>
+      <w:tblInd w:w="0" w:type="dxa"/>
       <w:tblBorders>
         <w:top w:val="single" w:sz="8" w:space="0" w:color="4BACC6" w:themeColor="accent5"/>
         <w:bottom w:val="single" w:sz="8" w:space="0" w:color="4BACC6" w:themeColor="accent5"/>
       </w:tblBorders>
+      <w:tblCellMar>
+        <w:top w:w="0" w:type="dxa"/>
+        <w:left w:w="108" w:type="dxa"/>
+        <w:bottom w:w="0" w:type="dxa"/>
+        <w:right w:w="108" w:type="dxa"/>
+      </w:tblCellMar>
     </w:tblPr>
     <w:tblStylePr w:type="firstRow">
       <w:pPr>
@@ -14300,12 +14407,19 @@
     <w:tblPr>
       <w:tblStyleRowBandSize w:val="1"/>
       <w:tblStyleColBandSize w:val="1"/>
+      <w:tblInd w:w="0" w:type="dxa"/>
       <w:tblBorders>
         <w:top w:val="single" w:sz="8" w:space="0" w:color="4BACC6" w:themeColor="accent5"/>
         <w:left w:val="single" w:sz="8" w:space="0" w:color="4BACC6" w:themeColor="accent5"/>
         <w:bottom w:val="single" w:sz="8" w:space="0" w:color="4BACC6" w:themeColor="accent5"/>
         <w:right w:val="single" w:sz="8" w:space="0" w:color="4BACC6" w:themeColor="accent5"/>
       </w:tblBorders>
+      <w:tblCellMar>
+        <w:top w:w="0" w:type="dxa"/>
+        <w:left w:w="108" w:type="dxa"/>
+        <w:bottom w:w="0" w:type="dxa"/>
+        <w:right w:w="108" w:type="dxa"/>
+      </w:tblCellMar>
     </w:tblPr>
     <w:tblStylePr w:type="firstRow">
       <w:pPr>
@@ -14382,6 +14496,7 @@
     <w:tblPr>
       <w:tblStyleRowBandSize w:val="1"/>
       <w:tblStyleColBandSize w:val="1"/>
+      <w:tblInd w:w="0" w:type="dxa"/>
       <w:tblBorders>
         <w:top w:val="single" w:sz="8" w:space="0" w:color="4F81BD" w:themeColor="accent1"/>
         <w:left w:val="single" w:sz="8" w:space="0" w:color="4F81BD" w:themeColor="accent1"/>
@@ -14390,6 +14505,12 @@
         <w:insideH w:val="single" w:sz="8" w:space="0" w:color="4F81BD" w:themeColor="accent1"/>
         <w:insideV w:val="single" w:sz="8" w:space="0" w:color="4F81BD" w:themeColor="accent1"/>
       </w:tblBorders>
+      <w:tblCellMar>
+        <w:top w:w="0" w:type="dxa"/>
+        <w:left w:w="108" w:type="dxa"/>
+        <w:bottom w:w="0" w:type="dxa"/>
+        <w:right w:w="108" w:type="dxa"/>
+      </w:tblCellMar>
     </w:tblPr>
     <w:tblStylePr w:type="firstRow">
       <w:pPr>
@@ -14502,6 +14623,7 @@
     <w:tblPr>
       <w:tblStyleRowBandSize w:val="1"/>
       <w:tblStyleColBandSize w:val="1"/>
+      <w:tblInd w:w="0" w:type="dxa"/>
       <w:tblBorders>
         <w:top w:val="single" w:sz="8" w:space="0" w:color="7BA0CD" w:themeColor="accent1" w:themeTint="BF"/>
         <w:left w:val="single" w:sz="8" w:space="0" w:color="7BA0CD" w:themeColor="accent1" w:themeTint="BF"/>
@@ -14509,6 +14631,12 @@
         <w:right w:val="single" w:sz="8" w:space="0" w:color="7BA0CD" w:themeColor="accent1" w:themeTint="BF"/>
         <w:insideH w:val="single" w:sz="8" w:space="0" w:color="7BA0CD" w:themeColor="accent1" w:themeTint="BF"/>
       </w:tblBorders>
+      <w:tblCellMar>
+        <w:top w:w="0" w:type="dxa"/>
+        <w:left w:w="108" w:type="dxa"/>
+        <w:bottom w:w="0" w:type="dxa"/>
+        <w:right w:w="108" w:type="dxa"/>
+      </w:tblCellMar>
     </w:tblPr>
     <w:tblStylePr w:type="firstRow">
       <w:pPr>
@@ -14598,6 +14726,7 @@
     <w:tblPr>
       <w:tblStyleRowBandSize w:val="1"/>
       <w:tblStyleColBandSize w:val="1"/>
+      <w:tblInd w:w="0" w:type="dxa"/>
       <w:tblBorders>
         <w:top w:val="single" w:sz="8" w:space="0" w:color="4BACC6" w:themeColor="accent5"/>
         <w:left w:val="single" w:sz="8" w:space="0" w:color="4BACC6" w:themeColor="accent5"/>
@@ -14606,6 +14735,12 @@
         <w:insideH w:val="single" w:sz="8" w:space="0" w:color="4BACC6" w:themeColor="accent5"/>
         <w:insideV w:val="single" w:sz="8" w:space="0" w:color="4BACC6" w:themeColor="accent5"/>
       </w:tblBorders>
+      <w:tblCellMar>
+        <w:top w:w="0" w:type="dxa"/>
+        <w:left w:w="108" w:type="dxa"/>
+        <w:bottom w:w="0" w:type="dxa"/>
+        <w:right w:w="108" w:type="dxa"/>
+      </w:tblCellMar>
     </w:tblPr>
     <w:tblStylePr w:type="firstRow">
       <w:pPr>
@@ -14749,7 +14884,7 @@
 </file>
 
 <file path=word/glossary/document.xml><?xml version="1.0" encoding="utf-8"?>
-<w:glossaryDocument xmlns:wpc="http://schemas.microsoft.com/office/word/2010/wordprocessingCanvas" xmlns:cx="http://schemas.microsoft.com/office/drawing/2014/chartex" xmlns:cx1="http://schemas.microsoft.com/office/drawing/2015/9/8/chartex" xmlns:mc="http://schemas.openxmlformats.org/markup-compatibility/2006" xmlns:o="urn:schemas-microsoft-com:office:office" xmlns:r="http://schemas.openxmlformats.org/officeDocument/2006/relationships" xmlns:m="http://schemas.openxmlformats.org/officeDocument/2006/math" xmlns:v="urn:schemas-microsoft-com:vml" xmlns:wp14="http://schemas.microsoft.com/office/word/2010/wordprocessingDrawing" xmlns:wp="http://schemas.openxmlformats.org/drawingml/2006/wordprocessingDrawing" xmlns:w10="urn:schemas-microsoft-com:office:word" xmlns:w="http://schemas.openxmlformats.org/wordprocessingml/2006/main" xmlns:w14="http://schemas.microsoft.com/office/word/2010/wordml" xmlns:w15="http://schemas.microsoft.com/office/word/2012/wordml" xmlns:w16se="http://schemas.microsoft.com/office/word/2015/wordml/symex" xmlns:wpg="http://schemas.microsoft.com/office/word/2010/wordprocessingGroup" xmlns:wpi="http://schemas.microsoft.com/office/word/2010/wordprocessingInk" xmlns:wne="http://schemas.microsoft.com/office/word/2006/wordml" xmlns:wps="http://schemas.microsoft.com/office/word/2010/wordprocessingShape" mc:Ignorable="w14 w15 w16se wp14">
+<w:glossaryDocument xmlns:wpc="http://schemas.microsoft.com/office/word/2010/wordprocessingCanvas" xmlns:mo="http://schemas.microsoft.com/office/mac/office/2008/main" xmlns:mc="http://schemas.openxmlformats.org/markup-compatibility/2006" xmlns:mv="urn:schemas-microsoft-com:mac:vml" xmlns:o="urn:schemas-microsoft-com:office:office" xmlns:r="http://schemas.openxmlformats.org/officeDocument/2006/relationships" xmlns:m="http://schemas.openxmlformats.org/officeDocument/2006/math" xmlns:v="urn:schemas-microsoft-com:vml" xmlns:wp14="http://schemas.microsoft.com/office/word/2010/wordprocessingDrawing" xmlns:wp="http://schemas.openxmlformats.org/drawingml/2006/wordprocessingDrawing" xmlns:w10="urn:schemas-microsoft-com:office:word" xmlns:w="http://schemas.openxmlformats.org/wordprocessingml/2006/main" xmlns:w14="http://schemas.microsoft.com/office/word/2010/wordml" xmlns:w15="http://schemas.microsoft.com/office/word/2012/wordml" xmlns:wpg="http://schemas.microsoft.com/office/word/2010/wordprocessingGroup" xmlns:wpi="http://schemas.microsoft.com/office/word/2010/wordprocessingInk" xmlns:wne="http://schemas.microsoft.com/office/word/2006/wordml" xmlns:wps="http://schemas.microsoft.com/office/word/2010/wordprocessingShape" mc:Ignorable="w14 w15 wp14">
   <w:docParts>
     <w:docPart>
       <w:docPartPr>
@@ -14834,27 +14969,27 @@
 </file>
 
 <file path=word/glossary/fontTable.xml><?xml version="1.0" encoding="utf-8"?>
-<w:fonts xmlns:mc="http://schemas.openxmlformats.org/markup-compatibility/2006" xmlns:r="http://schemas.openxmlformats.org/officeDocument/2006/relationships" xmlns:w="http://schemas.openxmlformats.org/wordprocessingml/2006/main" xmlns:w14="http://schemas.microsoft.com/office/word/2010/wordml" xmlns:w15="http://schemas.microsoft.com/office/word/2012/wordml" xmlns:w16se="http://schemas.microsoft.com/office/word/2015/wordml/symex" mc:Ignorable="w14 w15 w16se">
+<w:fonts xmlns:mc="http://schemas.openxmlformats.org/markup-compatibility/2006" xmlns:r="http://schemas.openxmlformats.org/officeDocument/2006/relationships" xmlns:w="http://schemas.openxmlformats.org/wordprocessingml/2006/main" xmlns:w14="http://schemas.microsoft.com/office/word/2010/wordml" xmlns:w15="http://schemas.microsoft.com/office/word/2012/wordml" mc:Ignorable="w14 w15">
   <w:font w:name="Symbol">
-    <w:panose1 w:val="05050102010706020507"/>
+    <w:panose1 w:val="00000000000000000000"/>
     <w:charset w:val="02"/>
-    <w:family w:val="roman"/>
+    <w:family w:val="auto"/>
     <w:pitch w:val="variable"/>
     <w:sig w:usb0="00000000" w:usb1="10000000" w:usb2="00000000" w:usb3="00000000" w:csb0="80000000" w:csb1="00000000"/>
   </w:font>
   <w:font w:name="Times New Roman">
     <w:panose1 w:val="02020603050405020304"/>
     <w:charset w:val="00"/>
-    <w:family w:val="roman"/>
+    <w:family w:val="auto"/>
     <w:pitch w:val="variable"/>
-    <w:sig w:usb0="E0002EFF" w:usb1="C0007843" w:usb2="00000009" w:usb3="00000000" w:csb0="000001FF" w:csb1="00000000"/>
+    <w:sig w:usb0="E0002AEF" w:usb1="C0007841" w:usb2="00000009" w:usb3="00000000" w:csb0="000001FF" w:csb1="00000000"/>
   </w:font>
   <w:font w:name="Courier New">
     <w:panose1 w:val="02070309020205020404"/>
     <w:charset w:val="00"/>
-    <w:family w:val="modern"/>
-    <w:pitch w:val="fixed"/>
-    <w:sig w:usb0="E0002EFF" w:usb1="C0007843" w:usb2="00000009" w:usb3="00000000" w:csb0="000001FF" w:csb1="00000000"/>
+    <w:family w:val="auto"/>
+    <w:pitch w:val="variable"/>
+    <w:sig w:usb0="E0002AFF" w:usb1="C0007843" w:usb2="00000009" w:usb3="00000000" w:csb0="000001FF" w:csb1="00000000"/>
   </w:font>
   <w:font w:name="Wingdings">
     <w:panose1 w:val="05000000000000000000"/>
@@ -14866,66 +15001,68 @@
   <w:font w:name="Calibri">
     <w:panose1 w:val="020F0502020204030204"/>
     <w:charset w:val="00"/>
-    <w:family w:val="swiss"/>
+    <w:family w:val="auto"/>
     <w:pitch w:val="variable"/>
     <w:sig w:usb0="E00002FF" w:usb1="4000ACFF" w:usb2="00000001" w:usb3="00000000" w:csb0="0000019F" w:csb1="00000000"/>
   </w:font>
-  <w:font w:name="MS Mincho">
-    <w:altName w:val="ＭＳ 明朝"/>
-    <w:panose1 w:val="02020609040205080304"/>
+  <w:font w:name="ＭＳ 明朝">
     <w:charset w:val="80"/>
-    <w:family w:val="modern"/>
-    <w:pitch w:val="fixed"/>
+    <w:family w:val="auto"/>
+    <w:pitch w:val="variable"/>
     <w:sig w:usb0="E00002FF" w:usb1="6AC7FDFB" w:usb2="08000012" w:usb3="00000000" w:csb0="0002009F" w:csb1="00000000"/>
   </w:font>
   <w:font w:name="Cambria">
     <w:panose1 w:val="02040503050406030204"/>
     <w:charset w:val="00"/>
-    <w:family w:val="roman"/>
+    <w:family w:val="auto"/>
     <w:pitch w:val="variable"/>
     <w:sig w:usb0="E00002FF" w:usb1="400004FF" w:usb2="00000000" w:usb3="00000000" w:csb0="0000019F" w:csb1="00000000"/>
   </w:font>
-  <w:font w:name="MS Gothic">
-    <w:altName w:val="ＭＳ ゴシック"/>
-    <w:panose1 w:val="020B0609070205080204"/>
+  <w:font w:name="ＭＳ ゴシック">
     <w:charset w:val="80"/>
-    <w:family w:val="modern"/>
-    <w:pitch w:val="fixed"/>
+    <w:family w:val="auto"/>
+    <w:pitch w:val="variable"/>
     <w:sig w:usb0="E00002FF" w:usb1="6AC7FDFB" w:usb2="08000012" w:usb3="00000000" w:csb0="0002009F" w:csb1="00000000"/>
   </w:font>
   <w:font w:name="Lucida Grande">
+    <w:panose1 w:val="020B0600040502020204"/>
     <w:charset w:val="00"/>
     <w:family w:val="auto"/>
     <w:pitch w:val="variable"/>
     <w:sig w:usb0="E1000AEF" w:usb1="5000A1FF" w:usb2="00000000" w:usb3="00000000" w:csb0="000001BF" w:csb1="00000000"/>
   </w:font>
   <w:font w:name="Times">
-    <w:panose1 w:val="02020603050405020304"/>
+    <w:panose1 w:val="02000500000000000000"/>
     <w:charset w:val="00"/>
-    <w:family w:val="roman"/>
+    <w:family w:val="auto"/>
     <w:pitch w:val="variable"/>
-    <w:sig w:usb0="E0002EFF" w:usb1="C0007843" w:usb2="00000009" w:usb3="00000000" w:csb0="000001FF" w:csb1="00000000"/>
+    <w:sig w:usb0="00000003" w:usb1="00000000" w:usb2="00000000" w:usb3="00000000" w:csb0="00000001" w:csb1="00000000"/>
+  </w:font>
+  <w:font w:name="Arial">
+    <w:panose1 w:val="020B0604020202020204"/>
+    <w:charset w:val="00"/>
+    <w:family w:val="auto"/>
+    <w:pitch w:val="variable"/>
+    <w:sig w:usb0="E0002AFF" w:usb1="C0007843" w:usb2="00000009" w:usb3="00000000" w:csb0="000001FF" w:csb1="00000000"/>
   </w:font>
   <w:font w:name="Yu Mincho">
-    <w:altName w:val="游明朝"/>
     <w:panose1 w:val="02020400000000000000"/>
     <w:charset w:val="80"/>
-    <w:family w:val="roman"/>
+    <w:family w:val="auto"/>
     <w:pitch w:val="variable"/>
     <w:sig w:usb0="800002E7" w:usb1="2AC7FCFF" w:usb2="00000012" w:usb3="00000000" w:csb0="0002009F" w:csb1="00000000"/>
   </w:font>
   <w:font w:name="Yu Gothic Light">
-    <w:altName w:val="游ゴシック Light"/>
     <w:panose1 w:val="020B0300000000000000"/>
     <w:charset w:val="80"/>
-    <w:family w:val="swiss"/>
+    <w:family w:val="auto"/>
     <w:pitch w:val="variable"/>
     <w:sig w:usb0="E00002FF" w:usb1="2AC7FDFF" w:usb2="00000016" w:usb3="00000000" w:csb0="0002009F" w:csb1="00000000"/>
   </w:font>
   <w:font w:name="Calibri Light">
     <w:panose1 w:val="020F0302020204030204"/>
     <w:charset w:val="00"/>
-    <w:family w:val="swiss"/>
+    <w:family w:val="auto"/>
     <w:pitch w:val="variable"/>
     <w:sig w:usb0="A00002EF" w:usb1="4000207B" w:usb2="00000000" w:usb3="00000000" w:csb0="0000019F" w:csb1="00000000"/>
   </w:font>
@@ -14933,7 +15070,7 @@
 </file>
 
 <file path=word/glossary/settings.xml><?xml version="1.0" encoding="utf-8"?>
-<w:settings xmlns:mc="http://schemas.openxmlformats.org/markup-compatibility/2006" xmlns:o="urn:schemas-microsoft-com:office:office" xmlns:r="http://schemas.openxmlformats.org/officeDocument/2006/relationships" xmlns:m="http://schemas.openxmlformats.org/officeDocument/2006/math" xmlns:v="urn:schemas-microsoft-com:vml" xmlns:w10="urn:schemas-microsoft-com:office:word" xmlns:w="http://schemas.openxmlformats.org/wordprocessingml/2006/main" xmlns:w14="http://schemas.microsoft.com/office/word/2010/wordml" xmlns:w15="http://schemas.microsoft.com/office/word/2012/wordml" xmlns:w16se="http://schemas.microsoft.com/office/word/2015/wordml/symex" xmlns:sl="http://schemas.openxmlformats.org/schemaLibrary/2006/main" mc:Ignorable="w14 w15 w16se">
+<w:settings xmlns:mc="http://schemas.openxmlformats.org/markup-compatibility/2006" xmlns:o="urn:schemas-microsoft-com:office:office" xmlns:r="http://schemas.openxmlformats.org/officeDocument/2006/relationships" xmlns:m="http://schemas.openxmlformats.org/officeDocument/2006/math" xmlns:v="urn:schemas-microsoft-com:vml" xmlns:w10="urn:schemas-microsoft-com:office:word" xmlns:w="http://schemas.openxmlformats.org/wordprocessingml/2006/main" xmlns:w14="http://schemas.microsoft.com/office/word/2010/wordml" xmlns:w15="http://schemas.microsoft.com/office/word/2012/wordml" xmlns:sl="http://schemas.openxmlformats.org/schemaLibrary/2006/main" mc:Ignorable="w14 w15">
   <w:view w:val="normal"/>
   <w:defaultTabStop w:val="720"/>
   <w:characterSpacingControl w:val="doNotCompress"/>
@@ -14951,6 +15088,7 @@
     <w:rsid w:val="00166E49"/>
     <w:rsid w:val="001A032B"/>
     <w:rsid w:val="001B196C"/>
+    <w:rsid w:val="002355D1"/>
     <w:rsid w:val="00263A60"/>
     <w:rsid w:val="002A20DB"/>
     <w:rsid w:val="002D5E22"/>
@@ -14993,7 +15131,7 @@
 </file>
 
 <file path=word/glossary/styles.xml><?xml version="1.0" encoding="utf-8"?>
-<w:styles xmlns:mc="http://schemas.openxmlformats.org/markup-compatibility/2006" xmlns:r="http://schemas.openxmlformats.org/officeDocument/2006/relationships" xmlns:w="http://schemas.openxmlformats.org/wordprocessingml/2006/main" xmlns:w14="http://schemas.microsoft.com/office/word/2010/wordml" xmlns:w15="http://schemas.microsoft.com/office/word/2012/wordml" xmlns:w16se="http://schemas.microsoft.com/office/word/2015/wordml/symex" mc:Ignorable="w14 w15 w16se">
+<w:styles xmlns:mc="http://schemas.openxmlformats.org/markup-compatibility/2006" xmlns:r="http://schemas.openxmlformats.org/officeDocument/2006/relationships" xmlns:w="http://schemas.openxmlformats.org/wordprocessingml/2006/main" xmlns:w14="http://schemas.microsoft.com/office/word/2010/wordml" xmlns:w15="http://schemas.microsoft.com/office/word/2012/wordml" mc:Ignorable="w14 w15">
   <w:docDefaults>
     <w:rPrDefault>
       <w:rPr>
@@ -15005,7 +15143,7 @@
     </w:rPrDefault>
     <w:pPrDefault/>
   </w:docDefaults>
-  <w:latentStyles w:defLockedState="0" w:defUIPriority="99" w:defSemiHidden="0" w:defUnhideWhenUsed="0" w:defQFormat="0" w:count="371">
+  <w:latentStyles w:defLockedState="0" w:defUIPriority="99" w:defSemiHidden="0" w:defUnhideWhenUsed="0" w:defQFormat="0" w:count="380">
     <w:lsdException w:name="Normal" w:uiPriority="0" w:qFormat="1"/>
     <w:lsdException w:name="heading 1" w:uiPriority="9" w:qFormat="1"/>
     <w:lsdException w:name="heading 2" w:semiHidden="1" w:uiPriority="9" w:unhideWhenUsed="1" w:qFormat="1"/>
@@ -15516,8 +15654,9 @@
 </file>
 
 <file path=word/glossary/webSettings.xml><?xml version="1.0" encoding="utf-8"?>
-<w:webSettings xmlns:mc="http://schemas.openxmlformats.org/markup-compatibility/2006" xmlns:r="http://schemas.openxmlformats.org/officeDocument/2006/relationships" xmlns:w="http://schemas.openxmlformats.org/wordprocessingml/2006/main" xmlns:w14="http://schemas.microsoft.com/office/word/2010/wordml" xmlns:w15="http://schemas.microsoft.com/office/word/2012/wordml" xmlns:w16se="http://schemas.microsoft.com/office/word/2015/wordml/symex" mc:Ignorable="w14 w15 w16se">
+<w:webSettings xmlns:mc="http://schemas.openxmlformats.org/markup-compatibility/2006" xmlns:r="http://schemas.openxmlformats.org/officeDocument/2006/relationships" xmlns:w="http://schemas.openxmlformats.org/wordprocessingml/2006/main" xmlns:w14="http://schemas.microsoft.com/office/word/2010/wordml" xmlns:w15="http://schemas.microsoft.com/office/word/2012/wordml" mc:Ignorable="w14 w15">
   <w:allowPNG/>
+  <w:doNotSaveAsSingleFile/>
 </w:webSettings>
 </file>
 
@@ -15846,7 +15985,7 @@
 </file>
 
 <file path=customXml/itemProps1.xml><?xml version="1.0" encoding="utf-8"?>
-<ds:datastoreItem xmlns:ds="http://schemas.openxmlformats.org/officeDocument/2006/customXml" ds:itemID="{7DC1DDA9-D8EF-4374-9DEE-91E40E2C7180}">
+<ds:datastoreItem xmlns:ds="http://schemas.openxmlformats.org/officeDocument/2006/customXml" ds:itemID="{61EC7674-A9FD-464B-9193-C3AAB4D3DC2F}">
   <ds:schemaRefs>
     <ds:schemaRef ds:uri="http://schemas.openxmlformats.org/officeDocument/2006/bibliography"/>
   </ds:schemaRefs>

</xml_diff>